<commit_message>
modificaciones de documentancion monografia
</commit_message>
<xml_diff>
--- a/ParaCompilador/Documento Monografico/Cuerpo Monografica.docx
+++ b/ParaCompilador/Documento Monografico/Cuerpo Monografica.docx
@@ -725,13 +725,7 @@
         <w:ind w:left="792"/>
       </w:pPr>
       <w:r>
-        <w:t>Obtiene un valor de 16 bit</w:t>
-      </w:r>
-      <w:r>
-        <w:t>s</w:t>
-      </w:r>
-      <w:r>
-        <w:t xml:space="preserve"> de la pila</w:t>
+        <w:t>Obtiene un valor de 16 bits de la pila</w:t>
       </w:r>
     </w:p>
     <w:p>
@@ -801,7 +795,10 @@
         </w:numPr>
       </w:pPr>
       <w:r>
-        <w:t>Instrucciones Aritméticas</w:t>
+        <w:t xml:space="preserve">Instrucciones </w:t>
+      </w:r>
+      <w:r>
+        <w:t>Lógicas</w:t>
       </w:r>
     </w:p>
     <w:p>
@@ -1098,6 +1095,86 @@
       <w:pPr>
         <w:pStyle w:val="Prrafodelista"/>
         <w:ind w:left="792"/>
+      </w:pPr>
+    </w:p>
+    <w:p>
+      <w:pPr>
+        <w:pStyle w:val="Prrafodelista"/>
+        <w:ind w:left="792"/>
+      </w:pPr>
+      <w:r>
+        <w:t>NOT</w:t>
+      </w:r>
+    </w:p>
+    <w:p>
+      <w:pPr>
+        <w:pStyle w:val="Prrafodelista"/>
+        <w:ind w:left="792"/>
+      </w:pPr>
+      <w:r>
+        <w:t>Invierte cada bit del operando.</w:t>
+      </w:r>
+    </w:p>
+    <w:p>
+      <w:pPr>
+        <w:pStyle w:val="Prrafodelista"/>
+        <w:ind w:left="792"/>
+      </w:pPr>
+    </w:p>
+    <w:p>
+      <w:pPr>
+        <w:pStyle w:val="Prrafodelista"/>
+        <w:ind w:left="792"/>
+      </w:pPr>
+      <w:proofErr w:type="spellStart"/>
+      <w:r>
+        <w:t>Operandos</w:t>
+      </w:r>
+      <w:proofErr w:type="spellEnd"/>
+      <w:r>
+        <w:t xml:space="preserve"> posibles:</w:t>
+      </w:r>
+    </w:p>
+    <w:p>
+      <w:pPr>
+        <w:pStyle w:val="Prrafodelista"/>
+        <w:ind w:left="792"/>
+      </w:pPr>
+      <w:r>
+        <w:t>Registro</w:t>
+      </w:r>
+    </w:p>
+    <w:p>
+      <w:pPr>
+        <w:pStyle w:val="Prrafodelista"/>
+        <w:ind w:left="792"/>
+      </w:pPr>
+      <w:r>
+        <w:t>Memoria</w:t>
+      </w:r>
+    </w:p>
+    <w:p>
+      <w:pPr>
+        <w:pStyle w:val="Prrafodelista"/>
+        <w:ind w:left="792"/>
+      </w:pPr>
+    </w:p>
+    <w:p>
+      <w:pPr>
+        <w:pStyle w:val="Prrafodelista"/>
+        <w:numPr>
+          <w:ilvl w:val="1"/>
+          <w:numId w:val="1"/>
+        </w:numPr>
+      </w:pPr>
+      <w:r>
+        <w:t>Instrucciones Aritméticas</w:t>
+      </w:r>
+    </w:p>
+    <w:p/>
+    <w:p>
+      <w:pPr>
+        <w:ind w:left="708"/>
       </w:pPr>
       <w:bookmarkStart w:id="1" w:name="_GoBack"/>
       <w:bookmarkEnd w:id="1"/>

</xml_diff>

<commit_message>
Avanze en la redaccion de la monografia
</commit_message>
<xml_diff>
--- a/ParaCompilador/Documento Monografico/Cuerpo Monografica.docx
+++ b/ParaCompilador/Documento Monografico/Cuerpo Monografica.docx
@@ -79,7 +79,7 @@
                     <pic:cNvPicPr preferRelativeResize="0"/>
                   </pic:nvPicPr>
                   <pic:blipFill>
-                    <a:blip r:embed="rId5"/>
+                    <a:blip r:embed="rId6"/>
                     <a:srcRect/>
                     <a:stretch>
                       <a:fillRect/>
@@ -170,23 +170,6 @@
     <w:p>
       <w:pPr>
         <w:widowControl w:val="0"/>
-        <w:jc w:val="center"/>
-        <w:rPr>
-          <w:color w:val="000000" w:themeColor="text1"/>
-        </w:rPr>
-      </w:pPr>
-      <w:r>
-        <w:rPr>
-          <w:b/>
-          <w:color w:val="000000" w:themeColor="text1"/>
-          <w:sz w:val="28"/>
-        </w:rPr>
-        <w:t>PROTOCOLO</w:t>
-      </w:r>
-    </w:p>
-    <w:p>
-      <w:pPr>
-        <w:widowControl w:val="0"/>
         <w:jc w:val="both"/>
         <w:rPr>
           <w:color w:val="000000" w:themeColor="text1"/>
@@ -445,6 +428,397 @@
         </w:rPr>
         <w:t>2016</w:t>
       </w:r>
+    </w:p>
+    <w:p>
+      <w:pPr>
+        <w:spacing w:after="160" w:line="259" w:lineRule="auto"/>
+        <w:rPr>
+          <w:b/>
+          <w:color w:val="000000" w:themeColor="text1"/>
+          <w:sz w:val="24"/>
+        </w:rPr>
+      </w:pPr>
+      <w:r>
+        <w:rPr>
+          <w:b/>
+          <w:color w:val="000000" w:themeColor="text1"/>
+          <w:sz w:val="24"/>
+        </w:rPr>
+        <w:br w:type="page"/>
+      </w:r>
+    </w:p>
+    <w:p>
+      <w:pPr>
+        <w:jc w:val="center"/>
+        <w:rPr>
+          <w:b/>
+          <w:color w:val="000000" w:themeColor="text1"/>
+          <w:sz w:val="24"/>
+        </w:rPr>
+      </w:pPr>
+    </w:p>
+    <w:sdt>
+      <w:sdtPr>
+        <w:rPr>
+          <w:lang w:val="es-ES"/>
+        </w:rPr>
+        <w:id w:val="-1895265790"/>
+        <w:docPartObj>
+          <w:docPartGallery w:val="Table of Contents"/>
+          <w:docPartUnique/>
+        </w:docPartObj>
+      </w:sdtPr>
+      <w:sdtEndPr>
+        <w:rPr>
+          <w:rFonts w:ascii="Arial" w:eastAsia="Arial" w:hAnsi="Arial" w:cs="Arial"/>
+          <w:b/>
+          <w:bCs/>
+          <w:color w:val="000000"/>
+          <w:sz w:val="22"/>
+          <w:szCs w:val="20"/>
+        </w:rPr>
+      </w:sdtEndPr>
+      <w:sdtContent>
+        <w:p>
+          <w:pPr>
+            <w:pStyle w:val="TtulodeTDC"/>
+          </w:pPr>
+          <w:r>
+            <w:rPr>
+              <w:lang w:val="es-ES"/>
+            </w:rPr>
+            <w:t>Contenido</w:t>
+          </w:r>
+        </w:p>
+        <w:p>
+          <w:r>
+            <w:fldChar w:fldCharType="begin"/>
+          </w:r>
+          <w:r>
+            <w:instrText xml:space="preserve"> TOC \o "1-3" \h \z \u </w:instrText>
+          </w:r>
+          <w:r>
+            <w:fldChar w:fldCharType="separate"/>
+          </w:r>
+          <w:r>
+            <w:rPr>
+              <w:b/>
+              <w:bCs/>
+              <w:noProof/>
+              <w:lang w:val="es-ES"/>
+            </w:rPr>
+            <w:t>No se encontraron entradas de tabla de contenido.</w:t>
+          </w:r>
+          <w:r>
+            <w:rPr>
+              <w:b/>
+              <w:bCs/>
+              <w:lang w:val="es-ES"/>
+            </w:rPr>
+            <w:fldChar w:fldCharType="end"/>
+          </w:r>
+        </w:p>
+      </w:sdtContent>
+    </w:sdt>
+    <w:p>
+      <w:pPr>
+        <w:spacing w:after="160" w:line="259" w:lineRule="auto"/>
+        <w:rPr>
+          <w:b/>
+          <w:color w:val="000000" w:themeColor="text1"/>
+          <w:sz w:val="24"/>
+        </w:rPr>
+      </w:pPr>
+      <w:r>
+        <w:rPr>
+          <w:b/>
+          <w:color w:val="000000" w:themeColor="text1"/>
+          <w:sz w:val="24"/>
+        </w:rPr>
+        <w:br w:type="page"/>
+      </w:r>
+    </w:p>
+    <w:p>
+      <w:pPr>
+        <w:pStyle w:val="Ttulo2"/>
+      </w:pPr>
+      <w:r>
+        <w:lastRenderedPageBreak/>
+        <w:t>Introducción al lenguaje ensamblador</w:t>
+      </w:r>
+    </w:p>
+    <w:p/>
+    <w:p>
+      <w:pPr>
+        <w:pStyle w:val="Ttulo3"/>
+      </w:pPr>
+      <w:r>
+        <w:t>Lenguaje de Bajo Nivel</w:t>
+      </w:r>
+    </w:p>
+    <w:p/>
+    <w:p>
+      <w:pPr>
+        <w:jc w:val="both"/>
+      </w:pPr>
+      <w:r>
+        <w:t xml:space="preserve">Los lenguajes de bajo nivel, también llamados lenguajes de ensamblador, permiten al programador escribir los programas usando palabras nemotécnicas que ejercen control completo sobre el hardware, razón por la cual son muy dependientes del hardware donde se trabaje, no es lo mismo el lenguaje ensamblador para procesadores Intel que el lenguaje ensamblador para procesadores </w:t>
+      </w:r>
+      <w:proofErr w:type="spellStart"/>
+      <w:r>
+        <w:t>PowerPC</w:t>
+      </w:r>
+      <w:proofErr w:type="spellEnd"/>
+      <w:r>
+        <w:t>(</w:t>
+      </w:r>
+      <w:r>
+        <w:t>IBM</w:t>
+      </w:r>
+      <w:r>
+        <w:t xml:space="preserve">) o procesadores ARM </w:t>
+      </w:r>
+      <w:proofErr w:type="spellStart"/>
+      <w:r>
+        <w:t>etc</w:t>
+      </w:r>
+      <w:proofErr w:type="spellEnd"/>
+      <w:r>
+        <w:t>,</w:t>
+      </w:r>
+    </w:p>
+    <w:p>
+      <w:pPr>
+        <w:jc w:val="both"/>
+      </w:pPr>
+    </w:p>
+    <w:p>
+      <w:pPr>
+        <w:jc w:val="both"/>
+      </w:pPr>
+      <w:r>
+        <w:t>El uso de la palabra bajo en su denominación no implica que el lenguaje sea menos potente que un lenguaje de alto nivel, si no que se refiere a la reducida abstracción entre el lenguaje y el hardware. Por ejemplo, se utiliza este tipo de lenguajes para programar tareas críticas de los sistemas operativos, de aplicaciones en tiempo real o controladores de dispositivos.</w:t>
+      </w:r>
+    </w:p>
+    <w:p>
+      <w:pPr>
+        <w:spacing w:after="160" w:line="259" w:lineRule="auto"/>
+        <w:rPr>
+          <w:b/>
+          <w:color w:val="000000" w:themeColor="text1"/>
+          <w:sz w:val="24"/>
+        </w:rPr>
+      </w:pPr>
+    </w:p>
+    <w:p>
+      <w:pPr>
+        <w:pStyle w:val="Ttulo3"/>
+      </w:pPr>
+      <w:r>
+        <w:t>Ventajas</w:t>
+      </w:r>
+      <w:r>
+        <w:t xml:space="preserve"> y desventajas</w:t>
+      </w:r>
+      <w:r>
+        <w:t xml:space="preserve"> de los lenguajes ensambladores</w:t>
+      </w:r>
+    </w:p>
+    <w:p/>
+    <w:p>
+      <w:pPr>
+        <w:jc w:val="both"/>
+      </w:pPr>
+      <w:r>
+        <w:t>Los lenguajes ensambladores tienen algunas ventajas sobre los lenguajes de alto nivel, por ejemplo:</w:t>
+      </w:r>
+    </w:p>
+    <w:p>
+      <w:pPr>
+        <w:jc w:val="both"/>
+      </w:pPr>
+    </w:p>
+    <w:p>
+      <w:pPr>
+        <w:jc w:val="both"/>
+      </w:pPr>
+      <w:r>
+        <w:t xml:space="preserve">Velocidad: </w:t>
+      </w:r>
+      <w:r>
+        <w:t xml:space="preserve">debido a que el lenguaje ensamblador trabaja directamente con el hardware permite más rápido acceso a los recursos </w:t>
+      </w:r>
+      <w:r>
+        <w:t>de la computadora por esta razón la velocidad</w:t>
+      </w:r>
+      <w:r>
+        <w:t>, no obstante esto también puede depender mucho de la calidad del código fuente.</w:t>
+      </w:r>
+    </w:p>
+    <w:p>
+      <w:pPr>
+        <w:jc w:val="both"/>
+      </w:pPr>
+    </w:p>
+    <w:p>
+      <w:pPr>
+        <w:jc w:val="both"/>
+      </w:pPr>
+      <w:r>
+        <w:t xml:space="preserve">Flexibilidad: el lenguaje ensamblador es flexible ya que puede utilizar el hardware de en su totalidad, sin restricciones de ningún tipo, también puede trabajar independiente del sistema operativo por ejemplo un </w:t>
+      </w:r>
+      <w:r>
+        <w:t>programa en ensamblador puede correr tanto en sistemas Unix como en sistemas Windows</w:t>
+      </w:r>
+      <w:r>
+        <w:t xml:space="preserve">, </w:t>
+      </w:r>
+    </w:p>
+    <w:p>
+      <w:pPr>
+        <w:jc w:val="both"/>
+      </w:pPr>
+    </w:p>
+    <w:p>
+      <w:pPr>
+        <w:jc w:val="both"/>
+      </w:pPr>
+      <w:r>
+        <w:t>Desventajas</w:t>
+      </w:r>
+    </w:p>
+    <w:p>
+      <w:pPr>
+        <w:jc w:val="both"/>
+      </w:pPr>
+    </w:p>
+    <w:p>
+      <w:pPr>
+        <w:jc w:val="both"/>
+      </w:pPr>
+      <w:r>
+        <w:t>Portabilidad mínima: los programas creados en ensamblador al depender tanto de la arquitectura del procesador, no pueden ejecutarse en computadoras que posean una arquitectura diferente de donde fueron creados.</w:t>
+      </w:r>
+    </w:p>
+    <w:p>
+      <w:pPr>
+        <w:jc w:val="both"/>
+      </w:pPr>
+    </w:p>
+    <w:p>
+      <w:pPr>
+        <w:jc w:val="both"/>
+      </w:pPr>
+      <w:r>
+        <w:t xml:space="preserve">Mantenimiento de código es muy complicado: modificar, agregar o eliminar alguna instrucción y/o función resulta mucho más complicado debido a que el </w:t>
+      </w:r>
+      <w:r>
+        <w:t>lenguaje ensamblador</w:t>
+      </w:r>
+      <w:r>
+        <w:t xml:space="preserve"> no permite mucha abstracción</w:t>
+      </w:r>
+      <w:r>
+        <w:t xml:space="preserve"> por esta razón el código fuente es más grande.</w:t>
+      </w:r>
+      <w:r>
+        <w:t xml:space="preserve"> </w:t>
+      </w:r>
+    </w:p>
+    <w:p>
+      <w:pPr>
+        <w:spacing w:after="160" w:line="259" w:lineRule="auto"/>
+      </w:pPr>
+      <w:r>
+        <w:br w:type="page"/>
+      </w:r>
+    </w:p>
+    <w:p>
+      <w:pPr>
+        <w:pStyle w:val="Ttulo2"/>
+      </w:pPr>
+      <w:r>
+        <w:lastRenderedPageBreak/>
+        <w:t>El procesador</w:t>
+      </w:r>
+    </w:p>
+    <w:p>
+      <w:pPr>
+        <w:pStyle w:val="Ttulo2"/>
+      </w:pPr>
+      <w:r>
+        <w:t>Unidades Funcionales Básicas</w:t>
+      </w:r>
+    </w:p>
+    <w:p>
+      <w:pPr>
+        <w:pStyle w:val="Ttulo3"/>
+        <w:ind w:left="360"/>
+      </w:pPr>
+      <w:r>
+        <w:t>Unidad Aritmética Lógica (ALU)</w:t>
+      </w:r>
+    </w:p>
+    <w:p>
+      <w:r>
+        <w:t xml:space="preserve">La ALU es la encargada de realizar operaciones aritméticas sobre los datos de la memoria tales como suma, resta, multiplicación y división, también se encarga de realizar las operaciones lógicas, tales como AND,OR, NOT </w:t>
+      </w:r>
+      <w:proofErr w:type="spellStart"/>
+      <w:r>
+        <w:t>etc</w:t>
+      </w:r>
+      <w:proofErr w:type="spellEnd"/>
+    </w:p>
+    <w:p/>
+    <w:p>
+      <w:bookmarkStart w:id="1" w:name="_GoBack"/>
+      <w:bookmarkEnd w:id="1"/>
+    </w:p>
+    <w:p>
+      <w:pPr>
+        <w:pStyle w:val="Ttulo3"/>
+        <w:ind w:left="360"/>
+      </w:pPr>
+      <w:r>
+        <w:t>Unidad de Control (CU)</w:t>
+      </w:r>
+    </w:p>
+    <w:p>
+      <w:r>
+        <w:t xml:space="preserve">La unidad de control se encarga de buscar las instrucciones en la memoria principal, interpretarlas y ejecutarlas, empleando para ello la unidad </w:t>
+      </w:r>
+      <w:r>
+        <w:t>empleando para ello la unidad de procesos,</w:t>
+      </w:r>
+    </w:p>
+    <w:p/>
+    <w:p>
+      <w:pPr>
+        <w:spacing w:after="160" w:line="259" w:lineRule="auto"/>
+      </w:pPr>
+      <w:r>
+        <w:t>Coordina todos los componentes del computador de modo que los eventos tomen lugar en la secuencia</w:t>
+      </w:r>
+      <w:r>
+        <w:t xml:space="preserve"> </w:t>
+      </w:r>
+      <w:r>
+        <w:t xml:space="preserve">apropiada en el momento correcto. </w:t>
+      </w:r>
+      <w:r>
+        <w:t>Además</w:t>
+      </w:r>
+      <w:r>
+        <w:t xml:space="preserve"> de </w:t>
+      </w:r>
+      <w:r>
+        <w:t>realizar esta labor de sincronización, la unidad de control, es decir entiende las instrucciones del programa que obtiene de la memoria y dirige la acción para realizarlas.</w:t>
+      </w:r>
+    </w:p>
+    <w:p>
+      <w:pPr>
+        <w:spacing w:after="160" w:line="259" w:lineRule="auto"/>
+      </w:pPr>
     </w:p>
     <w:p>
       <w:pPr>
@@ -1176,8 +1550,91 @@
       <w:pPr>
         <w:ind w:left="708"/>
       </w:pPr>
-      <w:bookmarkStart w:id="1" w:name="_GoBack"/>
-      <w:bookmarkEnd w:id="1"/>
+      <w:r>
+        <w:t>ADD</w:t>
+      </w:r>
+    </w:p>
+    <w:p>
+      <w:pPr>
+        <w:ind w:left="708"/>
+      </w:pPr>
+      <w:r>
+        <w:t xml:space="preserve">Suma los </w:t>
+      </w:r>
+      <w:proofErr w:type="spellStart"/>
+      <w:r>
+        <w:t>operandos</w:t>
+      </w:r>
+      <w:proofErr w:type="spellEnd"/>
+    </w:p>
+    <w:p>
+      <w:pPr>
+        <w:ind w:left="708"/>
+      </w:pPr>
+    </w:p>
+    <w:p>
+      <w:pPr>
+        <w:ind w:left="708"/>
+      </w:pPr>
+      <w:proofErr w:type="spellStart"/>
+      <w:r>
+        <w:t>Operandos</w:t>
+      </w:r>
+      <w:proofErr w:type="spellEnd"/>
+      <w:r>
+        <w:t xml:space="preserve"> posibles:</w:t>
+      </w:r>
+    </w:p>
+    <w:p>
+      <w:pPr>
+        <w:ind w:left="708"/>
+      </w:pPr>
+      <w:r>
+        <w:t>Registro, Memoria,</w:t>
+      </w:r>
+    </w:p>
+    <w:p>
+      <w:pPr>
+        <w:ind w:left="708"/>
+      </w:pPr>
+      <w:r>
+        <w:t>Memoria, Registro</w:t>
+      </w:r>
+    </w:p>
+    <w:p>
+      <w:pPr>
+        <w:ind w:left="708"/>
+      </w:pPr>
+      <w:r>
+        <w:t>Registro, Registro</w:t>
+      </w:r>
+    </w:p>
+    <w:p>
+      <w:pPr>
+        <w:ind w:left="708"/>
+      </w:pPr>
+      <w:r>
+        <w:t>Memoria, Inmediato</w:t>
+      </w:r>
+    </w:p>
+    <w:p>
+      <w:pPr>
+        <w:ind w:left="708"/>
+      </w:pPr>
+      <w:r>
+        <w:lastRenderedPageBreak/>
+        <w:t>Registro, Inmediato</w:t>
+      </w:r>
+    </w:p>
+    <w:p>
+      <w:pPr>
+        <w:ind w:left="708"/>
+      </w:pPr>
+    </w:p>
+    <w:p>
+      <w:pPr>
+        <w:ind w:left="708"/>
+      </w:pPr>
     </w:p>
     <w:sectPr>
       <w:pgSz w:w="12240" w:h="15840"/>
@@ -1686,6 +2143,71 @@
       <w:lang w:eastAsia="es-NI"/>
     </w:rPr>
   </w:style>
+  <w:style w:type="paragraph" w:styleId="Ttulo1">
+    <w:name w:val="heading 1"/>
+    <w:basedOn w:val="Normal"/>
+    <w:next w:val="Normal"/>
+    <w:link w:val="Ttulo1Car"/>
+    <w:uiPriority w:val="9"/>
+    <w:qFormat/>
+    <w:rsid w:val="0042027E"/>
+    <w:pPr>
+      <w:keepNext/>
+      <w:keepLines/>
+      <w:spacing w:before="240"/>
+      <w:outlineLvl w:val="0"/>
+    </w:pPr>
+    <w:rPr>
+      <w:rFonts w:asciiTheme="majorHAnsi" w:eastAsiaTheme="majorEastAsia" w:hAnsiTheme="majorHAnsi" w:cstheme="majorBidi"/>
+      <w:color w:val="2E74B5" w:themeColor="accent1" w:themeShade="BF"/>
+      <w:sz w:val="32"/>
+      <w:szCs w:val="32"/>
+    </w:rPr>
+  </w:style>
+  <w:style w:type="paragraph" w:styleId="Ttulo2">
+    <w:name w:val="heading 2"/>
+    <w:basedOn w:val="Normal"/>
+    <w:next w:val="Normal"/>
+    <w:link w:val="Ttulo2Car"/>
+    <w:uiPriority w:val="9"/>
+    <w:unhideWhenUsed/>
+    <w:qFormat/>
+    <w:rsid w:val="0042027E"/>
+    <w:pPr>
+      <w:keepNext/>
+      <w:keepLines/>
+      <w:spacing w:before="40"/>
+      <w:outlineLvl w:val="1"/>
+    </w:pPr>
+    <w:rPr>
+      <w:rFonts w:asciiTheme="majorHAnsi" w:eastAsiaTheme="majorEastAsia" w:hAnsiTheme="majorHAnsi" w:cstheme="majorBidi"/>
+      <w:color w:val="2E74B5" w:themeColor="accent1" w:themeShade="BF"/>
+      <w:sz w:val="26"/>
+      <w:szCs w:val="26"/>
+    </w:rPr>
+  </w:style>
+  <w:style w:type="paragraph" w:styleId="Ttulo3">
+    <w:name w:val="heading 3"/>
+    <w:basedOn w:val="Normal"/>
+    <w:next w:val="Normal"/>
+    <w:link w:val="Ttulo3Car"/>
+    <w:uiPriority w:val="9"/>
+    <w:unhideWhenUsed/>
+    <w:qFormat/>
+    <w:rsid w:val="0042027E"/>
+    <w:pPr>
+      <w:keepNext/>
+      <w:keepLines/>
+      <w:spacing w:before="40"/>
+      <w:outlineLvl w:val="2"/>
+    </w:pPr>
+    <w:rPr>
+      <w:rFonts w:asciiTheme="majorHAnsi" w:eastAsiaTheme="majorEastAsia" w:hAnsiTheme="majorHAnsi" w:cstheme="majorBidi"/>
+      <w:color w:val="1F4D78" w:themeColor="accent1" w:themeShade="7F"/>
+      <w:sz w:val="24"/>
+      <w:szCs w:val="24"/>
+    </w:rPr>
+  </w:style>
   <w:style w:type="character" w:default="1" w:styleId="Fuentedeprrafopredeter">
     <w:name w:val="Default Paragraph Font"/>
     <w:uiPriority w:val="1"/>
@@ -1723,6 +2245,61 @@
       <w:ind w:left="720"/>
       <w:contextualSpacing/>
     </w:pPr>
+  </w:style>
+  <w:style w:type="character" w:customStyle="1" w:styleId="Ttulo1Car">
+    <w:name w:val="Título 1 Car"/>
+    <w:basedOn w:val="Fuentedeprrafopredeter"/>
+    <w:link w:val="Ttulo1"/>
+    <w:uiPriority w:val="9"/>
+    <w:rsid w:val="0042027E"/>
+    <w:rPr>
+      <w:rFonts w:asciiTheme="majorHAnsi" w:eastAsiaTheme="majorEastAsia" w:hAnsiTheme="majorHAnsi" w:cstheme="majorBidi"/>
+      <w:color w:val="2E74B5" w:themeColor="accent1" w:themeShade="BF"/>
+      <w:sz w:val="32"/>
+      <w:szCs w:val="32"/>
+      <w:lang w:eastAsia="es-NI"/>
+    </w:rPr>
+  </w:style>
+  <w:style w:type="paragraph" w:styleId="TtulodeTDC">
+    <w:name w:val="TOC Heading"/>
+    <w:basedOn w:val="Ttulo1"/>
+    <w:next w:val="Normal"/>
+    <w:uiPriority w:val="39"/>
+    <w:unhideWhenUsed/>
+    <w:qFormat/>
+    <w:rsid w:val="0042027E"/>
+    <w:pPr>
+      <w:spacing w:line="259" w:lineRule="auto"/>
+      <w:outlineLvl w:val="9"/>
+    </w:pPr>
+  </w:style>
+  <w:style w:type="character" w:customStyle="1" w:styleId="Ttulo2Car">
+    <w:name w:val="Título 2 Car"/>
+    <w:basedOn w:val="Fuentedeprrafopredeter"/>
+    <w:link w:val="Ttulo2"/>
+    <w:uiPriority w:val="9"/>
+    <w:rsid w:val="0042027E"/>
+    <w:rPr>
+      <w:rFonts w:asciiTheme="majorHAnsi" w:eastAsiaTheme="majorEastAsia" w:hAnsiTheme="majorHAnsi" w:cstheme="majorBidi"/>
+      <w:color w:val="2E74B5" w:themeColor="accent1" w:themeShade="BF"/>
+      <w:sz w:val="26"/>
+      <w:szCs w:val="26"/>
+      <w:lang w:eastAsia="es-NI"/>
+    </w:rPr>
+  </w:style>
+  <w:style w:type="character" w:customStyle="1" w:styleId="Ttulo3Car">
+    <w:name w:val="Título 3 Car"/>
+    <w:basedOn w:val="Fuentedeprrafopredeter"/>
+    <w:link w:val="Ttulo3"/>
+    <w:uiPriority w:val="9"/>
+    <w:rsid w:val="0042027E"/>
+    <w:rPr>
+      <w:rFonts w:asciiTheme="majorHAnsi" w:eastAsiaTheme="majorEastAsia" w:hAnsiTheme="majorHAnsi" w:cstheme="majorBidi"/>
+      <w:color w:val="1F4D78" w:themeColor="accent1" w:themeShade="7F"/>
+      <w:sz w:val="24"/>
+      <w:szCs w:val="24"/>
+      <w:lang w:eastAsia="es-NI"/>
+    </w:rPr>
   </w:style>
 </w:styles>
 </file>
@@ -1986,4 +2563,16 @@
     </a:ext>
   </a:extLst>
 </a:theme>
+</file>
+
+<file path=customXml/item1.xml><?xml version="1.0" encoding="utf-8"?>
+<b:Sources xmlns:b="http://schemas.openxmlformats.org/officeDocument/2006/bibliography" xmlns="http://schemas.openxmlformats.org/officeDocument/2006/bibliography" SelectedStyle="\APASixthEditionOfficeOnline.xsl" StyleName="APA" Version="6"/>
+</file>
+
+<file path=customXml/itemProps1.xml><?xml version="1.0" encoding="utf-8"?>
+<ds:datastoreItem xmlns:ds="http://schemas.openxmlformats.org/officeDocument/2006/customXml" ds:itemID="{1FE4A779-7BBC-43C7-A800-C1D196873614}">
+  <ds:schemaRefs>
+    <ds:schemaRef ds:uri="http://schemas.openxmlformats.org/officeDocument/2006/bibliography"/>
+  </ds:schemaRefs>
+</ds:datastoreItem>
 </file>
</xml_diff>

<commit_message>
Agregada informacion de ALU y CU en la documentacion y referencias bibliograficas
</commit_message>
<xml_diff>
--- a/ParaCompilador/Documento Monografico/Cuerpo Monografica.docx
+++ b/ParaCompilador/Documento Monografico/Cuerpo Monografica.docx
@@ -763,16 +763,74 @@
       <w:r>
         <w:t xml:space="preserve">La ALU es la encargada de realizar operaciones aritméticas sobre los datos de la memoria tales como suma, resta, multiplicación y división, también se encarga de realizar las operaciones lógicas, tales como AND,OR, NOT </w:t>
       </w:r>
-      <w:proofErr w:type="spellStart"/>
-      <w:r>
-        <w:t>etc</w:t>
-      </w:r>
-      <w:proofErr w:type="spellEnd"/>
+      <w:r>
+        <w:t>etc.</w:t>
+      </w:r>
     </w:p>
     <w:p/>
     <w:p>
+      <w:r>
+        <w:t>Unidad Aritmética: todas las operaciones pueden realizarse mediante tres sistema:</w:t>
+      </w:r>
+    </w:p>
+    <w:p>
+      <w:pPr>
+        <w:pStyle w:val="Prrafodelista"/>
+        <w:numPr>
+          <w:ilvl w:val="0"/>
+          <w:numId w:val="3"/>
+        </w:numPr>
+      </w:pPr>
+      <w:r>
+        <w:t>Sistema serie: se procesa bit a bit en forma secuencial</w:t>
+      </w:r>
+    </w:p>
+    <w:p>
+      <w:pPr>
+        <w:pStyle w:val="Prrafodelista"/>
+        <w:numPr>
+          <w:ilvl w:val="0"/>
+          <w:numId w:val="3"/>
+        </w:numPr>
+      </w:pPr>
+      <w:r>
+        <w:t>Sistema paralelo: se procesan simultáneamente todos los bits.</w:t>
+      </w:r>
+    </w:p>
+    <w:p>
+      <w:pPr>
+        <w:pStyle w:val="Prrafodelista"/>
+        <w:numPr>
+          <w:ilvl w:val="0"/>
+          <w:numId w:val="3"/>
+        </w:numPr>
+      </w:pPr>
+      <w:r>
+        <w:t>Sistema paralelo-serie: se procesa por grupos. Los grupos se procesan en serie y los bits que componen los grupos en paralelo.</w:t>
+      </w:r>
+    </w:p>
+    <w:p>
+      <w:pPr>
+        <w:pStyle w:val="Prrafodelista"/>
+      </w:pPr>
+    </w:p>
+    <w:p>
+      <w:r>
+        <w:t>Unidad Lógica: establece comparaciones para facilitar la toma de decisiones. Estas comparaciones son mucho más</w:t>
+      </w:r>
       <w:bookmarkStart w:id="1" w:name="_GoBack"/>
       <w:bookmarkEnd w:id="1"/>
+      <w:r>
+        <w:t xml:space="preserve"> sencillas que las operaciones aritméticas, puesto que no necesitan considerar el resultado de la operación realizada con los bits anteriores, pudiéndose efectuar en paralelo, El resultado de las operaciones puede ser </w:t>
+      </w:r>
+      <w:proofErr w:type="spellStart"/>
+      <w:r>
+        <w:t>vedadero</w:t>
+      </w:r>
+      <w:proofErr w:type="spellEnd"/>
+      <w:r>
+        <w:t xml:space="preserve"> o falso, que en representación binaria es 1 o 0.</w:t>
+      </w:r>
     </w:p>
     <w:p>
       <w:pPr>
@@ -813,6 +871,176 @@
       </w:r>
       <w:r>
         <w:t>realizar esta labor de sincronización, la unidad de control, es decir entiende las instrucciones del programa que obtiene de la memoria y dirige la acción para realizarlas.</w:t>
+      </w:r>
+    </w:p>
+    <w:p>
+      <w:pPr>
+        <w:spacing w:after="160" w:line="259" w:lineRule="auto"/>
+      </w:pPr>
+      <w:r>
+        <w:t>La secuencia lógica que la unidad de control debe realizar para ejecutar una instrucción es la siguiente:</w:t>
+      </w:r>
+    </w:p>
+    <w:p>
+      <w:pPr>
+        <w:pStyle w:val="Prrafodelista"/>
+        <w:numPr>
+          <w:ilvl w:val="0"/>
+          <w:numId w:val="2"/>
+        </w:numPr>
+        <w:spacing w:after="160" w:line="259" w:lineRule="auto"/>
+      </w:pPr>
+      <w:r>
+        <w:t>Localizar y extraer de la memoria principal la instrucción correspondiente</w:t>
+      </w:r>
+      <w:r>
+        <w:t>.</w:t>
+      </w:r>
+    </w:p>
+    <w:p>
+      <w:pPr>
+        <w:pStyle w:val="Prrafodelista"/>
+        <w:numPr>
+          <w:ilvl w:val="0"/>
+          <w:numId w:val="2"/>
+        </w:numPr>
+        <w:spacing w:after="160" w:line="259" w:lineRule="auto"/>
+      </w:pPr>
+      <w:r>
+        <w:t>Transferir la instrucción de la memoria a la Unidad de Control</w:t>
+      </w:r>
+      <w:r>
+        <w:t>.</w:t>
+      </w:r>
+    </w:p>
+    <w:p>
+      <w:pPr>
+        <w:pStyle w:val="Prrafodelista"/>
+        <w:numPr>
+          <w:ilvl w:val="0"/>
+          <w:numId w:val="2"/>
+        </w:numPr>
+        <w:spacing w:after="160" w:line="259" w:lineRule="auto"/>
+      </w:pPr>
+      <w:r>
+        <w:t>Determinar qué tipo de operación se debe ejecutar.</w:t>
+      </w:r>
+    </w:p>
+    <w:p>
+      <w:pPr>
+        <w:pStyle w:val="Prrafodelista"/>
+        <w:numPr>
+          <w:ilvl w:val="0"/>
+          <w:numId w:val="2"/>
+        </w:numPr>
+        <w:spacing w:after="160" w:line="259" w:lineRule="auto"/>
+      </w:pPr>
+      <w:r>
+        <w:t>Ejecutar la instrucción, enviando las señales de control u órdenes a los elementos pertinentes.</w:t>
+      </w:r>
+    </w:p>
+    <w:p>
+      <w:pPr>
+        <w:pStyle w:val="Prrafodelista"/>
+        <w:numPr>
+          <w:ilvl w:val="0"/>
+          <w:numId w:val="2"/>
+        </w:numPr>
+        <w:spacing w:after="160" w:line="259" w:lineRule="auto"/>
+      </w:pPr>
+      <w:r>
+        <w:t>Supervisar la operación anterior para determinar si ha finalizado correctamente.</w:t>
+      </w:r>
+    </w:p>
+    <w:p>
+      <w:pPr>
+        <w:pStyle w:val="Prrafodelista"/>
+        <w:numPr>
+          <w:ilvl w:val="0"/>
+          <w:numId w:val="2"/>
+        </w:numPr>
+        <w:spacing w:after="160" w:line="259" w:lineRule="auto"/>
+      </w:pPr>
+      <w:r>
+        <w:t>Localizar la siguiente instrucción a ejecutar.</w:t>
+      </w:r>
+    </w:p>
+    <w:p>
+      <w:pPr>
+        <w:spacing w:after="160" w:line="259" w:lineRule="auto"/>
+      </w:pPr>
+      <w:r>
+        <w:t>Elementos de la Unidad de Control</w:t>
+      </w:r>
+    </w:p>
+    <w:p>
+      <w:pPr>
+        <w:spacing w:after="160" w:line="259" w:lineRule="auto"/>
+      </w:pPr>
+      <w:r>
+        <w:t xml:space="preserve">El reloj: consiste en un circuito eléctrico capaz de generar una sucesión de pulsos a intervalos de tiempo constantes. El intervalo entre dos puntos de reloj se denomina </w:t>
+      </w:r>
+      <w:r>
+        <w:rPr>
+          <w:i/>
+        </w:rPr>
+        <w:t>ciclo</w:t>
+      </w:r>
+      <w:r>
+        <w:t>.</w:t>
+      </w:r>
+    </w:p>
+    <w:p>
+      <w:pPr>
+        <w:spacing w:after="160" w:line="259" w:lineRule="auto"/>
+      </w:pPr>
+      <w:r>
+        <w:t xml:space="preserve">Contador de </w:t>
+      </w:r>
+      <w:r>
+        <w:t>programa (</w:t>
+      </w:r>
+      <w:r>
+        <w:t xml:space="preserve">PC): también denominado registro contador de instrucción, (RCI). Su misión es controlar el orden de ejecución de las </w:t>
+      </w:r>
+      <w:r>
+        <w:t xml:space="preserve">instrucciones del programa, de </w:t>
+      </w:r>
+      <w:r>
+        <w:lastRenderedPageBreak/>
+        <w:t>acuerdo con su contenido. Un programa no siempre ejecuta las instrucciones secuencialmente. Puede haber instrucciones de salto o bifurcación.</w:t>
+      </w:r>
+    </w:p>
+    <w:p>
+      <w:pPr>
+        <w:spacing w:after="160" w:line="259" w:lineRule="auto"/>
+      </w:pPr>
+      <w:r>
+        <w:t>Registro de Instrucción: es una unidad de almacenamiento temporal, este registro guarda la instrucción cuando se extrae de la memoria principal y se mantiene mientras se realiza la decodificación o interpretación.</w:t>
+      </w:r>
+    </w:p>
+    <w:p>
+      <w:pPr>
+        <w:spacing w:after="160" w:line="259" w:lineRule="auto"/>
+      </w:pPr>
+      <w:r>
+        <w:t>Decodificador: habitualmente, toda instrucción contiene un campo conocido como código de operación, que indica el tipo de operación que hay que realizar; el decodificador es el elemento encargado de realizar el análisis del código de operación.</w:t>
+      </w:r>
+    </w:p>
+    <w:p>
+      <w:pPr>
+        <w:spacing w:after="160" w:line="259" w:lineRule="auto"/>
+      </w:pPr>
+      <w:r>
+        <w:t xml:space="preserve">Secuenciador: Es un generador de ordenes simples, denominadas </w:t>
+      </w:r>
+      <w:proofErr w:type="spellStart"/>
+      <w:r>
+        <w:t>microordenes</w:t>
+      </w:r>
+      <w:proofErr w:type="spellEnd"/>
+      <w:r>
+        <w:t xml:space="preserve"> que sincronizadas con el reloj y distribuidas a los elementos necesarios permiten la ejecución de la instrucción.</w:t>
       </w:r>
     </w:p>
     <w:p>
@@ -1649,6 +1877,119 @@
 <file path=word/numbering.xml><?xml version="1.0" encoding="utf-8"?>
 <w:numbering xmlns:wpc="http://schemas.microsoft.com/office/word/2010/wordprocessingCanvas" xmlns:mc="http://schemas.openxmlformats.org/markup-compatibility/2006" xmlns:o="urn:schemas-microsoft-com:office:office" xmlns:r="http://schemas.openxmlformats.org/officeDocument/2006/relationships" xmlns:m="http://schemas.openxmlformats.org/officeDocument/2006/math" xmlns:v="urn:schemas-microsoft-com:vml" xmlns:wp14="http://schemas.microsoft.com/office/word/2010/wordprocessingDrawing" xmlns:wp="http://schemas.openxmlformats.org/drawingml/2006/wordprocessingDrawing" xmlns:w10="urn:schemas-microsoft-com:office:word" xmlns:w="http://schemas.openxmlformats.org/wordprocessingml/2006/main" xmlns:w14="http://schemas.microsoft.com/office/word/2010/wordml" xmlns:w15="http://schemas.microsoft.com/office/word/2012/wordml" xmlns:wpg="http://schemas.microsoft.com/office/word/2010/wordprocessingGroup" xmlns:wpi="http://schemas.microsoft.com/office/word/2010/wordprocessingInk" xmlns:wne="http://schemas.microsoft.com/office/word/2006/wordml" xmlns:wps="http://schemas.microsoft.com/office/word/2010/wordprocessingShape" mc:Ignorable="w14 w15 wp14">
   <w:abstractNum w:abstractNumId="0">
+    <w:nsid w:val="22B81D05"/>
+    <w:multiLevelType w:val="hybridMultilevel"/>
+    <w:tmpl w:val="218EC076"/>
+    <w:lvl w:ilvl="0" w:tplc="4C0A0001">
+      <w:start w:val="1"/>
+      <w:numFmt w:val="bullet"/>
+      <w:lvlText w:val=""/>
+      <w:lvlJc w:val="left"/>
+      <w:pPr>
+        <w:ind w:left="720" w:hanging="360"/>
+      </w:pPr>
+      <w:rPr>
+        <w:rFonts w:ascii="Symbol" w:hAnsi="Symbol" w:hint="default"/>
+      </w:rPr>
+    </w:lvl>
+    <w:lvl w:ilvl="1" w:tplc="4C0A0003" w:tentative="1">
+      <w:start w:val="1"/>
+      <w:numFmt w:val="bullet"/>
+      <w:lvlText w:val="o"/>
+      <w:lvlJc w:val="left"/>
+      <w:pPr>
+        <w:ind w:left="1440" w:hanging="360"/>
+      </w:pPr>
+      <w:rPr>
+        <w:rFonts w:ascii="Courier New" w:hAnsi="Courier New" w:cs="Courier New" w:hint="default"/>
+      </w:rPr>
+    </w:lvl>
+    <w:lvl w:ilvl="2" w:tplc="4C0A0005" w:tentative="1">
+      <w:start w:val="1"/>
+      <w:numFmt w:val="bullet"/>
+      <w:lvlText w:val=""/>
+      <w:lvlJc w:val="left"/>
+      <w:pPr>
+        <w:ind w:left="2160" w:hanging="360"/>
+      </w:pPr>
+      <w:rPr>
+        <w:rFonts w:ascii="Wingdings" w:hAnsi="Wingdings" w:hint="default"/>
+      </w:rPr>
+    </w:lvl>
+    <w:lvl w:ilvl="3" w:tplc="4C0A0001" w:tentative="1">
+      <w:start w:val="1"/>
+      <w:numFmt w:val="bullet"/>
+      <w:lvlText w:val=""/>
+      <w:lvlJc w:val="left"/>
+      <w:pPr>
+        <w:ind w:left="2880" w:hanging="360"/>
+      </w:pPr>
+      <w:rPr>
+        <w:rFonts w:ascii="Symbol" w:hAnsi="Symbol" w:hint="default"/>
+      </w:rPr>
+    </w:lvl>
+    <w:lvl w:ilvl="4" w:tplc="4C0A0003" w:tentative="1">
+      <w:start w:val="1"/>
+      <w:numFmt w:val="bullet"/>
+      <w:lvlText w:val="o"/>
+      <w:lvlJc w:val="left"/>
+      <w:pPr>
+        <w:ind w:left="3600" w:hanging="360"/>
+      </w:pPr>
+      <w:rPr>
+        <w:rFonts w:ascii="Courier New" w:hAnsi="Courier New" w:cs="Courier New" w:hint="default"/>
+      </w:rPr>
+    </w:lvl>
+    <w:lvl w:ilvl="5" w:tplc="4C0A0005" w:tentative="1">
+      <w:start w:val="1"/>
+      <w:numFmt w:val="bullet"/>
+      <w:lvlText w:val=""/>
+      <w:lvlJc w:val="left"/>
+      <w:pPr>
+        <w:ind w:left="4320" w:hanging="360"/>
+      </w:pPr>
+      <w:rPr>
+        <w:rFonts w:ascii="Wingdings" w:hAnsi="Wingdings" w:hint="default"/>
+      </w:rPr>
+    </w:lvl>
+    <w:lvl w:ilvl="6" w:tplc="4C0A0001" w:tentative="1">
+      <w:start w:val="1"/>
+      <w:numFmt w:val="bullet"/>
+      <w:lvlText w:val=""/>
+      <w:lvlJc w:val="left"/>
+      <w:pPr>
+        <w:ind w:left="5040" w:hanging="360"/>
+      </w:pPr>
+      <w:rPr>
+        <w:rFonts w:ascii="Symbol" w:hAnsi="Symbol" w:hint="default"/>
+      </w:rPr>
+    </w:lvl>
+    <w:lvl w:ilvl="7" w:tplc="4C0A0003" w:tentative="1">
+      <w:start w:val="1"/>
+      <w:numFmt w:val="bullet"/>
+      <w:lvlText w:val="o"/>
+      <w:lvlJc w:val="left"/>
+      <w:pPr>
+        <w:ind w:left="5760" w:hanging="360"/>
+      </w:pPr>
+      <w:rPr>
+        <w:rFonts w:ascii="Courier New" w:hAnsi="Courier New" w:cs="Courier New" w:hint="default"/>
+      </w:rPr>
+    </w:lvl>
+    <w:lvl w:ilvl="8" w:tplc="4C0A0005" w:tentative="1">
+      <w:start w:val="1"/>
+      <w:numFmt w:val="bullet"/>
+      <w:lvlText w:val=""/>
+      <w:lvlJc w:val="left"/>
+      <w:pPr>
+        <w:ind w:left="6480" w:hanging="360"/>
+      </w:pPr>
+      <w:rPr>
+        <w:rFonts w:ascii="Wingdings" w:hAnsi="Wingdings" w:hint="default"/>
+      </w:rPr>
+    </w:lvl>
+  </w:abstractNum>
+  <w:abstractNum w:abstractNumId="1">
     <w:nsid w:val="49D36A0C"/>
     <w:multiLevelType w:val="multilevel"/>
     <w:tmpl w:val="4C0A001F"/>
@@ -1734,7 +2075,102 @@
       </w:pPr>
     </w:lvl>
   </w:abstractNum>
+  <w:abstractNum w:abstractNumId="2">
+    <w:nsid w:val="69D314E1"/>
+    <w:multiLevelType w:val="hybridMultilevel"/>
+    <w:tmpl w:val="84C01842"/>
+    <w:lvl w:ilvl="0" w:tplc="4C0A000F">
+      <w:start w:val="1"/>
+      <w:numFmt w:val="decimal"/>
+      <w:lvlText w:val="%1."/>
+      <w:lvlJc w:val="left"/>
+      <w:pPr>
+        <w:ind w:left="720" w:hanging="360"/>
+      </w:pPr>
+      <w:rPr>
+        <w:rFonts w:hint="default"/>
+      </w:rPr>
+    </w:lvl>
+    <w:lvl w:ilvl="1" w:tplc="4C0A0019" w:tentative="1">
+      <w:start w:val="1"/>
+      <w:numFmt w:val="lowerLetter"/>
+      <w:lvlText w:val="%2."/>
+      <w:lvlJc w:val="left"/>
+      <w:pPr>
+        <w:ind w:left="1440" w:hanging="360"/>
+      </w:pPr>
+    </w:lvl>
+    <w:lvl w:ilvl="2" w:tplc="4C0A001B" w:tentative="1">
+      <w:start w:val="1"/>
+      <w:numFmt w:val="lowerRoman"/>
+      <w:lvlText w:val="%3."/>
+      <w:lvlJc w:val="right"/>
+      <w:pPr>
+        <w:ind w:left="2160" w:hanging="180"/>
+      </w:pPr>
+    </w:lvl>
+    <w:lvl w:ilvl="3" w:tplc="4C0A000F" w:tentative="1">
+      <w:start w:val="1"/>
+      <w:numFmt w:val="decimal"/>
+      <w:lvlText w:val="%4."/>
+      <w:lvlJc w:val="left"/>
+      <w:pPr>
+        <w:ind w:left="2880" w:hanging="360"/>
+      </w:pPr>
+    </w:lvl>
+    <w:lvl w:ilvl="4" w:tplc="4C0A0019" w:tentative="1">
+      <w:start w:val="1"/>
+      <w:numFmt w:val="lowerLetter"/>
+      <w:lvlText w:val="%5."/>
+      <w:lvlJc w:val="left"/>
+      <w:pPr>
+        <w:ind w:left="3600" w:hanging="360"/>
+      </w:pPr>
+    </w:lvl>
+    <w:lvl w:ilvl="5" w:tplc="4C0A001B" w:tentative="1">
+      <w:start w:val="1"/>
+      <w:numFmt w:val="lowerRoman"/>
+      <w:lvlText w:val="%6."/>
+      <w:lvlJc w:val="right"/>
+      <w:pPr>
+        <w:ind w:left="4320" w:hanging="180"/>
+      </w:pPr>
+    </w:lvl>
+    <w:lvl w:ilvl="6" w:tplc="4C0A000F" w:tentative="1">
+      <w:start w:val="1"/>
+      <w:numFmt w:val="decimal"/>
+      <w:lvlText w:val="%7."/>
+      <w:lvlJc w:val="left"/>
+      <w:pPr>
+        <w:ind w:left="5040" w:hanging="360"/>
+      </w:pPr>
+    </w:lvl>
+    <w:lvl w:ilvl="7" w:tplc="4C0A0019" w:tentative="1">
+      <w:start w:val="1"/>
+      <w:numFmt w:val="lowerLetter"/>
+      <w:lvlText w:val="%8."/>
+      <w:lvlJc w:val="left"/>
+      <w:pPr>
+        <w:ind w:left="5760" w:hanging="360"/>
+      </w:pPr>
+    </w:lvl>
+    <w:lvl w:ilvl="8" w:tplc="4C0A001B" w:tentative="1">
+      <w:start w:val="1"/>
+      <w:numFmt w:val="lowerRoman"/>
+      <w:lvlText w:val="%9."/>
+      <w:lvlJc w:val="right"/>
+      <w:pPr>
+        <w:ind w:left="6480" w:hanging="180"/>
+      </w:pPr>
+    </w:lvl>
+  </w:abstractNum>
   <w:num w:numId="1">
+    <w:abstractNumId w:val="1"/>
+  </w:num>
+  <w:num w:numId="2">
+    <w:abstractNumId w:val="2"/>
+  </w:num>
+  <w:num w:numId="3">
     <w:abstractNumId w:val="0"/>
   </w:num>
 </w:numbering>
@@ -2570,7 +3006,7 @@
 </file>
 
 <file path=customXml/itemProps1.xml><?xml version="1.0" encoding="utf-8"?>
-<ds:datastoreItem xmlns:ds="http://schemas.openxmlformats.org/officeDocument/2006/customXml" ds:itemID="{1FE4A779-7BBC-43C7-A800-C1D196873614}">
+<ds:datastoreItem xmlns:ds="http://schemas.openxmlformats.org/officeDocument/2006/customXml" ds:itemID="{C010EB62-4EAB-4FC9-A498-FD3169E901AD}">
   <ds:schemaRefs>
     <ds:schemaRef ds:uri="http://schemas.openxmlformats.org/officeDocument/2006/bibliography"/>
   </ds:schemaRefs>

</xml_diff>

<commit_message>
agregado ppt de graficos y avance en documentacion
</commit_message>
<xml_diff>
--- a/ParaCompilador/Documento Monografico/Cuerpo Monografica.docx
+++ b/ParaCompilador/Documento Monografico/Cuerpo Monografica.docx
@@ -460,6 +460,10 @@
     <w:sdt>
       <w:sdtPr>
         <w:rPr>
+          <w:rFonts w:ascii="Arial" w:eastAsia="Arial" w:hAnsi="Arial" w:cs="Arial"/>
+          <w:color w:val="000000"/>
+          <w:sz w:val="22"/>
+          <w:szCs w:val="20"/>
           <w:lang w:val="es-ES"/>
         </w:rPr>
         <w:id w:val="-1895265790"/>
@@ -470,12 +474,8 @@
       </w:sdtPr>
       <w:sdtEndPr>
         <w:rPr>
-          <w:rFonts w:ascii="Arial" w:eastAsia="Arial" w:hAnsi="Arial" w:cs="Arial"/>
           <w:b/>
           <w:bCs/>
-          <w:color w:val="000000"/>
-          <w:sz w:val="22"/>
-          <w:szCs w:val="20"/>
         </w:rPr>
       </w:sdtEndPr>
       <w:sdtContent>
@@ -816,12 +816,7 @@
     </w:p>
     <w:p>
       <w:r>
-        <w:t>Unidad Lógica: establece comparaciones para facilitar la toma de decisiones. Estas comparaciones son mucho más</w:t>
-      </w:r>
-      <w:bookmarkStart w:id="1" w:name="_GoBack"/>
-      <w:bookmarkEnd w:id="1"/>
-      <w:r>
-        <w:t xml:space="preserve"> sencillas que las operaciones aritméticas, puesto que no necesitan considerar el resultado de la operación realizada con los bits anteriores, pudiéndose efectuar en paralelo, El resultado de las operaciones puede ser </w:t>
+        <w:t xml:space="preserve">Unidad Lógica: establece comparaciones para facilitar la toma de decisiones. Estas comparaciones son mucho más sencillas que las operaciones aritméticas, puesto que no necesitan considerar el resultado de la operación realizada con los bits anteriores, pudiéndose efectuar en paralelo, El resultado de las operaciones puede ser </w:t>
       </w:r>
       <w:proofErr w:type="spellStart"/>
       <w:r>
@@ -1861,8 +1856,2455 @@
     </w:p>
     <w:p>
       <w:pPr>
-        <w:ind w:left="708"/>
-      </w:pPr>
+        <w:pStyle w:val="Ttulo2"/>
+      </w:pPr>
+      <w:r>
+        <w:t>Plataforma de desarrollo</w:t>
+      </w:r>
+    </w:p>
+    <w:p>
+      <w:r>
+        <w:t>Java</w:t>
+      </w:r>
+    </w:p>
+    <w:p/>
+    <w:p>
+      <w:pPr>
+        <w:jc w:val="both"/>
+      </w:pPr>
+      <w:r>
+        <w:t xml:space="preserve">Java es el nombre de un entorno o plataforma de computación originaria de </w:t>
+      </w:r>
+      <w:proofErr w:type="spellStart"/>
+      <w:r>
+        <w:t>Sun</w:t>
+      </w:r>
+      <w:proofErr w:type="spellEnd"/>
+      <w:r>
+        <w:t xml:space="preserve"> Microsystems, capaz de ejecutar aplicaciones desarrolladas usando el lenguaje de programación Java u otros lenguajes que compilen a </w:t>
+      </w:r>
+      <w:proofErr w:type="spellStart"/>
+      <w:r>
+        <w:t>bytecode</w:t>
+      </w:r>
+      <w:proofErr w:type="spellEnd"/>
+      <w:r>
+        <w:t xml:space="preserve"> y un conjunto de herramientas de desarrollo. En este caso, la plataforma no es un hardware específico o un sistema operativo, sino más bien una máquina virtual encargada de la ejecución de las aplicaciones, y un conjunto de bibliotecas estándar que ofrecen una funcionalidad común.</w:t>
+      </w:r>
+    </w:p>
+    <w:p>
+      <w:pPr>
+        <w:jc w:val="both"/>
+      </w:pPr>
+    </w:p>
+    <w:p>
+      <w:pPr>
+        <w:jc w:val="both"/>
+      </w:pPr>
+      <w:r>
+        <w:t>Máquina Virtual de Java</w:t>
+      </w:r>
+    </w:p>
+    <w:p>
+      <w:pPr>
+        <w:jc w:val="both"/>
+      </w:pPr>
+      <w:r>
+        <w:t xml:space="preserve">El núcleo de la plataforma Java es el concepto común de un procesador virtual que ejecuta programas escritos en el lenguaje de programación Java. En concreto ejecuta el código resultante de la compilación del código fuente, conocido como </w:t>
+      </w:r>
+      <w:proofErr w:type="spellStart"/>
+      <w:r>
+        <w:t>bytecode</w:t>
+      </w:r>
+      <w:proofErr w:type="spellEnd"/>
+      <w:r>
+        <w:t xml:space="preserve">. </w:t>
+      </w:r>
+    </w:p>
+    <w:p>
+      <w:pPr>
+        <w:jc w:val="both"/>
+      </w:pPr>
+    </w:p>
+    <w:p>
+      <w:pPr>
+        <w:jc w:val="both"/>
+      </w:pPr>
+      <w:proofErr w:type="spellStart"/>
+      <w:r>
+        <w:t>Bytecode</w:t>
+      </w:r>
+      <w:proofErr w:type="spellEnd"/>
+    </w:p>
+    <w:p>
+      <w:pPr>
+        <w:jc w:val="both"/>
+      </w:pPr>
+      <w:r>
+        <w:t xml:space="preserve">Es el resultado de compilar un código fuente de java, el código binario de Java no es un lenguaje de alto nivel, sino un verdadero código de máquina de bajo nivel, viable incluso como lenguaje de entrada para microprocesador físico, pero los productos de derivados de construir microprocesadores que aceptaran el Java </w:t>
+      </w:r>
+      <w:proofErr w:type="spellStart"/>
+      <w:r>
+        <w:t>bytecode</w:t>
+      </w:r>
+      <w:proofErr w:type="spellEnd"/>
+      <w:r>
+        <w:t xml:space="preserve"> como lenguaje de maquina fueron infructuosos,</w:t>
+      </w:r>
+    </w:p>
+    <w:p>
+      <w:pPr>
+        <w:jc w:val="both"/>
+      </w:pPr>
+    </w:p>
+    <w:p>
+      <w:pPr>
+        <w:jc w:val="center"/>
+      </w:pPr>
+      <w:r>
+        <mc:AlternateContent>
+          <mc:Choice Requires="wpg">
+            <w:drawing>
+              <wp:inline distT="0" distB="0" distL="0" distR="0">
+                <wp:extent cx="1565452" cy="3246500"/>
+                <wp:effectExtent l="0" t="0" r="15875" b="11430"/>
+                <wp:docPr id="29" name="Grupo 28"/>
+                <wp:cNvGraphicFramePr/>
+                <a:graphic xmlns:a="http://schemas.openxmlformats.org/drawingml/2006/main">
+                  <a:graphicData uri="http://schemas.microsoft.com/office/word/2010/wordprocessingGroup">
+                    <wpg:wgp>
+                      <wpg:cNvGrpSpPr/>
+                      <wpg:grpSpPr>
+                        <a:xfrm>
+                          <a:off x="0" y="0"/>
+                          <a:ext cx="1565452" cy="3246500"/>
+                          <a:chOff x="0" y="0"/>
+                          <a:chExt cx="2066418" cy="5001190"/>
+                        </a:xfrm>
+                      </wpg:grpSpPr>
+                      <wps:wsp>
+                        <wps:cNvPr id="2" name="Rectángulo 2"/>
+                        <wps:cNvSpPr/>
+                        <wps:spPr>
+                          <a:xfrm>
+                            <a:off x="3" y="0"/>
+                            <a:ext cx="2066415" cy="641690"/>
+                          </a:xfrm>
+                          <a:prstGeom prst="rect">
+                            <a:avLst/>
+                          </a:prstGeom>
+                          <a:solidFill>
+                            <a:srgbClr val="C00000"/>
+                          </a:solidFill>
+                        </wps:spPr>
+                        <wps:style>
+                          <a:lnRef idx="2">
+                            <a:schemeClr val="accent1">
+                              <a:shade val="50000"/>
+                            </a:schemeClr>
+                          </a:lnRef>
+                          <a:fillRef idx="1">
+                            <a:schemeClr val="accent1"/>
+                          </a:fillRef>
+                          <a:effectRef idx="0">
+                            <a:schemeClr val="accent1"/>
+                          </a:effectRef>
+                          <a:fontRef idx="minor">
+                            <a:schemeClr val="lt1"/>
+                          </a:fontRef>
+                        </wps:style>
+                        <wps:txbx>
+                          <w:txbxContent>
+                            <w:p>
+                              <w:pPr>
+                                <w:pStyle w:val="NormalWeb"/>
+                                <w:spacing w:before="0" w:beforeAutospacing="0" w:after="0" w:afterAutospacing="0"/>
+                                <w:jc w:val="center"/>
+                                <w:rPr>
+                                  <w:sz w:val="22"/>
+                                  <w:szCs w:val="22"/>
+                                </w:rPr>
+                              </w:pPr>
+                              <w:r>
+                                <w:rPr>
+                                  <w:rFonts w:asciiTheme="minorHAnsi" w:hAnsi="Calibri" w:cstheme="minorBidi"/>
+                                  <w:color w:val="FFFFFF" w:themeColor="light1"/>
+                                  <w:kern w:val="24"/>
+                                  <w:sz w:val="22"/>
+                                  <w:szCs w:val="22"/>
+                                </w:rPr>
+                                <w:t>Fuente Java</w:t>
+                              </w:r>
+                            </w:p>
+                            <w:p>
+                              <w:pPr>
+                                <w:pStyle w:val="NormalWeb"/>
+                                <w:spacing w:before="0" w:beforeAutospacing="0" w:after="0" w:afterAutospacing="0"/>
+                                <w:jc w:val="center"/>
+                                <w:rPr>
+                                  <w:sz w:val="22"/>
+                                  <w:szCs w:val="22"/>
+                                </w:rPr>
+                              </w:pPr>
+                              <w:r>
+                                <w:rPr>
+                                  <w:rFonts w:asciiTheme="minorHAnsi" w:hAnsi="Calibri" w:cstheme="minorBidi"/>
+                                  <w:color w:val="FFFFFF" w:themeColor="light1"/>
+                                  <w:kern w:val="24"/>
+                                  <w:sz w:val="22"/>
+                                  <w:szCs w:val="22"/>
+                                </w:rPr>
+                                <w:t>(.java)</w:t>
+                              </w:r>
+                            </w:p>
+                          </w:txbxContent>
+                        </wps:txbx>
+                        <wps:bodyPr rot="0" spcFirstLastPara="0" vert="horz" wrap="square" lIns="91440" tIns="45720" rIns="91440" bIns="45720" numCol="1" spcCol="0" rtlCol="0" fromWordArt="0" anchor="ctr" anchorCtr="0" forceAA="0" compatLnSpc="1">
+                          <a:prstTxWarp prst="textNoShape">
+                            <a:avLst/>
+                          </a:prstTxWarp>
+                          <a:noAutofit/>
+                        </wps:bodyPr>
+                      </wps:wsp>
+                      <wps:wsp>
+                        <wps:cNvPr id="3" name="Elipse 3"/>
+                        <wps:cNvSpPr/>
+                        <wps:spPr>
+                          <a:xfrm>
+                            <a:off x="1" y="912788"/>
+                            <a:ext cx="2066415" cy="975507"/>
+                          </a:xfrm>
+                          <a:prstGeom prst="ellipse">
+                            <a:avLst/>
+                          </a:prstGeom>
+                          <a:solidFill>
+                            <a:srgbClr val="FFC000"/>
+                          </a:solidFill>
+                        </wps:spPr>
+                        <wps:style>
+                          <a:lnRef idx="2">
+                            <a:schemeClr val="accent1">
+                              <a:shade val="50000"/>
+                            </a:schemeClr>
+                          </a:lnRef>
+                          <a:fillRef idx="1">
+                            <a:schemeClr val="accent1"/>
+                          </a:fillRef>
+                          <a:effectRef idx="0">
+                            <a:schemeClr val="accent1"/>
+                          </a:effectRef>
+                          <a:fontRef idx="minor">
+                            <a:schemeClr val="lt1"/>
+                          </a:fontRef>
+                        </wps:style>
+                        <wps:txbx>
+                          <w:txbxContent>
+                            <w:p>
+                              <w:pPr>
+                                <w:pStyle w:val="NormalWeb"/>
+                                <w:spacing w:before="0" w:beforeAutospacing="0" w:after="0" w:afterAutospacing="0"/>
+                                <w:jc w:val="center"/>
+                                <w:rPr>
+                                  <w:sz w:val="22"/>
+                                  <w:szCs w:val="22"/>
+                                </w:rPr>
+                              </w:pPr>
+                              <w:r>
+                                <w:rPr>
+                                  <w:rFonts w:asciiTheme="minorHAnsi" w:hAnsi="Calibri" w:cstheme="minorBidi"/>
+                                  <w:color w:val="FFFFFF" w:themeColor="light1"/>
+                                  <w:kern w:val="24"/>
+                                  <w:sz w:val="22"/>
+                                  <w:szCs w:val="22"/>
+                                </w:rPr>
+                                <w:t>JAVAC</w:t>
+                              </w:r>
+                            </w:p>
+                            <w:p>
+                              <w:pPr>
+                                <w:pStyle w:val="NormalWeb"/>
+                                <w:spacing w:before="0" w:beforeAutospacing="0" w:after="0" w:afterAutospacing="0"/>
+                                <w:jc w:val="center"/>
+                                <w:rPr>
+                                  <w:sz w:val="22"/>
+                                  <w:szCs w:val="22"/>
+                                </w:rPr>
+                              </w:pPr>
+                              <w:r>
+                                <w:rPr>
+                                  <w:rFonts w:asciiTheme="minorHAnsi" w:hAnsi="Calibri" w:cstheme="minorBidi"/>
+                                  <w:color w:val="FFFFFF" w:themeColor="light1"/>
+                                  <w:kern w:val="24"/>
+                                  <w:sz w:val="22"/>
+                                  <w:szCs w:val="22"/>
+                                </w:rPr>
+                                <w:t>Compilador</w:t>
+                              </w:r>
+                            </w:p>
+                          </w:txbxContent>
+                        </wps:txbx>
+                        <wps:bodyPr rot="0" spcFirstLastPara="0" vert="horz" wrap="square" lIns="91440" tIns="45720" rIns="91440" bIns="45720" numCol="1" spcCol="0" rtlCol="0" fromWordArt="0" anchor="ctr" anchorCtr="0" forceAA="0" compatLnSpc="1">
+                          <a:prstTxWarp prst="textNoShape">
+                            <a:avLst/>
+                          </a:prstTxWarp>
+                          <a:noAutofit/>
+                        </wps:bodyPr>
+                      </wps:wsp>
+                      <wps:wsp>
+                        <wps:cNvPr id="4" name="Rectángulo 4"/>
+                        <wps:cNvSpPr/>
+                        <wps:spPr>
+                          <a:xfrm>
+                            <a:off x="0" y="2140590"/>
+                            <a:ext cx="2066415" cy="851642"/>
+                          </a:xfrm>
+                          <a:prstGeom prst="rect">
+                            <a:avLst/>
+                          </a:prstGeom>
+                          <a:solidFill>
+                            <a:srgbClr val="92D050"/>
+                          </a:solidFill>
+                        </wps:spPr>
+                        <wps:style>
+                          <a:lnRef idx="2">
+                            <a:schemeClr val="accent1">
+                              <a:shade val="50000"/>
+                            </a:schemeClr>
+                          </a:lnRef>
+                          <a:fillRef idx="1">
+                            <a:schemeClr val="accent1"/>
+                          </a:fillRef>
+                          <a:effectRef idx="0">
+                            <a:schemeClr val="accent1"/>
+                          </a:effectRef>
+                          <a:fontRef idx="minor">
+                            <a:schemeClr val="lt1"/>
+                          </a:fontRef>
+                        </wps:style>
+                        <wps:txbx>
+                          <w:txbxContent>
+                            <w:p>
+                              <w:pPr>
+                                <w:pStyle w:val="NormalWeb"/>
+                                <w:spacing w:before="0" w:beforeAutospacing="0" w:after="0" w:afterAutospacing="0"/>
+                                <w:jc w:val="center"/>
+                                <w:rPr>
+                                  <w:sz w:val="22"/>
+                                  <w:szCs w:val="22"/>
+                                </w:rPr>
+                              </w:pPr>
+                              <w:proofErr w:type="spellStart"/>
+                              <w:r>
+                                <w:rPr>
+                                  <w:rFonts w:asciiTheme="minorHAnsi" w:hAnsi="Calibri" w:cstheme="minorBidi"/>
+                                  <w:color w:val="FFFFFF" w:themeColor="light1"/>
+                                  <w:kern w:val="24"/>
+                                  <w:sz w:val="22"/>
+                                  <w:szCs w:val="22"/>
+                                </w:rPr>
+                                <w:t>Bytecode</w:t>
+                              </w:r>
+                              <w:proofErr w:type="spellEnd"/>
+                            </w:p>
+                            <w:p>
+                              <w:pPr>
+                                <w:pStyle w:val="NormalWeb"/>
+                                <w:spacing w:before="0" w:beforeAutospacing="0" w:after="0" w:afterAutospacing="0"/>
+                                <w:jc w:val="center"/>
+                                <w:rPr>
+                                  <w:sz w:val="22"/>
+                                  <w:szCs w:val="22"/>
+                                </w:rPr>
+                              </w:pPr>
+                              <w:r>
+                                <w:rPr>
+                                  <w:rFonts w:asciiTheme="minorHAnsi" w:hAnsi="Calibri" w:cstheme="minorBidi"/>
+                                  <w:color w:val="FFFFFF" w:themeColor="light1"/>
+                                  <w:kern w:val="24"/>
+                                  <w:sz w:val="22"/>
+                                  <w:szCs w:val="22"/>
+                                </w:rPr>
+                                <w:t>(.</w:t>
+                              </w:r>
+                              <w:proofErr w:type="spellStart"/>
+                              <w:r>
+                                <w:rPr>
+                                  <w:rFonts w:asciiTheme="minorHAnsi" w:hAnsi="Calibri" w:cstheme="minorBidi"/>
+                                  <w:color w:val="FFFFFF" w:themeColor="light1"/>
+                                  <w:kern w:val="24"/>
+                                  <w:sz w:val="22"/>
+                                  <w:szCs w:val="22"/>
+                                </w:rPr>
+                                <w:t>class</w:t>
+                              </w:r>
+                              <w:proofErr w:type="spellEnd"/>
+                              <w:r>
+                                <w:rPr>
+                                  <w:rFonts w:asciiTheme="minorHAnsi" w:hAnsi="Calibri" w:cstheme="minorBidi"/>
+                                  <w:color w:val="FFFFFF" w:themeColor="light1"/>
+                                  <w:kern w:val="24"/>
+                                  <w:sz w:val="22"/>
+                                  <w:szCs w:val="22"/>
+                                </w:rPr>
+                                <w:t>)</w:t>
+                              </w:r>
+                            </w:p>
+                          </w:txbxContent>
+                        </wps:txbx>
+                        <wps:bodyPr rot="0" spcFirstLastPara="0" vert="horz" wrap="square" lIns="91440" tIns="45720" rIns="91440" bIns="45720" numCol="1" spcCol="0" rtlCol="0" fromWordArt="0" anchor="ctr" anchorCtr="0" forceAA="0" compatLnSpc="1">
+                          <a:prstTxWarp prst="textNoShape">
+                            <a:avLst/>
+                          </a:prstTxWarp>
+                          <a:noAutofit/>
+                        </wps:bodyPr>
+                      </wps:wsp>
+                      <wps:wsp>
+                        <wps:cNvPr id="5" name="Rectángulo 5"/>
+                        <wps:cNvSpPr/>
+                        <wps:spPr>
+                          <a:xfrm>
+                            <a:off x="1" y="3294765"/>
+                            <a:ext cx="2066415" cy="716987"/>
+                          </a:xfrm>
+                          <a:prstGeom prst="rect">
+                            <a:avLst/>
+                          </a:prstGeom>
+                          <a:solidFill>
+                            <a:srgbClr val="00B0F0"/>
+                          </a:solidFill>
+                        </wps:spPr>
+                        <wps:style>
+                          <a:lnRef idx="2">
+                            <a:schemeClr val="accent1">
+                              <a:shade val="50000"/>
+                            </a:schemeClr>
+                          </a:lnRef>
+                          <a:fillRef idx="1">
+                            <a:schemeClr val="accent1"/>
+                          </a:fillRef>
+                          <a:effectRef idx="0">
+                            <a:schemeClr val="accent1"/>
+                          </a:effectRef>
+                          <a:fontRef idx="minor">
+                            <a:schemeClr val="lt1"/>
+                          </a:fontRef>
+                        </wps:style>
+                        <wps:txbx>
+                          <w:txbxContent>
+                            <w:p>
+                              <w:pPr>
+                                <w:pStyle w:val="NormalWeb"/>
+                                <w:spacing w:before="0" w:beforeAutospacing="0" w:after="0" w:afterAutospacing="0"/>
+                                <w:jc w:val="center"/>
+                                <w:rPr>
+                                  <w:sz w:val="22"/>
+                                  <w:szCs w:val="22"/>
+                                </w:rPr>
+                              </w:pPr>
+                              <w:r>
+                                <w:rPr>
+                                  <w:rFonts w:asciiTheme="minorHAnsi" w:hAnsi="Calibri" w:cstheme="minorBidi"/>
+                                  <w:color w:val="FFFFFF" w:themeColor="light1"/>
+                                  <w:kern w:val="24"/>
+                                  <w:sz w:val="22"/>
+                                  <w:szCs w:val="22"/>
+                                </w:rPr>
+                                <w:t>Máquina</w:t>
+                              </w:r>
+                              <w:r>
+                                <w:rPr>
+                                  <w:rFonts w:asciiTheme="minorHAnsi" w:hAnsi="Calibri" w:cstheme="minorBidi"/>
+                                  <w:color w:val="FFFFFF" w:themeColor="light1"/>
+                                  <w:kern w:val="24"/>
+                                  <w:sz w:val="22"/>
+                                  <w:szCs w:val="22"/>
+                                </w:rPr>
+                                <w:t xml:space="preserve"> Virtual de Java</w:t>
+                              </w:r>
+                            </w:p>
+                          </w:txbxContent>
+                        </wps:txbx>
+                        <wps:bodyPr rot="0" spcFirstLastPara="0" vert="horz" wrap="square" lIns="91440" tIns="45720" rIns="91440" bIns="45720" numCol="1" spcCol="0" rtlCol="0" fromWordArt="0" anchor="ctr" anchorCtr="0" forceAA="0" compatLnSpc="1">
+                          <a:prstTxWarp prst="textNoShape">
+                            <a:avLst/>
+                          </a:prstTxWarp>
+                          <a:noAutofit/>
+                        </wps:bodyPr>
+                      </wps:wsp>
+                      <wps:wsp>
+                        <wps:cNvPr id="6" name="Conector recto de flecha 6"/>
+                        <wps:cNvCnPr>
+                          <a:stCxn id="2" idx="2"/>
+                          <a:endCxn id="3" idx="0"/>
+                        </wps:cNvCnPr>
+                        <wps:spPr>
+                          <a:xfrm flipH="1">
+                            <a:off x="1033209" y="641690"/>
+                            <a:ext cx="2" cy="271098"/>
+                          </a:xfrm>
+                          <a:prstGeom prst="straightConnector1">
+                            <a:avLst/>
+                          </a:prstGeom>
+                          <a:ln>
+                            <a:tailEnd type="triangle"/>
+                          </a:ln>
+                        </wps:spPr>
+                        <wps:style>
+                          <a:lnRef idx="1">
+                            <a:schemeClr val="accent1"/>
+                          </a:lnRef>
+                          <a:fillRef idx="0">
+                            <a:schemeClr val="accent1"/>
+                          </a:fillRef>
+                          <a:effectRef idx="0">
+                            <a:schemeClr val="accent1"/>
+                          </a:effectRef>
+                          <a:fontRef idx="minor">
+                            <a:schemeClr val="tx1"/>
+                          </a:fontRef>
+                        </wps:style>
+                        <wps:bodyPr/>
+                      </wps:wsp>
+                      <wps:wsp>
+                        <wps:cNvPr id="7" name="Conector recto de flecha 7"/>
+                        <wps:cNvCnPr>
+                          <a:stCxn id="3" idx="4"/>
+                          <a:endCxn id="4" idx="0"/>
+                        </wps:cNvCnPr>
+                        <wps:spPr>
+                          <a:xfrm flipH="1">
+                            <a:off x="1033208" y="1888294"/>
+                            <a:ext cx="1" cy="252296"/>
+                          </a:xfrm>
+                          <a:prstGeom prst="straightConnector1">
+                            <a:avLst/>
+                          </a:prstGeom>
+                          <a:ln>
+                            <a:tailEnd type="triangle"/>
+                          </a:ln>
+                        </wps:spPr>
+                        <wps:style>
+                          <a:lnRef idx="1">
+                            <a:schemeClr val="accent1"/>
+                          </a:lnRef>
+                          <a:fillRef idx="0">
+                            <a:schemeClr val="accent1"/>
+                          </a:fillRef>
+                          <a:effectRef idx="0">
+                            <a:schemeClr val="accent1"/>
+                          </a:effectRef>
+                          <a:fontRef idx="minor">
+                            <a:schemeClr val="tx1"/>
+                          </a:fontRef>
+                        </wps:style>
+                        <wps:bodyPr/>
+                      </wps:wsp>
+                      <wps:wsp>
+                        <wps:cNvPr id="8" name="Conector recto de flecha 8"/>
+                        <wps:cNvCnPr>
+                          <a:stCxn id="4" idx="2"/>
+                          <a:endCxn id="5" idx="0"/>
+                        </wps:cNvCnPr>
+                        <wps:spPr>
+                          <a:xfrm>
+                            <a:off x="1033208" y="2992233"/>
+                            <a:ext cx="1" cy="302532"/>
+                          </a:xfrm>
+                          <a:prstGeom prst="straightConnector1">
+                            <a:avLst/>
+                          </a:prstGeom>
+                          <a:ln>
+                            <a:tailEnd type="triangle"/>
+                          </a:ln>
+                        </wps:spPr>
+                        <wps:style>
+                          <a:lnRef idx="1">
+                            <a:schemeClr val="accent1"/>
+                          </a:lnRef>
+                          <a:fillRef idx="0">
+                            <a:schemeClr val="accent1"/>
+                          </a:fillRef>
+                          <a:effectRef idx="0">
+                            <a:schemeClr val="accent1"/>
+                          </a:effectRef>
+                          <a:fontRef idx="minor">
+                            <a:schemeClr val="tx1"/>
+                          </a:fontRef>
+                        </wps:style>
+                        <wps:bodyPr/>
+                      </wps:wsp>
+                      <wps:wsp>
+                        <wps:cNvPr id="9" name="Rectángulo 9"/>
+                        <wps:cNvSpPr/>
+                        <wps:spPr>
+                          <a:xfrm>
+                            <a:off x="1" y="4292529"/>
+                            <a:ext cx="2066415" cy="708661"/>
+                          </a:xfrm>
+                          <a:prstGeom prst="rect">
+                            <a:avLst/>
+                          </a:prstGeom>
+                        </wps:spPr>
+                        <wps:style>
+                          <a:lnRef idx="2">
+                            <a:schemeClr val="accent1">
+                              <a:shade val="50000"/>
+                            </a:schemeClr>
+                          </a:lnRef>
+                          <a:fillRef idx="1">
+                            <a:schemeClr val="accent1"/>
+                          </a:fillRef>
+                          <a:effectRef idx="0">
+                            <a:schemeClr val="accent1"/>
+                          </a:effectRef>
+                          <a:fontRef idx="minor">
+                            <a:schemeClr val="lt1"/>
+                          </a:fontRef>
+                        </wps:style>
+                        <wps:txbx>
+                          <w:txbxContent>
+                            <w:p>
+                              <w:pPr>
+                                <w:pStyle w:val="NormalWeb"/>
+                                <w:spacing w:before="0" w:beforeAutospacing="0" w:after="0" w:afterAutospacing="0"/>
+                                <w:jc w:val="center"/>
+                                <w:rPr>
+                                  <w:sz w:val="22"/>
+                                  <w:szCs w:val="22"/>
+                                </w:rPr>
+                              </w:pPr>
+                              <w:r>
+                                <w:rPr>
+                                  <w:rFonts w:asciiTheme="minorHAnsi" w:hAnsi="Calibri" w:cstheme="minorBidi"/>
+                                  <w:color w:val="FFFFFF" w:themeColor="light1"/>
+                                  <w:kern w:val="24"/>
+                                  <w:sz w:val="22"/>
+                                  <w:szCs w:val="22"/>
+                                </w:rPr>
+                                <w:t>Sistema Operativo</w:t>
+                              </w:r>
+                            </w:p>
+                          </w:txbxContent>
+                        </wps:txbx>
+                        <wps:bodyPr rot="0" spcFirstLastPara="0" vert="horz" wrap="square" lIns="91440" tIns="45720" rIns="91440" bIns="45720" numCol="1" spcCol="0" rtlCol="0" fromWordArt="0" anchor="ctr" anchorCtr="0" forceAA="0" compatLnSpc="1">
+                          <a:prstTxWarp prst="textNoShape">
+                            <a:avLst/>
+                          </a:prstTxWarp>
+                          <a:noAutofit/>
+                        </wps:bodyPr>
+                      </wps:wsp>
+                      <wps:wsp>
+                        <wps:cNvPr id="10" name="Conector recto de flecha 10"/>
+                        <wps:cNvCnPr>
+                          <a:stCxn id="5" idx="2"/>
+                          <a:endCxn id="9" idx="0"/>
+                        </wps:cNvCnPr>
+                        <wps:spPr>
+                          <a:xfrm>
+                            <a:off x="1033209" y="4011752"/>
+                            <a:ext cx="0" cy="280777"/>
+                          </a:xfrm>
+                          <a:prstGeom prst="straightConnector1">
+                            <a:avLst/>
+                          </a:prstGeom>
+                          <a:ln>
+                            <a:tailEnd type="triangle"/>
+                          </a:ln>
+                        </wps:spPr>
+                        <wps:style>
+                          <a:lnRef idx="1">
+                            <a:schemeClr val="accent1"/>
+                          </a:lnRef>
+                          <a:fillRef idx="0">
+                            <a:schemeClr val="accent1"/>
+                          </a:fillRef>
+                          <a:effectRef idx="0">
+                            <a:schemeClr val="accent1"/>
+                          </a:effectRef>
+                          <a:fontRef idx="minor">
+                            <a:schemeClr val="tx1"/>
+                          </a:fontRef>
+                        </wps:style>
+                        <wps:bodyPr/>
+                      </wps:wsp>
+                    </wpg:wgp>
+                  </a:graphicData>
+                </a:graphic>
+              </wp:inline>
+            </w:drawing>
+          </mc:Choice>
+          <mc:Fallback>
+            <w:pict>
+              <v:group id="Grupo 28" o:spid="_x0000_s1026" style="width:123.25pt;height:255.65pt;mso-position-horizontal-relative:char;mso-position-vertical-relative:line" coordsize="20664,50011" o:gfxdata="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">
+                <v:rect id="Rectángulo 2" o:spid="_x0000_s1027" style="position:absolute;width:20664;height:6416;visibility:visible;mso-wrap-style:square;v-text-anchor:middle" o:gfxdata="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" fillcolor="#c00000" strokecolor="#1f4d78 [1604]" strokeweight="1pt">
+                  <v:textbox>
+                    <w:txbxContent>
+                      <w:p>
+                        <w:pPr>
+                          <w:pStyle w:val="NormalWeb"/>
+                          <w:spacing w:before="0" w:beforeAutospacing="0" w:after="0" w:afterAutospacing="0"/>
+                          <w:jc w:val="center"/>
+                          <w:rPr>
+                            <w:sz w:val="22"/>
+                            <w:szCs w:val="22"/>
+                          </w:rPr>
+                        </w:pPr>
+                        <w:r>
+                          <w:rPr>
+                            <w:rFonts w:asciiTheme="minorHAnsi" w:hAnsi="Calibri" w:cstheme="minorBidi"/>
+                            <w:color w:val="FFFFFF" w:themeColor="light1"/>
+                            <w:kern w:val="24"/>
+                            <w:sz w:val="22"/>
+                            <w:szCs w:val="22"/>
+                          </w:rPr>
+                          <w:t>Fuente Java</w:t>
+                        </w:r>
+                      </w:p>
+                      <w:p>
+                        <w:pPr>
+                          <w:pStyle w:val="NormalWeb"/>
+                          <w:spacing w:before="0" w:beforeAutospacing="0" w:after="0" w:afterAutospacing="0"/>
+                          <w:jc w:val="center"/>
+                          <w:rPr>
+                            <w:sz w:val="22"/>
+                            <w:szCs w:val="22"/>
+                          </w:rPr>
+                        </w:pPr>
+                        <w:r>
+                          <w:rPr>
+                            <w:rFonts w:asciiTheme="minorHAnsi" w:hAnsi="Calibri" w:cstheme="minorBidi"/>
+                            <w:color w:val="FFFFFF" w:themeColor="light1"/>
+                            <w:kern w:val="24"/>
+                            <w:sz w:val="22"/>
+                            <w:szCs w:val="22"/>
+                          </w:rPr>
+                          <w:t>(.java)</w:t>
+                        </w:r>
+                      </w:p>
+                    </w:txbxContent>
+                  </v:textbox>
+                </v:rect>
+                <v:oval id="Elipse 3" o:spid="_x0000_s1028" style="position:absolute;top:9127;width:20664;height:9755;visibility:visible;mso-wrap-style:square;v-text-anchor:middle" o:gfxdata="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" fillcolor="#ffc000" strokecolor="#1f4d78 [1604]" strokeweight="1pt">
+                  <v:stroke joinstyle="miter"/>
+                  <v:textbox>
+                    <w:txbxContent>
+                      <w:p>
+                        <w:pPr>
+                          <w:pStyle w:val="NormalWeb"/>
+                          <w:spacing w:before="0" w:beforeAutospacing="0" w:after="0" w:afterAutospacing="0"/>
+                          <w:jc w:val="center"/>
+                          <w:rPr>
+                            <w:sz w:val="22"/>
+                            <w:szCs w:val="22"/>
+                          </w:rPr>
+                        </w:pPr>
+                        <w:r>
+                          <w:rPr>
+                            <w:rFonts w:asciiTheme="minorHAnsi" w:hAnsi="Calibri" w:cstheme="minorBidi"/>
+                            <w:color w:val="FFFFFF" w:themeColor="light1"/>
+                            <w:kern w:val="24"/>
+                            <w:sz w:val="22"/>
+                            <w:szCs w:val="22"/>
+                          </w:rPr>
+                          <w:t>JAVAC</w:t>
+                        </w:r>
+                      </w:p>
+                      <w:p>
+                        <w:pPr>
+                          <w:pStyle w:val="NormalWeb"/>
+                          <w:spacing w:before="0" w:beforeAutospacing="0" w:after="0" w:afterAutospacing="0"/>
+                          <w:jc w:val="center"/>
+                          <w:rPr>
+                            <w:sz w:val="22"/>
+                            <w:szCs w:val="22"/>
+                          </w:rPr>
+                        </w:pPr>
+                        <w:r>
+                          <w:rPr>
+                            <w:rFonts w:asciiTheme="minorHAnsi" w:hAnsi="Calibri" w:cstheme="minorBidi"/>
+                            <w:color w:val="FFFFFF" w:themeColor="light1"/>
+                            <w:kern w:val="24"/>
+                            <w:sz w:val="22"/>
+                            <w:szCs w:val="22"/>
+                          </w:rPr>
+                          <w:t>Compilador</w:t>
+                        </w:r>
+                      </w:p>
+                    </w:txbxContent>
+                  </v:textbox>
+                </v:oval>
+                <v:rect id="Rectángulo 4" o:spid="_x0000_s1029" style="position:absolute;top:21405;width:20664;height:8517;visibility:visible;mso-wrap-style:square;v-text-anchor:middle" o:gfxdata="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" fillcolor="#92d050" strokecolor="#1f4d78 [1604]" strokeweight="1pt">
+                  <v:textbox>
+                    <w:txbxContent>
+                      <w:p>
+                        <w:pPr>
+                          <w:pStyle w:val="NormalWeb"/>
+                          <w:spacing w:before="0" w:beforeAutospacing="0" w:after="0" w:afterAutospacing="0"/>
+                          <w:jc w:val="center"/>
+                          <w:rPr>
+                            <w:sz w:val="22"/>
+                            <w:szCs w:val="22"/>
+                          </w:rPr>
+                        </w:pPr>
+                        <w:proofErr w:type="spellStart"/>
+                        <w:r>
+                          <w:rPr>
+                            <w:rFonts w:asciiTheme="minorHAnsi" w:hAnsi="Calibri" w:cstheme="minorBidi"/>
+                            <w:color w:val="FFFFFF" w:themeColor="light1"/>
+                            <w:kern w:val="24"/>
+                            <w:sz w:val="22"/>
+                            <w:szCs w:val="22"/>
+                          </w:rPr>
+                          <w:t>Bytecode</w:t>
+                        </w:r>
+                        <w:proofErr w:type="spellEnd"/>
+                      </w:p>
+                      <w:p>
+                        <w:pPr>
+                          <w:pStyle w:val="NormalWeb"/>
+                          <w:spacing w:before="0" w:beforeAutospacing="0" w:after="0" w:afterAutospacing="0"/>
+                          <w:jc w:val="center"/>
+                          <w:rPr>
+                            <w:sz w:val="22"/>
+                            <w:szCs w:val="22"/>
+                          </w:rPr>
+                        </w:pPr>
+                        <w:r>
+                          <w:rPr>
+                            <w:rFonts w:asciiTheme="minorHAnsi" w:hAnsi="Calibri" w:cstheme="minorBidi"/>
+                            <w:color w:val="FFFFFF" w:themeColor="light1"/>
+                            <w:kern w:val="24"/>
+                            <w:sz w:val="22"/>
+                            <w:szCs w:val="22"/>
+                          </w:rPr>
+                          <w:t>(.</w:t>
+                        </w:r>
+                        <w:proofErr w:type="spellStart"/>
+                        <w:r>
+                          <w:rPr>
+                            <w:rFonts w:asciiTheme="minorHAnsi" w:hAnsi="Calibri" w:cstheme="minorBidi"/>
+                            <w:color w:val="FFFFFF" w:themeColor="light1"/>
+                            <w:kern w:val="24"/>
+                            <w:sz w:val="22"/>
+                            <w:szCs w:val="22"/>
+                          </w:rPr>
+                          <w:t>class</w:t>
+                        </w:r>
+                        <w:proofErr w:type="spellEnd"/>
+                        <w:r>
+                          <w:rPr>
+                            <w:rFonts w:asciiTheme="minorHAnsi" w:hAnsi="Calibri" w:cstheme="minorBidi"/>
+                            <w:color w:val="FFFFFF" w:themeColor="light1"/>
+                            <w:kern w:val="24"/>
+                            <w:sz w:val="22"/>
+                            <w:szCs w:val="22"/>
+                          </w:rPr>
+                          <w:t>)</w:t>
+                        </w:r>
+                      </w:p>
+                    </w:txbxContent>
+                  </v:textbox>
+                </v:rect>
+                <v:rect id="Rectángulo 5" o:spid="_x0000_s1030" style="position:absolute;top:32947;width:20664;height:7170;visibility:visible;mso-wrap-style:square;v-text-anchor:middle" o:gfxdata="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" fillcolor="#00b0f0" strokecolor="#1f4d78 [1604]" strokeweight="1pt">
+                  <v:textbox>
+                    <w:txbxContent>
+                      <w:p>
+                        <w:pPr>
+                          <w:pStyle w:val="NormalWeb"/>
+                          <w:spacing w:before="0" w:beforeAutospacing="0" w:after="0" w:afterAutospacing="0"/>
+                          <w:jc w:val="center"/>
+                          <w:rPr>
+                            <w:sz w:val="22"/>
+                            <w:szCs w:val="22"/>
+                          </w:rPr>
+                        </w:pPr>
+                        <w:r>
+                          <w:rPr>
+                            <w:rFonts w:asciiTheme="minorHAnsi" w:hAnsi="Calibri" w:cstheme="minorBidi"/>
+                            <w:color w:val="FFFFFF" w:themeColor="light1"/>
+                            <w:kern w:val="24"/>
+                            <w:sz w:val="22"/>
+                            <w:szCs w:val="22"/>
+                          </w:rPr>
+                          <w:t>Máquina</w:t>
+                        </w:r>
+                        <w:r>
+                          <w:rPr>
+                            <w:rFonts w:asciiTheme="minorHAnsi" w:hAnsi="Calibri" w:cstheme="minorBidi"/>
+                            <w:color w:val="FFFFFF" w:themeColor="light1"/>
+                            <w:kern w:val="24"/>
+                            <w:sz w:val="22"/>
+                            <w:szCs w:val="22"/>
+                          </w:rPr>
+                          <w:t xml:space="preserve"> Virtual de Java</w:t>
+                        </w:r>
+                      </w:p>
+                    </w:txbxContent>
+                  </v:textbox>
+                </v:rect>
+                <v:shapetype id="_x0000_t32" coordsize="21600,21600" o:spt="32" o:oned="t" path="m,l21600,21600e" filled="f">
+                  <v:path arrowok="t" fillok="f" o:connecttype="none"/>
+                  <o:lock v:ext="edit" shapetype="t"/>
+                </v:shapetype>
+                <v:shape id="Conector recto de flecha 6" o:spid="_x0000_s1031" type="#_x0000_t32" style="position:absolute;left:10332;top:6416;width:0;height:2711;flip:x;visibility:visible;mso-wrap-style:square" o:connectortype="straight" o:gfxdata="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" strokecolor="#5b9bd5 [3204]" strokeweight=".5pt">
+                  <v:stroke endarrow="block" joinstyle="miter"/>
+                </v:shape>
+                <v:shape id="Conector recto de flecha 7" o:spid="_x0000_s1032" type="#_x0000_t32" style="position:absolute;left:10332;top:18882;width:0;height:2523;flip:x;visibility:visible;mso-wrap-style:square" o:connectortype="straight" o:gfxdata="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" strokecolor="#5b9bd5 [3204]" strokeweight=".5pt">
+                  <v:stroke endarrow="block" joinstyle="miter"/>
+                </v:shape>
+                <v:shape id="Conector recto de flecha 8" o:spid="_x0000_s1033" type="#_x0000_t32" style="position:absolute;left:10332;top:29922;width:0;height:3025;visibility:visible;mso-wrap-style:square" o:connectortype="straight" o:gfxdata="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" strokecolor="#5b9bd5 [3204]" strokeweight=".5pt">
+                  <v:stroke endarrow="block" joinstyle="miter"/>
+                </v:shape>
+                <v:rect id="Rectángulo 9" o:spid="_x0000_s1034" style="position:absolute;top:42925;width:20664;height:7086;visibility:visible;mso-wrap-style:square;v-text-anchor:middle" o:gfxdata="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" fillcolor="#5b9bd5 [3204]" strokecolor="#1f4d78 [1604]" strokeweight="1pt">
+                  <v:textbox>
+                    <w:txbxContent>
+                      <w:p>
+                        <w:pPr>
+                          <w:pStyle w:val="NormalWeb"/>
+                          <w:spacing w:before="0" w:beforeAutospacing="0" w:after="0" w:afterAutospacing="0"/>
+                          <w:jc w:val="center"/>
+                          <w:rPr>
+                            <w:sz w:val="22"/>
+                            <w:szCs w:val="22"/>
+                          </w:rPr>
+                        </w:pPr>
+                        <w:r>
+                          <w:rPr>
+                            <w:rFonts w:asciiTheme="minorHAnsi" w:hAnsi="Calibri" w:cstheme="minorBidi"/>
+                            <w:color w:val="FFFFFF" w:themeColor="light1"/>
+                            <w:kern w:val="24"/>
+                            <w:sz w:val="22"/>
+                            <w:szCs w:val="22"/>
+                          </w:rPr>
+                          <w:t>Sistema Operativo</w:t>
+                        </w:r>
+                      </w:p>
+                    </w:txbxContent>
+                  </v:textbox>
+                </v:rect>
+                <v:shape id="Conector recto de flecha 10" o:spid="_x0000_s1035" type="#_x0000_t32" style="position:absolute;left:10332;top:40117;width:0;height:2808;visibility:visible;mso-wrap-style:square" o:connectortype="straight" o:gfxdata="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" strokecolor="#5b9bd5 [3204]" strokeweight=".5pt">
+                  <v:stroke endarrow="block" joinstyle="miter"/>
+                </v:shape>
+                <w10:anchorlock/>
+              </v:group>
+            </w:pict>
+          </mc:Fallback>
+        </mc:AlternateContent>
+      </w:r>
+    </w:p>
+    <w:p>
+      <w:pPr>
+        <w:jc w:val="both"/>
+      </w:pPr>
+    </w:p>
+    <w:p>
+      <w:pPr>
+        <w:jc w:val="both"/>
+      </w:pPr>
+    </w:p>
+    <w:p>
+      <w:r>
+        <w:lastRenderedPageBreak/>
+        <w:t>C#</w:t>
+      </w:r>
+    </w:p>
+    <w:p>
+      <w:r>
+        <mc:AlternateContent>
+          <mc:Choice Requires="wpg">
+            <w:drawing>
+              <wp:anchor distT="0" distB="0" distL="114300" distR="114300" simplePos="0" relativeHeight="251661312" behindDoc="0" locked="0" layoutInCell="1" allowOverlap="1" wp14:anchorId="0A268DEC" wp14:editId="041F5215">
+                <wp:simplePos x="0" y="0"/>
+                <wp:positionH relativeFrom="margin">
+                  <wp:align>right</wp:align>
+                </wp:positionH>
+                <wp:positionV relativeFrom="paragraph">
+                  <wp:posOffset>1885036</wp:posOffset>
+                </wp:positionV>
+                <wp:extent cx="5188711" cy="4380001"/>
+                <wp:effectExtent l="0" t="0" r="0" b="20955"/>
+                <wp:wrapNone/>
+                <wp:docPr id="14" name="Grupo 40"/>
+                <wp:cNvGraphicFramePr/>
+                <a:graphic xmlns:a="http://schemas.openxmlformats.org/drawingml/2006/main">
+                  <a:graphicData uri="http://schemas.microsoft.com/office/word/2010/wordprocessingGroup">
+                    <wpg:wgp>
+                      <wpg:cNvGrpSpPr/>
+                      <wpg:grpSpPr>
+                        <a:xfrm>
+                          <a:off x="0" y="0"/>
+                          <a:ext cx="5188711" cy="4380001"/>
+                          <a:chOff x="0" y="0"/>
+                          <a:chExt cx="8180984" cy="6206336"/>
+                        </a:xfrm>
+                      </wpg:grpSpPr>
+                      <wpg:grpSp>
+                        <wpg:cNvPr id="16" name="Grupo 16"/>
+                        <wpg:cNvGrpSpPr/>
+                        <wpg:grpSpPr>
+                          <a:xfrm>
+                            <a:off x="962167" y="0"/>
+                            <a:ext cx="4032914" cy="1110587"/>
+                            <a:chOff x="962167" y="0"/>
+                            <a:chExt cx="4032914" cy="1110587"/>
+                          </a:xfrm>
+                        </wpg:grpSpPr>
+                        <wps:wsp>
+                          <wps:cNvPr id="17" name="Rectángulo redondeado 17"/>
+                          <wps:cNvSpPr/>
+                          <wps:spPr>
+                            <a:xfrm>
+                              <a:off x="962167" y="0"/>
+                              <a:ext cx="4032914" cy="1110587"/>
+                            </a:xfrm>
+                            <a:prstGeom prst="roundRect">
+                              <a:avLst/>
+                            </a:prstGeom>
+                          </wps:spPr>
+                          <wps:style>
+                            <a:lnRef idx="2">
+                              <a:schemeClr val="accent1">
+                                <a:shade val="50000"/>
+                              </a:schemeClr>
+                            </a:lnRef>
+                            <a:fillRef idx="1">
+                              <a:schemeClr val="accent1"/>
+                            </a:fillRef>
+                            <a:effectRef idx="0">
+                              <a:schemeClr val="accent1"/>
+                            </a:effectRef>
+                            <a:fontRef idx="minor">
+                              <a:schemeClr val="lt1"/>
+                            </a:fontRef>
+                          </wps:style>
+                          <wps:bodyPr rot="0" spcFirstLastPara="0" vert="horz" wrap="square" lIns="91440" tIns="45720" rIns="91440" bIns="45720" numCol="1" spcCol="0" rtlCol="0" fromWordArt="0" anchor="ctr" anchorCtr="0" forceAA="0" compatLnSpc="1">
+                            <a:prstTxWarp prst="textNoShape">
+                              <a:avLst/>
+                            </a:prstTxWarp>
+                            <a:noAutofit/>
+                          </wps:bodyPr>
+                        </wps:wsp>
+                        <wps:wsp>
+                          <wps:cNvPr id="18" name="Rectángulo 18"/>
+                          <wps:cNvSpPr/>
+                          <wps:spPr>
+                            <a:xfrm>
+                              <a:off x="1282891" y="228604"/>
+                              <a:ext cx="1487606" cy="627797"/>
+                            </a:xfrm>
+                            <a:prstGeom prst="rect">
+                              <a:avLst/>
+                            </a:prstGeom>
+                            <a:solidFill>
+                              <a:schemeClr val="accent6"/>
+                            </a:solidFill>
+                          </wps:spPr>
+                          <wps:style>
+                            <a:lnRef idx="2">
+                              <a:schemeClr val="accent1">
+                                <a:shade val="50000"/>
+                              </a:schemeClr>
+                            </a:lnRef>
+                            <a:fillRef idx="1">
+                              <a:schemeClr val="accent1"/>
+                            </a:fillRef>
+                            <a:effectRef idx="0">
+                              <a:schemeClr val="accent1"/>
+                            </a:effectRef>
+                            <a:fontRef idx="minor">
+                              <a:schemeClr val="lt1"/>
+                            </a:fontRef>
+                          </wps:style>
+                          <wps:txbx>
+                            <w:txbxContent>
+                              <w:p>
+                                <w:pPr>
+                                  <w:pStyle w:val="NormalWeb"/>
+                                  <w:spacing w:before="0" w:beforeAutospacing="0" w:after="0" w:afterAutospacing="0"/>
+                                  <w:jc w:val="center"/>
+                                  <w:rPr>
+                                    <w:sz w:val="20"/>
+                                    <w:szCs w:val="20"/>
+                                  </w:rPr>
+                                </w:pPr>
+                                <w:r>
+                                  <w:rPr>
+                                    <w:rFonts w:asciiTheme="minorHAnsi" w:hAnsi="Calibri" w:cstheme="minorBidi"/>
+                                    <w:color w:val="FFFFFF" w:themeColor="light1"/>
+                                    <w:kern w:val="24"/>
+                                    <w:sz w:val="20"/>
+                                    <w:szCs w:val="20"/>
+                                  </w:rPr>
+                                  <w:t>Código Fuente</w:t>
+                                </w:r>
+                              </w:p>
+                            </w:txbxContent>
+                          </wps:txbx>
+                          <wps:bodyPr rot="0" spcFirstLastPara="0" vert="horz" wrap="square" lIns="91440" tIns="45720" rIns="91440" bIns="45720" numCol="1" spcCol="0" rtlCol="0" fromWordArt="0" anchor="ctr" anchorCtr="0" forceAA="0" compatLnSpc="1">
+                            <a:prstTxWarp prst="textNoShape">
+                              <a:avLst/>
+                            </a:prstTxWarp>
+                            <a:noAutofit/>
+                          </wps:bodyPr>
+                        </wps:wsp>
+                        <wps:wsp>
+                          <wps:cNvPr id="19" name="Rectángulo 19"/>
+                          <wps:cNvSpPr/>
+                          <wps:spPr>
+                            <a:xfrm>
+                              <a:off x="3091144" y="183372"/>
+                              <a:ext cx="1487606" cy="345265"/>
+                            </a:xfrm>
+                            <a:prstGeom prst="rect">
+                              <a:avLst/>
+                            </a:prstGeom>
+                            <a:solidFill>
+                              <a:schemeClr val="accent6"/>
+                            </a:solidFill>
+                          </wps:spPr>
+                          <wps:style>
+                            <a:lnRef idx="2">
+                              <a:schemeClr val="accent1">
+                                <a:shade val="50000"/>
+                              </a:schemeClr>
+                            </a:lnRef>
+                            <a:fillRef idx="1">
+                              <a:schemeClr val="accent1"/>
+                            </a:fillRef>
+                            <a:effectRef idx="0">
+                              <a:schemeClr val="accent1"/>
+                            </a:effectRef>
+                            <a:fontRef idx="minor">
+                              <a:schemeClr val="lt1"/>
+                            </a:fontRef>
+                          </wps:style>
+                          <wps:txbx>
+                            <w:txbxContent>
+                              <w:p>
+                                <w:pPr>
+                                  <w:pStyle w:val="NormalWeb"/>
+                                  <w:spacing w:before="0" w:beforeAutospacing="0" w:after="0" w:afterAutospacing="0"/>
+                                  <w:jc w:val="center"/>
+                                  <w:rPr>
+                                    <w:sz w:val="20"/>
+                                    <w:szCs w:val="20"/>
+                                  </w:rPr>
+                                </w:pPr>
+                                <w:r>
+                                  <w:rPr>
+                                    <w:rFonts w:asciiTheme="minorHAnsi" w:hAnsi="Calibri" w:cstheme="minorBidi"/>
+                                    <w:color w:val="FFFFFF" w:themeColor="light1"/>
+                                    <w:kern w:val="24"/>
+                                    <w:sz w:val="20"/>
+                                    <w:szCs w:val="20"/>
+                                  </w:rPr>
+                                  <w:t>Recursos</w:t>
+                                </w:r>
+                              </w:p>
+                            </w:txbxContent>
+                          </wps:txbx>
+                          <wps:bodyPr rot="0" spcFirstLastPara="0" vert="horz" wrap="square" lIns="91440" tIns="45720" rIns="91440" bIns="45720" numCol="1" spcCol="0" rtlCol="0" fromWordArt="0" anchor="ctr" anchorCtr="0" forceAA="0" compatLnSpc="1">
+                            <a:prstTxWarp prst="textNoShape">
+                              <a:avLst/>
+                            </a:prstTxWarp>
+                            <a:noAutofit/>
+                          </wps:bodyPr>
+                        </wps:wsp>
+                        <wps:wsp>
+                          <wps:cNvPr id="20" name="Rectángulo 20"/>
+                          <wps:cNvSpPr/>
+                          <wps:spPr>
+                            <a:xfrm>
+                              <a:off x="3091068" y="580464"/>
+                              <a:ext cx="1487606" cy="343178"/>
+                            </a:xfrm>
+                            <a:prstGeom prst="rect">
+                              <a:avLst/>
+                            </a:prstGeom>
+                            <a:solidFill>
+                              <a:schemeClr val="accent6"/>
+                            </a:solidFill>
+                          </wps:spPr>
+                          <wps:style>
+                            <a:lnRef idx="2">
+                              <a:schemeClr val="accent1">
+                                <a:shade val="50000"/>
+                              </a:schemeClr>
+                            </a:lnRef>
+                            <a:fillRef idx="1">
+                              <a:schemeClr val="accent1"/>
+                            </a:fillRef>
+                            <a:effectRef idx="0">
+                              <a:schemeClr val="accent1"/>
+                            </a:effectRef>
+                            <a:fontRef idx="minor">
+                              <a:schemeClr val="lt1"/>
+                            </a:fontRef>
+                          </wps:style>
+                          <wps:txbx>
+                            <w:txbxContent>
+                              <w:p>
+                                <w:pPr>
+                                  <w:pStyle w:val="NormalWeb"/>
+                                  <w:spacing w:before="0" w:beforeAutospacing="0" w:after="0" w:afterAutospacing="0"/>
+                                  <w:jc w:val="center"/>
+                                  <w:rPr>
+                                    <w:sz w:val="20"/>
+                                    <w:szCs w:val="20"/>
+                                  </w:rPr>
+                                </w:pPr>
+                                <w:bookmarkStart w:id="1" w:name="_GoBack"/>
+                                <w:r>
+                                  <w:rPr>
+                                    <w:rFonts w:asciiTheme="minorHAnsi" w:hAnsi="Calibri" w:cstheme="minorBidi"/>
+                                    <w:color w:val="FFFFFF" w:themeColor="light1"/>
+                                    <w:kern w:val="24"/>
+                                    <w:sz w:val="20"/>
+                                    <w:szCs w:val="20"/>
+                                  </w:rPr>
+                                  <w:t>Referencias</w:t>
+                                </w:r>
+                                <w:bookmarkEnd w:id="1"/>
+                              </w:p>
+                            </w:txbxContent>
+                          </wps:txbx>
+                          <wps:bodyPr rot="0" spcFirstLastPara="0" vert="horz" wrap="square" lIns="91440" tIns="45720" rIns="91440" bIns="45720" numCol="1" spcCol="0" rtlCol="0" fromWordArt="0" anchor="ctr" anchorCtr="0" forceAA="0" compatLnSpc="1">
+                            <a:prstTxWarp prst="textNoShape">
+                              <a:avLst/>
+                            </a:prstTxWarp>
+                            <a:noAutofit/>
+                          </wps:bodyPr>
+                        </wps:wsp>
+                      </wpg:grpSp>
+                      <wps:wsp>
+                        <wps:cNvPr id="21" name="Rectángulo 21"/>
+                        <wps:cNvSpPr/>
+                        <wps:spPr>
+                          <a:xfrm>
+                            <a:off x="1108880" y="1490167"/>
+                            <a:ext cx="3739487" cy="423080"/>
+                          </a:xfrm>
+                          <a:prstGeom prst="rect">
+                            <a:avLst/>
+                          </a:prstGeom>
+                          <a:solidFill>
+                            <a:schemeClr val="accent6"/>
+                          </a:solidFill>
+                        </wps:spPr>
+                        <wps:style>
+                          <a:lnRef idx="2">
+                            <a:schemeClr val="accent1">
+                              <a:shade val="50000"/>
+                            </a:schemeClr>
+                          </a:lnRef>
+                          <a:fillRef idx="1">
+                            <a:schemeClr val="accent1"/>
+                          </a:fillRef>
+                          <a:effectRef idx="0">
+                            <a:schemeClr val="accent1"/>
+                          </a:effectRef>
+                          <a:fontRef idx="minor">
+                            <a:schemeClr val="lt1"/>
+                          </a:fontRef>
+                        </wps:style>
+                        <wps:txbx>
+                          <w:txbxContent>
+                            <w:p>
+                              <w:pPr>
+                                <w:pStyle w:val="NormalWeb"/>
+                                <w:spacing w:before="0" w:beforeAutospacing="0" w:after="0" w:afterAutospacing="0"/>
+                                <w:jc w:val="center"/>
+                                <w:rPr>
+                                  <w:sz w:val="20"/>
+                                  <w:szCs w:val="20"/>
+                                </w:rPr>
+                              </w:pPr>
+                              <w:r>
+                                <w:rPr>
+                                  <w:rFonts w:asciiTheme="minorHAnsi" w:hAnsi="Calibri" w:cstheme="minorBidi"/>
+                                  <w:color w:val="FFFFFF" w:themeColor="light1"/>
+                                  <w:kern w:val="24"/>
+                                  <w:sz w:val="20"/>
+                                  <w:szCs w:val="20"/>
+                                </w:rPr>
+                                <w:t>Compilador</w:t>
+                              </w:r>
+                            </w:p>
+                          </w:txbxContent>
+                        </wps:txbx>
+                        <wps:bodyPr rot="0" spcFirstLastPara="0" vert="horz" wrap="square" lIns="91440" tIns="45720" rIns="91440" bIns="45720" numCol="1" spcCol="0" rtlCol="0" fromWordArt="0" anchor="ctr" anchorCtr="0" forceAA="0" compatLnSpc="1">
+                          <a:prstTxWarp prst="textNoShape">
+                            <a:avLst/>
+                          </a:prstTxWarp>
+                          <a:noAutofit/>
+                        </wps:bodyPr>
+                      </wps:wsp>
+                      <wps:wsp>
+                        <wps:cNvPr id="22" name="Rectángulo 22"/>
+                        <wps:cNvSpPr/>
+                        <wps:spPr>
+                          <a:xfrm>
+                            <a:off x="951931" y="2386454"/>
+                            <a:ext cx="4032914" cy="805218"/>
+                          </a:xfrm>
+                          <a:prstGeom prst="rect">
+                            <a:avLst/>
+                          </a:prstGeom>
+                          <a:solidFill>
+                            <a:schemeClr val="accent6"/>
+                          </a:solidFill>
+                        </wps:spPr>
+                        <wps:style>
+                          <a:lnRef idx="2">
+                            <a:schemeClr val="accent1">
+                              <a:shade val="50000"/>
+                            </a:schemeClr>
+                          </a:lnRef>
+                          <a:fillRef idx="1">
+                            <a:schemeClr val="accent1"/>
+                          </a:fillRef>
+                          <a:effectRef idx="0">
+                            <a:schemeClr val="accent1"/>
+                          </a:effectRef>
+                          <a:fontRef idx="minor">
+                            <a:schemeClr val="lt1"/>
+                          </a:fontRef>
+                        </wps:style>
+                        <wps:txbx>
+                          <w:txbxContent>
+                            <w:p>
+                              <w:pPr>
+                                <w:pStyle w:val="NormalWeb"/>
+                                <w:spacing w:before="0" w:beforeAutospacing="0" w:after="0" w:afterAutospacing="0"/>
+                                <w:jc w:val="center"/>
+                                <w:rPr>
+                                  <w:sz w:val="20"/>
+                                  <w:szCs w:val="20"/>
+                                </w:rPr>
+                              </w:pPr>
+                              <w:r>
+                                <w:rPr>
+                                  <w:rFonts w:asciiTheme="minorHAnsi" w:hAnsi="Calibri" w:cstheme="minorBidi"/>
+                                  <w:color w:val="FFFFFF" w:themeColor="light1"/>
+                                  <w:kern w:val="24"/>
+                                  <w:sz w:val="20"/>
+                                  <w:szCs w:val="20"/>
+                                </w:rPr>
+                                <w:t>Ensamblado (.</w:t>
+                              </w:r>
+                              <w:proofErr w:type="spellStart"/>
+                              <w:r>
+                                <w:rPr>
+                                  <w:rFonts w:asciiTheme="minorHAnsi" w:hAnsi="Calibri" w:cstheme="minorBidi"/>
+                                  <w:color w:val="FFFFFF" w:themeColor="light1"/>
+                                  <w:kern w:val="24"/>
+                                  <w:sz w:val="20"/>
+                                  <w:szCs w:val="20"/>
+                                </w:rPr>
+                                <w:t>exe</w:t>
+                              </w:r>
+                              <w:proofErr w:type="spellEnd"/>
+                              <w:r>
+                                <w:rPr>
+                                  <w:rFonts w:asciiTheme="minorHAnsi" w:hAnsi="Calibri" w:cstheme="minorBidi"/>
+                                  <w:color w:val="FFFFFF" w:themeColor="light1"/>
+                                  <w:kern w:val="24"/>
+                                  <w:sz w:val="20"/>
+                                  <w:szCs w:val="20"/>
+                                </w:rPr>
+                                <w:t xml:space="preserve"> o .</w:t>
+                              </w:r>
+                              <w:proofErr w:type="spellStart"/>
+                              <w:r>
+                                <w:rPr>
+                                  <w:rFonts w:asciiTheme="minorHAnsi" w:hAnsi="Calibri" w:cstheme="minorBidi"/>
+                                  <w:color w:val="FFFFFF" w:themeColor="light1"/>
+                                  <w:kern w:val="24"/>
+                                  <w:sz w:val="20"/>
+                                  <w:szCs w:val="20"/>
+                                </w:rPr>
+                                <w:t>dll</w:t>
+                              </w:r>
+                              <w:proofErr w:type="spellEnd"/>
+                              <w:r>
+                                <w:rPr>
+                                  <w:rFonts w:asciiTheme="minorHAnsi" w:hAnsi="Calibri" w:cstheme="minorBidi"/>
+                                  <w:color w:val="FFFFFF" w:themeColor="light1"/>
+                                  <w:kern w:val="24"/>
+                                  <w:sz w:val="20"/>
+                                  <w:szCs w:val="20"/>
+                                </w:rPr>
+                                <w:t>)</w:t>
+                              </w:r>
+                            </w:p>
+                            <w:p>
+                              <w:pPr>
+                                <w:pStyle w:val="NormalWeb"/>
+                                <w:spacing w:before="0" w:beforeAutospacing="0" w:after="0" w:afterAutospacing="0"/>
+                                <w:jc w:val="center"/>
+                                <w:rPr>
+                                  <w:sz w:val="20"/>
+                                  <w:szCs w:val="20"/>
+                                </w:rPr>
+                              </w:pPr>
+                              <w:r>
+                                <w:rPr>
+                                  <w:rFonts w:asciiTheme="minorHAnsi" w:hAnsi="Calibri" w:cstheme="minorBidi"/>
+                                  <w:color w:val="FFFFFF" w:themeColor="light1"/>
+                                  <w:kern w:val="24"/>
+                                  <w:sz w:val="20"/>
+                                  <w:szCs w:val="20"/>
+                                </w:rPr>
+                                <w:t>Metadatos MSIL</w:t>
+                              </w:r>
+                            </w:p>
+                          </w:txbxContent>
+                        </wps:txbx>
+                        <wps:bodyPr rot="0" spcFirstLastPara="0" vert="horz" wrap="square" lIns="91440" tIns="45720" rIns="91440" bIns="45720" numCol="1" spcCol="0" rtlCol="0" fromWordArt="0" anchor="ctr" anchorCtr="0" forceAA="0" compatLnSpc="1">
+                          <a:prstTxWarp prst="textNoShape">
+                            <a:avLst/>
+                          </a:prstTxWarp>
+                          <a:noAutofit/>
+                        </wps:bodyPr>
+                      </wps:wsp>
+                      <wpg:grpSp>
+                        <wpg:cNvPr id="23" name="Grupo 23"/>
+                        <wpg:cNvGrpSpPr/>
+                        <wpg:grpSpPr>
+                          <a:xfrm>
+                            <a:off x="0" y="3745456"/>
+                            <a:ext cx="5902656" cy="1514901"/>
+                            <a:chOff x="0" y="3745456"/>
+                            <a:chExt cx="5902656" cy="1514901"/>
+                          </a:xfrm>
+                        </wpg:grpSpPr>
+                        <wps:wsp>
+                          <wps:cNvPr id="24" name="Rectángulo redondeado 24"/>
+                          <wps:cNvSpPr/>
+                          <wps:spPr>
+                            <a:xfrm>
+                              <a:off x="0" y="3745456"/>
+                              <a:ext cx="5902656" cy="1514901"/>
+                            </a:xfrm>
+                            <a:prstGeom prst="roundRect">
+                              <a:avLst/>
+                            </a:prstGeom>
+                          </wps:spPr>
+                          <wps:style>
+                            <a:lnRef idx="2">
+                              <a:schemeClr val="accent1">
+                                <a:shade val="50000"/>
+                              </a:schemeClr>
+                            </a:lnRef>
+                            <a:fillRef idx="1">
+                              <a:schemeClr val="accent1"/>
+                            </a:fillRef>
+                            <a:effectRef idx="0">
+                              <a:schemeClr val="accent1"/>
+                            </a:effectRef>
+                            <a:fontRef idx="minor">
+                              <a:schemeClr val="lt1"/>
+                            </a:fontRef>
+                          </wps:style>
+                          <wps:txbx>
+                            <w:txbxContent>
+                              <w:p>
+                                <w:pPr>
+                                  <w:pStyle w:val="NormalWeb"/>
+                                  <w:spacing w:before="0" w:beforeAutospacing="0" w:after="0" w:afterAutospacing="0"/>
+                                  <w:rPr>
+                                    <w:sz w:val="20"/>
+                                    <w:szCs w:val="20"/>
+                                  </w:rPr>
+                                </w:pPr>
+                                <w:r>
+                                  <w:rPr>
+                                    <w:rFonts w:asciiTheme="minorHAnsi" w:hAnsi="Calibri" w:cstheme="minorBidi"/>
+                                    <w:color w:val="FFFFFF" w:themeColor="light1"/>
+                                    <w:kern w:val="24"/>
+                                    <w:sz w:val="20"/>
+                                    <w:szCs w:val="20"/>
+                                  </w:rPr>
+                                  <w:t>.NET Framework</w:t>
+                                </w:r>
+                              </w:p>
+                            </w:txbxContent>
+                          </wps:txbx>
+                          <wps:bodyPr rot="0" spcFirstLastPara="0" vert="horz" wrap="square" lIns="91440" tIns="45720" rIns="91440" bIns="45720" numCol="1" spcCol="0" rtlCol="0" fromWordArt="0" anchor="t" anchorCtr="0" forceAA="0" compatLnSpc="1">
+                            <a:prstTxWarp prst="textNoShape">
+                              <a:avLst/>
+                            </a:prstTxWarp>
+                            <a:noAutofit/>
+                          </wps:bodyPr>
+                        </wps:wsp>
+                        <wps:wsp>
+                          <wps:cNvPr id="25" name="Rectángulo 25"/>
+                          <wps:cNvSpPr/>
+                          <wps:spPr>
+                            <a:xfrm>
+                              <a:off x="320723" y="4209479"/>
+                              <a:ext cx="2825086" cy="900752"/>
+                            </a:xfrm>
+                            <a:prstGeom prst="rect">
+                              <a:avLst/>
+                            </a:prstGeom>
+                            <a:solidFill>
+                              <a:schemeClr val="accent6"/>
+                            </a:solidFill>
+                          </wps:spPr>
+                          <wps:style>
+                            <a:lnRef idx="2">
+                              <a:schemeClr val="accent1">
+                                <a:shade val="50000"/>
+                              </a:schemeClr>
+                            </a:lnRef>
+                            <a:fillRef idx="1">
+                              <a:schemeClr val="accent1"/>
+                            </a:fillRef>
+                            <a:effectRef idx="0">
+                              <a:schemeClr val="accent1"/>
+                            </a:effectRef>
+                            <a:fontRef idx="minor">
+                              <a:schemeClr val="lt1"/>
+                            </a:fontRef>
+                          </wps:style>
+                          <wps:txbx>
+                            <w:txbxContent>
+                              <w:p>
+                                <w:pPr>
+                                  <w:pStyle w:val="NormalWeb"/>
+                                  <w:spacing w:before="0" w:beforeAutospacing="0" w:after="0" w:afterAutospacing="0"/>
+                                  <w:jc w:val="center"/>
+                                  <w:rPr>
+                                    <w:sz w:val="20"/>
+                                    <w:szCs w:val="20"/>
+                                    <w:lang w:val="en-US"/>
+                                  </w:rPr>
+                                </w:pPr>
+                                <w:r>
+                                  <w:rPr>
+                                    <w:rFonts w:asciiTheme="minorHAnsi" w:hAnsi="Calibri" w:cstheme="minorBidi"/>
+                                    <w:color w:val="FFFFFF" w:themeColor="background1"/>
+                                    <w:kern w:val="24"/>
+                                    <w:sz w:val="20"/>
+                                    <w:szCs w:val="20"/>
+                                    <w:lang w:val="en-US"/>
+                                  </w:rPr>
+                                  <w:t>Common Language Runtime</w:t>
+                                </w:r>
+                              </w:p>
+                              <w:p>
+                                <w:pPr>
+                                  <w:pStyle w:val="NormalWeb"/>
+                                  <w:spacing w:before="0" w:beforeAutospacing="0" w:after="0" w:afterAutospacing="0"/>
+                                  <w:jc w:val="center"/>
+                                  <w:rPr>
+                                    <w:sz w:val="20"/>
+                                    <w:szCs w:val="20"/>
+                                    <w:lang w:val="en-US"/>
+                                  </w:rPr>
+                                </w:pPr>
+                                <w:r>
+                                  <w:rPr>
+                                    <w:rFonts w:asciiTheme="minorHAnsi" w:hAnsi="Calibri" w:cstheme="minorBidi"/>
+                                    <w:color w:val="FFFFFF" w:themeColor="background1"/>
+                                    <w:kern w:val="24"/>
+                                    <w:sz w:val="20"/>
+                                    <w:szCs w:val="20"/>
+                                    <w:lang w:val="en-US"/>
+                                  </w:rPr>
+                                  <w:t>Garbage Collection</w:t>
+                                </w:r>
+                              </w:p>
+                              <w:p>
+                                <w:pPr>
+                                  <w:pStyle w:val="NormalWeb"/>
+                                  <w:spacing w:before="0" w:beforeAutospacing="0" w:after="0" w:afterAutospacing="0"/>
+                                  <w:jc w:val="center"/>
+                                  <w:rPr>
+                                    <w:sz w:val="20"/>
+                                    <w:szCs w:val="20"/>
+                                    <w:lang w:val="en-US"/>
+                                  </w:rPr>
+                                </w:pPr>
+                                <w:r>
+                                  <w:rPr>
+                                    <w:rFonts w:asciiTheme="minorHAnsi" w:hAnsi="Calibri" w:cstheme="minorBidi"/>
+                                    <w:color w:val="FFFFFF" w:themeColor="background1"/>
+                                    <w:kern w:val="24"/>
+                                    <w:sz w:val="20"/>
+                                    <w:szCs w:val="20"/>
+                                    <w:lang w:val="en-US"/>
+                                  </w:rPr>
+                                  <w:t>JIT Compiler</w:t>
+                                </w:r>
+                              </w:p>
+                            </w:txbxContent>
+                          </wps:txbx>
+                          <wps:bodyPr rot="0" spcFirstLastPara="0" vert="horz" wrap="square" lIns="91440" tIns="45720" rIns="91440" bIns="45720" numCol="1" spcCol="0" rtlCol="0" fromWordArt="0" anchor="ctr" anchorCtr="0" forceAA="0" compatLnSpc="1">
+                            <a:prstTxWarp prst="textNoShape">
+                              <a:avLst/>
+                            </a:prstTxWarp>
+                            <a:noAutofit/>
+                          </wps:bodyPr>
+                        </wps:wsp>
+                        <wps:wsp>
+                          <wps:cNvPr id="26" name="Rectángulo 26"/>
+                          <wps:cNvSpPr/>
+                          <wps:spPr>
+                            <a:xfrm>
+                              <a:off x="3886200" y="4209479"/>
+                              <a:ext cx="1770797" cy="900752"/>
+                            </a:xfrm>
+                            <a:prstGeom prst="rect">
+                              <a:avLst/>
+                            </a:prstGeom>
+                            <a:solidFill>
+                              <a:schemeClr val="accent6"/>
+                            </a:solidFill>
+                          </wps:spPr>
+                          <wps:style>
+                            <a:lnRef idx="2">
+                              <a:schemeClr val="accent1">
+                                <a:shade val="50000"/>
+                              </a:schemeClr>
+                            </a:lnRef>
+                            <a:fillRef idx="1">
+                              <a:schemeClr val="accent1"/>
+                            </a:fillRef>
+                            <a:effectRef idx="0">
+                              <a:schemeClr val="accent1"/>
+                            </a:effectRef>
+                            <a:fontRef idx="minor">
+                              <a:schemeClr val="lt1"/>
+                            </a:fontRef>
+                          </wps:style>
+                          <wps:txbx>
+                            <w:txbxContent>
+                              <w:p>
+                                <w:pPr>
+                                  <w:pStyle w:val="NormalWeb"/>
+                                  <w:spacing w:before="0" w:beforeAutospacing="0" w:after="0" w:afterAutospacing="0"/>
+                                  <w:jc w:val="center"/>
+                                  <w:rPr>
+                                    <w:sz w:val="20"/>
+                                    <w:szCs w:val="20"/>
+                                  </w:rPr>
+                                </w:pPr>
+                                <w:r>
+                                  <w:rPr>
+                                    <w:rFonts w:asciiTheme="minorHAnsi" w:hAnsi="Calibri" w:cstheme="minorBidi"/>
+                                    <w:color w:val="FFFFFF" w:themeColor="light1"/>
+                                    <w:kern w:val="24"/>
+                                    <w:sz w:val="20"/>
+                                    <w:szCs w:val="20"/>
+                                  </w:rPr>
+                                  <w:t>Clases y librerías de .NET Framework</w:t>
+                                </w:r>
+                              </w:p>
+                            </w:txbxContent>
+                          </wps:txbx>
+                          <wps:bodyPr rot="0" spcFirstLastPara="0" vert="horz" wrap="square" lIns="91440" tIns="45720" rIns="91440" bIns="45720" numCol="1" spcCol="0" rtlCol="0" fromWordArt="0" anchor="ctr" anchorCtr="0" forceAA="0" compatLnSpc="1">
+                            <a:prstTxWarp prst="textNoShape">
+                              <a:avLst/>
+                            </a:prstTxWarp>
+                            <a:noAutofit/>
+                          </wps:bodyPr>
+                        </wps:wsp>
+                      </wpg:grpSp>
+                      <wps:wsp>
+                        <wps:cNvPr id="27" name="Rectángulo 27"/>
+                        <wps:cNvSpPr/>
+                        <wps:spPr>
+                          <a:xfrm>
+                            <a:off x="1088407" y="5783257"/>
+                            <a:ext cx="3739487" cy="423079"/>
+                          </a:xfrm>
+                          <a:prstGeom prst="rect">
+                            <a:avLst/>
+                          </a:prstGeom>
+                          <a:solidFill>
+                            <a:schemeClr val="accent6"/>
+                          </a:solidFill>
+                        </wps:spPr>
+                        <wps:style>
+                          <a:lnRef idx="2">
+                            <a:schemeClr val="accent1">
+                              <a:shade val="50000"/>
+                            </a:schemeClr>
+                          </a:lnRef>
+                          <a:fillRef idx="1">
+                            <a:schemeClr val="accent1"/>
+                          </a:fillRef>
+                          <a:effectRef idx="0">
+                            <a:schemeClr val="accent1"/>
+                          </a:effectRef>
+                          <a:fontRef idx="minor">
+                            <a:schemeClr val="lt1"/>
+                          </a:fontRef>
+                        </wps:style>
+                        <wps:txbx>
+                          <w:txbxContent>
+                            <w:p>
+                              <w:pPr>
+                                <w:pStyle w:val="NormalWeb"/>
+                                <w:spacing w:before="0" w:beforeAutospacing="0" w:after="0" w:afterAutospacing="0"/>
+                                <w:jc w:val="center"/>
+                                <w:rPr>
+                                  <w:sz w:val="20"/>
+                                  <w:szCs w:val="20"/>
+                                </w:rPr>
+                              </w:pPr>
+                              <w:r>
+                                <w:rPr>
+                                  <w:rFonts w:asciiTheme="minorHAnsi" w:hAnsi="Calibri" w:cstheme="minorBidi"/>
+                                  <w:color w:val="FFFFFF" w:themeColor="light1"/>
+                                  <w:kern w:val="24"/>
+                                  <w:sz w:val="20"/>
+                                  <w:szCs w:val="20"/>
+                                </w:rPr>
+                                <w:t>Sistema Operativo</w:t>
+                              </w:r>
+                            </w:p>
+                          </w:txbxContent>
+                        </wps:txbx>
+                        <wps:bodyPr rot="0" spcFirstLastPara="0" vert="horz" wrap="square" lIns="91440" tIns="45720" rIns="91440" bIns="45720" numCol="1" spcCol="0" rtlCol="0" fromWordArt="0" anchor="ctr" anchorCtr="0" forceAA="0" compatLnSpc="1">
+                          <a:prstTxWarp prst="textNoShape">
+                            <a:avLst/>
+                          </a:prstTxWarp>
+                          <a:noAutofit/>
+                        </wps:bodyPr>
+                      </wps:wsp>
+                      <wps:wsp>
+                        <wps:cNvPr id="28" name="Conector recto de flecha 28"/>
+                        <wps:cNvCnPr/>
+                        <wps:spPr>
+                          <a:xfrm>
+                            <a:off x="2978624" y="1110587"/>
+                            <a:ext cx="0" cy="379580"/>
+                          </a:xfrm>
+                          <a:prstGeom prst="straightConnector1">
+                            <a:avLst/>
+                          </a:prstGeom>
+                          <a:ln>
+                            <a:tailEnd type="triangle"/>
+                          </a:ln>
+                        </wps:spPr>
+                        <wps:style>
+                          <a:lnRef idx="1">
+                            <a:schemeClr val="accent1"/>
+                          </a:lnRef>
+                          <a:fillRef idx="0">
+                            <a:schemeClr val="accent1"/>
+                          </a:fillRef>
+                          <a:effectRef idx="0">
+                            <a:schemeClr val="accent1"/>
+                          </a:effectRef>
+                          <a:fontRef idx="minor">
+                            <a:schemeClr val="tx1"/>
+                          </a:fontRef>
+                        </wps:style>
+                        <wps:bodyPr/>
+                      </wps:wsp>
+                      <wps:wsp>
+                        <wps:cNvPr id="30" name="Conector recto de flecha 30"/>
+                        <wps:cNvCnPr/>
+                        <wps:spPr>
+                          <a:xfrm flipH="1">
+                            <a:off x="2968388" y="1913247"/>
+                            <a:ext cx="10236" cy="473207"/>
+                          </a:xfrm>
+                          <a:prstGeom prst="straightConnector1">
+                            <a:avLst/>
+                          </a:prstGeom>
+                          <a:ln>
+                            <a:tailEnd type="triangle"/>
+                          </a:ln>
+                        </wps:spPr>
+                        <wps:style>
+                          <a:lnRef idx="1">
+                            <a:schemeClr val="accent1"/>
+                          </a:lnRef>
+                          <a:fillRef idx="0">
+                            <a:schemeClr val="accent1"/>
+                          </a:fillRef>
+                          <a:effectRef idx="0">
+                            <a:schemeClr val="accent1"/>
+                          </a:effectRef>
+                          <a:fontRef idx="minor">
+                            <a:schemeClr val="tx1"/>
+                          </a:fontRef>
+                        </wps:style>
+                        <wps:bodyPr/>
+                      </wps:wsp>
+                      <wps:wsp>
+                        <wps:cNvPr id="31" name="Conector recto de flecha 31"/>
+                        <wps:cNvCnPr/>
+                        <wps:spPr>
+                          <a:xfrm flipH="1">
+                            <a:off x="2951328" y="3191672"/>
+                            <a:ext cx="17060" cy="553784"/>
+                          </a:xfrm>
+                          <a:prstGeom prst="straightConnector1">
+                            <a:avLst/>
+                          </a:prstGeom>
+                          <a:ln>
+                            <a:tailEnd type="triangle"/>
+                          </a:ln>
+                        </wps:spPr>
+                        <wps:style>
+                          <a:lnRef idx="1">
+                            <a:schemeClr val="accent1"/>
+                          </a:lnRef>
+                          <a:fillRef idx="0">
+                            <a:schemeClr val="accent1"/>
+                          </a:fillRef>
+                          <a:effectRef idx="0">
+                            <a:schemeClr val="accent1"/>
+                          </a:effectRef>
+                          <a:fontRef idx="minor">
+                            <a:schemeClr val="tx1"/>
+                          </a:fontRef>
+                        </wps:style>
+                        <wps:bodyPr/>
+                      </wps:wsp>
+                      <wps:wsp>
+                        <wps:cNvPr id="32" name="Conector recto de flecha 32"/>
+                        <wps:cNvCnPr>
+                          <a:stCxn id="24" idx="2"/>
+                          <a:endCxn id="27" idx="0"/>
+                        </wps:cNvCnPr>
+                        <wps:spPr>
+                          <a:xfrm>
+                            <a:off x="2951329" y="5260357"/>
+                            <a:ext cx="6822" cy="522899"/>
+                          </a:xfrm>
+                          <a:prstGeom prst="straightConnector1">
+                            <a:avLst/>
+                          </a:prstGeom>
+                          <a:ln>
+                            <a:tailEnd type="triangle"/>
+                          </a:ln>
+                        </wps:spPr>
+                        <wps:style>
+                          <a:lnRef idx="1">
+                            <a:schemeClr val="accent1"/>
+                          </a:lnRef>
+                          <a:fillRef idx="0">
+                            <a:schemeClr val="accent1"/>
+                          </a:fillRef>
+                          <a:effectRef idx="0">
+                            <a:schemeClr val="accent1"/>
+                          </a:effectRef>
+                          <a:fontRef idx="minor">
+                            <a:schemeClr val="tx1"/>
+                          </a:fontRef>
+                        </wps:style>
+                        <wps:bodyPr/>
+                      </wps:wsp>
+                      <wps:wsp>
+                        <wps:cNvPr id="33" name="CuadroTexto 26"/>
+                        <wps:cNvSpPr txBox="1"/>
+                        <wps:spPr>
+                          <a:xfrm>
+                            <a:off x="3070488" y="5412641"/>
+                            <a:ext cx="3827780" cy="340172"/>
+                          </a:xfrm>
+                          <a:prstGeom prst="rect">
+                            <a:avLst/>
+                          </a:prstGeom>
+                          <a:noFill/>
+                        </wps:spPr>
+                        <wps:txbx>
+                          <w:txbxContent>
+                            <w:p>
+                              <w:pPr>
+                                <w:pStyle w:val="NormalWeb"/>
+                                <w:spacing w:before="0" w:beforeAutospacing="0" w:after="0" w:afterAutospacing="0"/>
+                                <w:rPr>
+                                  <w:sz w:val="20"/>
+                                  <w:szCs w:val="20"/>
+                                </w:rPr>
+                              </w:pPr>
+                              <w:r>
+                                <w:rPr>
+                                  <w:rFonts w:asciiTheme="minorHAnsi" w:hAnsi="Calibri" w:cstheme="minorBidi"/>
+                                  <w:color w:val="000000" w:themeColor="text1"/>
+                                  <w:kern w:val="24"/>
+                                  <w:sz w:val="20"/>
+                                  <w:szCs w:val="20"/>
+                                </w:rPr>
+                                <w:t>Convierte a código de maquina nativo</w:t>
+                              </w:r>
+                            </w:p>
+                          </w:txbxContent>
+                        </wps:txbx>
+                        <wps:bodyPr wrap="square" rtlCol="0">
+                          <a:noAutofit/>
+                        </wps:bodyPr>
+                      </wps:wsp>
+                      <wps:wsp>
+                        <wps:cNvPr id="34" name="CuadroTexto 36"/>
+                        <wps:cNvSpPr txBox="1"/>
+                        <wps:spPr>
+                          <a:xfrm>
+                            <a:off x="3070414" y="1982147"/>
+                            <a:ext cx="688975" cy="318979"/>
+                          </a:xfrm>
+                          <a:prstGeom prst="rect">
+                            <a:avLst/>
+                          </a:prstGeom>
+                          <a:noFill/>
+                        </wps:spPr>
+                        <wps:txbx>
+                          <w:txbxContent>
+                            <w:p>
+                              <w:pPr>
+                                <w:pStyle w:val="NormalWeb"/>
+                                <w:spacing w:before="0" w:beforeAutospacing="0" w:after="0" w:afterAutospacing="0"/>
+                                <w:rPr>
+                                  <w:sz w:val="20"/>
+                                  <w:szCs w:val="20"/>
+                                </w:rPr>
+                              </w:pPr>
+                              <w:r>
+                                <w:rPr>
+                                  <w:rFonts w:asciiTheme="minorHAnsi" w:hAnsi="Calibri" w:cstheme="minorBidi"/>
+                                  <w:color w:val="000000" w:themeColor="text1"/>
+                                  <w:kern w:val="24"/>
+                                  <w:sz w:val="20"/>
+                                  <w:szCs w:val="20"/>
+                                </w:rPr>
+                                <w:t>Crea</w:t>
+                              </w:r>
+                            </w:p>
+                          </w:txbxContent>
+                        </wps:txbx>
+                        <wps:bodyPr wrap="square" rtlCol="0">
+                          <a:noAutofit/>
+                        </wps:bodyPr>
+                      </wps:wsp>
+                      <wps:wsp>
+                        <wps:cNvPr id="35" name="CuadroTexto 39"/>
+                        <wps:cNvSpPr txBox="1"/>
+                        <wps:spPr>
+                          <a:xfrm>
+                            <a:off x="3107970" y="3251955"/>
+                            <a:ext cx="5073014" cy="303386"/>
+                          </a:xfrm>
+                          <a:prstGeom prst="rect">
+                            <a:avLst/>
+                          </a:prstGeom>
+                          <a:noFill/>
+                        </wps:spPr>
+                        <wps:txbx>
+                          <w:txbxContent>
+                            <w:p>
+                              <w:pPr>
+                                <w:pStyle w:val="NormalWeb"/>
+                                <w:spacing w:before="0" w:beforeAutospacing="0" w:after="0" w:afterAutospacing="0"/>
+                                <w:rPr>
+                                  <w:sz w:val="20"/>
+                                  <w:szCs w:val="20"/>
+                                </w:rPr>
+                              </w:pPr>
+                              <w:r>
+                                <w:rPr>
+                                  <w:rFonts w:asciiTheme="minorHAnsi" w:hAnsi="Calibri" w:cstheme="minorBidi"/>
+                                  <w:color w:val="000000" w:themeColor="text1"/>
+                                  <w:kern w:val="24"/>
+                                  <w:sz w:val="20"/>
+                                  <w:szCs w:val="20"/>
+                                </w:rPr>
+                                <w:t>Metadatos IL y referencias cargadas por CLR</w:t>
+                              </w:r>
+                            </w:p>
+                          </w:txbxContent>
+                        </wps:txbx>
+                        <wps:bodyPr wrap="square" rtlCol="0">
+                          <a:noAutofit/>
+                        </wps:bodyPr>
+                      </wps:wsp>
+                    </wpg:wgp>
+                  </a:graphicData>
+                </a:graphic>
+                <wp14:sizeRelH relativeFrom="margin">
+                  <wp14:pctWidth>0</wp14:pctWidth>
+                </wp14:sizeRelH>
+                <wp14:sizeRelV relativeFrom="margin">
+                  <wp14:pctHeight>0</wp14:pctHeight>
+                </wp14:sizeRelV>
+              </wp:anchor>
+            </w:drawing>
+          </mc:Choice>
+          <mc:Fallback>
+            <w:pict>
+              <v:group w14:anchorId="0A268DEC" id="Grupo 40" o:spid="_x0000_s1036" style="position:absolute;margin-left:357.35pt;margin-top:148.45pt;width:408.55pt;height:344.9pt;z-index:251661312;mso-position-horizontal:right;mso-position-horizontal-relative:margin;mso-position-vertical-relative:text;mso-width-relative:margin;mso-height-relative:margin" coordsize="81809,62063" o:gfxdata="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">
+                <v:group id="Grupo 16" o:spid="_x0000_s1037" style="position:absolute;left:9621;width:40329;height:11105" coordorigin="9621" coordsize="40329,11105" o:gfxdata="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">
+                  <v:roundrect id="Rectángulo redondeado 17" o:spid="_x0000_s1038" style="position:absolute;left:9621;width:40329;height:11105;visibility:visible;mso-wrap-style:square;v-text-anchor:middle" arcsize="10923f" o:gfxdata="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" fillcolor="#5b9bd5 [3204]" strokecolor="#1f4d78 [1604]" strokeweight="1pt">
+                    <v:stroke joinstyle="miter"/>
+                  </v:roundrect>
+                  <v:rect id="Rectángulo 18" o:spid="_x0000_s1039" style="position:absolute;left:12828;top:2286;width:14876;height:6278;visibility:visible;mso-wrap-style:square;v-text-anchor:middle" o:gfxdata="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" fillcolor="#70ad47 [3209]" strokecolor="#1f4d78 [1604]" strokeweight="1pt">
+                    <v:textbox>
+                      <w:txbxContent>
+                        <w:p>
+                          <w:pPr>
+                            <w:pStyle w:val="NormalWeb"/>
+                            <w:spacing w:before="0" w:beforeAutospacing="0" w:after="0" w:afterAutospacing="0"/>
+                            <w:jc w:val="center"/>
+                            <w:rPr>
+                              <w:sz w:val="20"/>
+                              <w:szCs w:val="20"/>
+                            </w:rPr>
+                          </w:pPr>
+                          <w:r>
+                            <w:rPr>
+                              <w:rFonts w:asciiTheme="minorHAnsi" w:hAnsi="Calibri" w:cstheme="minorBidi"/>
+                              <w:color w:val="FFFFFF" w:themeColor="light1"/>
+                              <w:kern w:val="24"/>
+                              <w:sz w:val="20"/>
+                              <w:szCs w:val="20"/>
+                            </w:rPr>
+                            <w:t>Código Fuente</w:t>
+                          </w:r>
+                        </w:p>
+                      </w:txbxContent>
+                    </v:textbox>
+                  </v:rect>
+                  <v:rect id="Rectángulo 19" o:spid="_x0000_s1040" style="position:absolute;left:30911;top:1833;width:14876;height:3453;visibility:visible;mso-wrap-style:square;v-text-anchor:middle" o:gfxdata="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" fillcolor="#70ad47 [3209]" strokecolor="#1f4d78 [1604]" strokeweight="1pt">
+                    <v:textbox>
+                      <w:txbxContent>
+                        <w:p>
+                          <w:pPr>
+                            <w:pStyle w:val="NormalWeb"/>
+                            <w:spacing w:before="0" w:beforeAutospacing="0" w:after="0" w:afterAutospacing="0"/>
+                            <w:jc w:val="center"/>
+                            <w:rPr>
+                              <w:sz w:val="20"/>
+                              <w:szCs w:val="20"/>
+                            </w:rPr>
+                          </w:pPr>
+                          <w:r>
+                            <w:rPr>
+                              <w:rFonts w:asciiTheme="minorHAnsi" w:hAnsi="Calibri" w:cstheme="minorBidi"/>
+                              <w:color w:val="FFFFFF" w:themeColor="light1"/>
+                              <w:kern w:val="24"/>
+                              <w:sz w:val="20"/>
+                              <w:szCs w:val="20"/>
+                            </w:rPr>
+                            <w:t>Recursos</w:t>
+                          </w:r>
+                        </w:p>
+                      </w:txbxContent>
+                    </v:textbox>
+                  </v:rect>
+                  <v:rect id="Rectángulo 20" o:spid="_x0000_s1041" style="position:absolute;left:30910;top:5804;width:14876;height:3432;visibility:visible;mso-wrap-style:square;v-text-anchor:middle" o:gfxdata="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" fillcolor="#70ad47 [3209]" strokecolor="#1f4d78 [1604]" strokeweight="1pt">
+                    <v:textbox>
+                      <w:txbxContent>
+                        <w:p>
+                          <w:pPr>
+                            <w:pStyle w:val="NormalWeb"/>
+                            <w:spacing w:before="0" w:beforeAutospacing="0" w:after="0" w:afterAutospacing="0"/>
+                            <w:jc w:val="center"/>
+                            <w:rPr>
+                              <w:sz w:val="20"/>
+                              <w:szCs w:val="20"/>
+                            </w:rPr>
+                          </w:pPr>
+                          <w:bookmarkStart w:id="2" w:name="_GoBack"/>
+                          <w:r>
+                            <w:rPr>
+                              <w:rFonts w:asciiTheme="minorHAnsi" w:hAnsi="Calibri" w:cstheme="minorBidi"/>
+                              <w:color w:val="FFFFFF" w:themeColor="light1"/>
+                              <w:kern w:val="24"/>
+                              <w:sz w:val="20"/>
+                              <w:szCs w:val="20"/>
+                            </w:rPr>
+                            <w:t>Referencias</w:t>
+                          </w:r>
+                          <w:bookmarkEnd w:id="2"/>
+                        </w:p>
+                      </w:txbxContent>
+                    </v:textbox>
+                  </v:rect>
+                </v:group>
+                <v:rect id="Rectángulo 21" o:spid="_x0000_s1042" style="position:absolute;left:11088;top:14901;width:37395;height:4231;visibility:visible;mso-wrap-style:square;v-text-anchor:middle" o:gfxdata="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" fillcolor="#70ad47 [3209]" strokecolor="#1f4d78 [1604]" strokeweight="1pt">
+                  <v:textbox>
+                    <w:txbxContent>
+                      <w:p>
+                        <w:pPr>
+                          <w:pStyle w:val="NormalWeb"/>
+                          <w:spacing w:before="0" w:beforeAutospacing="0" w:after="0" w:afterAutospacing="0"/>
+                          <w:jc w:val="center"/>
+                          <w:rPr>
+                            <w:sz w:val="20"/>
+                            <w:szCs w:val="20"/>
+                          </w:rPr>
+                        </w:pPr>
+                        <w:r>
+                          <w:rPr>
+                            <w:rFonts w:asciiTheme="minorHAnsi" w:hAnsi="Calibri" w:cstheme="minorBidi"/>
+                            <w:color w:val="FFFFFF" w:themeColor="light1"/>
+                            <w:kern w:val="24"/>
+                            <w:sz w:val="20"/>
+                            <w:szCs w:val="20"/>
+                          </w:rPr>
+                          <w:t>Compilador</w:t>
+                        </w:r>
+                      </w:p>
+                    </w:txbxContent>
+                  </v:textbox>
+                </v:rect>
+                <v:rect id="Rectángulo 22" o:spid="_x0000_s1043" style="position:absolute;left:9519;top:23864;width:40329;height:8052;visibility:visible;mso-wrap-style:square;v-text-anchor:middle" o:gfxdata="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" fillcolor="#70ad47 [3209]" strokecolor="#1f4d78 [1604]" strokeweight="1pt">
+                  <v:textbox>
+                    <w:txbxContent>
+                      <w:p>
+                        <w:pPr>
+                          <w:pStyle w:val="NormalWeb"/>
+                          <w:spacing w:before="0" w:beforeAutospacing="0" w:after="0" w:afterAutospacing="0"/>
+                          <w:jc w:val="center"/>
+                          <w:rPr>
+                            <w:sz w:val="20"/>
+                            <w:szCs w:val="20"/>
+                          </w:rPr>
+                        </w:pPr>
+                        <w:r>
+                          <w:rPr>
+                            <w:rFonts w:asciiTheme="minorHAnsi" w:hAnsi="Calibri" w:cstheme="minorBidi"/>
+                            <w:color w:val="FFFFFF" w:themeColor="light1"/>
+                            <w:kern w:val="24"/>
+                            <w:sz w:val="20"/>
+                            <w:szCs w:val="20"/>
+                          </w:rPr>
+                          <w:t>Ensamblado (.</w:t>
+                        </w:r>
+                        <w:proofErr w:type="spellStart"/>
+                        <w:r>
+                          <w:rPr>
+                            <w:rFonts w:asciiTheme="minorHAnsi" w:hAnsi="Calibri" w:cstheme="minorBidi"/>
+                            <w:color w:val="FFFFFF" w:themeColor="light1"/>
+                            <w:kern w:val="24"/>
+                            <w:sz w:val="20"/>
+                            <w:szCs w:val="20"/>
+                          </w:rPr>
+                          <w:t>exe</w:t>
+                        </w:r>
+                        <w:proofErr w:type="spellEnd"/>
+                        <w:r>
+                          <w:rPr>
+                            <w:rFonts w:asciiTheme="minorHAnsi" w:hAnsi="Calibri" w:cstheme="minorBidi"/>
+                            <w:color w:val="FFFFFF" w:themeColor="light1"/>
+                            <w:kern w:val="24"/>
+                            <w:sz w:val="20"/>
+                            <w:szCs w:val="20"/>
+                          </w:rPr>
+                          <w:t xml:space="preserve"> o .</w:t>
+                        </w:r>
+                        <w:proofErr w:type="spellStart"/>
+                        <w:r>
+                          <w:rPr>
+                            <w:rFonts w:asciiTheme="minorHAnsi" w:hAnsi="Calibri" w:cstheme="minorBidi"/>
+                            <w:color w:val="FFFFFF" w:themeColor="light1"/>
+                            <w:kern w:val="24"/>
+                            <w:sz w:val="20"/>
+                            <w:szCs w:val="20"/>
+                          </w:rPr>
+                          <w:t>dll</w:t>
+                        </w:r>
+                        <w:proofErr w:type="spellEnd"/>
+                        <w:r>
+                          <w:rPr>
+                            <w:rFonts w:asciiTheme="minorHAnsi" w:hAnsi="Calibri" w:cstheme="minorBidi"/>
+                            <w:color w:val="FFFFFF" w:themeColor="light1"/>
+                            <w:kern w:val="24"/>
+                            <w:sz w:val="20"/>
+                            <w:szCs w:val="20"/>
+                          </w:rPr>
+                          <w:t>)</w:t>
+                        </w:r>
+                      </w:p>
+                      <w:p>
+                        <w:pPr>
+                          <w:pStyle w:val="NormalWeb"/>
+                          <w:spacing w:before="0" w:beforeAutospacing="0" w:after="0" w:afterAutospacing="0"/>
+                          <w:jc w:val="center"/>
+                          <w:rPr>
+                            <w:sz w:val="20"/>
+                            <w:szCs w:val="20"/>
+                          </w:rPr>
+                        </w:pPr>
+                        <w:r>
+                          <w:rPr>
+                            <w:rFonts w:asciiTheme="minorHAnsi" w:hAnsi="Calibri" w:cstheme="minorBidi"/>
+                            <w:color w:val="FFFFFF" w:themeColor="light1"/>
+                            <w:kern w:val="24"/>
+                            <w:sz w:val="20"/>
+                            <w:szCs w:val="20"/>
+                          </w:rPr>
+                          <w:t>Metadatos MSIL</w:t>
+                        </w:r>
+                      </w:p>
+                    </w:txbxContent>
+                  </v:textbox>
+                </v:rect>
+                <v:group id="Grupo 23" o:spid="_x0000_s1044" style="position:absolute;top:37454;width:59026;height:15149" coordorigin=",37454" coordsize="59026,15149" o:gfxdata="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">
+                  <v:roundrect id="Rectángulo redondeado 24" o:spid="_x0000_s1045" style="position:absolute;top:37454;width:59026;height:15149;visibility:visible;mso-wrap-style:square;v-text-anchor:top" arcsize="10923f" o:gfxdata="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" fillcolor="#5b9bd5 [3204]" strokecolor="#1f4d78 [1604]" strokeweight="1pt">
+                    <v:stroke joinstyle="miter"/>
+                    <v:textbox>
+                      <w:txbxContent>
+                        <w:p>
+                          <w:pPr>
+                            <w:pStyle w:val="NormalWeb"/>
+                            <w:spacing w:before="0" w:beforeAutospacing="0" w:after="0" w:afterAutospacing="0"/>
+                            <w:rPr>
+                              <w:sz w:val="20"/>
+                              <w:szCs w:val="20"/>
+                            </w:rPr>
+                          </w:pPr>
+                          <w:r>
+                            <w:rPr>
+                              <w:rFonts w:asciiTheme="minorHAnsi" w:hAnsi="Calibri" w:cstheme="minorBidi"/>
+                              <w:color w:val="FFFFFF" w:themeColor="light1"/>
+                              <w:kern w:val="24"/>
+                              <w:sz w:val="20"/>
+                              <w:szCs w:val="20"/>
+                            </w:rPr>
+                            <w:t>.NET Framework</w:t>
+                          </w:r>
+                        </w:p>
+                      </w:txbxContent>
+                    </v:textbox>
+                  </v:roundrect>
+                  <v:rect id="Rectángulo 25" o:spid="_x0000_s1046" style="position:absolute;left:3207;top:42094;width:28251;height:9008;visibility:visible;mso-wrap-style:square;v-text-anchor:middle" o:gfxdata="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" fillcolor="#70ad47 [3209]" strokecolor="#1f4d78 [1604]" strokeweight="1pt">
+                    <v:textbox>
+                      <w:txbxContent>
+                        <w:p>
+                          <w:pPr>
+                            <w:pStyle w:val="NormalWeb"/>
+                            <w:spacing w:before="0" w:beforeAutospacing="0" w:after="0" w:afterAutospacing="0"/>
+                            <w:jc w:val="center"/>
+                            <w:rPr>
+                              <w:sz w:val="20"/>
+                              <w:szCs w:val="20"/>
+                              <w:lang w:val="en-US"/>
+                            </w:rPr>
+                          </w:pPr>
+                          <w:r>
+                            <w:rPr>
+                              <w:rFonts w:asciiTheme="minorHAnsi" w:hAnsi="Calibri" w:cstheme="minorBidi"/>
+                              <w:color w:val="FFFFFF" w:themeColor="background1"/>
+                              <w:kern w:val="24"/>
+                              <w:sz w:val="20"/>
+                              <w:szCs w:val="20"/>
+                              <w:lang w:val="en-US"/>
+                            </w:rPr>
+                            <w:t>Common Language Runtime</w:t>
+                          </w:r>
+                        </w:p>
+                        <w:p>
+                          <w:pPr>
+                            <w:pStyle w:val="NormalWeb"/>
+                            <w:spacing w:before="0" w:beforeAutospacing="0" w:after="0" w:afterAutospacing="0"/>
+                            <w:jc w:val="center"/>
+                            <w:rPr>
+                              <w:sz w:val="20"/>
+                              <w:szCs w:val="20"/>
+                              <w:lang w:val="en-US"/>
+                            </w:rPr>
+                          </w:pPr>
+                          <w:r>
+                            <w:rPr>
+                              <w:rFonts w:asciiTheme="minorHAnsi" w:hAnsi="Calibri" w:cstheme="minorBidi"/>
+                              <w:color w:val="FFFFFF" w:themeColor="background1"/>
+                              <w:kern w:val="24"/>
+                              <w:sz w:val="20"/>
+                              <w:szCs w:val="20"/>
+                              <w:lang w:val="en-US"/>
+                            </w:rPr>
+                            <w:t>Garbage Collection</w:t>
+                          </w:r>
+                        </w:p>
+                        <w:p>
+                          <w:pPr>
+                            <w:pStyle w:val="NormalWeb"/>
+                            <w:spacing w:before="0" w:beforeAutospacing="0" w:after="0" w:afterAutospacing="0"/>
+                            <w:jc w:val="center"/>
+                            <w:rPr>
+                              <w:sz w:val="20"/>
+                              <w:szCs w:val="20"/>
+                              <w:lang w:val="en-US"/>
+                            </w:rPr>
+                          </w:pPr>
+                          <w:r>
+                            <w:rPr>
+                              <w:rFonts w:asciiTheme="minorHAnsi" w:hAnsi="Calibri" w:cstheme="minorBidi"/>
+                              <w:color w:val="FFFFFF" w:themeColor="background1"/>
+                              <w:kern w:val="24"/>
+                              <w:sz w:val="20"/>
+                              <w:szCs w:val="20"/>
+                              <w:lang w:val="en-US"/>
+                            </w:rPr>
+                            <w:t>JIT Compiler</w:t>
+                          </w:r>
+                        </w:p>
+                      </w:txbxContent>
+                    </v:textbox>
+                  </v:rect>
+                  <v:rect id="Rectángulo 26" o:spid="_x0000_s1047" style="position:absolute;left:38862;top:42094;width:17707;height:9008;visibility:visible;mso-wrap-style:square;v-text-anchor:middle" o:gfxdata="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" fillcolor="#70ad47 [3209]" strokecolor="#1f4d78 [1604]" strokeweight="1pt">
+                    <v:textbox>
+                      <w:txbxContent>
+                        <w:p>
+                          <w:pPr>
+                            <w:pStyle w:val="NormalWeb"/>
+                            <w:spacing w:before="0" w:beforeAutospacing="0" w:after="0" w:afterAutospacing="0"/>
+                            <w:jc w:val="center"/>
+                            <w:rPr>
+                              <w:sz w:val="20"/>
+                              <w:szCs w:val="20"/>
+                            </w:rPr>
+                          </w:pPr>
+                          <w:r>
+                            <w:rPr>
+                              <w:rFonts w:asciiTheme="minorHAnsi" w:hAnsi="Calibri" w:cstheme="minorBidi"/>
+                              <w:color w:val="FFFFFF" w:themeColor="light1"/>
+                              <w:kern w:val="24"/>
+                              <w:sz w:val="20"/>
+                              <w:szCs w:val="20"/>
+                            </w:rPr>
+                            <w:t>Clases y librerías de .NET Framework</w:t>
+                          </w:r>
+                        </w:p>
+                      </w:txbxContent>
+                    </v:textbox>
+                  </v:rect>
+                </v:group>
+                <v:rect id="Rectángulo 27" o:spid="_x0000_s1048" style="position:absolute;left:10884;top:57832;width:37394;height:4231;visibility:visible;mso-wrap-style:square;v-text-anchor:middle" o:gfxdata="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" fillcolor="#70ad47 [3209]" strokecolor="#1f4d78 [1604]" strokeweight="1pt">
+                  <v:textbox>
+                    <w:txbxContent>
+                      <w:p>
+                        <w:pPr>
+                          <w:pStyle w:val="NormalWeb"/>
+                          <w:spacing w:before="0" w:beforeAutospacing="0" w:after="0" w:afterAutospacing="0"/>
+                          <w:jc w:val="center"/>
+                          <w:rPr>
+                            <w:sz w:val="20"/>
+                            <w:szCs w:val="20"/>
+                          </w:rPr>
+                        </w:pPr>
+                        <w:r>
+                          <w:rPr>
+                            <w:rFonts w:asciiTheme="minorHAnsi" w:hAnsi="Calibri" w:cstheme="minorBidi"/>
+                            <w:color w:val="FFFFFF" w:themeColor="light1"/>
+                            <w:kern w:val="24"/>
+                            <w:sz w:val="20"/>
+                            <w:szCs w:val="20"/>
+                          </w:rPr>
+                          <w:t>Sistema Operativo</w:t>
+                        </w:r>
+                      </w:p>
+                    </w:txbxContent>
+                  </v:textbox>
+                </v:rect>
+                <v:shape id="Conector recto de flecha 28" o:spid="_x0000_s1049" type="#_x0000_t32" style="position:absolute;left:29786;top:11105;width:0;height:3796;visibility:visible;mso-wrap-style:square" o:connectortype="straight" o:gfxdata="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" strokecolor="#5b9bd5 [3204]" strokeweight=".5pt">
+                  <v:stroke endarrow="block" joinstyle="miter"/>
+                </v:shape>
+                <v:shape id="Conector recto de flecha 30" o:spid="_x0000_s1050" type="#_x0000_t32" style="position:absolute;left:29683;top:19132;width:103;height:4732;flip:x;visibility:visible;mso-wrap-style:square" o:connectortype="straight" o:gfxdata="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" strokecolor="#5b9bd5 [3204]" strokeweight=".5pt">
+                  <v:stroke endarrow="block" joinstyle="miter"/>
+                </v:shape>
+                <v:shape id="Conector recto de flecha 31" o:spid="_x0000_s1051" type="#_x0000_t32" style="position:absolute;left:29513;top:31916;width:170;height:5538;flip:x;visibility:visible;mso-wrap-style:square" o:connectortype="straight" o:gfxdata="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" strokecolor="#5b9bd5 [3204]" strokeweight=".5pt">
+                  <v:stroke endarrow="block" joinstyle="miter"/>
+                </v:shape>
+                <v:shape id="Conector recto de flecha 32" o:spid="_x0000_s1052" type="#_x0000_t32" style="position:absolute;left:29513;top:52603;width:68;height:5229;visibility:visible;mso-wrap-style:square" o:connectortype="straight" o:gfxdata="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" strokecolor="#5b9bd5 [3204]" strokeweight=".5pt">
+                  <v:stroke endarrow="block" joinstyle="miter"/>
+                </v:shape>
+                <v:shapetype id="_x0000_t202" coordsize="21600,21600" o:spt="202" path="m,l,21600r21600,l21600,xe">
+                  <v:stroke joinstyle="miter"/>
+                  <v:path gradientshapeok="t" o:connecttype="rect"/>
+                </v:shapetype>
+                <v:shape id="CuadroTexto 26" o:spid="_x0000_s1053" type="#_x0000_t202" style="position:absolute;left:30704;top:54126;width:38278;height:3402;visibility:visible;mso-wrap-style:square;v-text-anchor:top" o:gfxdata="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" filled="f" stroked="f">
+                  <v:textbox>
+                    <w:txbxContent>
+                      <w:p>
+                        <w:pPr>
+                          <w:pStyle w:val="NormalWeb"/>
+                          <w:spacing w:before="0" w:beforeAutospacing="0" w:after="0" w:afterAutospacing="0"/>
+                          <w:rPr>
+                            <w:sz w:val="20"/>
+                            <w:szCs w:val="20"/>
+                          </w:rPr>
+                        </w:pPr>
+                        <w:r>
+                          <w:rPr>
+                            <w:rFonts w:asciiTheme="minorHAnsi" w:hAnsi="Calibri" w:cstheme="minorBidi"/>
+                            <w:color w:val="000000" w:themeColor="text1"/>
+                            <w:kern w:val="24"/>
+                            <w:sz w:val="20"/>
+                            <w:szCs w:val="20"/>
+                          </w:rPr>
+                          <w:t>Convierte a código de maquina nativo</w:t>
+                        </w:r>
+                      </w:p>
+                    </w:txbxContent>
+                  </v:textbox>
+                </v:shape>
+                <v:shape id="CuadroTexto 36" o:spid="_x0000_s1054" type="#_x0000_t202" style="position:absolute;left:30704;top:19821;width:6889;height:3190;visibility:visible;mso-wrap-style:square;v-text-anchor:top" o:gfxdata="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" filled="f" stroked="f">
+                  <v:textbox>
+                    <w:txbxContent>
+                      <w:p>
+                        <w:pPr>
+                          <w:pStyle w:val="NormalWeb"/>
+                          <w:spacing w:before="0" w:beforeAutospacing="0" w:after="0" w:afterAutospacing="0"/>
+                          <w:rPr>
+                            <w:sz w:val="20"/>
+                            <w:szCs w:val="20"/>
+                          </w:rPr>
+                        </w:pPr>
+                        <w:r>
+                          <w:rPr>
+                            <w:rFonts w:asciiTheme="minorHAnsi" w:hAnsi="Calibri" w:cstheme="minorBidi"/>
+                            <w:color w:val="000000" w:themeColor="text1"/>
+                            <w:kern w:val="24"/>
+                            <w:sz w:val="20"/>
+                            <w:szCs w:val="20"/>
+                          </w:rPr>
+                          <w:t>Crea</w:t>
+                        </w:r>
+                      </w:p>
+                    </w:txbxContent>
+                  </v:textbox>
+                </v:shape>
+                <v:shape id="CuadroTexto 39" o:spid="_x0000_s1055" type="#_x0000_t202" style="position:absolute;left:31079;top:32519;width:50730;height:3034;visibility:visible;mso-wrap-style:square;v-text-anchor:top" o:gfxdata="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" filled="f" stroked="f">
+                  <v:textbox>
+                    <w:txbxContent>
+                      <w:p>
+                        <w:pPr>
+                          <w:pStyle w:val="NormalWeb"/>
+                          <w:spacing w:before="0" w:beforeAutospacing="0" w:after="0" w:afterAutospacing="0"/>
+                          <w:rPr>
+                            <w:sz w:val="20"/>
+                            <w:szCs w:val="20"/>
+                          </w:rPr>
+                        </w:pPr>
+                        <w:r>
+                          <w:rPr>
+                            <w:rFonts w:asciiTheme="minorHAnsi" w:hAnsi="Calibri" w:cstheme="minorBidi"/>
+                            <w:color w:val="000000" w:themeColor="text1"/>
+                            <w:kern w:val="24"/>
+                            <w:sz w:val="20"/>
+                            <w:szCs w:val="20"/>
+                          </w:rPr>
+                          <w:t>Metadatos IL y referencias cargadas por CLR</w:t>
+                        </w:r>
+                      </w:p>
+                    </w:txbxContent>
+                  </v:textbox>
+                </v:shape>
+                <w10:wrap anchorx="margin"/>
+              </v:group>
+            </w:pict>
+          </mc:Fallback>
+        </mc:AlternateContent>
+      </w:r>
     </w:p>
     <w:sectPr>
       <w:pgSz w:w="12240" w:h="15840"/>
@@ -2647,7 +5089,6 @@
   <w:style w:type="character" w:default="1" w:styleId="Fuentedeprrafopredeter">
     <w:name w:val="Default Paragraph Font"/>
     <w:uiPriority w:val="1"/>
-    <w:semiHidden/>
     <w:unhideWhenUsed/>
   </w:style>
   <w:style w:type="table" w:default="1" w:styleId="Tablanormal">
@@ -2735,6 +5176,23 @@
       <w:sz w:val="24"/>
       <w:szCs w:val="24"/>
       <w:lang w:eastAsia="es-NI"/>
+    </w:rPr>
+  </w:style>
+  <w:style w:type="paragraph" w:styleId="NormalWeb">
+    <w:name w:val="Normal (Web)"/>
+    <w:basedOn w:val="Normal"/>
+    <w:uiPriority w:val="99"/>
+    <w:semiHidden/>
+    <w:unhideWhenUsed/>
+    <w:rsid w:val="00DB357F"/>
+    <w:pPr>
+      <w:spacing w:before="100" w:beforeAutospacing="1" w:after="100" w:afterAutospacing="1" w:line="240" w:lineRule="auto"/>
+    </w:pPr>
+    <w:rPr>
+      <w:rFonts w:ascii="Times New Roman" w:eastAsiaTheme="minorEastAsia" w:hAnsi="Times New Roman" w:cs="Times New Roman"/>
+      <w:color w:val="auto"/>
+      <w:sz w:val="24"/>
+      <w:szCs w:val="24"/>
     </w:rPr>
   </w:style>
 </w:styles>
@@ -3006,7 +5464,7 @@
 </file>
 
 <file path=customXml/itemProps1.xml><?xml version="1.0" encoding="utf-8"?>
-<ds:datastoreItem xmlns:ds="http://schemas.openxmlformats.org/officeDocument/2006/customXml" ds:itemID="{C010EB62-4EAB-4FC9-A498-FD3169E901AD}">
+<ds:datastoreItem xmlns:ds="http://schemas.openxmlformats.org/officeDocument/2006/customXml" ds:itemID="{E16A0594-CC16-428B-8C93-4BE0AD52F6AA}">
   <ds:schemaRefs>
     <ds:schemaRef ds:uri="http://schemas.openxmlformats.org/officeDocument/2006/bibliography"/>
   </ds:schemaRefs>

</xml_diff>

<commit_message>
Agregado informacion de qt creator a documentacion
</commit_message>
<xml_diff>
--- a/ParaCompilador/Documento Monografico/Cuerpo Monografica.docx
+++ b/ParaCompilador/Documento Monografico/Cuerpo Monografica.docx
@@ -254,25 +254,7 @@
           <w:color w:val="000000" w:themeColor="text1"/>
           <w:sz w:val="24"/>
         </w:rPr>
-        <w:t xml:space="preserve">Br. </w:t>
-      </w:r>
-      <w:proofErr w:type="spellStart"/>
-      <w:r>
-        <w:rPr>
-          <w:b/>
-          <w:color w:val="000000" w:themeColor="text1"/>
-          <w:sz w:val="24"/>
-        </w:rPr>
-        <w:t>Harvin</w:t>
-      </w:r>
-      <w:proofErr w:type="spellEnd"/>
-      <w:r>
-        <w:rPr>
-          <w:b/>
-          <w:color w:val="000000" w:themeColor="text1"/>
-          <w:sz w:val="24"/>
-        </w:rPr>
-        <w:t xml:space="preserve"> Manuel Toledo Polanco</w:t>
+        <w:t>Br. Harvin Manuel Toledo Polanco</w:t>
       </w:r>
     </w:p>
     <w:p>
@@ -336,18 +318,8 @@
           <w:color w:val="000000" w:themeColor="text1"/>
           <w:sz w:val="24"/>
         </w:rPr>
-        <w:t xml:space="preserve">Ing. José Díaz </w:t>
-      </w:r>
-      <w:proofErr w:type="spellStart"/>
-      <w:r>
-        <w:rPr>
-          <w:b/>
-          <w:color w:val="000000" w:themeColor="text1"/>
-          <w:sz w:val="24"/>
-        </w:rPr>
-        <w:t>Chow</w:t>
-      </w:r>
-      <w:proofErr w:type="spellEnd"/>
+        <w:t>Ing. José Díaz Chow</w:t>
+      </w:r>
     </w:p>
     <w:p>
       <w:pPr>
@@ -491,6 +463,15 @@
           </w:r>
         </w:p>
         <w:p>
+          <w:pPr>
+            <w:pStyle w:val="TDC1"/>
+            <w:tabs>
+              <w:tab w:val="right" w:leader="dot" w:pos="8828"/>
+            </w:tabs>
+            <w:rPr>
+              <w:noProof/>
+            </w:rPr>
+          </w:pPr>
           <w:r>
             <w:fldChar w:fldCharType="begin"/>
           </w:r>
@@ -500,15 +481,1494 @@
           <w:r>
             <w:fldChar w:fldCharType="separate"/>
           </w:r>
-          <w:r>
+          <w:hyperlink w:anchor="_Toc444347578" w:history="1">
+            <w:r>
+              <w:rPr>
+                <w:rStyle w:val="Hipervnculo"/>
+                <w:noProof/>
+              </w:rPr>
+              <w:t>Dedicatoria</w:t>
+            </w:r>
+            <w:r>
+              <w:rPr>
+                <w:noProof/>
+                <w:webHidden/>
+              </w:rPr>
+              <w:tab/>
+            </w:r>
+            <w:r>
+              <w:rPr>
+                <w:noProof/>
+                <w:webHidden/>
+              </w:rPr>
+              <w:fldChar w:fldCharType="begin"/>
+            </w:r>
+            <w:r>
+              <w:rPr>
+                <w:noProof/>
+                <w:webHidden/>
+              </w:rPr>
+              <w:instrText xml:space="preserve"> PAGEREF _Toc444347578 \h </w:instrText>
+            </w:r>
+            <w:r>
+              <w:rPr>
+                <w:noProof/>
+                <w:webHidden/>
+              </w:rPr>
+            </w:r>
+            <w:r>
+              <w:rPr>
+                <w:noProof/>
+                <w:webHidden/>
+              </w:rPr>
+              <w:fldChar w:fldCharType="separate"/>
+            </w:r>
+            <w:r>
+              <w:rPr>
+                <w:noProof/>
+                <w:webHidden/>
+              </w:rPr>
+              <w:t>3</w:t>
+            </w:r>
+            <w:r>
+              <w:rPr>
+                <w:noProof/>
+                <w:webHidden/>
+              </w:rPr>
+              <w:fldChar w:fldCharType="end"/>
+            </w:r>
+          </w:hyperlink>
+        </w:p>
+        <w:p>
+          <w:pPr>
+            <w:pStyle w:val="TDC1"/>
+            <w:tabs>
+              <w:tab w:val="right" w:leader="dot" w:pos="8828"/>
+            </w:tabs>
             <w:rPr>
-              <w:b/>
-              <w:bCs/>
               <w:noProof/>
-              <w:lang w:val="es-ES"/>
             </w:rPr>
-            <w:t>No se encontraron entradas de tabla de contenido.</w:t>
-          </w:r>
+          </w:pPr>
+          <w:hyperlink w:anchor="_Toc444347579" w:history="1">
+            <w:r>
+              <w:rPr>
+                <w:rStyle w:val="Hipervnculo"/>
+                <w:noProof/>
+              </w:rPr>
+              <w:t>Agradecimientos</w:t>
+            </w:r>
+            <w:r>
+              <w:rPr>
+                <w:noProof/>
+                <w:webHidden/>
+              </w:rPr>
+              <w:tab/>
+            </w:r>
+            <w:r>
+              <w:rPr>
+                <w:noProof/>
+                <w:webHidden/>
+              </w:rPr>
+              <w:fldChar w:fldCharType="begin"/>
+            </w:r>
+            <w:r>
+              <w:rPr>
+                <w:noProof/>
+                <w:webHidden/>
+              </w:rPr>
+              <w:instrText xml:space="preserve"> PAGEREF _Toc444347579 \h </w:instrText>
+            </w:r>
+            <w:r>
+              <w:rPr>
+                <w:noProof/>
+                <w:webHidden/>
+              </w:rPr>
+            </w:r>
+            <w:r>
+              <w:rPr>
+                <w:noProof/>
+                <w:webHidden/>
+              </w:rPr>
+              <w:fldChar w:fldCharType="separate"/>
+            </w:r>
+            <w:r>
+              <w:rPr>
+                <w:noProof/>
+                <w:webHidden/>
+              </w:rPr>
+              <w:t>4</w:t>
+            </w:r>
+            <w:r>
+              <w:rPr>
+                <w:noProof/>
+                <w:webHidden/>
+              </w:rPr>
+              <w:fldChar w:fldCharType="end"/>
+            </w:r>
+          </w:hyperlink>
+        </w:p>
+        <w:p>
+          <w:pPr>
+            <w:pStyle w:val="TDC1"/>
+            <w:tabs>
+              <w:tab w:val="right" w:leader="dot" w:pos="8828"/>
+            </w:tabs>
+            <w:rPr>
+              <w:noProof/>
+            </w:rPr>
+          </w:pPr>
+          <w:hyperlink w:anchor="_Toc444347580" w:history="1">
+            <w:r>
+              <w:rPr>
+                <w:rStyle w:val="Hipervnculo"/>
+                <w:noProof/>
+              </w:rPr>
+              <w:t>Resumen</w:t>
+            </w:r>
+            <w:r>
+              <w:rPr>
+                <w:noProof/>
+                <w:webHidden/>
+              </w:rPr>
+              <w:tab/>
+            </w:r>
+            <w:r>
+              <w:rPr>
+                <w:noProof/>
+                <w:webHidden/>
+              </w:rPr>
+              <w:fldChar w:fldCharType="begin"/>
+            </w:r>
+            <w:r>
+              <w:rPr>
+                <w:noProof/>
+                <w:webHidden/>
+              </w:rPr>
+              <w:instrText xml:space="preserve"> PAGEREF _Toc444347580 \h </w:instrText>
+            </w:r>
+            <w:r>
+              <w:rPr>
+                <w:noProof/>
+                <w:webHidden/>
+              </w:rPr>
+            </w:r>
+            <w:r>
+              <w:rPr>
+                <w:noProof/>
+                <w:webHidden/>
+              </w:rPr>
+              <w:fldChar w:fldCharType="separate"/>
+            </w:r>
+            <w:r>
+              <w:rPr>
+                <w:noProof/>
+                <w:webHidden/>
+              </w:rPr>
+              <w:t>5</w:t>
+            </w:r>
+            <w:r>
+              <w:rPr>
+                <w:noProof/>
+                <w:webHidden/>
+              </w:rPr>
+              <w:fldChar w:fldCharType="end"/>
+            </w:r>
+          </w:hyperlink>
+        </w:p>
+        <w:p>
+          <w:pPr>
+            <w:pStyle w:val="TDC1"/>
+            <w:tabs>
+              <w:tab w:val="right" w:leader="dot" w:pos="8828"/>
+            </w:tabs>
+            <w:outlineLvl w:val="0"/>
+            <w:rPr>
+              <w:noProof/>
+            </w:rPr>
+          </w:pPr>
+          <w:hyperlink w:anchor="_Toc444347581" w:history="1">
+            <w:r>
+              <w:rPr>
+                <w:rStyle w:val="Hipervnculo"/>
+                <w:noProof/>
+              </w:rPr>
+              <w:t>Introducción</w:t>
+            </w:r>
+            <w:r>
+              <w:rPr>
+                <w:noProof/>
+                <w:webHidden/>
+              </w:rPr>
+              <w:tab/>
+            </w:r>
+            <w:r>
+              <w:rPr>
+                <w:noProof/>
+                <w:webHidden/>
+              </w:rPr>
+              <w:fldChar w:fldCharType="begin"/>
+            </w:r>
+            <w:r>
+              <w:rPr>
+                <w:noProof/>
+                <w:webHidden/>
+              </w:rPr>
+              <w:instrText xml:space="preserve"> PAGEREF _Toc444347581 \h </w:instrText>
+            </w:r>
+            <w:r>
+              <w:rPr>
+                <w:noProof/>
+                <w:webHidden/>
+              </w:rPr>
+            </w:r>
+            <w:r>
+              <w:rPr>
+                <w:noProof/>
+                <w:webHidden/>
+              </w:rPr>
+              <w:fldChar w:fldCharType="separate"/>
+            </w:r>
+            <w:r>
+              <w:rPr>
+                <w:noProof/>
+                <w:webHidden/>
+              </w:rPr>
+              <w:t>6</w:t>
+            </w:r>
+            <w:r>
+              <w:rPr>
+                <w:noProof/>
+                <w:webHidden/>
+              </w:rPr>
+              <w:fldChar w:fldCharType="end"/>
+            </w:r>
+          </w:hyperlink>
+        </w:p>
+        <w:p>
+          <w:pPr>
+            <w:pStyle w:val="TDC2"/>
+            <w:tabs>
+              <w:tab w:val="right" w:leader="dot" w:pos="8828"/>
+            </w:tabs>
+            <w:rPr>
+              <w:noProof/>
+            </w:rPr>
+          </w:pPr>
+          <w:hyperlink w:anchor="_Toc444347582" w:history="1">
+            <w:r>
+              <w:rPr>
+                <w:rStyle w:val="Hipervnculo"/>
+                <w:noProof/>
+              </w:rPr>
+              <w:t>Antecedentes</w:t>
+            </w:r>
+            <w:r>
+              <w:rPr>
+                <w:noProof/>
+                <w:webHidden/>
+              </w:rPr>
+              <w:tab/>
+            </w:r>
+            <w:r>
+              <w:rPr>
+                <w:noProof/>
+                <w:webHidden/>
+              </w:rPr>
+              <w:fldChar w:fldCharType="begin"/>
+            </w:r>
+            <w:r>
+              <w:rPr>
+                <w:noProof/>
+                <w:webHidden/>
+              </w:rPr>
+              <w:instrText xml:space="preserve"> PAGEREF _Toc444347582 \h </w:instrText>
+            </w:r>
+            <w:r>
+              <w:rPr>
+                <w:noProof/>
+                <w:webHidden/>
+              </w:rPr>
+            </w:r>
+            <w:r>
+              <w:rPr>
+                <w:noProof/>
+                <w:webHidden/>
+              </w:rPr>
+              <w:fldChar w:fldCharType="separate"/>
+            </w:r>
+            <w:r>
+              <w:rPr>
+                <w:noProof/>
+                <w:webHidden/>
+              </w:rPr>
+              <w:t>7</w:t>
+            </w:r>
+            <w:r>
+              <w:rPr>
+                <w:noProof/>
+                <w:webHidden/>
+              </w:rPr>
+              <w:fldChar w:fldCharType="end"/>
+            </w:r>
+          </w:hyperlink>
+        </w:p>
+        <w:p>
+          <w:pPr>
+            <w:pStyle w:val="TDC2"/>
+            <w:tabs>
+              <w:tab w:val="right" w:leader="dot" w:pos="8828"/>
+            </w:tabs>
+            <w:rPr>
+              <w:noProof/>
+            </w:rPr>
+          </w:pPr>
+          <w:hyperlink w:anchor="_Toc444347583" w:history="1">
+            <w:r>
+              <w:rPr>
+                <w:rStyle w:val="Hipervnculo"/>
+                <w:noProof/>
+              </w:rPr>
+              <w:t>Metodología de desarrollo</w:t>
+            </w:r>
+            <w:r>
+              <w:rPr>
+                <w:noProof/>
+                <w:webHidden/>
+              </w:rPr>
+              <w:tab/>
+            </w:r>
+            <w:r>
+              <w:rPr>
+                <w:noProof/>
+                <w:webHidden/>
+              </w:rPr>
+              <w:fldChar w:fldCharType="begin"/>
+            </w:r>
+            <w:r>
+              <w:rPr>
+                <w:noProof/>
+                <w:webHidden/>
+              </w:rPr>
+              <w:instrText xml:space="preserve"> PAGEREF _Toc444347583 \h </w:instrText>
+            </w:r>
+            <w:r>
+              <w:rPr>
+                <w:noProof/>
+                <w:webHidden/>
+              </w:rPr>
+            </w:r>
+            <w:r>
+              <w:rPr>
+                <w:noProof/>
+                <w:webHidden/>
+              </w:rPr>
+              <w:fldChar w:fldCharType="separate"/>
+            </w:r>
+            <w:r>
+              <w:rPr>
+                <w:noProof/>
+                <w:webHidden/>
+              </w:rPr>
+              <w:t>7</w:t>
+            </w:r>
+            <w:r>
+              <w:rPr>
+                <w:noProof/>
+                <w:webHidden/>
+              </w:rPr>
+              <w:fldChar w:fldCharType="end"/>
+            </w:r>
+          </w:hyperlink>
+        </w:p>
+        <w:p>
+          <w:pPr>
+            <w:pStyle w:val="TDC1"/>
+            <w:tabs>
+              <w:tab w:val="right" w:leader="dot" w:pos="8828"/>
+            </w:tabs>
+            <w:rPr>
+              <w:noProof/>
+            </w:rPr>
+          </w:pPr>
+          <w:hyperlink w:anchor="_Toc444347584" w:history="1">
+            <w:r>
+              <w:rPr>
+                <w:rStyle w:val="Hipervnculo"/>
+                <w:noProof/>
+              </w:rPr>
+              <w:t>Objetivos</w:t>
+            </w:r>
+            <w:r>
+              <w:rPr>
+                <w:noProof/>
+                <w:webHidden/>
+              </w:rPr>
+              <w:tab/>
+            </w:r>
+            <w:r>
+              <w:rPr>
+                <w:noProof/>
+                <w:webHidden/>
+              </w:rPr>
+              <w:fldChar w:fldCharType="begin"/>
+            </w:r>
+            <w:r>
+              <w:rPr>
+                <w:noProof/>
+                <w:webHidden/>
+              </w:rPr>
+              <w:instrText xml:space="preserve"> PAGEREF _Toc444347584 \h </w:instrText>
+            </w:r>
+            <w:r>
+              <w:rPr>
+                <w:noProof/>
+                <w:webHidden/>
+              </w:rPr>
+            </w:r>
+            <w:r>
+              <w:rPr>
+                <w:noProof/>
+                <w:webHidden/>
+              </w:rPr>
+              <w:fldChar w:fldCharType="separate"/>
+            </w:r>
+            <w:r>
+              <w:rPr>
+                <w:noProof/>
+                <w:webHidden/>
+              </w:rPr>
+              <w:t>8</w:t>
+            </w:r>
+            <w:r>
+              <w:rPr>
+                <w:noProof/>
+                <w:webHidden/>
+              </w:rPr>
+              <w:fldChar w:fldCharType="end"/>
+            </w:r>
+          </w:hyperlink>
+        </w:p>
+        <w:p>
+          <w:pPr>
+            <w:pStyle w:val="TDC2"/>
+            <w:tabs>
+              <w:tab w:val="right" w:leader="dot" w:pos="8828"/>
+            </w:tabs>
+            <w:rPr>
+              <w:noProof/>
+            </w:rPr>
+          </w:pPr>
+          <w:hyperlink w:anchor="_Toc444347585" w:history="1">
+            <w:r>
+              <w:rPr>
+                <w:rStyle w:val="Hipervnculo"/>
+                <w:noProof/>
+              </w:rPr>
+              <w:t>General</w:t>
+            </w:r>
+            <w:r>
+              <w:rPr>
+                <w:noProof/>
+                <w:webHidden/>
+              </w:rPr>
+              <w:tab/>
+            </w:r>
+            <w:r>
+              <w:rPr>
+                <w:noProof/>
+                <w:webHidden/>
+              </w:rPr>
+              <w:fldChar w:fldCharType="begin"/>
+            </w:r>
+            <w:r>
+              <w:rPr>
+                <w:noProof/>
+                <w:webHidden/>
+              </w:rPr>
+              <w:instrText xml:space="preserve"> PAGEREF _Toc444347585 \h </w:instrText>
+            </w:r>
+            <w:r>
+              <w:rPr>
+                <w:noProof/>
+                <w:webHidden/>
+              </w:rPr>
+            </w:r>
+            <w:r>
+              <w:rPr>
+                <w:noProof/>
+                <w:webHidden/>
+              </w:rPr>
+              <w:fldChar w:fldCharType="separate"/>
+            </w:r>
+            <w:r>
+              <w:rPr>
+                <w:noProof/>
+                <w:webHidden/>
+              </w:rPr>
+              <w:t>8</w:t>
+            </w:r>
+            <w:r>
+              <w:rPr>
+                <w:noProof/>
+                <w:webHidden/>
+              </w:rPr>
+              <w:fldChar w:fldCharType="end"/>
+            </w:r>
+          </w:hyperlink>
+        </w:p>
+        <w:p>
+          <w:pPr>
+            <w:pStyle w:val="TDC2"/>
+            <w:tabs>
+              <w:tab w:val="right" w:leader="dot" w:pos="8828"/>
+            </w:tabs>
+            <w:rPr>
+              <w:noProof/>
+            </w:rPr>
+          </w:pPr>
+          <w:hyperlink w:anchor="_Toc444347586" w:history="1">
+            <w:r>
+              <w:rPr>
+                <w:rStyle w:val="Hipervnculo"/>
+                <w:noProof/>
+              </w:rPr>
+              <w:t>Especifico</w:t>
+            </w:r>
+            <w:r>
+              <w:rPr>
+                <w:noProof/>
+                <w:webHidden/>
+              </w:rPr>
+              <w:tab/>
+            </w:r>
+            <w:r>
+              <w:rPr>
+                <w:noProof/>
+                <w:webHidden/>
+              </w:rPr>
+              <w:fldChar w:fldCharType="begin"/>
+            </w:r>
+            <w:r>
+              <w:rPr>
+                <w:noProof/>
+                <w:webHidden/>
+              </w:rPr>
+              <w:instrText xml:space="preserve"> PAGEREF _Toc444347586 \h </w:instrText>
+            </w:r>
+            <w:r>
+              <w:rPr>
+                <w:noProof/>
+                <w:webHidden/>
+              </w:rPr>
+            </w:r>
+            <w:r>
+              <w:rPr>
+                <w:noProof/>
+                <w:webHidden/>
+              </w:rPr>
+              <w:fldChar w:fldCharType="separate"/>
+            </w:r>
+            <w:r>
+              <w:rPr>
+                <w:noProof/>
+                <w:webHidden/>
+              </w:rPr>
+              <w:t>8</w:t>
+            </w:r>
+            <w:r>
+              <w:rPr>
+                <w:noProof/>
+                <w:webHidden/>
+              </w:rPr>
+              <w:fldChar w:fldCharType="end"/>
+            </w:r>
+          </w:hyperlink>
+        </w:p>
+        <w:p>
+          <w:pPr>
+            <w:pStyle w:val="TDC1"/>
+            <w:tabs>
+              <w:tab w:val="right" w:leader="dot" w:pos="8828"/>
+            </w:tabs>
+            <w:rPr>
+              <w:noProof/>
+            </w:rPr>
+          </w:pPr>
+          <w:hyperlink w:anchor="_Toc444347587" w:history="1">
+            <w:r>
+              <w:rPr>
+                <w:rStyle w:val="Hipervnculo"/>
+                <w:noProof/>
+              </w:rPr>
+              <w:t>Justificación</w:t>
+            </w:r>
+            <w:r>
+              <w:rPr>
+                <w:noProof/>
+                <w:webHidden/>
+              </w:rPr>
+              <w:tab/>
+            </w:r>
+            <w:r>
+              <w:rPr>
+                <w:noProof/>
+                <w:webHidden/>
+              </w:rPr>
+              <w:fldChar w:fldCharType="begin"/>
+            </w:r>
+            <w:r>
+              <w:rPr>
+                <w:noProof/>
+                <w:webHidden/>
+              </w:rPr>
+              <w:instrText xml:space="preserve"> PAGEREF _Toc444347587 \h </w:instrText>
+            </w:r>
+            <w:r>
+              <w:rPr>
+                <w:noProof/>
+                <w:webHidden/>
+              </w:rPr>
+            </w:r>
+            <w:r>
+              <w:rPr>
+                <w:noProof/>
+                <w:webHidden/>
+              </w:rPr>
+              <w:fldChar w:fldCharType="separate"/>
+            </w:r>
+            <w:r>
+              <w:rPr>
+                <w:noProof/>
+                <w:webHidden/>
+              </w:rPr>
+              <w:t>9</w:t>
+            </w:r>
+            <w:r>
+              <w:rPr>
+                <w:noProof/>
+                <w:webHidden/>
+              </w:rPr>
+              <w:fldChar w:fldCharType="end"/>
+            </w:r>
+          </w:hyperlink>
+        </w:p>
+        <w:p>
+          <w:pPr>
+            <w:pStyle w:val="TDC1"/>
+            <w:tabs>
+              <w:tab w:val="right" w:leader="dot" w:pos="8828"/>
+            </w:tabs>
+            <w:rPr>
+              <w:noProof/>
+            </w:rPr>
+          </w:pPr>
+          <w:hyperlink w:anchor="_Toc444347588" w:history="1">
+            <w:r>
+              <w:rPr>
+                <w:rStyle w:val="Hipervnculo"/>
+                <w:noProof/>
+              </w:rPr>
+              <w:t>Marco Teórico</w:t>
+            </w:r>
+            <w:r>
+              <w:rPr>
+                <w:noProof/>
+                <w:webHidden/>
+              </w:rPr>
+              <w:tab/>
+            </w:r>
+            <w:r>
+              <w:rPr>
+                <w:noProof/>
+                <w:webHidden/>
+              </w:rPr>
+              <w:fldChar w:fldCharType="begin"/>
+            </w:r>
+            <w:r>
+              <w:rPr>
+                <w:noProof/>
+                <w:webHidden/>
+              </w:rPr>
+              <w:instrText xml:space="preserve"> PAGEREF _Toc444347588 \h </w:instrText>
+            </w:r>
+            <w:r>
+              <w:rPr>
+                <w:noProof/>
+                <w:webHidden/>
+              </w:rPr>
+            </w:r>
+            <w:r>
+              <w:rPr>
+                <w:noProof/>
+                <w:webHidden/>
+              </w:rPr>
+              <w:fldChar w:fldCharType="separate"/>
+            </w:r>
+            <w:r>
+              <w:rPr>
+                <w:noProof/>
+                <w:webHidden/>
+              </w:rPr>
+              <w:t>10</w:t>
+            </w:r>
+            <w:r>
+              <w:rPr>
+                <w:noProof/>
+                <w:webHidden/>
+              </w:rPr>
+              <w:fldChar w:fldCharType="end"/>
+            </w:r>
+          </w:hyperlink>
+        </w:p>
+        <w:p>
+          <w:pPr>
+            <w:pStyle w:val="TDC1"/>
+            <w:tabs>
+              <w:tab w:val="right" w:leader="dot" w:pos="8828"/>
+            </w:tabs>
+            <w:rPr>
+              <w:noProof/>
+            </w:rPr>
+          </w:pPr>
+          <w:hyperlink w:anchor="_Toc444347589" w:history="1">
+            <w:r>
+              <w:rPr>
+                <w:rStyle w:val="Hipervnculo"/>
+                <w:noProof/>
+              </w:rPr>
+              <w:t>Análisis y Presentación de Resultados</w:t>
+            </w:r>
+            <w:r>
+              <w:rPr>
+                <w:noProof/>
+                <w:webHidden/>
+              </w:rPr>
+              <w:tab/>
+            </w:r>
+            <w:r>
+              <w:rPr>
+                <w:noProof/>
+                <w:webHidden/>
+              </w:rPr>
+              <w:fldChar w:fldCharType="begin"/>
+            </w:r>
+            <w:r>
+              <w:rPr>
+                <w:noProof/>
+                <w:webHidden/>
+              </w:rPr>
+              <w:instrText xml:space="preserve"> PAGEREF _Toc444347589 \h </w:instrText>
+            </w:r>
+            <w:r>
+              <w:rPr>
+                <w:noProof/>
+                <w:webHidden/>
+              </w:rPr>
+            </w:r>
+            <w:r>
+              <w:rPr>
+                <w:noProof/>
+                <w:webHidden/>
+              </w:rPr>
+              <w:fldChar w:fldCharType="separate"/>
+            </w:r>
+            <w:r>
+              <w:rPr>
+                <w:noProof/>
+                <w:webHidden/>
+              </w:rPr>
+              <w:t>11</w:t>
+            </w:r>
+            <w:r>
+              <w:rPr>
+                <w:noProof/>
+                <w:webHidden/>
+              </w:rPr>
+              <w:fldChar w:fldCharType="end"/>
+            </w:r>
+          </w:hyperlink>
+        </w:p>
+        <w:p>
+          <w:pPr>
+            <w:pStyle w:val="TDC1"/>
+            <w:tabs>
+              <w:tab w:val="right" w:leader="dot" w:pos="8828"/>
+            </w:tabs>
+            <w:rPr>
+              <w:noProof/>
+            </w:rPr>
+          </w:pPr>
+          <w:hyperlink w:anchor="_Toc444347590" w:history="1">
+            <w:r>
+              <w:rPr>
+                <w:rStyle w:val="Hipervnculo"/>
+                <w:noProof/>
+              </w:rPr>
+              <w:t>Bibliografía</w:t>
+            </w:r>
+            <w:r>
+              <w:rPr>
+                <w:noProof/>
+                <w:webHidden/>
+              </w:rPr>
+              <w:tab/>
+            </w:r>
+            <w:r>
+              <w:rPr>
+                <w:noProof/>
+                <w:webHidden/>
+              </w:rPr>
+              <w:fldChar w:fldCharType="begin"/>
+            </w:r>
+            <w:r>
+              <w:rPr>
+                <w:noProof/>
+                <w:webHidden/>
+              </w:rPr>
+              <w:instrText xml:space="preserve"> PAGEREF _Toc444347590 \h </w:instrText>
+            </w:r>
+            <w:r>
+              <w:rPr>
+                <w:noProof/>
+                <w:webHidden/>
+              </w:rPr>
+            </w:r>
+            <w:r>
+              <w:rPr>
+                <w:noProof/>
+                <w:webHidden/>
+              </w:rPr>
+              <w:fldChar w:fldCharType="separate"/>
+            </w:r>
+            <w:r>
+              <w:rPr>
+                <w:noProof/>
+                <w:webHidden/>
+              </w:rPr>
+              <w:t>12</w:t>
+            </w:r>
+            <w:r>
+              <w:rPr>
+                <w:noProof/>
+                <w:webHidden/>
+              </w:rPr>
+              <w:fldChar w:fldCharType="end"/>
+            </w:r>
+          </w:hyperlink>
+        </w:p>
+        <w:p>
+          <w:pPr>
+            <w:pStyle w:val="TDC1"/>
+            <w:tabs>
+              <w:tab w:val="right" w:leader="dot" w:pos="8828"/>
+            </w:tabs>
+            <w:rPr>
+              <w:noProof/>
+            </w:rPr>
+          </w:pPr>
+          <w:hyperlink w:anchor="_Toc444347591" w:history="1">
+            <w:r>
+              <w:rPr>
+                <w:rStyle w:val="Hipervnculo"/>
+                <w:noProof/>
+              </w:rPr>
+              <w:t>Anexos</w:t>
+            </w:r>
+            <w:r>
+              <w:rPr>
+                <w:noProof/>
+                <w:webHidden/>
+              </w:rPr>
+              <w:tab/>
+            </w:r>
+            <w:r>
+              <w:rPr>
+                <w:noProof/>
+                <w:webHidden/>
+              </w:rPr>
+              <w:fldChar w:fldCharType="begin"/>
+            </w:r>
+            <w:r>
+              <w:rPr>
+                <w:noProof/>
+                <w:webHidden/>
+              </w:rPr>
+              <w:instrText xml:space="preserve"> PAGEREF _Toc444347591 \h </w:instrText>
+            </w:r>
+            <w:r>
+              <w:rPr>
+                <w:noProof/>
+                <w:webHidden/>
+              </w:rPr>
+            </w:r>
+            <w:r>
+              <w:rPr>
+                <w:noProof/>
+                <w:webHidden/>
+              </w:rPr>
+              <w:fldChar w:fldCharType="separate"/>
+            </w:r>
+            <w:r>
+              <w:rPr>
+                <w:noProof/>
+                <w:webHidden/>
+              </w:rPr>
+              <w:t>12</w:t>
+            </w:r>
+            <w:r>
+              <w:rPr>
+                <w:noProof/>
+                <w:webHidden/>
+              </w:rPr>
+              <w:fldChar w:fldCharType="end"/>
+            </w:r>
+          </w:hyperlink>
+        </w:p>
+        <w:p>
+          <w:pPr>
+            <w:pStyle w:val="TDC2"/>
+            <w:tabs>
+              <w:tab w:val="right" w:leader="dot" w:pos="8828"/>
+            </w:tabs>
+            <w:rPr>
+              <w:noProof/>
+            </w:rPr>
+          </w:pPr>
+          <w:hyperlink w:anchor="_Toc444347592" w:history="1">
+            <w:r>
+              <w:rPr>
+                <w:rStyle w:val="Hipervnculo"/>
+                <w:noProof/>
+              </w:rPr>
+              <w:t>Introducción al lenguaje ensamblador</w:t>
+            </w:r>
+            <w:r>
+              <w:rPr>
+                <w:noProof/>
+                <w:webHidden/>
+              </w:rPr>
+              <w:tab/>
+            </w:r>
+            <w:r>
+              <w:rPr>
+                <w:noProof/>
+                <w:webHidden/>
+              </w:rPr>
+              <w:fldChar w:fldCharType="begin"/>
+            </w:r>
+            <w:r>
+              <w:rPr>
+                <w:noProof/>
+                <w:webHidden/>
+              </w:rPr>
+              <w:instrText xml:space="preserve"> PAGEREF _Toc444347592 \h </w:instrText>
+            </w:r>
+            <w:r>
+              <w:rPr>
+                <w:noProof/>
+                <w:webHidden/>
+              </w:rPr>
+            </w:r>
+            <w:r>
+              <w:rPr>
+                <w:noProof/>
+                <w:webHidden/>
+              </w:rPr>
+              <w:fldChar w:fldCharType="separate"/>
+            </w:r>
+            <w:r>
+              <w:rPr>
+                <w:noProof/>
+                <w:webHidden/>
+              </w:rPr>
+              <w:t>12</w:t>
+            </w:r>
+            <w:r>
+              <w:rPr>
+                <w:noProof/>
+                <w:webHidden/>
+              </w:rPr>
+              <w:fldChar w:fldCharType="end"/>
+            </w:r>
+          </w:hyperlink>
+        </w:p>
+        <w:p>
+          <w:pPr>
+            <w:pStyle w:val="TDC3"/>
+            <w:tabs>
+              <w:tab w:val="right" w:leader="dot" w:pos="8828"/>
+            </w:tabs>
+            <w:rPr>
+              <w:noProof/>
+            </w:rPr>
+          </w:pPr>
+          <w:hyperlink w:anchor="_Toc444347593" w:history="1">
+            <w:r>
+              <w:rPr>
+                <w:rStyle w:val="Hipervnculo"/>
+                <w:noProof/>
+              </w:rPr>
+              <w:t>Lenguaje de Bajo Nivel</w:t>
+            </w:r>
+            <w:r>
+              <w:rPr>
+                <w:noProof/>
+                <w:webHidden/>
+              </w:rPr>
+              <w:tab/>
+            </w:r>
+            <w:r>
+              <w:rPr>
+                <w:noProof/>
+                <w:webHidden/>
+              </w:rPr>
+              <w:fldChar w:fldCharType="begin"/>
+            </w:r>
+            <w:r>
+              <w:rPr>
+                <w:noProof/>
+                <w:webHidden/>
+              </w:rPr>
+              <w:instrText xml:space="preserve"> PAGEREF _Toc444347593 \h </w:instrText>
+            </w:r>
+            <w:r>
+              <w:rPr>
+                <w:noProof/>
+                <w:webHidden/>
+              </w:rPr>
+            </w:r>
+            <w:r>
+              <w:rPr>
+                <w:noProof/>
+                <w:webHidden/>
+              </w:rPr>
+              <w:fldChar w:fldCharType="separate"/>
+            </w:r>
+            <w:r>
+              <w:rPr>
+                <w:noProof/>
+                <w:webHidden/>
+              </w:rPr>
+              <w:t>12</w:t>
+            </w:r>
+            <w:r>
+              <w:rPr>
+                <w:noProof/>
+                <w:webHidden/>
+              </w:rPr>
+              <w:fldChar w:fldCharType="end"/>
+            </w:r>
+          </w:hyperlink>
+        </w:p>
+        <w:p>
+          <w:pPr>
+            <w:pStyle w:val="TDC3"/>
+            <w:tabs>
+              <w:tab w:val="right" w:leader="dot" w:pos="8828"/>
+            </w:tabs>
+            <w:rPr>
+              <w:noProof/>
+            </w:rPr>
+          </w:pPr>
+          <w:hyperlink w:anchor="_Toc444347594" w:history="1">
+            <w:r>
+              <w:rPr>
+                <w:rStyle w:val="Hipervnculo"/>
+                <w:noProof/>
+              </w:rPr>
+              <w:t>Ventajas y desventajas de los lenguajes ensambladores</w:t>
+            </w:r>
+            <w:r>
+              <w:rPr>
+                <w:noProof/>
+                <w:webHidden/>
+              </w:rPr>
+              <w:tab/>
+            </w:r>
+            <w:r>
+              <w:rPr>
+                <w:noProof/>
+                <w:webHidden/>
+              </w:rPr>
+              <w:fldChar w:fldCharType="begin"/>
+            </w:r>
+            <w:r>
+              <w:rPr>
+                <w:noProof/>
+                <w:webHidden/>
+              </w:rPr>
+              <w:instrText xml:space="preserve"> PAGEREF _Toc444347594 \h </w:instrText>
+            </w:r>
+            <w:r>
+              <w:rPr>
+                <w:noProof/>
+                <w:webHidden/>
+              </w:rPr>
+            </w:r>
+            <w:r>
+              <w:rPr>
+                <w:noProof/>
+                <w:webHidden/>
+              </w:rPr>
+              <w:fldChar w:fldCharType="separate"/>
+            </w:r>
+            <w:r>
+              <w:rPr>
+                <w:noProof/>
+                <w:webHidden/>
+              </w:rPr>
+              <w:t>12</w:t>
+            </w:r>
+            <w:r>
+              <w:rPr>
+                <w:noProof/>
+                <w:webHidden/>
+              </w:rPr>
+              <w:fldChar w:fldCharType="end"/>
+            </w:r>
+          </w:hyperlink>
+        </w:p>
+        <w:p>
+          <w:pPr>
+            <w:pStyle w:val="TDC2"/>
+            <w:tabs>
+              <w:tab w:val="right" w:leader="dot" w:pos="8828"/>
+            </w:tabs>
+            <w:rPr>
+              <w:noProof/>
+            </w:rPr>
+          </w:pPr>
+          <w:hyperlink w:anchor="_Toc444347595" w:history="1">
+            <w:r>
+              <w:rPr>
+                <w:rStyle w:val="Hipervnculo"/>
+                <w:noProof/>
+              </w:rPr>
+              <w:t>El procesador</w:t>
+            </w:r>
+            <w:r>
+              <w:rPr>
+                <w:noProof/>
+                <w:webHidden/>
+              </w:rPr>
+              <w:tab/>
+            </w:r>
+            <w:r>
+              <w:rPr>
+                <w:noProof/>
+                <w:webHidden/>
+              </w:rPr>
+              <w:fldChar w:fldCharType="begin"/>
+            </w:r>
+            <w:r>
+              <w:rPr>
+                <w:noProof/>
+                <w:webHidden/>
+              </w:rPr>
+              <w:instrText xml:space="preserve"> PAGEREF _Toc444347595 \h </w:instrText>
+            </w:r>
+            <w:r>
+              <w:rPr>
+                <w:noProof/>
+                <w:webHidden/>
+              </w:rPr>
+            </w:r>
+            <w:r>
+              <w:rPr>
+                <w:noProof/>
+                <w:webHidden/>
+              </w:rPr>
+              <w:fldChar w:fldCharType="separate"/>
+            </w:r>
+            <w:r>
+              <w:rPr>
+                <w:noProof/>
+                <w:webHidden/>
+              </w:rPr>
+              <w:t>14</w:t>
+            </w:r>
+            <w:r>
+              <w:rPr>
+                <w:noProof/>
+                <w:webHidden/>
+              </w:rPr>
+              <w:fldChar w:fldCharType="end"/>
+            </w:r>
+          </w:hyperlink>
+        </w:p>
+        <w:p>
+          <w:pPr>
+            <w:pStyle w:val="TDC2"/>
+            <w:tabs>
+              <w:tab w:val="right" w:leader="dot" w:pos="8828"/>
+            </w:tabs>
+            <w:rPr>
+              <w:noProof/>
+            </w:rPr>
+          </w:pPr>
+          <w:hyperlink w:anchor="_Toc444347596" w:history="1">
+            <w:r>
+              <w:rPr>
+                <w:rStyle w:val="Hipervnculo"/>
+                <w:noProof/>
+              </w:rPr>
+              <w:t>Unidades Funcionales Básicas</w:t>
+            </w:r>
+            <w:r>
+              <w:rPr>
+                <w:noProof/>
+                <w:webHidden/>
+              </w:rPr>
+              <w:tab/>
+            </w:r>
+            <w:r>
+              <w:rPr>
+                <w:noProof/>
+                <w:webHidden/>
+              </w:rPr>
+              <w:fldChar w:fldCharType="begin"/>
+            </w:r>
+            <w:r>
+              <w:rPr>
+                <w:noProof/>
+                <w:webHidden/>
+              </w:rPr>
+              <w:instrText xml:space="preserve"> PAGEREF _Toc444347596 \h </w:instrText>
+            </w:r>
+            <w:r>
+              <w:rPr>
+                <w:noProof/>
+                <w:webHidden/>
+              </w:rPr>
+            </w:r>
+            <w:r>
+              <w:rPr>
+                <w:noProof/>
+                <w:webHidden/>
+              </w:rPr>
+              <w:fldChar w:fldCharType="separate"/>
+            </w:r>
+            <w:r>
+              <w:rPr>
+                <w:noProof/>
+                <w:webHidden/>
+              </w:rPr>
+              <w:t>14</w:t>
+            </w:r>
+            <w:r>
+              <w:rPr>
+                <w:noProof/>
+                <w:webHidden/>
+              </w:rPr>
+              <w:fldChar w:fldCharType="end"/>
+            </w:r>
+          </w:hyperlink>
+        </w:p>
+        <w:p>
+          <w:pPr>
+            <w:pStyle w:val="TDC3"/>
+            <w:tabs>
+              <w:tab w:val="right" w:leader="dot" w:pos="8828"/>
+            </w:tabs>
+            <w:rPr>
+              <w:noProof/>
+            </w:rPr>
+          </w:pPr>
+          <w:hyperlink w:anchor="_Toc444347597" w:history="1">
+            <w:r>
+              <w:rPr>
+                <w:rStyle w:val="Hipervnculo"/>
+                <w:noProof/>
+              </w:rPr>
+              <w:t>Unidad Aritmética Lógica (ALU)</w:t>
+            </w:r>
+            <w:r>
+              <w:rPr>
+                <w:noProof/>
+                <w:webHidden/>
+              </w:rPr>
+              <w:tab/>
+            </w:r>
+            <w:r>
+              <w:rPr>
+                <w:noProof/>
+                <w:webHidden/>
+              </w:rPr>
+              <w:fldChar w:fldCharType="begin"/>
+            </w:r>
+            <w:r>
+              <w:rPr>
+                <w:noProof/>
+                <w:webHidden/>
+              </w:rPr>
+              <w:instrText xml:space="preserve"> PAGEREF _Toc444347597 \h </w:instrText>
+            </w:r>
+            <w:r>
+              <w:rPr>
+                <w:noProof/>
+                <w:webHidden/>
+              </w:rPr>
+            </w:r>
+            <w:r>
+              <w:rPr>
+                <w:noProof/>
+                <w:webHidden/>
+              </w:rPr>
+              <w:fldChar w:fldCharType="separate"/>
+            </w:r>
+            <w:r>
+              <w:rPr>
+                <w:noProof/>
+                <w:webHidden/>
+              </w:rPr>
+              <w:t>14</w:t>
+            </w:r>
+            <w:r>
+              <w:rPr>
+                <w:noProof/>
+                <w:webHidden/>
+              </w:rPr>
+              <w:fldChar w:fldCharType="end"/>
+            </w:r>
+          </w:hyperlink>
+        </w:p>
+        <w:p>
+          <w:pPr>
+            <w:pStyle w:val="TDC3"/>
+            <w:tabs>
+              <w:tab w:val="right" w:leader="dot" w:pos="8828"/>
+            </w:tabs>
+            <w:rPr>
+              <w:noProof/>
+            </w:rPr>
+          </w:pPr>
+          <w:hyperlink w:anchor="_Toc444347598" w:history="1">
+            <w:r>
+              <w:rPr>
+                <w:rStyle w:val="Hipervnculo"/>
+                <w:noProof/>
+              </w:rPr>
+              <w:t>Unidad de Control (CU)</w:t>
+            </w:r>
+            <w:r>
+              <w:rPr>
+                <w:noProof/>
+                <w:webHidden/>
+              </w:rPr>
+              <w:tab/>
+            </w:r>
+            <w:r>
+              <w:rPr>
+                <w:noProof/>
+                <w:webHidden/>
+              </w:rPr>
+              <w:fldChar w:fldCharType="begin"/>
+            </w:r>
+            <w:r>
+              <w:rPr>
+                <w:noProof/>
+                <w:webHidden/>
+              </w:rPr>
+              <w:instrText xml:space="preserve"> PAGEREF _Toc444347598 \h </w:instrText>
+            </w:r>
+            <w:r>
+              <w:rPr>
+                <w:noProof/>
+                <w:webHidden/>
+              </w:rPr>
+            </w:r>
+            <w:r>
+              <w:rPr>
+                <w:noProof/>
+                <w:webHidden/>
+              </w:rPr>
+              <w:fldChar w:fldCharType="separate"/>
+            </w:r>
+            <w:r>
+              <w:rPr>
+                <w:noProof/>
+                <w:webHidden/>
+              </w:rPr>
+              <w:t>14</w:t>
+            </w:r>
+            <w:r>
+              <w:rPr>
+                <w:noProof/>
+                <w:webHidden/>
+              </w:rPr>
+              <w:fldChar w:fldCharType="end"/>
+            </w:r>
+          </w:hyperlink>
+        </w:p>
+        <w:p>
+          <w:pPr>
+            <w:pStyle w:val="TDC2"/>
+            <w:tabs>
+              <w:tab w:val="right" w:leader="dot" w:pos="8828"/>
+            </w:tabs>
+            <w:rPr>
+              <w:noProof/>
+            </w:rPr>
+          </w:pPr>
+          <w:hyperlink w:anchor="_Toc444347599" w:history="1">
+            <w:r>
+              <w:rPr>
+                <w:rStyle w:val="Hipervnculo"/>
+                <w:noProof/>
+              </w:rPr>
+              <w:t>Plataforma de desarrollo</w:t>
+            </w:r>
+            <w:r>
+              <w:rPr>
+                <w:noProof/>
+                <w:webHidden/>
+              </w:rPr>
+              <w:tab/>
+            </w:r>
+            <w:r>
+              <w:rPr>
+                <w:noProof/>
+                <w:webHidden/>
+              </w:rPr>
+              <w:fldChar w:fldCharType="begin"/>
+            </w:r>
+            <w:r>
+              <w:rPr>
+                <w:noProof/>
+                <w:webHidden/>
+              </w:rPr>
+              <w:instrText xml:space="preserve"> PAGEREF _Toc444347599 \h </w:instrText>
+            </w:r>
+            <w:r>
+              <w:rPr>
+                <w:noProof/>
+                <w:webHidden/>
+              </w:rPr>
+            </w:r>
+            <w:r>
+              <w:rPr>
+                <w:noProof/>
+                <w:webHidden/>
+              </w:rPr>
+              <w:fldChar w:fldCharType="separate"/>
+            </w:r>
+            <w:r>
+              <w:rPr>
+                <w:noProof/>
+                <w:webHidden/>
+              </w:rPr>
+              <w:t>18</w:t>
+            </w:r>
+            <w:r>
+              <w:rPr>
+                <w:noProof/>
+                <w:webHidden/>
+              </w:rPr>
+              <w:fldChar w:fldCharType="end"/>
+            </w:r>
+          </w:hyperlink>
+        </w:p>
+        <w:p>
           <w:r>
             <w:rPr>
               <w:b/>
@@ -540,21 +2000,530 @@
     </w:p>
     <w:p>
       <w:pPr>
+        <w:pStyle w:val="Ttulo1"/>
+      </w:pPr>
+      <w:bookmarkStart w:id="1" w:name="_Toc444347578"/>
+      <w:r>
+        <w:lastRenderedPageBreak/>
+        <w:t>Dedicatoria</w:t>
+      </w:r>
+      <w:bookmarkEnd w:id="1"/>
+    </w:p>
+    <w:p/>
+    <w:p>
+      <w:pPr>
+        <w:spacing w:after="160" w:line="259" w:lineRule="auto"/>
+      </w:pPr>
+      <w:r>
+        <w:br w:type="page"/>
+      </w:r>
+    </w:p>
+    <w:p>
+      <w:pPr>
+        <w:pStyle w:val="Ttulo1"/>
+      </w:pPr>
+      <w:bookmarkStart w:id="2" w:name="_Toc444347579"/>
+      <w:r>
+        <w:lastRenderedPageBreak/>
+        <w:t>Agradecimientos</w:t>
+      </w:r>
+      <w:bookmarkEnd w:id="2"/>
+    </w:p>
+    <w:p/>
+    <w:p>
+      <w:pPr>
+        <w:spacing w:after="160" w:line="259" w:lineRule="auto"/>
+      </w:pPr>
+      <w:r>
+        <w:br w:type="page"/>
+      </w:r>
+    </w:p>
+    <w:p>
+      <w:pPr>
+        <w:pStyle w:val="Ttulo1"/>
+      </w:pPr>
+      <w:bookmarkStart w:id="3" w:name="_Toc444347580"/>
+      <w:r>
+        <w:lastRenderedPageBreak/>
+        <w:t>Resumen</w:t>
+      </w:r>
+      <w:bookmarkEnd w:id="3"/>
+    </w:p>
+    <w:p>
+      <w:pPr>
+        <w:spacing w:after="160" w:line="259" w:lineRule="auto"/>
+        <w:rPr>
+          <w:rFonts w:asciiTheme="majorHAnsi" w:eastAsiaTheme="majorEastAsia" w:hAnsiTheme="majorHAnsi" w:cstheme="majorBidi"/>
+          <w:color w:val="2E74B5" w:themeColor="accent1" w:themeShade="BF"/>
+          <w:sz w:val="32"/>
+          <w:szCs w:val="32"/>
+        </w:rPr>
+      </w:pPr>
+      <w:r>
+        <w:br w:type="page"/>
+      </w:r>
+    </w:p>
+    <w:p>
+      <w:pPr>
+        <w:pStyle w:val="Ttulo1"/>
+        <w:numPr>
+          <w:ilvl w:val="0"/>
+          <w:numId w:val="4"/>
+        </w:numPr>
+      </w:pPr>
+      <w:bookmarkStart w:id="4" w:name="_Toc444347581"/>
+      <w:r>
+        <w:lastRenderedPageBreak/>
+        <w:t>Introducción</w:t>
+      </w:r>
+      <w:bookmarkEnd w:id="4"/>
+    </w:p>
+    <w:p/>
+    <w:p/>
+    <w:p>
+      <w:pPr>
+        <w:spacing w:after="160" w:line="259" w:lineRule="auto"/>
+      </w:pPr>
+      <w:r>
+        <w:br w:type="page"/>
+      </w:r>
+    </w:p>
+    <w:p>
+      <w:pPr>
         <w:pStyle w:val="Ttulo2"/>
       </w:pPr>
+      <w:bookmarkStart w:id="5" w:name="_Toc444347582"/>
       <w:r>
         <w:lastRenderedPageBreak/>
+        <w:t>Antecedentes</w:t>
+      </w:r>
+      <w:bookmarkEnd w:id="5"/>
+    </w:p>
+    <w:p>
+      <w:pPr>
+        <w:pStyle w:val="Ttulo2"/>
+      </w:pPr>
+      <w:bookmarkStart w:id="6" w:name="_Toc444347583"/>
+      <w:r>
+        <w:t>Metodología de desarrollo</w:t>
+      </w:r>
+      <w:bookmarkEnd w:id="6"/>
+    </w:p>
+    <w:p/>
+    <w:p/>
+    <w:p>
+      <w:pPr>
+        <w:spacing w:after="160" w:line="259" w:lineRule="auto"/>
+      </w:pPr>
+      <w:r>
+        <w:br w:type="page"/>
+      </w:r>
+    </w:p>
+    <w:p>
+      <w:pPr>
+        <w:pStyle w:val="Ttulo1"/>
+      </w:pPr>
+      <w:bookmarkStart w:id="7" w:name="_Toc444347584"/>
+      <w:r>
+        <w:lastRenderedPageBreak/>
+        <w:t>Objetivos</w:t>
+      </w:r>
+      <w:bookmarkEnd w:id="7"/>
+    </w:p>
+    <w:p/>
+    <w:p>
+      <w:pPr>
+        <w:pStyle w:val="Ttulo2"/>
+      </w:pPr>
+      <w:bookmarkStart w:id="8" w:name="_Toc444347585"/>
+      <w:r>
+        <w:t>General</w:t>
+      </w:r>
+      <w:bookmarkEnd w:id="8"/>
+    </w:p>
+    <w:p>
+      <w:pPr>
+        <w:jc w:val="both"/>
+        <w:rPr>
+          <w:rFonts w:asciiTheme="minorHAnsi" w:hAnsiTheme="minorHAnsi"/>
+          <w:color w:val="000000" w:themeColor="text1"/>
+        </w:rPr>
+      </w:pPr>
+      <w:r>
+        <w:rPr>
+          <w:rFonts w:asciiTheme="minorHAnsi" w:eastAsia="Calibri" w:hAnsiTheme="minorHAnsi" w:cs="Calibri"/>
+          <w:color w:val="000000" w:themeColor="text1"/>
+          <w:sz w:val="24"/>
+        </w:rPr>
+        <w:t>Generar una interfaz de programación de aplicaciones (API ) para definición y gestión (de código fuente) de lenguaje ensamblador con el fin de proporcionar a los estudiantes de la asignatura de Arquitectura de Máquinas II, de la Universidad Nacional de Ingeniería, una herramienta que les facilite realizar simulaciones de arquitectura de máquinas para distintas gammas de procesadores.</w:t>
+      </w:r>
+    </w:p>
+    <w:p/>
+    <w:p>
+      <w:pPr>
+        <w:pStyle w:val="Ttulo2"/>
+      </w:pPr>
+      <w:bookmarkStart w:id="9" w:name="_Toc444347586"/>
+      <w:r>
+        <w:t>Especifico</w:t>
+      </w:r>
+      <w:bookmarkEnd w:id="9"/>
+    </w:p>
+    <w:p/>
+    <w:p>
+      <w:pPr>
+        <w:numPr>
+          <w:ilvl w:val="0"/>
+          <w:numId w:val="5"/>
+        </w:numPr>
+        <w:spacing w:line="360" w:lineRule="auto"/>
+        <w:ind w:hanging="359"/>
+        <w:contextualSpacing/>
+        <w:jc w:val="both"/>
+        <w:rPr>
+          <w:rFonts w:asciiTheme="minorHAnsi" w:eastAsia="Calibri" w:hAnsiTheme="minorHAnsi" w:cs="Calibri"/>
+          <w:color w:val="000000" w:themeColor="text1"/>
+          <w:sz w:val="24"/>
+        </w:rPr>
+      </w:pPr>
+      <w:r>
+        <w:rPr>
+          <w:rFonts w:asciiTheme="minorHAnsi" w:eastAsia="Calibri" w:hAnsiTheme="minorHAnsi" w:cs="Calibri"/>
+          <w:color w:val="000000" w:themeColor="text1"/>
+          <w:sz w:val="24"/>
+        </w:rPr>
+        <w:t>Determinar los requerimientos para la herramienta de generación de código a desarrollar a partir de las características requeridas por la asignatura y las necesidades de los estudiantes para el desarrollo del gestor de código fuente un simulador de arquitectura.</w:t>
+      </w:r>
+    </w:p>
+    <w:p>
+      <w:pPr>
+        <w:numPr>
+          <w:ilvl w:val="0"/>
+          <w:numId w:val="5"/>
+        </w:numPr>
+        <w:spacing w:line="360" w:lineRule="auto"/>
+        <w:ind w:hanging="359"/>
+        <w:contextualSpacing/>
+        <w:jc w:val="both"/>
+        <w:rPr>
+          <w:rFonts w:asciiTheme="minorHAnsi" w:hAnsiTheme="minorHAnsi"/>
+          <w:color w:val="000000" w:themeColor="text1"/>
+          <w:sz w:val="24"/>
+        </w:rPr>
+      </w:pPr>
+      <w:r>
+        <w:rPr>
+          <w:rFonts w:asciiTheme="minorHAnsi" w:eastAsia="Calibri" w:hAnsiTheme="minorHAnsi" w:cs="Calibri"/>
+          <w:color w:val="000000" w:themeColor="text1"/>
+          <w:sz w:val="24"/>
+        </w:rPr>
+        <w:t>Establecer los parámetros básicos con los cuales se pueda definir la arquitectura objetivo de la herramienta de simulación.</w:t>
+      </w:r>
+    </w:p>
+    <w:p>
+      <w:pPr>
+        <w:numPr>
+          <w:ilvl w:val="0"/>
+          <w:numId w:val="5"/>
+        </w:numPr>
+        <w:spacing w:line="360" w:lineRule="auto"/>
+        <w:ind w:hanging="359"/>
+        <w:contextualSpacing/>
+        <w:jc w:val="both"/>
+        <w:rPr>
+          <w:rFonts w:asciiTheme="minorHAnsi" w:hAnsiTheme="minorHAnsi"/>
+          <w:color w:val="000000" w:themeColor="text1"/>
+          <w:sz w:val="24"/>
+        </w:rPr>
+      </w:pPr>
+      <w:r>
+        <w:rPr>
+          <w:rFonts w:asciiTheme="minorHAnsi" w:hAnsiTheme="minorHAnsi"/>
+          <w:color w:val="000000" w:themeColor="text1"/>
+          <w:sz w:val="24"/>
+        </w:rPr>
+        <w:t>Identificar las plataformas de ejecución del programa simulador de microprocesador para la herramienta de simulación.</w:t>
+      </w:r>
+    </w:p>
+    <w:p/>
+    <w:p>
+      <w:pPr>
+        <w:spacing w:after="160" w:line="259" w:lineRule="auto"/>
+      </w:pPr>
+      <w:r>
+        <w:br w:type="page"/>
+      </w:r>
+    </w:p>
+    <w:p>
+      <w:pPr>
+        <w:pStyle w:val="Ttulo1"/>
+      </w:pPr>
+      <w:bookmarkStart w:id="10" w:name="_Toc444347587"/>
+      <w:r>
+        <w:lastRenderedPageBreak/>
+        <w:t>Justificación</w:t>
+      </w:r>
+      <w:bookmarkEnd w:id="10"/>
+    </w:p>
+    <w:p/>
+    <w:p/>
+    <w:p>
+      <w:pPr>
+        <w:spacing w:after="160" w:line="259" w:lineRule="auto"/>
+      </w:pPr>
+      <w:r>
+        <w:br w:type="page"/>
+      </w:r>
+    </w:p>
+    <w:p>
+      <w:pPr>
+        <w:pStyle w:val="Ttulo1"/>
+      </w:pPr>
+      <w:bookmarkStart w:id="11" w:name="_Toc444347588"/>
+      <w:r>
+        <w:lastRenderedPageBreak/>
+        <w:t>Marco Teórico</w:t>
+      </w:r>
+      <w:bookmarkEnd w:id="11"/>
+      <w:r>
+        <w:t xml:space="preserve"> </w:t>
+      </w:r>
+    </w:p>
+    <w:p/>
+    <w:p>
+      <w:pPr>
+        <w:pStyle w:val="Ttulo2"/>
+      </w:pPr>
+      <w:r>
+        <w:t>Herramientas de desarrollo</w:t>
+      </w:r>
+    </w:p>
+    <w:p/>
+    <w:p>
+      <w:pPr>
+        <w:pStyle w:val="Ttulo3"/>
+      </w:pPr>
+      <w:r>
+        <w:t>QT Creator</w:t>
+      </w:r>
+    </w:p>
+    <w:p>
+      <w:r>
+        <w:t xml:space="preserve">Es un entorno de desarrollo integrado IDE, creado y mantenido por la empresa Trolltech; es ampliamente utilizado para desarrollar aplicaciones basadas en librerías </w:t>
+      </w:r>
+      <w:r>
+        <w:t>QT, es multiplataforma y puede correr en sistemas Windows, Linux y Mac.</w:t>
+      </w:r>
+    </w:p>
+    <w:p/>
+    <w:p>
+      <w:r>
+        <w:t>Incluye un manejador de proyectos que puede usarse en una variedad de formatos de  proyecto tales como .pr</w:t>
+      </w:r>
+      <w:r>
+        <w:t>o, CMake, Autotools entre otros.</w:t>
+      </w:r>
+    </w:p>
+    <w:p/>
+    <w:p>
+      <w:r>
+        <w:t xml:space="preserve">Integra un editor de código y un interfaz de </w:t>
+      </w:r>
+      <w:r>
+        <w:t>diseño (</w:t>
+      </w:r>
+      <w:r>
+        <w:t xml:space="preserve">Qt Designer) para construir interfaces graficas de </w:t>
+      </w:r>
+      <w:r>
+        <w:t>usuarios (</w:t>
+      </w:r>
+      <w:r>
+        <w:t xml:space="preserve">GUI) utilizando los Qt widgets. El editor de código suporta resaltado para varios lenguajes además </w:t>
+      </w:r>
+      <w:r>
+        <w:t>puede analizar código en c++ y en QML, dando como resultado un editor de código con completación de código, también provee navegación semántica.</w:t>
+      </w:r>
+    </w:p>
+    <w:p/>
+    <w:p>
+      <w:r>
+        <w:t>La herramienta de diseño Qt Designer es una herramienta que permite crear interfaces graficas utilizando los controles de Qt (Qt Widgets), es posible crear controles y diálogos personalizados utilizando diferentes estilos y resoluciones directamente en el editor.</w:t>
+      </w:r>
+    </w:p>
+    <w:p/>
+    <w:p>
+      <w:r>
+        <w:t>Los Widgets o controles creados con Qt Designer están integrados con código programado usando el mecanismo de señales(signals) y slots de Qt.</w:t>
+      </w:r>
+    </w:p>
+    <w:p/>
+    <w:p>
+      <w:r>
+        <w:t>Qt Quick Designer es una herramienta para desarrollar animaciones usando el lenguaje declarativo QML.</w:t>
+      </w:r>
+    </w:p>
+    <w:p/>
+    <w:p>
+      <w:r>
+        <w:t>Provee soporte para compilar aplicaciones para entornos de escritorio windows, Linux, freebsd y mac os, dispositivos móviles (Android, BlackBerry, Maemo y MeeGo) y dispositivos con sistemas Linux embebidos</w:t>
+      </w:r>
+      <w:r>
+        <w:t>.</w:t>
+      </w:r>
+    </w:p>
+    <w:p/>
+    <w:p>
+      <w:r>
+        <w:t>Es fácilmente integrable a sistemas de control de versiones entre los cuales están: GIT, Subversion, Preforce, Bazaar, CVS y Mercurial.</w:t>
+      </w:r>
+    </w:p>
+    <w:p/>
+    <w:p>
+      <w:r>
+        <w:t xml:space="preserve">Posee un simulador (Qt Simulator) para probar aplicaciones destinadas a dispositivos móviles, simulando un entorno similar al dispositivo de destino. </w:t>
+      </w:r>
+    </w:p>
+    <w:p/>
+    <w:p>
+      <w:r>
+        <w:t xml:space="preserve">Qt creator no incluye un debugger </w:t>
+      </w:r>
+      <w:r>
+        <w:t>de manera nativa, pero posee un plugin que actua de interface entre el Core de  Qt Creator y un debugger nativo de c++, los debugger soportados son los siguientes: Gnu Symbolic Debugger (GDB), Microsoft Console Debugger(CDB), LLVM debugger(LLDB)</w:t>
+      </w:r>
+    </w:p>
+    <w:p>
+      <w:pPr>
+        <w:spacing w:after="160" w:line="259" w:lineRule="auto"/>
+      </w:pPr>
+      <w:r>
+        <w:br w:type="page"/>
+      </w:r>
+    </w:p>
+    <w:p>
+      <w:pPr>
+        <w:pStyle w:val="Ttulo3"/>
+      </w:pPr>
+      <w:r>
+        <w:lastRenderedPageBreak/>
+        <w:t>C++</w:t>
+      </w:r>
+    </w:p>
+    <w:p>
+      <w:r>
+        <w:t xml:space="preserve">Es un lenguaje de programación utilizado ampliamente en su paradigma orientado a objetos fue diseñado a mediados de los años 80 por </w:t>
+      </w:r>
+      <w:r>
+        <w:t>Bjarne Stroustrup</w:t>
+      </w:r>
+      <w:r>
+        <w:t xml:space="preserve"> con la intención de extender el lenguaje de programación C.</w:t>
+      </w:r>
+    </w:p>
+    <w:p/>
+    <w:p>
+      <w:r>
+        <w:t>El nombre C++ fue propuesto por Rick Mascitti en el año 1983, cuando el lenguaje fue utilizado por primera vez fuera del laboratorio científico. Antes se había usado el nombre “C con clases”. La expresión “C++” significa incremento de C.</w:t>
+      </w:r>
+    </w:p>
+    <w:p/>
+    <w:p>
+      <w:bookmarkStart w:id="12" w:name="_GoBack"/>
+      <w:bookmarkEnd w:id="12"/>
+    </w:p>
+    <w:p/>
+    <w:p>
+      <w:pPr>
+        <w:pStyle w:val="Ttulo3"/>
+      </w:pPr>
+      <w:r>
+        <w:t>QT</w:t>
+      </w:r>
+    </w:p>
+    <w:p>
+      <w:r>
+        <w:t xml:space="preserve">Es una biblioteca multiplataforma ampliamente usada para desarrollar aplicaciones con </w:t>
+      </w:r>
+      <w:r>
+        <w:t>interfaz gráfica de usuario</w:t>
+      </w:r>
+      <w:r>
+        <w:t>, así como también para el desarrollo de programas sin interfaz gráfica, como herramientas para la línea de comandos y consolas para servidores.</w:t>
+      </w:r>
+    </w:p>
+    <w:p>
+      <w:pPr>
+        <w:spacing w:after="160" w:line="259" w:lineRule="auto"/>
+      </w:pPr>
+      <w:r>
+        <w:br w:type="page"/>
+      </w:r>
+    </w:p>
+    <w:p>
+      <w:pPr>
+        <w:pStyle w:val="Ttulo1"/>
+      </w:pPr>
+      <w:bookmarkStart w:id="13" w:name="_Toc444347589"/>
+      <w:r>
+        <w:lastRenderedPageBreak/>
+        <w:t>Análisis y Presentación de Resultados</w:t>
+      </w:r>
+      <w:bookmarkEnd w:id="13"/>
+    </w:p>
+    <w:p/>
+    <w:p/>
+    <w:p>
+      <w:pPr>
+        <w:spacing w:after="160" w:line="259" w:lineRule="auto"/>
+      </w:pPr>
+      <w:r>
+        <w:br w:type="page"/>
+      </w:r>
+    </w:p>
+    <w:p>
+      <w:pPr>
+        <w:pStyle w:val="Ttulo1"/>
+      </w:pPr>
+      <w:bookmarkStart w:id="14" w:name="_Toc444347590"/>
+      <w:r>
+        <w:lastRenderedPageBreak/>
+        <w:t>Bibliografía</w:t>
+      </w:r>
+      <w:bookmarkEnd w:id="14"/>
+    </w:p>
+    <w:p/>
+    <w:p>
+      <w:pPr>
+        <w:pStyle w:val="Ttulo1"/>
+      </w:pPr>
+      <w:bookmarkStart w:id="15" w:name="_Toc444347591"/>
+      <w:r>
+        <w:t>Anexos</w:t>
+      </w:r>
+      <w:bookmarkEnd w:id="15"/>
+    </w:p>
+    <w:p/>
+    <w:p>
+      <w:pPr>
+        <w:pStyle w:val="Ttulo2"/>
+      </w:pPr>
+      <w:bookmarkStart w:id="16" w:name="_Toc444347592"/>
+      <w:r>
         <w:t>Introducción al lenguaje ensamblador</w:t>
       </w:r>
+      <w:bookmarkEnd w:id="16"/>
     </w:p>
     <w:p/>
     <w:p>
       <w:pPr>
         <w:pStyle w:val="Ttulo3"/>
       </w:pPr>
+      <w:bookmarkStart w:id="17" w:name="_Toc444347593"/>
       <w:r>
         <w:t>Lenguaje de Bajo Nivel</w:t>
       </w:r>
+      <w:bookmarkEnd w:id="17"/>
     </w:p>
     <w:p/>
     <w:p>
@@ -562,29 +2531,13 @@
         <w:jc w:val="both"/>
       </w:pPr>
       <w:r>
-        <w:t xml:space="preserve">Los lenguajes de bajo nivel, también llamados lenguajes de ensamblador, permiten al programador escribir los programas usando palabras nemotécnicas que ejercen control completo sobre el hardware, razón por la cual son muy dependientes del hardware donde se trabaje, no es lo mismo el lenguaje ensamblador para procesadores Intel que el lenguaje ensamblador para procesadores </w:t>
-      </w:r>
-      <w:proofErr w:type="spellStart"/>
-      <w:r>
-        <w:t>PowerPC</w:t>
-      </w:r>
-      <w:proofErr w:type="spellEnd"/>
-      <w:r>
-        <w:t>(</w:t>
+        <w:t>Los lenguajes de bajo nivel, también llamados lenguajes de ensamblador, permiten al programador escribir los programas usando palabras nemotécnicas que ejercen control completo sobre el hardware, razón por la cual son muy dependientes del hardware donde se trabaje, no es lo mismo el lenguaje ensamblador para procesadores Intel que el lenguaje ensamblador para procesadores PowerPC(</w:t>
       </w:r>
       <w:r>
         <w:t>IBM</w:t>
       </w:r>
       <w:r>
-        <w:t xml:space="preserve">) o procesadores ARM </w:t>
-      </w:r>
-      <w:proofErr w:type="spellStart"/>
-      <w:r>
-        <w:t>etc</w:t>
-      </w:r>
-      <w:proofErr w:type="spellEnd"/>
-      <w:r>
-        <w:t>,</w:t>
+        <w:t>) o procesadores ARM etc,</w:t>
       </w:r>
     </w:p>
     <w:p>
@@ -614,6 +2567,7 @@
       <w:pPr>
         <w:pStyle w:val="Ttulo3"/>
       </w:pPr>
+      <w:bookmarkStart w:id="18" w:name="_Toc444347594"/>
       <w:r>
         <w:t>Ventajas</w:t>
       </w:r>
@@ -623,6 +2577,7 @@
       <w:r>
         <w:t xml:space="preserve"> de los lenguajes ensambladores</w:t>
       </w:r>
+      <w:bookmarkEnd w:id="18"/>
     </w:p>
     <w:p/>
     <w:p>
@@ -710,6 +2665,7 @@
         <w:jc w:val="both"/>
       </w:pPr>
       <w:r>
+        <w:lastRenderedPageBreak/>
         <w:t xml:space="preserve">Mantenimiento de código es muy complicado: modificar, agregar o eliminar alguna instrucción y/o función resulta mucho más complicado debido a que el </w:t>
       </w:r>
       <w:r>
@@ -737,27 +2693,33 @@
       <w:pPr>
         <w:pStyle w:val="Ttulo2"/>
       </w:pPr>
+      <w:bookmarkStart w:id="19" w:name="_Toc444347595"/>
       <w:r>
         <w:lastRenderedPageBreak/>
         <w:t>El procesador</w:t>
       </w:r>
+      <w:bookmarkEnd w:id="19"/>
     </w:p>
     <w:p>
       <w:pPr>
         <w:pStyle w:val="Ttulo2"/>
       </w:pPr>
+      <w:bookmarkStart w:id="20" w:name="_Toc444347596"/>
       <w:r>
         <w:t>Unidades Funcionales Básicas</w:t>
       </w:r>
+      <w:bookmarkEnd w:id="20"/>
     </w:p>
     <w:p>
       <w:pPr>
         <w:pStyle w:val="Ttulo3"/>
         <w:ind w:left="360"/>
       </w:pPr>
+      <w:bookmarkStart w:id="21" w:name="_Toc444347597"/>
       <w:r>
         <w:t>Unidad Aritmética Lógica (ALU)</w:t>
       </w:r>
+      <w:bookmarkEnd w:id="21"/>
     </w:p>
     <w:p>
       <w:r>
@@ -816,15 +2778,7 @@
     </w:p>
     <w:p>
       <w:r>
-        <w:t xml:space="preserve">Unidad Lógica: establece comparaciones para facilitar la toma de decisiones. Estas comparaciones son mucho más sencillas que las operaciones aritméticas, puesto que no necesitan considerar el resultado de la operación realizada con los bits anteriores, pudiéndose efectuar en paralelo, El resultado de las operaciones puede ser </w:t>
-      </w:r>
-      <w:proofErr w:type="spellStart"/>
-      <w:r>
-        <w:t>vedadero</w:t>
-      </w:r>
-      <w:proofErr w:type="spellEnd"/>
-      <w:r>
-        <w:t xml:space="preserve"> o falso, que en representación binaria es 1 o 0.</w:t>
+        <w:t>Unidad Lógica: establece comparaciones para facilitar la toma de decisiones. Estas comparaciones son mucho más sencillas que las operaciones aritméticas, puesto que no necesitan considerar el resultado de la operación realizada con los bits anteriores, pudiéndose efectuar en paralelo, El resultado de las operaciones puede ser vedadero o falso, que en representación binaria es 1 o 0.</w:t>
       </w:r>
     </w:p>
     <w:p>
@@ -832,9 +2786,11 @@
         <w:pStyle w:val="Ttulo3"/>
         <w:ind w:left="360"/>
       </w:pPr>
+      <w:bookmarkStart w:id="22" w:name="_Toc444347598"/>
       <w:r>
         <w:t>Unidad de Control (CU)</w:t>
       </w:r>
+      <w:bookmarkEnd w:id="22"/>
     </w:p>
     <w:p>
       <w:r>
@@ -1027,15 +2983,7 @@
         <w:spacing w:after="160" w:line="259" w:lineRule="auto"/>
       </w:pPr>
       <w:r>
-        <w:t xml:space="preserve">Secuenciador: Es un generador de ordenes simples, denominadas </w:t>
-      </w:r>
-      <w:proofErr w:type="spellStart"/>
-      <w:r>
-        <w:t>microordenes</w:t>
-      </w:r>
-      <w:proofErr w:type="spellEnd"/>
-      <w:r>
-        <w:t xml:space="preserve"> que sincronizadas con el reloj y distribuidas a los elementos necesarios permiten la ejecución de la instrucción.</w:t>
+        <w:t>Secuenciador: Es un generador de ordenes simples, denominadas microordenes que sincronizadas con el reloj y distribuidas a los elementos necesarios permiten la ejecución de la instrucción.</w:t>
       </w:r>
     </w:p>
     <w:p>
@@ -1090,15 +3038,7 @@
         <w:ind w:left="360"/>
       </w:pPr>
       <w:r>
-        <w:t xml:space="preserve">Esta arquitectura se caracteriza por solo definir 2 </w:t>
-      </w:r>
-      <w:proofErr w:type="spellStart"/>
-      <w:r>
-        <w:t>operandos</w:t>
-      </w:r>
-      <w:proofErr w:type="spellEnd"/>
-      <w:r>
-        <w:t>, uno corresponde a fuente y destino a la vez por tanto se da una lectura destructiva.</w:t>
+        <w:t>Esta arquitectura se caracteriza por solo definir 2 operandos, uno corresponde a fuente y destino a la vez por tanto se da una lectura destructiva.</w:t>
       </w:r>
     </w:p>
     <w:p>
@@ -1165,13 +3105,8 @@
         <w:pStyle w:val="Prrafodelista"/>
         <w:ind w:left="792"/>
       </w:pPr>
-      <w:proofErr w:type="spellStart"/>
-      <w:r>
-        <w:t>Operandos</w:t>
-      </w:r>
-      <w:proofErr w:type="spellEnd"/>
-      <w:r>
-        <w:t xml:space="preserve"> posibles:</w:t>
+      <w:r>
+        <w:t>Operandos posibles:</w:t>
       </w:r>
     </w:p>
     <w:p>
@@ -1245,13 +3180,8 @@
         <w:pStyle w:val="Prrafodelista"/>
         <w:ind w:left="792"/>
       </w:pPr>
-      <w:proofErr w:type="spellStart"/>
-      <w:r>
-        <w:t>Operandos</w:t>
-      </w:r>
-      <w:proofErr w:type="spellEnd"/>
-      <w:r>
-        <w:t xml:space="preserve"> posibles</w:t>
+      <w:r>
+        <w:t>Operandos posibles</w:t>
       </w:r>
     </w:p>
     <w:p>
@@ -1269,13 +3199,8 @@
         <w:ind w:left="792"/>
       </w:pPr>
       <w:r>
-        <w:t>-</w:t>
-      </w:r>
-      <w:proofErr w:type="spellStart"/>
-      <w:r>
-        <w:t>sreg</w:t>
-      </w:r>
-      <w:proofErr w:type="spellEnd"/>
+        <w:t>-sreg</w:t>
+      </w:r>
     </w:p>
     <w:p>
       <w:pPr>
@@ -1336,13 +3261,8 @@
         <w:pStyle w:val="Prrafodelista"/>
         <w:ind w:left="792"/>
       </w:pPr>
-      <w:proofErr w:type="spellStart"/>
-      <w:r>
-        <w:t>Operandos</w:t>
-      </w:r>
-      <w:proofErr w:type="spellEnd"/>
-      <w:r>
-        <w:t xml:space="preserve"> posibles:</w:t>
+      <w:r>
+        <w:t>Operandos posibles:</w:t>
       </w:r>
     </w:p>
     <w:p>
@@ -1369,13 +3289,8 @@
         <w:ind w:left="792"/>
       </w:pPr>
       <w:r>
-        <w:t>-</w:t>
-      </w:r>
-      <w:proofErr w:type="spellStart"/>
-      <w:r>
-        <w:t>sreg</w:t>
-      </w:r>
-      <w:proofErr w:type="spellEnd"/>
+        <w:t>-sreg</w:t>
+      </w:r>
     </w:p>
     <w:p>
       <w:pPr>
@@ -1419,15 +3334,7 @@
         <w:ind w:left="792"/>
       </w:pPr>
       <w:r>
-        <w:t xml:space="preserve">Instrucción lógica AND entre todos los bits de 2 </w:t>
-      </w:r>
-      <w:proofErr w:type="spellStart"/>
-      <w:r>
-        <w:t>operandos</w:t>
-      </w:r>
-      <w:proofErr w:type="spellEnd"/>
-      <w:r>
-        <w:t>, el resultado se almacena en el operando 1.</w:t>
+        <w:t>Instrucción lógica AND entre todos los bits de 2 operandos, el resultado se almacena en el operando 1.</w:t>
       </w:r>
     </w:p>
     <w:p>
@@ -1441,13 +3348,8 @@
         <w:pStyle w:val="Prrafodelista"/>
         <w:ind w:left="792"/>
       </w:pPr>
-      <w:proofErr w:type="spellStart"/>
-      <w:r>
-        <w:t>Operandos</w:t>
-      </w:r>
-      <w:proofErr w:type="spellEnd"/>
-      <w:r>
-        <w:t xml:space="preserve"> posibles</w:t>
+      <w:r>
+        <w:t>Operandos posibles</w:t>
       </w:r>
     </w:p>
     <w:p>
@@ -1517,15 +3419,7 @@
         <w:ind w:left="792"/>
       </w:pPr>
       <w:r>
-        <w:t xml:space="preserve">Operación lógica OR entre todos los bits de 2 </w:t>
-      </w:r>
-      <w:proofErr w:type="spellStart"/>
-      <w:r>
-        <w:t>operandos</w:t>
-      </w:r>
-      <w:proofErr w:type="spellEnd"/>
-      <w:r>
-        <w:t>, el resultado es almacenado en el primer operando.</w:t>
+        <w:t>Operación lógica OR entre todos los bits de 2 operandos, el resultado es almacenado en el primer operando.</w:t>
       </w:r>
     </w:p>
     <w:p>
@@ -1539,13 +3433,8 @@
         <w:pStyle w:val="Prrafodelista"/>
         <w:ind w:left="792"/>
       </w:pPr>
-      <w:proofErr w:type="spellStart"/>
-      <w:r>
-        <w:t>Operandos</w:t>
-      </w:r>
-      <w:proofErr w:type="spellEnd"/>
-      <w:r>
-        <w:t xml:space="preserve"> posibles:</w:t>
+      <w:r>
+        <w:t>Operandos posibles:</w:t>
       </w:r>
     </w:p>
     <w:p>
@@ -1634,13 +3523,8 @@
         <w:pStyle w:val="Prrafodelista"/>
         <w:ind w:left="792"/>
       </w:pPr>
-      <w:proofErr w:type="spellStart"/>
-      <w:r>
-        <w:t>Operandos</w:t>
-      </w:r>
-      <w:proofErr w:type="spellEnd"/>
-      <w:r>
-        <w:t xml:space="preserve"> posibles:</w:t>
+      <w:r>
+        <w:t>Operandos posibles:</w:t>
       </w:r>
     </w:p>
     <w:p>
@@ -1723,13 +3607,8 @@
         <w:pStyle w:val="Prrafodelista"/>
         <w:ind w:left="792"/>
       </w:pPr>
-      <w:proofErr w:type="spellStart"/>
-      <w:r>
-        <w:t>Operandos</w:t>
-      </w:r>
-      <w:proofErr w:type="spellEnd"/>
-      <w:r>
-        <w:t xml:space="preserve"> posibles:</w:t>
+      <w:r>
+        <w:t>Operandos posibles:</w:t>
       </w:r>
     </w:p>
     <w:p>
@@ -1782,13 +3661,8 @@
         <w:ind w:left="708"/>
       </w:pPr>
       <w:r>
-        <w:t xml:space="preserve">Suma los </w:t>
-      </w:r>
-      <w:proofErr w:type="spellStart"/>
-      <w:r>
-        <w:t>operandos</w:t>
-      </w:r>
-      <w:proofErr w:type="spellEnd"/>
+        <w:t>Suma los operandos</w:t>
+      </w:r>
     </w:p>
     <w:p>
       <w:pPr>
@@ -1799,13 +3673,8 @@
       <w:pPr>
         <w:ind w:left="708"/>
       </w:pPr>
-      <w:proofErr w:type="spellStart"/>
-      <w:r>
-        <w:t>Operandos</w:t>
-      </w:r>
-      <w:proofErr w:type="spellEnd"/>
-      <w:r>
-        <w:t xml:space="preserve"> posibles:</w:t>
+      <w:r>
+        <w:t>Operandos posibles:</w:t>
       </w:r>
     </w:p>
     <w:p>
@@ -1858,9 +3727,11 @@
       <w:pPr>
         <w:pStyle w:val="Ttulo2"/>
       </w:pPr>
+      <w:bookmarkStart w:id="23" w:name="_Toc444347599"/>
       <w:r>
         <w:t>Plataforma de desarrollo</w:t>
       </w:r>
+      <w:bookmarkEnd w:id="23"/>
     </w:p>
     <w:p>
       <w:r>
@@ -1873,23 +3744,7 @@
         <w:jc w:val="both"/>
       </w:pPr>
       <w:r>
-        <w:t xml:space="preserve">Java es el nombre de un entorno o plataforma de computación originaria de </w:t>
-      </w:r>
-      <w:proofErr w:type="spellStart"/>
-      <w:r>
-        <w:t>Sun</w:t>
-      </w:r>
-      <w:proofErr w:type="spellEnd"/>
-      <w:r>
-        <w:t xml:space="preserve"> Microsystems, capaz de ejecutar aplicaciones desarrolladas usando el lenguaje de programación Java u otros lenguajes que compilen a </w:t>
-      </w:r>
-      <w:proofErr w:type="spellStart"/>
-      <w:r>
-        <w:t>bytecode</w:t>
-      </w:r>
-      <w:proofErr w:type="spellEnd"/>
-      <w:r>
-        <w:t xml:space="preserve"> y un conjunto de herramientas de desarrollo. En este caso, la plataforma no es un hardware específico o un sistema operativo, sino más bien una máquina virtual encargada de la ejecución de las aplicaciones, y un conjunto de bibliotecas estándar que ofrecen una funcionalidad común.</w:t>
+        <w:t>Java es el nombre de un entorno o plataforma de computación originaria de Sun Microsystems, capaz de ejecutar aplicaciones desarrolladas usando el lenguaje de programación Java u otros lenguajes que compilen a bytecode y un conjunto de herramientas de desarrollo. En este caso, la plataforma no es un hardware específico o un sistema operativo, sino más bien una máquina virtual encargada de la ejecución de las aplicaciones, y un conjunto de bibliotecas estándar que ofrecen una funcionalidad común.</w:t>
       </w:r>
     </w:p>
     <w:p>
@@ -1910,15 +3765,7 @@
         <w:jc w:val="both"/>
       </w:pPr>
       <w:r>
-        <w:t xml:space="preserve">El núcleo de la plataforma Java es el concepto común de un procesador virtual que ejecuta programas escritos en el lenguaje de programación Java. En concreto ejecuta el código resultante de la compilación del código fuente, conocido como </w:t>
-      </w:r>
-      <w:proofErr w:type="spellStart"/>
-      <w:r>
-        <w:t>bytecode</w:t>
-      </w:r>
-      <w:proofErr w:type="spellEnd"/>
-      <w:r>
-        <w:t xml:space="preserve">. </w:t>
+        <w:t xml:space="preserve">El núcleo de la plataforma Java es el concepto común de un procesador virtual que ejecuta programas escritos en el lenguaje de programación Java. En concreto ejecuta el código resultante de la compilación del código fuente, conocido como bytecode. </w:t>
       </w:r>
     </w:p>
     <w:p>
@@ -1930,26 +3777,16 @@
       <w:pPr>
         <w:jc w:val="both"/>
       </w:pPr>
-      <w:proofErr w:type="spellStart"/>
       <w:r>
         <w:t>Bytecode</w:t>
       </w:r>
-      <w:proofErr w:type="spellEnd"/>
     </w:p>
     <w:p>
       <w:pPr>
         <w:jc w:val="both"/>
       </w:pPr>
       <w:r>
-        <w:t xml:space="preserve">Es el resultado de compilar un código fuente de java, el código binario de Java no es un lenguaje de alto nivel, sino un verdadero código de máquina de bajo nivel, viable incluso como lenguaje de entrada para microprocesador físico, pero los productos de derivados de construir microprocesadores que aceptaran el Java </w:t>
-      </w:r>
-      <w:proofErr w:type="spellStart"/>
-      <w:r>
-        <w:t>bytecode</w:t>
-      </w:r>
-      <w:proofErr w:type="spellEnd"/>
-      <w:r>
-        <w:t xml:space="preserve"> como lenguaje de maquina fueron infructuosos,</w:t>
+        <w:t>Es el resultado de compilar un código fuente de java, el código binario de Java no es un lenguaje de alto nivel, sino un verdadero código de máquina de bajo nivel, viable incluso como lenguaje de entrada para microprocesador físico, pero los productos de derivados de construir microprocesadores que aceptaran el Java bytecode como lenguaje de maquina fueron infructuosos,</w:t>
       </w:r>
     </w:p>
     <w:p>
@@ -1962,6 +3799,9 @@
         <w:jc w:val="center"/>
       </w:pPr>
       <w:r>
+        <w:rPr>
+          <w:noProof/>
+        </w:rPr>
         <mc:AlternateContent>
           <mc:Choice Requires="wpg">
             <w:drawing>
@@ -2193,7 +4033,6 @@
                                   <w:szCs w:val="22"/>
                                 </w:rPr>
                               </w:pPr>
-                              <w:proofErr w:type="spellStart"/>
                               <w:r>
                                 <w:rPr>
                                   <w:rFonts w:asciiTheme="minorHAnsi" w:hAnsi="Calibri" w:cstheme="minorBidi"/>
@@ -2204,7 +4043,6 @@
                                 </w:rPr>
                                 <w:t>Bytecode</w:t>
                               </w:r>
-                              <w:proofErr w:type="spellEnd"/>
                             </w:p>
                             <w:p>
                               <w:pPr>
@@ -2224,29 +4062,7 @@
                                   <w:sz w:val="22"/>
                                   <w:szCs w:val="22"/>
                                 </w:rPr>
-                                <w:t>(.</w:t>
-                              </w:r>
-                              <w:proofErr w:type="spellStart"/>
-                              <w:r>
-                                <w:rPr>
-                                  <w:rFonts w:asciiTheme="minorHAnsi" w:hAnsi="Calibri" w:cstheme="minorBidi"/>
-                                  <w:color w:val="FFFFFF" w:themeColor="light1"/>
-                                  <w:kern w:val="24"/>
-                                  <w:sz w:val="22"/>
-                                  <w:szCs w:val="22"/>
-                                </w:rPr>
-                                <w:t>class</w:t>
-                              </w:r>
-                              <w:proofErr w:type="spellEnd"/>
-                              <w:r>
-                                <w:rPr>
-                                  <w:rFonts w:asciiTheme="minorHAnsi" w:hAnsi="Calibri" w:cstheme="minorBidi"/>
-                                  <w:color w:val="FFFFFF" w:themeColor="light1"/>
-                                  <w:kern w:val="24"/>
-                                  <w:sz w:val="22"/>
-                                  <w:szCs w:val="22"/>
-                                </w:rPr>
-                                <w:t>)</w:t>
+                                <w:t>(.class)</w:t>
                               </w:r>
                             </w:p>
                           </w:txbxContent>
@@ -2309,17 +4125,7 @@
                                   <w:sz w:val="22"/>
                                   <w:szCs w:val="22"/>
                                 </w:rPr>
-                                <w:t>Máquina</w:t>
-                              </w:r>
-                              <w:r>
-                                <w:rPr>
-                                  <w:rFonts w:asciiTheme="minorHAnsi" w:hAnsi="Calibri" w:cstheme="minorBidi"/>
-                                  <w:color w:val="FFFFFF" w:themeColor="light1"/>
-                                  <w:kern w:val="24"/>
-                                  <w:sz w:val="22"/>
-                                  <w:szCs w:val="22"/>
-                                </w:rPr>
-                                <w:t xml:space="preserve"> Virtual de Java</w:t>
+                                <w:t>Máquina Virtual de Java</w:t>
                               </w:r>
                             </w:p>
                           </w:txbxContent>
@@ -2646,7 +4452,6 @@
                             <w:szCs w:val="22"/>
                           </w:rPr>
                         </w:pPr>
-                        <w:proofErr w:type="spellStart"/>
                         <w:r>
                           <w:rPr>
                             <w:rFonts w:asciiTheme="minorHAnsi" w:hAnsi="Calibri" w:cstheme="minorBidi"/>
@@ -2657,7 +4462,6 @@
                           </w:rPr>
                           <w:t>Bytecode</w:t>
                         </w:r>
-                        <w:proofErr w:type="spellEnd"/>
                       </w:p>
                       <w:p>
                         <w:pPr>
@@ -2677,29 +4481,7 @@
                             <w:sz w:val="22"/>
                             <w:szCs w:val="22"/>
                           </w:rPr>
-                          <w:t>(.</w:t>
-                        </w:r>
-                        <w:proofErr w:type="spellStart"/>
-                        <w:r>
-                          <w:rPr>
-                            <w:rFonts w:asciiTheme="minorHAnsi" w:hAnsi="Calibri" w:cstheme="minorBidi"/>
-                            <w:color w:val="FFFFFF" w:themeColor="light1"/>
-                            <w:kern w:val="24"/>
-                            <w:sz w:val="22"/>
-                            <w:szCs w:val="22"/>
-                          </w:rPr>
-                          <w:t>class</w:t>
-                        </w:r>
-                        <w:proofErr w:type="spellEnd"/>
-                        <w:r>
-                          <w:rPr>
-                            <w:rFonts w:asciiTheme="minorHAnsi" w:hAnsi="Calibri" w:cstheme="minorBidi"/>
-                            <w:color w:val="FFFFFF" w:themeColor="light1"/>
-                            <w:kern w:val="24"/>
-                            <w:sz w:val="22"/>
-                            <w:szCs w:val="22"/>
-                          </w:rPr>
-                          <w:t>)</w:t>
+                          <w:t>(.class)</w:t>
                         </w:r>
                       </w:p>
                     </w:txbxContent>
@@ -2726,17 +4508,7 @@
                             <w:sz w:val="22"/>
                             <w:szCs w:val="22"/>
                           </w:rPr>
-                          <w:t>Máquina</w:t>
-                        </w:r>
-                        <w:r>
-                          <w:rPr>
-                            <w:rFonts w:asciiTheme="minorHAnsi" w:hAnsi="Calibri" w:cstheme="minorBidi"/>
-                            <w:color w:val="FFFFFF" w:themeColor="light1"/>
-                            <w:kern w:val="24"/>
-                            <w:sz w:val="22"/>
-                            <w:szCs w:val="22"/>
-                          </w:rPr>
-                          <w:t xml:space="preserve"> Virtual de Java</w:t>
+                          <w:t>Máquina Virtual de Java</w:t>
                         </w:r>
                       </w:p>
                     </w:txbxContent>
@@ -2810,6 +4582,9 @@
     </w:p>
     <w:p>
       <w:r>
+        <w:rPr>
+          <w:noProof/>
+        </w:rPr>
         <mc:AlternateContent>
           <mc:Choice Requires="wpg">
             <w:drawing>
@@ -3053,7 +4828,6 @@
                                     <w:szCs w:val="20"/>
                                   </w:rPr>
                                 </w:pPr>
-                                <w:bookmarkStart w:id="1" w:name="_GoBack"/>
                                 <w:r>
                                   <w:rPr>
                                     <w:rFonts w:asciiTheme="minorHAnsi" w:hAnsi="Calibri" w:cstheme="minorBidi"/>
@@ -3064,7 +4838,6 @@
                                   </w:rPr>
                                   <w:t>Referencias</w:t>
                                 </w:r>
-                                <w:bookmarkEnd w:id="1"/>
                               </w:p>
                             </w:txbxContent>
                           </wps:txbx>
@@ -3190,51 +4963,7 @@
                                   <w:sz w:val="20"/>
                                   <w:szCs w:val="20"/>
                                 </w:rPr>
-                                <w:t>Ensamblado (.</w:t>
-                              </w:r>
-                              <w:proofErr w:type="spellStart"/>
-                              <w:r>
-                                <w:rPr>
-                                  <w:rFonts w:asciiTheme="minorHAnsi" w:hAnsi="Calibri" w:cstheme="minorBidi"/>
-                                  <w:color w:val="FFFFFF" w:themeColor="light1"/>
-                                  <w:kern w:val="24"/>
-                                  <w:sz w:val="20"/>
-                                  <w:szCs w:val="20"/>
-                                </w:rPr>
-                                <w:t>exe</w:t>
-                              </w:r>
-                              <w:proofErr w:type="spellEnd"/>
-                              <w:r>
-                                <w:rPr>
-                                  <w:rFonts w:asciiTheme="minorHAnsi" w:hAnsi="Calibri" w:cstheme="minorBidi"/>
-                                  <w:color w:val="FFFFFF" w:themeColor="light1"/>
-                                  <w:kern w:val="24"/>
-                                  <w:sz w:val="20"/>
-                                  <w:szCs w:val="20"/>
-                                </w:rPr>
-                                <w:t xml:space="preserve"> o .</w:t>
-                              </w:r>
-                              <w:proofErr w:type="spellStart"/>
-                              <w:r>
-                                <w:rPr>
-                                  <w:rFonts w:asciiTheme="minorHAnsi" w:hAnsi="Calibri" w:cstheme="minorBidi"/>
-                                  <w:color w:val="FFFFFF" w:themeColor="light1"/>
-                                  <w:kern w:val="24"/>
-                                  <w:sz w:val="20"/>
-                                  <w:szCs w:val="20"/>
-                                </w:rPr>
-                                <w:t>dll</w:t>
-                              </w:r>
-                              <w:proofErr w:type="spellEnd"/>
-                              <w:r>
-                                <w:rPr>
-                                  <w:rFonts w:asciiTheme="minorHAnsi" w:hAnsi="Calibri" w:cstheme="minorBidi"/>
-                                  <w:color w:val="FFFFFF" w:themeColor="light1"/>
-                                  <w:kern w:val="24"/>
-                                  <w:sz w:val="20"/>
-                                  <w:szCs w:val="20"/>
-                                </w:rPr>
-                                <w:t>)</w:t>
+                                <w:t>Ensamblado (.exe o .dll)</w:t>
                               </w:r>
                             </w:p>
                             <w:p>
@@ -3911,7 +5640,6 @@
                               <w:szCs w:val="20"/>
                             </w:rPr>
                           </w:pPr>
-                          <w:bookmarkStart w:id="2" w:name="_GoBack"/>
                           <w:r>
                             <w:rPr>
                               <w:rFonts w:asciiTheme="minorHAnsi" w:hAnsi="Calibri" w:cstheme="minorBidi"/>
@@ -3922,7 +5650,6 @@
                             </w:rPr>
                             <w:t>Referencias</w:t>
                           </w:r>
-                          <w:bookmarkEnd w:id="2"/>
                         </w:p>
                       </w:txbxContent>
                     </v:textbox>
@@ -3976,51 +5703,7 @@
                             <w:sz w:val="20"/>
                             <w:szCs w:val="20"/>
                           </w:rPr>
-                          <w:t>Ensamblado (.</w:t>
-                        </w:r>
-                        <w:proofErr w:type="spellStart"/>
-                        <w:r>
-                          <w:rPr>
-                            <w:rFonts w:asciiTheme="minorHAnsi" w:hAnsi="Calibri" w:cstheme="minorBidi"/>
-                            <w:color w:val="FFFFFF" w:themeColor="light1"/>
-                            <w:kern w:val="24"/>
-                            <w:sz w:val="20"/>
-                            <w:szCs w:val="20"/>
-                          </w:rPr>
-                          <w:t>exe</w:t>
-                        </w:r>
-                        <w:proofErr w:type="spellEnd"/>
-                        <w:r>
-                          <w:rPr>
-                            <w:rFonts w:asciiTheme="minorHAnsi" w:hAnsi="Calibri" w:cstheme="minorBidi"/>
-                            <w:color w:val="FFFFFF" w:themeColor="light1"/>
-                            <w:kern w:val="24"/>
-                            <w:sz w:val="20"/>
-                            <w:szCs w:val="20"/>
-                          </w:rPr>
-                          <w:t xml:space="preserve"> o .</w:t>
-                        </w:r>
-                        <w:proofErr w:type="spellStart"/>
-                        <w:r>
-                          <w:rPr>
-                            <w:rFonts w:asciiTheme="minorHAnsi" w:hAnsi="Calibri" w:cstheme="minorBidi"/>
-                            <w:color w:val="FFFFFF" w:themeColor="light1"/>
-                            <w:kern w:val="24"/>
-                            <w:sz w:val="20"/>
-                            <w:szCs w:val="20"/>
-                          </w:rPr>
-                          <w:t>dll</w:t>
-                        </w:r>
-                        <w:proofErr w:type="spellEnd"/>
-                        <w:r>
-                          <w:rPr>
-                            <w:rFonts w:asciiTheme="minorHAnsi" w:hAnsi="Calibri" w:cstheme="minorBidi"/>
-                            <w:color w:val="FFFFFF" w:themeColor="light1"/>
-                            <w:kern w:val="24"/>
-                            <w:sz w:val="20"/>
-                            <w:szCs w:val="20"/>
-                          </w:rPr>
-                          <w:t>)</w:t>
+                          <w:t>Ensamblado (.exe o .dll)</w:t>
                         </w:r>
                       </w:p>
                       <w:p>
@@ -4518,6 +6201,119 @@
     </w:lvl>
   </w:abstractNum>
   <w:abstractNum w:abstractNumId="2">
+    <w:nsid w:val="4AF426FD"/>
+    <w:multiLevelType w:val="multilevel"/>
+    <w:tmpl w:val="041E71BC"/>
+    <w:lvl w:ilvl="0">
+      <w:start w:val="1"/>
+      <w:numFmt w:val="bullet"/>
+      <w:lvlText w:val="●"/>
+      <w:lvlJc w:val="left"/>
+      <w:pPr>
+        <w:ind w:left="720" w:firstLine="720"/>
+      </w:pPr>
+      <w:rPr>
+        <w:rFonts w:ascii="Arial" w:eastAsia="Arial" w:hAnsi="Arial" w:cs="Arial"/>
+      </w:rPr>
+    </w:lvl>
+    <w:lvl w:ilvl="1">
+      <w:start w:val="1"/>
+      <w:numFmt w:val="bullet"/>
+      <w:lvlText w:val="o"/>
+      <w:lvlJc w:val="left"/>
+      <w:pPr>
+        <w:ind w:left="1440" w:firstLine="1440"/>
+      </w:pPr>
+      <w:rPr>
+        <w:rFonts w:ascii="Arial" w:eastAsia="Arial" w:hAnsi="Arial" w:cs="Arial"/>
+      </w:rPr>
+    </w:lvl>
+    <w:lvl w:ilvl="2">
+      <w:start w:val="1"/>
+      <w:numFmt w:val="bullet"/>
+      <w:lvlText w:val="▪"/>
+      <w:lvlJc w:val="left"/>
+      <w:pPr>
+        <w:ind w:left="2160" w:firstLine="2160"/>
+      </w:pPr>
+      <w:rPr>
+        <w:rFonts w:ascii="Arial" w:eastAsia="Arial" w:hAnsi="Arial" w:cs="Arial"/>
+      </w:rPr>
+    </w:lvl>
+    <w:lvl w:ilvl="3">
+      <w:start w:val="1"/>
+      <w:numFmt w:val="bullet"/>
+      <w:lvlText w:val="●"/>
+      <w:lvlJc w:val="left"/>
+      <w:pPr>
+        <w:ind w:left="2880" w:firstLine="2880"/>
+      </w:pPr>
+      <w:rPr>
+        <w:rFonts w:ascii="Arial" w:eastAsia="Arial" w:hAnsi="Arial" w:cs="Arial"/>
+      </w:rPr>
+    </w:lvl>
+    <w:lvl w:ilvl="4">
+      <w:start w:val="1"/>
+      <w:numFmt w:val="bullet"/>
+      <w:lvlText w:val="o"/>
+      <w:lvlJc w:val="left"/>
+      <w:pPr>
+        <w:ind w:left="3600" w:firstLine="3600"/>
+      </w:pPr>
+      <w:rPr>
+        <w:rFonts w:ascii="Arial" w:eastAsia="Arial" w:hAnsi="Arial" w:cs="Arial"/>
+      </w:rPr>
+    </w:lvl>
+    <w:lvl w:ilvl="5">
+      <w:start w:val="1"/>
+      <w:numFmt w:val="bullet"/>
+      <w:lvlText w:val="▪"/>
+      <w:lvlJc w:val="left"/>
+      <w:pPr>
+        <w:ind w:left="4320" w:firstLine="4320"/>
+      </w:pPr>
+      <w:rPr>
+        <w:rFonts w:ascii="Arial" w:eastAsia="Arial" w:hAnsi="Arial" w:cs="Arial"/>
+      </w:rPr>
+    </w:lvl>
+    <w:lvl w:ilvl="6">
+      <w:start w:val="1"/>
+      <w:numFmt w:val="bullet"/>
+      <w:lvlText w:val="●"/>
+      <w:lvlJc w:val="left"/>
+      <w:pPr>
+        <w:ind w:left="5040" w:firstLine="5040"/>
+      </w:pPr>
+      <w:rPr>
+        <w:rFonts w:ascii="Arial" w:eastAsia="Arial" w:hAnsi="Arial" w:cs="Arial"/>
+      </w:rPr>
+    </w:lvl>
+    <w:lvl w:ilvl="7">
+      <w:start w:val="1"/>
+      <w:numFmt w:val="bullet"/>
+      <w:lvlText w:val="o"/>
+      <w:lvlJc w:val="left"/>
+      <w:pPr>
+        <w:ind w:left="5760" w:firstLine="5760"/>
+      </w:pPr>
+      <w:rPr>
+        <w:rFonts w:ascii="Arial" w:eastAsia="Arial" w:hAnsi="Arial" w:cs="Arial"/>
+      </w:rPr>
+    </w:lvl>
+    <w:lvl w:ilvl="8">
+      <w:start w:val="1"/>
+      <w:numFmt w:val="bullet"/>
+      <w:lvlText w:val="▪"/>
+      <w:lvlJc w:val="left"/>
+      <w:pPr>
+        <w:ind w:left="6480" w:firstLine="6480"/>
+      </w:pPr>
+      <w:rPr>
+        <w:rFonts w:ascii="Arial" w:eastAsia="Arial" w:hAnsi="Arial" w:cs="Arial"/>
+      </w:rPr>
+    </w:lvl>
+  </w:abstractNum>
+  <w:abstractNum w:abstractNumId="3">
     <w:nsid w:val="69D314E1"/>
     <w:multiLevelType w:val="hybridMultilevel"/>
     <w:tmpl w:val="84C01842"/>
@@ -4606,14 +6402,109 @@
       </w:pPr>
     </w:lvl>
   </w:abstractNum>
+  <w:abstractNum w:abstractNumId="4">
+    <w:nsid w:val="6E0C24A0"/>
+    <w:multiLevelType w:val="hybridMultilevel"/>
+    <w:tmpl w:val="5164E39E"/>
+    <w:lvl w:ilvl="0" w:tplc="2794A27E">
+      <w:start w:val="1"/>
+      <w:numFmt w:val="decimal"/>
+      <w:lvlText w:val="%1-"/>
+      <w:lvlJc w:val="left"/>
+      <w:pPr>
+        <w:ind w:left="360" w:hanging="360"/>
+      </w:pPr>
+      <w:rPr>
+        <w:rFonts w:hint="default"/>
+      </w:rPr>
+    </w:lvl>
+    <w:lvl w:ilvl="1" w:tplc="4C0A0019" w:tentative="1">
+      <w:start w:val="1"/>
+      <w:numFmt w:val="lowerLetter"/>
+      <w:lvlText w:val="%2."/>
+      <w:lvlJc w:val="left"/>
+      <w:pPr>
+        <w:ind w:left="1080" w:hanging="360"/>
+      </w:pPr>
+    </w:lvl>
+    <w:lvl w:ilvl="2" w:tplc="4C0A001B" w:tentative="1">
+      <w:start w:val="1"/>
+      <w:numFmt w:val="lowerRoman"/>
+      <w:lvlText w:val="%3."/>
+      <w:lvlJc w:val="right"/>
+      <w:pPr>
+        <w:ind w:left="1800" w:hanging="180"/>
+      </w:pPr>
+    </w:lvl>
+    <w:lvl w:ilvl="3" w:tplc="4C0A000F" w:tentative="1">
+      <w:start w:val="1"/>
+      <w:numFmt w:val="decimal"/>
+      <w:lvlText w:val="%4."/>
+      <w:lvlJc w:val="left"/>
+      <w:pPr>
+        <w:ind w:left="2520" w:hanging="360"/>
+      </w:pPr>
+    </w:lvl>
+    <w:lvl w:ilvl="4" w:tplc="4C0A0019" w:tentative="1">
+      <w:start w:val="1"/>
+      <w:numFmt w:val="lowerLetter"/>
+      <w:lvlText w:val="%5."/>
+      <w:lvlJc w:val="left"/>
+      <w:pPr>
+        <w:ind w:left="3240" w:hanging="360"/>
+      </w:pPr>
+    </w:lvl>
+    <w:lvl w:ilvl="5" w:tplc="4C0A001B" w:tentative="1">
+      <w:start w:val="1"/>
+      <w:numFmt w:val="lowerRoman"/>
+      <w:lvlText w:val="%6."/>
+      <w:lvlJc w:val="right"/>
+      <w:pPr>
+        <w:ind w:left="3960" w:hanging="180"/>
+      </w:pPr>
+    </w:lvl>
+    <w:lvl w:ilvl="6" w:tplc="4C0A000F" w:tentative="1">
+      <w:start w:val="1"/>
+      <w:numFmt w:val="decimal"/>
+      <w:lvlText w:val="%7."/>
+      <w:lvlJc w:val="left"/>
+      <w:pPr>
+        <w:ind w:left="4680" w:hanging="360"/>
+      </w:pPr>
+    </w:lvl>
+    <w:lvl w:ilvl="7" w:tplc="4C0A0019" w:tentative="1">
+      <w:start w:val="1"/>
+      <w:numFmt w:val="lowerLetter"/>
+      <w:lvlText w:val="%8."/>
+      <w:lvlJc w:val="left"/>
+      <w:pPr>
+        <w:ind w:left="5400" w:hanging="360"/>
+      </w:pPr>
+    </w:lvl>
+    <w:lvl w:ilvl="8" w:tplc="4C0A001B" w:tentative="1">
+      <w:start w:val="1"/>
+      <w:numFmt w:val="lowerRoman"/>
+      <w:lvlText w:val="%9."/>
+      <w:lvlJc w:val="right"/>
+      <w:pPr>
+        <w:ind w:left="6120" w:hanging="180"/>
+      </w:pPr>
+    </w:lvl>
+  </w:abstractNum>
   <w:num w:numId="1">
     <w:abstractNumId w:val="1"/>
   </w:num>
   <w:num w:numId="2">
-    <w:abstractNumId w:val="2"/>
+    <w:abstractNumId w:val="3"/>
   </w:num>
   <w:num w:numId="3">
     <w:abstractNumId w:val="0"/>
+  </w:num>
+  <w:num w:numId="4">
+    <w:abstractNumId w:val="4"/>
+  </w:num>
+  <w:num w:numId="5">
+    <w:abstractNumId w:val="2"/>
   </w:num>
 </w:numbering>
 </file>
@@ -5086,6 +6977,28 @@
       <w:szCs w:val="24"/>
     </w:rPr>
   </w:style>
+  <w:style w:type="paragraph" w:styleId="Ttulo4">
+    <w:name w:val="heading 4"/>
+    <w:basedOn w:val="Normal"/>
+    <w:next w:val="Normal"/>
+    <w:link w:val="Ttulo4Car"/>
+    <w:uiPriority w:val="9"/>
+    <w:unhideWhenUsed/>
+    <w:qFormat/>
+    <w:rsid w:val="00472755"/>
+    <w:pPr>
+      <w:keepNext/>
+      <w:keepLines/>
+      <w:spacing w:before="40"/>
+      <w:outlineLvl w:val="3"/>
+    </w:pPr>
+    <w:rPr>
+      <w:rFonts w:asciiTheme="majorHAnsi" w:eastAsiaTheme="majorEastAsia" w:hAnsiTheme="majorHAnsi" w:cstheme="majorBidi"/>
+      <w:i/>
+      <w:iCs/>
+      <w:color w:val="2E74B5" w:themeColor="accent1" w:themeShade="BF"/>
+    </w:rPr>
+  </w:style>
   <w:style w:type="character" w:default="1" w:styleId="Fuentedeprrafopredeter">
     <w:name w:val="Default Paragraph Font"/>
     <w:uiPriority w:val="1"/>
@@ -5193,6 +7106,70 @@
       <w:color w:val="auto"/>
       <w:sz w:val="24"/>
       <w:szCs w:val="24"/>
+    </w:rPr>
+  </w:style>
+  <w:style w:type="paragraph" w:styleId="TDC1">
+    <w:name w:val="toc 1"/>
+    <w:basedOn w:val="Normal"/>
+    <w:next w:val="Normal"/>
+    <w:autoRedefine/>
+    <w:uiPriority w:val="39"/>
+    <w:unhideWhenUsed/>
+    <w:rsid w:val="00C85AAA"/>
+    <w:pPr>
+      <w:spacing w:after="100"/>
+    </w:pPr>
+  </w:style>
+  <w:style w:type="paragraph" w:styleId="TDC2">
+    <w:name w:val="toc 2"/>
+    <w:basedOn w:val="Normal"/>
+    <w:next w:val="Normal"/>
+    <w:autoRedefine/>
+    <w:uiPriority w:val="39"/>
+    <w:unhideWhenUsed/>
+    <w:rsid w:val="00C85AAA"/>
+    <w:pPr>
+      <w:spacing w:after="100"/>
+      <w:ind w:left="220"/>
+    </w:pPr>
+  </w:style>
+  <w:style w:type="paragraph" w:styleId="TDC3">
+    <w:name w:val="toc 3"/>
+    <w:basedOn w:val="Normal"/>
+    <w:next w:val="Normal"/>
+    <w:autoRedefine/>
+    <w:uiPriority w:val="39"/>
+    <w:unhideWhenUsed/>
+    <w:rsid w:val="00C85AAA"/>
+    <w:pPr>
+      <w:spacing w:after="100"/>
+      <w:ind w:left="440"/>
+    </w:pPr>
+  </w:style>
+  <w:style w:type="character" w:styleId="Hipervnculo">
+    <w:name w:val="Hyperlink"/>
+    <w:basedOn w:val="Fuentedeprrafopredeter"/>
+    <w:uiPriority w:val="99"/>
+    <w:unhideWhenUsed/>
+    <w:rsid w:val="00C85AAA"/>
+    <w:rPr>
+      <w:color w:val="0563C1" w:themeColor="hyperlink"/>
+      <w:u w:val="single"/>
+    </w:rPr>
+  </w:style>
+  <w:style w:type="character" w:customStyle="1" w:styleId="Ttulo4Car">
+    <w:name w:val="Título 4 Car"/>
+    <w:basedOn w:val="Fuentedeprrafopredeter"/>
+    <w:link w:val="Ttulo4"/>
+    <w:uiPriority w:val="9"/>
+    <w:rsid w:val="00472755"/>
+    <w:rPr>
+      <w:rFonts w:asciiTheme="majorHAnsi" w:eastAsiaTheme="majorEastAsia" w:hAnsiTheme="majorHAnsi" w:cstheme="majorBidi"/>
+      <w:i/>
+      <w:iCs/>
+      <w:color w:val="2E74B5" w:themeColor="accent1" w:themeShade="BF"/>
+      <w:szCs w:val="20"/>
+      <w:lang w:eastAsia="es-NI"/>
     </w:rPr>
   </w:style>
 </w:styles>
@@ -5464,7 +7441,7 @@
 </file>
 
 <file path=customXml/itemProps1.xml><?xml version="1.0" encoding="utf-8"?>
-<ds:datastoreItem xmlns:ds="http://schemas.openxmlformats.org/officeDocument/2006/customXml" ds:itemID="{E16A0594-CC16-428B-8C93-4BE0AD52F6AA}">
+<ds:datastoreItem xmlns:ds="http://schemas.openxmlformats.org/officeDocument/2006/customXml" ds:itemID="{EDA5E1D7-17EF-49BC-8250-6E08FD3D1462}">
   <ds:schemaRefs>
     <ds:schemaRef ds:uri="http://schemas.openxmlformats.org/officeDocument/2006/bibliography"/>
   </ds:schemaRefs>

</xml_diff>

<commit_message>
Actualizacion de archivo de documentacion borrado
</commit_message>
<xml_diff>
--- a/ParaCompilador/Documento Monografico/Cuerpo Monografica.docx
+++ b/ParaCompilador/Documento Monografico/Cuerpo Monografica.docx
@@ -254,7 +254,25 @@
           <w:color w:val="000000" w:themeColor="text1"/>
           <w:sz w:val="24"/>
         </w:rPr>
-        <w:t>Br. Harvin Manuel Toledo Polanco</w:t>
+        <w:t xml:space="preserve">Br. </w:t>
+      </w:r>
+      <w:proofErr w:type="spellStart"/>
+      <w:r>
+        <w:rPr>
+          <w:b/>
+          <w:color w:val="000000" w:themeColor="text1"/>
+          <w:sz w:val="24"/>
+        </w:rPr>
+        <w:t>Harvin</w:t>
+      </w:r>
+      <w:proofErr w:type="spellEnd"/>
+      <w:r>
+        <w:rPr>
+          <w:b/>
+          <w:color w:val="000000" w:themeColor="text1"/>
+          <w:sz w:val="24"/>
+        </w:rPr>
+        <w:t xml:space="preserve"> Manuel Toledo Polanco</w:t>
       </w:r>
     </w:p>
     <w:p>
@@ -318,8 +336,18 @@
           <w:color w:val="000000" w:themeColor="text1"/>
           <w:sz w:val="24"/>
         </w:rPr>
-        <w:t>Ing. José Díaz Chow</w:t>
-      </w:r>
+        <w:t xml:space="preserve">Ing. José Díaz </w:t>
+      </w:r>
+      <w:proofErr w:type="spellStart"/>
+      <w:r>
+        <w:rPr>
+          <w:b/>
+          <w:color w:val="000000" w:themeColor="text1"/>
+          <w:sz w:val="24"/>
+        </w:rPr>
+        <w:t>Chow</w:t>
+      </w:r>
+      <w:proofErr w:type="spellEnd"/>
     </w:p>
     <w:p>
       <w:pPr>
@@ -469,7 +497,10 @@
               <w:tab w:val="right" w:leader="dot" w:pos="8828"/>
             </w:tabs>
             <w:rPr>
+              <w:rFonts w:asciiTheme="minorHAnsi" w:eastAsiaTheme="minorEastAsia" w:hAnsiTheme="minorHAnsi" w:cstheme="minorBidi"/>
               <w:noProof/>
+              <w:color w:val="auto"/>
+              <w:szCs w:val="22"/>
             </w:rPr>
           </w:pPr>
           <w:r>
@@ -481,7 +512,7 @@
           <w:r>
             <w:fldChar w:fldCharType="separate"/>
           </w:r>
-          <w:hyperlink w:anchor="_Toc444347578" w:history="1">
+          <w:hyperlink w:anchor="_Toc445560643" w:history="1">
             <w:r>
               <w:rPr>
                 <w:rStyle w:val="Hipervnculo"/>
@@ -508,7 +539,7 @@
                 <w:noProof/>
                 <w:webHidden/>
               </w:rPr>
-              <w:instrText xml:space="preserve"> PAGEREF _Toc444347578 \h </w:instrText>
+              <w:instrText xml:space="preserve"> PAGEREF _Toc445560643 \h </w:instrText>
             </w:r>
             <w:r>
               <w:rPr>
@@ -546,10 +577,13 @@
               <w:tab w:val="right" w:leader="dot" w:pos="8828"/>
             </w:tabs>
             <w:rPr>
+              <w:rFonts w:asciiTheme="minorHAnsi" w:eastAsiaTheme="minorEastAsia" w:hAnsiTheme="minorHAnsi" w:cstheme="minorBidi"/>
               <w:noProof/>
+              <w:color w:val="auto"/>
+              <w:szCs w:val="22"/>
             </w:rPr>
           </w:pPr>
-          <w:hyperlink w:anchor="_Toc444347579" w:history="1">
+          <w:hyperlink w:anchor="_Toc445560644" w:history="1">
             <w:r>
               <w:rPr>
                 <w:rStyle w:val="Hipervnculo"/>
@@ -576,7 +610,7 @@
                 <w:noProof/>
                 <w:webHidden/>
               </w:rPr>
-              <w:instrText xml:space="preserve"> PAGEREF _Toc444347579 \h </w:instrText>
+              <w:instrText xml:space="preserve"> PAGEREF _Toc445560644 \h </w:instrText>
             </w:r>
             <w:r>
               <w:rPr>
@@ -614,10 +648,13 @@
               <w:tab w:val="right" w:leader="dot" w:pos="8828"/>
             </w:tabs>
             <w:rPr>
+              <w:rFonts w:asciiTheme="minorHAnsi" w:eastAsiaTheme="minorEastAsia" w:hAnsiTheme="minorHAnsi" w:cstheme="minorBidi"/>
               <w:noProof/>
+              <w:color w:val="auto"/>
+              <w:szCs w:val="22"/>
             </w:rPr>
           </w:pPr>
-          <w:hyperlink w:anchor="_Toc444347580" w:history="1">
+          <w:hyperlink w:anchor="_Toc445560645" w:history="1">
             <w:r>
               <w:rPr>
                 <w:rStyle w:val="Hipervnculo"/>
@@ -644,7 +681,7 @@
                 <w:noProof/>
                 <w:webHidden/>
               </w:rPr>
-              <w:instrText xml:space="preserve"> PAGEREF _Toc444347580 \h </w:instrText>
+              <w:instrText xml:space="preserve"> PAGEREF _Toc445560645 \h </w:instrText>
             </w:r>
             <w:r>
               <w:rPr>
@@ -679,30 +716,63 @@
           <w:pPr>
             <w:pStyle w:val="TDC1"/>
             <w:tabs>
+              <w:tab w:val="left" w:pos="440"/>
               <w:tab w:val="right" w:leader="dot" w:pos="8828"/>
             </w:tabs>
-            <w:outlineLvl w:val="0"/>
             <w:rPr>
+              <w:rFonts w:asciiTheme="minorHAnsi" w:eastAsiaTheme="minorEastAsia" w:hAnsiTheme="minorHAnsi" w:cstheme="minorBidi"/>
               <w:noProof/>
+              <w:color w:val="auto"/>
+              <w:szCs w:val="22"/>
             </w:rPr>
           </w:pPr>
-          <w:hyperlink w:anchor="_Toc444347581" w:history="1">
+          <w:hyperlink w:anchor="_Toc445560646" w:history="1">
             <w:r>
               <w:rPr>
                 <w:rStyle w:val="Hipervnculo"/>
                 <w:noProof/>
               </w:rPr>
-              <w:t>Introducción</w:t>
-            </w:r>
-            <w:r>
-              <w:rPr>
-                <w:noProof/>
-                <w:webHidden/>
+              <w:t>1-</w:t>
+            </w:r>
+            <w:r>
+              <w:rPr>
+                <w:rFonts w:asciiTheme="minorHAnsi" w:eastAsiaTheme="minorEastAsia" w:hAnsiTheme="minorHAnsi" w:cstheme="minorBidi"/>
+                <w:noProof/>
+                <w:color w:val="auto"/>
+                <w:szCs w:val="22"/>
               </w:rPr>
               <w:tab/>
             </w:r>
             <w:r>
               <w:rPr>
+                <w:rStyle w:val="Hipervnculo"/>
+                <w:noProof/>
+              </w:rPr>
+              <w:t>Introduc</w:t>
+            </w:r>
+            <w:r>
+              <w:rPr>
+                <w:rStyle w:val="Hipervnculo"/>
+                <w:noProof/>
+              </w:rPr>
+              <w:t>c</w:t>
+            </w:r>
+            <w:r>
+              <w:rPr>
+                <w:rStyle w:val="Hipervnculo"/>
+                <w:noProof/>
+              </w:rPr>
+              <w:t>ión</w:t>
+            </w:r>
+            <w:r>
+              <w:rPr>
+                <w:noProof/>
+                <w:webHidden/>
+              </w:rPr>
+              <w:tab/>
+            </w:r>
+            <w:r>
+              <w:rPr>
                 <w:noProof/>
                 <w:webHidden/>
               </w:rPr>
@@ -713,7 +783,7 @@
                 <w:noProof/>
                 <w:webHidden/>
               </w:rPr>
-              <w:instrText xml:space="preserve"> PAGEREF _Toc444347581 \h </w:instrText>
+              <w:instrText xml:space="preserve"> PAGEREF _Toc445560646 \h </w:instrText>
             </w:r>
             <w:r>
               <w:rPr>
@@ -751,10 +821,13 @@
               <w:tab w:val="right" w:leader="dot" w:pos="8828"/>
             </w:tabs>
             <w:rPr>
+              <w:rFonts w:asciiTheme="minorHAnsi" w:eastAsiaTheme="minorEastAsia" w:hAnsiTheme="minorHAnsi" w:cstheme="minorBidi"/>
               <w:noProof/>
+              <w:color w:val="auto"/>
+              <w:szCs w:val="22"/>
             </w:rPr>
           </w:pPr>
-          <w:hyperlink w:anchor="_Toc444347582" w:history="1">
+          <w:hyperlink w:anchor="_Toc445560647" w:history="1">
             <w:r>
               <w:rPr>
                 <w:rStyle w:val="Hipervnculo"/>
@@ -781,7 +854,7 @@
                 <w:noProof/>
                 <w:webHidden/>
               </w:rPr>
-              <w:instrText xml:space="preserve"> PAGEREF _Toc444347582 \h </w:instrText>
+              <w:instrText xml:space="preserve"> PAGEREF _Toc445560647 \h </w:instrText>
             </w:r>
             <w:r>
               <w:rPr>
@@ -819,10 +892,13 @@
               <w:tab w:val="right" w:leader="dot" w:pos="8828"/>
             </w:tabs>
             <w:rPr>
+              <w:rFonts w:asciiTheme="minorHAnsi" w:eastAsiaTheme="minorEastAsia" w:hAnsiTheme="minorHAnsi" w:cstheme="minorBidi"/>
               <w:noProof/>
+              <w:color w:val="auto"/>
+              <w:szCs w:val="22"/>
             </w:rPr>
           </w:pPr>
-          <w:hyperlink w:anchor="_Toc444347583" w:history="1">
+          <w:hyperlink w:anchor="_Toc445560648" w:history="1">
             <w:r>
               <w:rPr>
                 <w:rStyle w:val="Hipervnculo"/>
@@ -849,7 +925,7 @@
                 <w:noProof/>
                 <w:webHidden/>
               </w:rPr>
-              <w:instrText xml:space="preserve"> PAGEREF _Toc444347583 \h </w:instrText>
+              <w:instrText xml:space="preserve"> PAGEREF _Toc445560648 \h </w:instrText>
             </w:r>
             <w:r>
               <w:rPr>
@@ -887,10 +963,13 @@
               <w:tab w:val="right" w:leader="dot" w:pos="8828"/>
             </w:tabs>
             <w:rPr>
+              <w:rFonts w:asciiTheme="minorHAnsi" w:eastAsiaTheme="minorEastAsia" w:hAnsiTheme="minorHAnsi" w:cstheme="minorBidi"/>
               <w:noProof/>
+              <w:color w:val="auto"/>
+              <w:szCs w:val="22"/>
             </w:rPr>
           </w:pPr>
-          <w:hyperlink w:anchor="_Toc444347584" w:history="1">
+          <w:hyperlink w:anchor="_Toc445560649" w:history="1">
             <w:r>
               <w:rPr>
                 <w:rStyle w:val="Hipervnculo"/>
@@ -917,7 +996,7 @@
                 <w:noProof/>
                 <w:webHidden/>
               </w:rPr>
-              <w:instrText xml:space="preserve"> PAGEREF _Toc444347584 \h </w:instrText>
+              <w:instrText xml:space="preserve"> PAGEREF _Toc445560649 \h </w:instrText>
             </w:r>
             <w:r>
               <w:rPr>
@@ -955,10 +1034,13 @@
               <w:tab w:val="right" w:leader="dot" w:pos="8828"/>
             </w:tabs>
             <w:rPr>
+              <w:rFonts w:asciiTheme="minorHAnsi" w:eastAsiaTheme="minorEastAsia" w:hAnsiTheme="minorHAnsi" w:cstheme="minorBidi"/>
               <w:noProof/>
+              <w:color w:val="auto"/>
+              <w:szCs w:val="22"/>
             </w:rPr>
           </w:pPr>
-          <w:hyperlink w:anchor="_Toc444347585" w:history="1">
+          <w:hyperlink w:anchor="_Toc445560650" w:history="1">
             <w:r>
               <w:rPr>
                 <w:rStyle w:val="Hipervnculo"/>
@@ -985,7 +1067,7 @@
                 <w:noProof/>
                 <w:webHidden/>
               </w:rPr>
-              <w:instrText xml:space="preserve"> PAGEREF _Toc444347585 \h </w:instrText>
+              <w:instrText xml:space="preserve"> PAGEREF _Toc445560650 \h </w:instrText>
             </w:r>
             <w:r>
               <w:rPr>
@@ -1023,10 +1105,13 @@
               <w:tab w:val="right" w:leader="dot" w:pos="8828"/>
             </w:tabs>
             <w:rPr>
+              <w:rFonts w:asciiTheme="minorHAnsi" w:eastAsiaTheme="minorEastAsia" w:hAnsiTheme="minorHAnsi" w:cstheme="minorBidi"/>
               <w:noProof/>
+              <w:color w:val="auto"/>
+              <w:szCs w:val="22"/>
             </w:rPr>
           </w:pPr>
-          <w:hyperlink w:anchor="_Toc444347586" w:history="1">
+          <w:hyperlink w:anchor="_Toc445560651" w:history="1">
             <w:r>
               <w:rPr>
                 <w:rStyle w:val="Hipervnculo"/>
@@ -1053,7 +1138,7 @@
                 <w:noProof/>
                 <w:webHidden/>
               </w:rPr>
-              <w:instrText xml:space="preserve"> PAGEREF _Toc444347586 \h </w:instrText>
+              <w:instrText xml:space="preserve"> PAGEREF _Toc445560651 \h </w:instrText>
             </w:r>
             <w:r>
               <w:rPr>
@@ -1091,10 +1176,13 @@
               <w:tab w:val="right" w:leader="dot" w:pos="8828"/>
             </w:tabs>
             <w:rPr>
+              <w:rFonts w:asciiTheme="minorHAnsi" w:eastAsiaTheme="minorEastAsia" w:hAnsiTheme="minorHAnsi" w:cstheme="minorBidi"/>
               <w:noProof/>
+              <w:color w:val="auto"/>
+              <w:szCs w:val="22"/>
             </w:rPr>
           </w:pPr>
-          <w:hyperlink w:anchor="_Toc444347587" w:history="1">
+          <w:hyperlink w:anchor="_Toc445560652" w:history="1">
             <w:r>
               <w:rPr>
                 <w:rStyle w:val="Hipervnculo"/>
@@ -1121,7 +1209,7 @@
                 <w:noProof/>
                 <w:webHidden/>
               </w:rPr>
-              <w:instrText xml:space="preserve"> PAGEREF _Toc444347587 \h </w:instrText>
+              <w:instrText xml:space="preserve"> PAGEREF _Toc445560652 \h </w:instrText>
             </w:r>
             <w:r>
               <w:rPr>
@@ -1159,10 +1247,13 @@
               <w:tab w:val="right" w:leader="dot" w:pos="8828"/>
             </w:tabs>
             <w:rPr>
+              <w:rFonts w:asciiTheme="minorHAnsi" w:eastAsiaTheme="minorEastAsia" w:hAnsiTheme="minorHAnsi" w:cstheme="minorBidi"/>
               <w:noProof/>
+              <w:color w:val="auto"/>
+              <w:szCs w:val="22"/>
             </w:rPr>
           </w:pPr>
-          <w:hyperlink w:anchor="_Toc444347588" w:history="1">
+          <w:hyperlink w:anchor="_Toc445560653" w:history="1">
             <w:r>
               <w:rPr>
                 <w:rStyle w:val="Hipervnculo"/>
@@ -1189,7 +1280,7 @@
                 <w:noProof/>
                 <w:webHidden/>
               </w:rPr>
-              <w:instrText xml:space="preserve"> PAGEREF _Toc444347588 \h </w:instrText>
+              <w:instrText xml:space="preserve"> PAGEREF _Toc445560653 \h </w:instrText>
             </w:r>
             <w:r>
               <w:rPr>
@@ -1210,6 +1301,362 @@
                 <w:webHidden/>
               </w:rPr>
               <w:t>10</w:t>
+            </w:r>
+            <w:r>
+              <w:rPr>
+                <w:noProof/>
+                <w:webHidden/>
+              </w:rPr>
+              <w:fldChar w:fldCharType="end"/>
+            </w:r>
+          </w:hyperlink>
+        </w:p>
+        <w:p>
+          <w:pPr>
+            <w:pStyle w:val="TDC2"/>
+            <w:tabs>
+              <w:tab w:val="right" w:leader="dot" w:pos="8828"/>
+            </w:tabs>
+            <w:rPr>
+              <w:rFonts w:asciiTheme="minorHAnsi" w:eastAsiaTheme="minorEastAsia" w:hAnsiTheme="minorHAnsi" w:cstheme="minorBidi"/>
+              <w:noProof/>
+              <w:color w:val="auto"/>
+              <w:szCs w:val="22"/>
+            </w:rPr>
+          </w:pPr>
+          <w:hyperlink w:anchor="_Toc445560654" w:history="1">
+            <w:r>
+              <w:rPr>
+                <w:rStyle w:val="Hipervnculo"/>
+                <w:noProof/>
+              </w:rPr>
+              <w:t>Herramientas de desarrollo</w:t>
+            </w:r>
+            <w:r>
+              <w:rPr>
+                <w:noProof/>
+                <w:webHidden/>
+              </w:rPr>
+              <w:tab/>
+            </w:r>
+            <w:r>
+              <w:rPr>
+                <w:noProof/>
+                <w:webHidden/>
+              </w:rPr>
+              <w:fldChar w:fldCharType="begin"/>
+            </w:r>
+            <w:r>
+              <w:rPr>
+                <w:noProof/>
+                <w:webHidden/>
+              </w:rPr>
+              <w:instrText xml:space="preserve"> PAGEREF _Toc445560654 \h </w:instrText>
+            </w:r>
+            <w:r>
+              <w:rPr>
+                <w:noProof/>
+                <w:webHidden/>
+              </w:rPr>
+            </w:r>
+            <w:r>
+              <w:rPr>
+                <w:noProof/>
+                <w:webHidden/>
+              </w:rPr>
+              <w:fldChar w:fldCharType="separate"/>
+            </w:r>
+            <w:r>
+              <w:rPr>
+                <w:noProof/>
+                <w:webHidden/>
+              </w:rPr>
+              <w:t>10</w:t>
+            </w:r>
+            <w:r>
+              <w:rPr>
+                <w:noProof/>
+                <w:webHidden/>
+              </w:rPr>
+              <w:fldChar w:fldCharType="end"/>
+            </w:r>
+          </w:hyperlink>
+        </w:p>
+        <w:p>
+          <w:pPr>
+            <w:pStyle w:val="TDC3"/>
+            <w:tabs>
+              <w:tab w:val="right" w:leader="dot" w:pos="8828"/>
+            </w:tabs>
+            <w:rPr>
+              <w:rFonts w:asciiTheme="minorHAnsi" w:eastAsiaTheme="minorEastAsia" w:hAnsiTheme="minorHAnsi" w:cstheme="minorBidi"/>
+              <w:noProof/>
+              <w:color w:val="auto"/>
+              <w:szCs w:val="22"/>
+            </w:rPr>
+          </w:pPr>
+          <w:hyperlink w:anchor="_Toc445560655" w:history="1">
+            <w:r>
+              <w:rPr>
+                <w:rStyle w:val="Hipervnculo"/>
+                <w:noProof/>
+              </w:rPr>
+              <w:t>QT Creator</w:t>
+            </w:r>
+            <w:r>
+              <w:rPr>
+                <w:noProof/>
+                <w:webHidden/>
+              </w:rPr>
+              <w:tab/>
+            </w:r>
+            <w:r>
+              <w:rPr>
+                <w:noProof/>
+                <w:webHidden/>
+              </w:rPr>
+              <w:fldChar w:fldCharType="begin"/>
+            </w:r>
+            <w:r>
+              <w:rPr>
+                <w:noProof/>
+                <w:webHidden/>
+              </w:rPr>
+              <w:instrText xml:space="preserve"> PAGEREF _Toc445560655 \h </w:instrText>
+            </w:r>
+            <w:r>
+              <w:rPr>
+                <w:noProof/>
+                <w:webHidden/>
+              </w:rPr>
+            </w:r>
+            <w:r>
+              <w:rPr>
+                <w:noProof/>
+                <w:webHidden/>
+              </w:rPr>
+              <w:fldChar w:fldCharType="separate"/>
+            </w:r>
+            <w:r>
+              <w:rPr>
+                <w:noProof/>
+                <w:webHidden/>
+              </w:rPr>
+              <w:t>10</w:t>
+            </w:r>
+            <w:r>
+              <w:rPr>
+                <w:noProof/>
+                <w:webHidden/>
+              </w:rPr>
+              <w:fldChar w:fldCharType="end"/>
+            </w:r>
+          </w:hyperlink>
+        </w:p>
+        <w:p>
+          <w:pPr>
+            <w:pStyle w:val="TDC3"/>
+            <w:tabs>
+              <w:tab w:val="right" w:leader="dot" w:pos="8828"/>
+            </w:tabs>
+            <w:rPr>
+              <w:rFonts w:asciiTheme="minorHAnsi" w:eastAsiaTheme="minorEastAsia" w:hAnsiTheme="minorHAnsi" w:cstheme="minorBidi"/>
+              <w:noProof/>
+              <w:color w:val="auto"/>
+              <w:szCs w:val="22"/>
+            </w:rPr>
+          </w:pPr>
+          <w:hyperlink w:anchor="_Toc445560656" w:history="1">
+            <w:r>
+              <w:rPr>
+                <w:rStyle w:val="Hipervnculo"/>
+                <w:noProof/>
+              </w:rPr>
+              <w:t>C++</w:t>
+            </w:r>
+            <w:r>
+              <w:rPr>
+                <w:noProof/>
+                <w:webHidden/>
+              </w:rPr>
+              <w:tab/>
+            </w:r>
+            <w:r>
+              <w:rPr>
+                <w:noProof/>
+                <w:webHidden/>
+              </w:rPr>
+              <w:fldChar w:fldCharType="begin"/>
+            </w:r>
+            <w:r>
+              <w:rPr>
+                <w:noProof/>
+                <w:webHidden/>
+              </w:rPr>
+              <w:instrText xml:space="preserve"> PAGEREF _Toc445560656 \h </w:instrText>
+            </w:r>
+            <w:r>
+              <w:rPr>
+                <w:noProof/>
+                <w:webHidden/>
+              </w:rPr>
+            </w:r>
+            <w:r>
+              <w:rPr>
+                <w:noProof/>
+                <w:webHidden/>
+              </w:rPr>
+              <w:fldChar w:fldCharType="separate"/>
+            </w:r>
+            <w:r>
+              <w:rPr>
+                <w:noProof/>
+                <w:webHidden/>
+              </w:rPr>
+              <w:t>11</w:t>
+            </w:r>
+            <w:r>
+              <w:rPr>
+                <w:noProof/>
+                <w:webHidden/>
+              </w:rPr>
+              <w:fldChar w:fldCharType="end"/>
+            </w:r>
+          </w:hyperlink>
+        </w:p>
+        <w:p>
+          <w:pPr>
+            <w:pStyle w:val="TDC3"/>
+            <w:tabs>
+              <w:tab w:val="right" w:leader="dot" w:pos="8828"/>
+            </w:tabs>
+            <w:rPr>
+              <w:rFonts w:asciiTheme="minorHAnsi" w:eastAsiaTheme="minorEastAsia" w:hAnsiTheme="minorHAnsi" w:cstheme="minorBidi"/>
+              <w:noProof/>
+              <w:color w:val="auto"/>
+              <w:szCs w:val="22"/>
+            </w:rPr>
+          </w:pPr>
+          <w:hyperlink w:anchor="_Toc445560657" w:history="1">
+            <w:r>
+              <w:rPr>
+                <w:rStyle w:val="Hipervnculo"/>
+                <w:noProof/>
+              </w:rPr>
+              <w:t>QT</w:t>
+            </w:r>
+            <w:r>
+              <w:rPr>
+                <w:noProof/>
+                <w:webHidden/>
+              </w:rPr>
+              <w:tab/>
+            </w:r>
+            <w:r>
+              <w:rPr>
+                <w:noProof/>
+                <w:webHidden/>
+              </w:rPr>
+              <w:fldChar w:fldCharType="begin"/>
+            </w:r>
+            <w:r>
+              <w:rPr>
+                <w:noProof/>
+                <w:webHidden/>
+              </w:rPr>
+              <w:instrText xml:space="preserve"> PAGEREF _Toc445560657 \h </w:instrText>
+            </w:r>
+            <w:r>
+              <w:rPr>
+                <w:noProof/>
+                <w:webHidden/>
+              </w:rPr>
+            </w:r>
+            <w:r>
+              <w:rPr>
+                <w:noProof/>
+                <w:webHidden/>
+              </w:rPr>
+              <w:fldChar w:fldCharType="separate"/>
+            </w:r>
+            <w:r>
+              <w:rPr>
+                <w:noProof/>
+                <w:webHidden/>
+              </w:rPr>
+              <w:t>12</w:t>
+            </w:r>
+            <w:r>
+              <w:rPr>
+                <w:noProof/>
+                <w:webHidden/>
+              </w:rPr>
+              <w:fldChar w:fldCharType="end"/>
+            </w:r>
+          </w:hyperlink>
+        </w:p>
+        <w:p>
+          <w:pPr>
+            <w:pStyle w:val="TDC3"/>
+            <w:tabs>
+              <w:tab w:val="right" w:leader="dot" w:pos="8828"/>
+            </w:tabs>
+            <w:rPr>
+              <w:rFonts w:asciiTheme="minorHAnsi" w:eastAsiaTheme="minorEastAsia" w:hAnsiTheme="minorHAnsi" w:cstheme="minorBidi"/>
+              <w:noProof/>
+              <w:color w:val="auto"/>
+              <w:szCs w:val="22"/>
+            </w:rPr>
+          </w:pPr>
+          <w:hyperlink w:anchor="_Toc445560658" w:history="1">
+            <w:r>
+              <w:rPr>
+                <w:rStyle w:val="Hipervnculo"/>
+                <w:noProof/>
+                <w:lang w:val="en-US"/>
+              </w:rPr>
+              <w:t>Visual Studio</w:t>
+            </w:r>
+            <w:r>
+              <w:rPr>
+                <w:noProof/>
+                <w:webHidden/>
+              </w:rPr>
+              <w:tab/>
+            </w:r>
+            <w:r>
+              <w:rPr>
+                <w:noProof/>
+                <w:webHidden/>
+              </w:rPr>
+              <w:fldChar w:fldCharType="begin"/>
+            </w:r>
+            <w:r>
+              <w:rPr>
+                <w:noProof/>
+                <w:webHidden/>
+              </w:rPr>
+              <w:instrText xml:space="preserve"> PAGEREF _Toc445560658 \h </w:instrText>
+            </w:r>
+            <w:r>
+              <w:rPr>
+                <w:noProof/>
+                <w:webHidden/>
+              </w:rPr>
+            </w:r>
+            <w:r>
+              <w:rPr>
+                <w:noProof/>
+                <w:webHidden/>
+              </w:rPr>
+              <w:fldChar w:fldCharType="separate"/>
+            </w:r>
+            <w:r>
+              <w:rPr>
+                <w:noProof/>
+                <w:webHidden/>
+              </w:rPr>
+              <w:t>13</w:t>
             </w:r>
             <w:r>
               <w:rPr>
@@ -1227,10 +1674,13 @@
               <w:tab w:val="right" w:leader="dot" w:pos="8828"/>
             </w:tabs>
             <w:rPr>
+              <w:rFonts w:asciiTheme="minorHAnsi" w:eastAsiaTheme="minorEastAsia" w:hAnsiTheme="minorHAnsi" w:cstheme="minorBidi"/>
               <w:noProof/>
+              <w:color w:val="auto"/>
+              <w:szCs w:val="22"/>
             </w:rPr>
           </w:pPr>
-          <w:hyperlink w:anchor="_Toc444347589" w:history="1">
+          <w:hyperlink w:anchor="_Toc445560659" w:history="1">
             <w:r>
               <w:rPr>
                 <w:rStyle w:val="Hipervnculo"/>
@@ -1257,7 +1707,7 @@
                 <w:noProof/>
                 <w:webHidden/>
               </w:rPr>
-              <w:instrText xml:space="preserve"> PAGEREF _Toc444347589 \h </w:instrText>
+              <w:instrText xml:space="preserve"> PAGEREF _Toc445560659 \h </w:instrText>
             </w:r>
             <w:r>
               <w:rPr>
@@ -1277,7 +1727,7 @@
                 <w:noProof/>
                 <w:webHidden/>
               </w:rPr>
-              <w:t>11</w:t>
+              <w:t>14</w:t>
             </w:r>
             <w:r>
               <w:rPr>
@@ -1295,10 +1745,13 @@
               <w:tab w:val="right" w:leader="dot" w:pos="8828"/>
             </w:tabs>
             <w:rPr>
+              <w:rFonts w:asciiTheme="minorHAnsi" w:eastAsiaTheme="minorEastAsia" w:hAnsiTheme="minorHAnsi" w:cstheme="minorBidi"/>
               <w:noProof/>
+              <w:color w:val="auto"/>
+              <w:szCs w:val="22"/>
             </w:rPr>
           </w:pPr>
-          <w:hyperlink w:anchor="_Toc444347590" w:history="1">
+          <w:hyperlink w:anchor="_Toc445560660" w:history="1">
             <w:r>
               <w:rPr>
                 <w:rStyle w:val="Hipervnculo"/>
@@ -1325,7 +1778,7 @@
                 <w:noProof/>
                 <w:webHidden/>
               </w:rPr>
-              <w:instrText xml:space="preserve"> PAGEREF _Toc444347590 \h </w:instrText>
+              <w:instrText xml:space="preserve"> PAGEREF _Toc445560660 \h </w:instrText>
             </w:r>
             <w:r>
               <w:rPr>
@@ -1345,7 +1798,7 @@
                 <w:noProof/>
                 <w:webHidden/>
               </w:rPr>
-              <w:t>12</w:t>
+              <w:t>15</w:t>
             </w:r>
             <w:r>
               <w:rPr>
@@ -1363,10 +1816,13 @@
               <w:tab w:val="right" w:leader="dot" w:pos="8828"/>
             </w:tabs>
             <w:rPr>
+              <w:rFonts w:asciiTheme="minorHAnsi" w:eastAsiaTheme="minorEastAsia" w:hAnsiTheme="minorHAnsi" w:cstheme="minorBidi"/>
               <w:noProof/>
+              <w:color w:val="auto"/>
+              <w:szCs w:val="22"/>
             </w:rPr>
           </w:pPr>
-          <w:hyperlink w:anchor="_Toc444347591" w:history="1">
+          <w:hyperlink w:anchor="_Toc445560661" w:history="1">
             <w:r>
               <w:rPr>
                 <w:rStyle w:val="Hipervnculo"/>
@@ -1393,7 +1849,7 @@
                 <w:noProof/>
                 <w:webHidden/>
               </w:rPr>
-              <w:instrText xml:space="preserve"> PAGEREF _Toc444347591 \h </w:instrText>
+              <w:instrText xml:space="preserve"> PAGEREF _Toc445560661 \h </w:instrText>
             </w:r>
             <w:r>
               <w:rPr>
@@ -1413,7 +1869,7 @@
                 <w:noProof/>
                 <w:webHidden/>
               </w:rPr>
-              <w:t>12</w:t>
+              <w:t>15</w:t>
             </w:r>
             <w:r>
               <w:rPr>
@@ -1431,10 +1887,13 @@
               <w:tab w:val="right" w:leader="dot" w:pos="8828"/>
             </w:tabs>
             <w:rPr>
+              <w:rFonts w:asciiTheme="minorHAnsi" w:eastAsiaTheme="minorEastAsia" w:hAnsiTheme="minorHAnsi" w:cstheme="minorBidi"/>
               <w:noProof/>
+              <w:color w:val="auto"/>
+              <w:szCs w:val="22"/>
             </w:rPr>
           </w:pPr>
-          <w:hyperlink w:anchor="_Toc444347592" w:history="1">
+          <w:hyperlink w:anchor="_Toc445560662" w:history="1">
             <w:r>
               <w:rPr>
                 <w:rStyle w:val="Hipervnculo"/>
@@ -1461,7 +1920,7 @@
                 <w:noProof/>
                 <w:webHidden/>
               </w:rPr>
-              <w:instrText xml:space="preserve"> PAGEREF _Toc444347592 \h </w:instrText>
+              <w:instrText xml:space="preserve"> PAGEREF _Toc445560662 \h </w:instrText>
             </w:r>
             <w:r>
               <w:rPr>
@@ -1481,7 +1940,7 @@
                 <w:noProof/>
                 <w:webHidden/>
               </w:rPr>
-              <w:t>12</w:t>
+              <w:t>15</w:t>
             </w:r>
             <w:r>
               <w:rPr>
@@ -1499,10 +1958,13 @@
               <w:tab w:val="right" w:leader="dot" w:pos="8828"/>
             </w:tabs>
             <w:rPr>
+              <w:rFonts w:asciiTheme="minorHAnsi" w:eastAsiaTheme="minorEastAsia" w:hAnsiTheme="minorHAnsi" w:cstheme="minorBidi"/>
               <w:noProof/>
+              <w:color w:val="auto"/>
+              <w:szCs w:val="22"/>
             </w:rPr>
           </w:pPr>
-          <w:hyperlink w:anchor="_Toc444347593" w:history="1">
+          <w:hyperlink w:anchor="_Toc445560663" w:history="1">
             <w:r>
               <w:rPr>
                 <w:rStyle w:val="Hipervnculo"/>
@@ -1529,7 +1991,7 @@
                 <w:noProof/>
                 <w:webHidden/>
               </w:rPr>
-              <w:instrText xml:space="preserve"> PAGEREF _Toc444347593 \h </w:instrText>
+              <w:instrText xml:space="preserve"> PAGEREF _Toc445560663 \h </w:instrText>
             </w:r>
             <w:r>
               <w:rPr>
@@ -1549,7 +2011,7 @@
                 <w:noProof/>
                 <w:webHidden/>
               </w:rPr>
-              <w:t>12</w:t>
+              <w:t>15</w:t>
             </w:r>
             <w:r>
               <w:rPr>
@@ -1567,10 +2029,13 @@
               <w:tab w:val="right" w:leader="dot" w:pos="8828"/>
             </w:tabs>
             <w:rPr>
+              <w:rFonts w:asciiTheme="minorHAnsi" w:eastAsiaTheme="minorEastAsia" w:hAnsiTheme="minorHAnsi" w:cstheme="minorBidi"/>
               <w:noProof/>
+              <w:color w:val="auto"/>
+              <w:szCs w:val="22"/>
             </w:rPr>
           </w:pPr>
-          <w:hyperlink w:anchor="_Toc444347594" w:history="1">
+          <w:hyperlink w:anchor="_Toc445560664" w:history="1">
             <w:r>
               <w:rPr>
                 <w:rStyle w:val="Hipervnculo"/>
@@ -1597,7 +2062,7 @@
                 <w:noProof/>
                 <w:webHidden/>
               </w:rPr>
-              <w:instrText xml:space="preserve"> PAGEREF _Toc444347594 \h </w:instrText>
+              <w:instrText xml:space="preserve"> PAGEREF _Toc445560664 \h </w:instrText>
             </w:r>
             <w:r>
               <w:rPr>
@@ -1617,7 +2082,7 @@
                 <w:noProof/>
                 <w:webHidden/>
               </w:rPr>
-              <w:t>12</w:t>
+              <w:t>15</w:t>
             </w:r>
             <w:r>
               <w:rPr>
@@ -1635,10 +2100,13 @@
               <w:tab w:val="right" w:leader="dot" w:pos="8828"/>
             </w:tabs>
             <w:rPr>
+              <w:rFonts w:asciiTheme="minorHAnsi" w:eastAsiaTheme="minorEastAsia" w:hAnsiTheme="minorHAnsi" w:cstheme="minorBidi"/>
               <w:noProof/>
+              <w:color w:val="auto"/>
+              <w:szCs w:val="22"/>
             </w:rPr>
           </w:pPr>
-          <w:hyperlink w:anchor="_Toc444347595" w:history="1">
+          <w:hyperlink w:anchor="_Toc445560665" w:history="1">
             <w:r>
               <w:rPr>
                 <w:rStyle w:val="Hipervnculo"/>
@@ -1665,7 +2133,7 @@
                 <w:noProof/>
                 <w:webHidden/>
               </w:rPr>
-              <w:instrText xml:space="preserve"> PAGEREF _Toc444347595 \h </w:instrText>
+              <w:instrText xml:space="preserve"> PAGEREF _Toc445560665 \h </w:instrText>
             </w:r>
             <w:r>
               <w:rPr>
@@ -1685,7 +2153,7 @@
                 <w:noProof/>
                 <w:webHidden/>
               </w:rPr>
-              <w:t>14</w:t>
+              <w:t>17</w:t>
             </w:r>
             <w:r>
               <w:rPr>
@@ -1703,10 +2171,13 @@
               <w:tab w:val="right" w:leader="dot" w:pos="8828"/>
             </w:tabs>
             <w:rPr>
+              <w:rFonts w:asciiTheme="minorHAnsi" w:eastAsiaTheme="minorEastAsia" w:hAnsiTheme="minorHAnsi" w:cstheme="minorBidi"/>
               <w:noProof/>
+              <w:color w:val="auto"/>
+              <w:szCs w:val="22"/>
             </w:rPr>
           </w:pPr>
-          <w:hyperlink w:anchor="_Toc444347596" w:history="1">
+          <w:hyperlink w:anchor="_Toc445560666" w:history="1">
             <w:r>
               <w:rPr>
                 <w:rStyle w:val="Hipervnculo"/>
@@ -1733,7 +2204,7 @@
                 <w:noProof/>
                 <w:webHidden/>
               </w:rPr>
-              <w:instrText xml:space="preserve"> PAGEREF _Toc444347596 \h </w:instrText>
+              <w:instrText xml:space="preserve"> PAGEREF _Toc445560666 \h </w:instrText>
             </w:r>
             <w:r>
               <w:rPr>
@@ -1753,7 +2224,7 @@
                 <w:noProof/>
                 <w:webHidden/>
               </w:rPr>
-              <w:t>14</w:t>
+              <w:t>17</w:t>
             </w:r>
             <w:r>
               <w:rPr>
@@ -1771,10 +2242,13 @@
               <w:tab w:val="right" w:leader="dot" w:pos="8828"/>
             </w:tabs>
             <w:rPr>
+              <w:rFonts w:asciiTheme="minorHAnsi" w:eastAsiaTheme="minorEastAsia" w:hAnsiTheme="minorHAnsi" w:cstheme="minorBidi"/>
               <w:noProof/>
+              <w:color w:val="auto"/>
+              <w:szCs w:val="22"/>
             </w:rPr>
           </w:pPr>
-          <w:hyperlink w:anchor="_Toc444347597" w:history="1">
+          <w:hyperlink w:anchor="_Toc445560667" w:history="1">
             <w:r>
               <w:rPr>
                 <w:rStyle w:val="Hipervnculo"/>
@@ -1801,7 +2275,7 @@
                 <w:noProof/>
                 <w:webHidden/>
               </w:rPr>
-              <w:instrText xml:space="preserve"> PAGEREF _Toc444347597 \h </w:instrText>
+              <w:instrText xml:space="preserve"> PAGEREF _Toc445560667 \h </w:instrText>
             </w:r>
             <w:r>
               <w:rPr>
@@ -1821,7 +2295,7 @@
                 <w:noProof/>
                 <w:webHidden/>
               </w:rPr>
-              <w:t>14</w:t>
+              <w:t>17</w:t>
             </w:r>
             <w:r>
               <w:rPr>
@@ -1839,10 +2313,13 @@
               <w:tab w:val="right" w:leader="dot" w:pos="8828"/>
             </w:tabs>
             <w:rPr>
+              <w:rFonts w:asciiTheme="minorHAnsi" w:eastAsiaTheme="minorEastAsia" w:hAnsiTheme="minorHAnsi" w:cstheme="minorBidi"/>
               <w:noProof/>
+              <w:color w:val="auto"/>
+              <w:szCs w:val="22"/>
             </w:rPr>
           </w:pPr>
-          <w:hyperlink w:anchor="_Toc444347598" w:history="1">
+          <w:hyperlink w:anchor="_Toc445560668" w:history="1">
             <w:r>
               <w:rPr>
                 <w:rStyle w:val="Hipervnculo"/>
@@ -1869,7 +2346,7 @@
                 <w:noProof/>
                 <w:webHidden/>
               </w:rPr>
-              <w:instrText xml:space="preserve"> PAGEREF _Toc444347598 \h </w:instrText>
+              <w:instrText xml:space="preserve"> PAGEREF _Toc445560668 \h </w:instrText>
             </w:r>
             <w:r>
               <w:rPr>
@@ -1889,7 +2366,7 @@
                 <w:noProof/>
                 <w:webHidden/>
               </w:rPr>
-              <w:t>14</w:t>
+              <w:t>17</w:t>
             </w:r>
             <w:r>
               <w:rPr>
@@ -1907,10 +2384,13 @@
               <w:tab w:val="right" w:leader="dot" w:pos="8828"/>
             </w:tabs>
             <w:rPr>
+              <w:rFonts w:asciiTheme="minorHAnsi" w:eastAsiaTheme="minorEastAsia" w:hAnsiTheme="minorHAnsi" w:cstheme="minorBidi"/>
               <w:noProof/>
+              <w:color w:val="auto"/>
+              <w:szCs w:val="22"/>
             </w:rPr>
           </w:pPr>
-          <w:hyperlink w:anchor="_Toc444347599" w:history="1">
+          <w:hyperlink w:anchor="_Toc445560669" w:history="1">
             <w:r>
               <w:rPr>
                 <w:rStyle w:val="Hipervnculo"/>
@@ -1937,7 +2417,7 @@
                 <w:noProof/>
                 <w:webHidden/>
               </w:rPr>
-              <w:instrText xml:space="preserve"> PAGEREF _Toc444347599 \h </w:instrText>
+              <w:instrText xml:space="preserve"> PAGEREF _Toc445560669 \h </w:instrText>
             </w:r>
             <w:r>
               <w:rPr>
@@ -1957,7 +2437,7 @@
                 <w:noProof/>
                 <w:webHidden/>
               </w:rPr>
-              <w:t>18</w:t>
+              <w:t>21</w:t>
             </w:r>
             <w:r>
               <w:rPr>
@@ -2002,7 +2482,7 @@
       <w:pPr>
         <w:pStyle w:val="Ttulo1"/>
       </w:pPr>
-      <w:bookmarkStart w:id="1" w:name="_Toc444347578"/>
+      <w:bookmarkStart w:id="1" w:name="_Toc445560643"/>
       <w:r>
         <w:lastRenderedPageBreak/>
         <w:t>Dedicatoria</w:t>
@@ -2022,7 +2502,7 @@
       <w:pPr>
         <w:pStyle w:val="Ttulo1"/>
       </w:pPr>
-      <w:bookmarkStart w:id="2" w:name="_Toc444347579"/>
+      <w:bookmarkStart w:id="2" w:name="_Toc445560644"/>
       <w:r>
         <w:lastRenderedPageBreak/>
         <w:t>Agradecimientos</w:t>
@@ -2042,7 +2522,7 @@
       <w:pPr>
         <w:pStyle w:val="Ttulo1"/>
       </w:pPr>
-      <w:bookmarkStart w:id="3" w:name="_Toc444347580"/>
+      <w:bookmarkStart w:id="3" w:name="_Toc445560645"/>
       <w:r>
         <w:lastRenderedPageBreak/>
         <w:t>Resumen</w:t>
@@ -2071,7 +2551,7 @@
           <w:numId w:val="4"/>
         </w:numPr>
       </w:pPr>
-      <w:bookmarkStart w:id="4" w:name="_Toc444347581"/>
+      <w:bookmarkStart w:id="4" w:name="_Toc445560646"/>
       <w:r>
         <w:lastRenderedPageBreak/>
         <w:t>Introducción</w:t>
@@ -2079,7 +2559,16 @@
       <w:bookmarkEnd w:id="4"/>
     </w:p>
     <w:p/>
-    <w:p/>
+    <w:p>
+      <w:r>
+        <w:rPr>
+          <w:rFonts w:ascii="Calibri" w:eastAsia="Calibri" w:hAnsi="Calibri" w:cs="Calibri"/>
+          <w:color w:val="000000" w:themeColor="text1"/>
+          <w:sz w:val="24"/>
+        </w:rPr>
+        <w:t>El presente documento constituye la propuesta de trabajo de monografía (protocolo) para la que se solicita la correspondiente autorización de las autoridades de la Facultad de Electrotecnia y Computación de la UNI con el fin de iniciar las actividades inherentes al correspondiente estudio, creación y prueba del producto esperado del trabajo monográfico que está orientado a diseñar y producir una herramienta que sirva como recurso didáctico digitalizado para la asignatura Arquitectura de Máquinas Computadoras II contemplada en el currículum de la carrera de Ingeniería en Computación.</w:t>
+      </w:r>
+    </w:p>
     <w:p>
       <w:pPr>
         <w:spacing w:after="160" w:line="259" w:lineRule="auto"/>
@@ -2092,19 +2581,251 @@
       <w:pPr>
         <w:pStyle w:val="Ttulo2"/>
       </w:pPr>
-      <w:bookmarkStart w:id="5" w:name="_Toc444347582"/>
+      <w:bookmarkStart w:id="5" w:name="_Toc445560647"/>
       <w:r>
         <w:lastRenderedPageBreak/>
         <w:t>Antecedentes</w:t>
       </w:r>
       <w:bookmarkEnd w:id="5"/>
     </w:p>
+    <w:p/>
+    <w:p>
+      <w:pPr>
+        <w:spacing w:line="240" w:lineRule="auto"/>
+        <w:jc w:val="both"/>
+        <w:rPr>
+          <w:rFonts w:ascii="Calibri" w:eastAsia="Calibri" w:hAnsi="Calibri" w:cs="Calibri"/>
+          <w:color w:val="000000" w:themeColor="text1"/>
+          <w:sz w:val="24"/>
+        </w:rPr>
+      </w:pPr>
+      <w:r>
+        <w:rPr>
+          <w:rFonts w:ascii="Calibri" w:eastAsia="Calibri" w:hAnsi="Calibri" w:cs="Calibri"/>
+          <w:color w:val="000000" w:themeColor="text1"/>
+          <w:sz w:val="24"/>
+        </w:rPr>
+        <w:t xml:space="preserve">La computadora es el invento más versátil del hombre en la actualidad. Ningún otro dispositivo creado por la humanidad ha logrado multiplicar su desempeño y campo de aplicación tan rápidamente como la computadora (Patterson &amp; </w:t>
+      </w:r>
+      <w:proofErr w:type="spellStart"/>
+      <w:r>
+        <w:rPr>
+          <w:rFonts w:ascii="Calibri" w:eastAsia="Calibri" w:hAnsi="Calibri" w:cs="Calibri"/>
+          <w:color w:val="000000" w:themeColor="text1"/>
+          <w:sz w:val="24"/>
+        </w:rPr>
+        <w:t>Hennessy</w:t>
+      </w:r>
+      <w:proofErr w:type="spellEnd"/>
+      <w:r>
+        <w:rPr>
+          <w:rFonts w:ascii="Calibri" w:eastAsia="Calibri" w:hAnsi="Calibri" w:cs="Calibri"/>
+          <w:color w:val="000000" w:themeColor="text1"/>
+          <w:sz w:val="24"/>
+        </w:rPr>
+        <w:t>, 2013). En sus apenas setenta años de existencia, ha revolucionado la forma en que hacemos las cosas, desde tareas triviales como escuchar música o ver fotografías, hasta los cálculos más complejos que nos permiten ir al espacio, o descifrar el código genético humano.</w:t>
+      </w:r>
+    </w:p>
+    <w:p>
+      <w:pPr>
+        <w:spacing w:line="240" w:lineRule="auto"/>
+        <w:jc w:val="both"/>
+        <w:rPr>
+          <w:rFonts w:ascii="Calibri" w:eastAsia="Calibri" w:hAnsi="Calibri" w:cs="Calibri"/>
+          <w:color w:val="000000" w:themeColor="text1"/>
+          <w:sz w:val="24"/>
+        </w:rPr>
+      </w:pPr>
+    </w:p>
+    <w:p>
+      <w:pPr>
+        <w:spacing w:line="240" w:lineRule="auto"/>
+        <w:jc w:val="both"/>
+        <w:rPr>
+          <w:rFonts w:ascii="Calibri" w:eastAsia="Calibri" w:hAnsi="Calibri" w:cs="Calibri"/>
+          <w:color w:val="000000" w:themeColor="text1"/>
+          <w:sz w:val="24"/>
+        </w:rPr>
+      </w:pPr>
+      <w:r>
+        <w:rPr>
+          <w:rFonts w:ascii="Calibri" w:eastAsia="Calibri" w:hAnsi="Calibri" w:cs="Calibri"/>
+          <w:color w:val="000000" w:themeColor="text1"/>
+          <w:sz w:val="24"/>
+        </w:rPr>
+        <w:t>Este rápido avance en el desarrollo de las computadoras subyace en primera instancia en su arquitectura. Es por eso que los ingenieros en computación deben tener una sólida formación en la disciplina de arquitectura de computadoras, que les permita comprender y manejar los elementos inherentes al funcionamiento de estas máquinas.   El plan de estudio de ingeniería en computación en la Universidad Nacional de Ingeniería (UNI) de Nicaragua, contempla tres  asignaturas de Arquitectura de Máquinas Computadoras: I, II y III.  En línea con lo planteado por diversos autores como (</w:t>
+      </w:r>
+      <w:proofErr w:type="spellStart"/>
+      <w:r>
+        <w:rPr>
+          <w:rFonts w:ascii="Calibri" w:eastAsia="Calibri" w:hAnsi="Calibri" w:cs="Calibri"/>
+          <w:color w:val="000000" w:themeColor="text1"/>
+          <w:sz w:val="24"/>
+        </w:rPr>
+        <w:t>Diaz</w:t>
+      </w:r>
+      <w:proofErr w:type="spellEnd"/>
+      <w:r>
+        <w:rPr>
+          <w:rFonts w:ascii="Calibri" w:eastAsia="Calibri" w:hAnsi="Calibri" w:cs="Calibri"/>
+          <w:color w:val="000000" w:themeColor="text1"/>
+          <w:sz w:val="24"/>
+        </w:rPr>
+        <w:t xml:space="preserve">-Barriga &amp; Hernández, 2002) y (Anderson, 2012) referente a la importancia de las estrategias docentes  para un aprendizaje significativo,  los programa de estas asignatura, incorporan ricas experiencias de aprendizaje práctico que favorecen el aprender haciendo, como laboratorios y proyectos.  </w:t>
+      </w:r>
+    </w:p>
+    <w:p>
+      <w:pPr>
+        <w:spacing w:line="240" w:lineRule="auto"/>
+        <w:jc w:val="both"/>
+        <w:rPr>
+          <w:rFonts w:ascii="Calibri" w:eastAsia="Calibri" w:hAnsi="Calibri" w:cs="Calibri"/>
+          <w:color w:val="000000" w:themeColor="text1"/>
+          <w:sz w:val="24"/>
+        </w:rPr>
+      </w:pPr>
+    </w:p>
+    <w:p>
+      <w:pPr>
+        <w:spacing w:line="240" w:lineRule="auto"/>
+        <w:jc w:val="both"/>
+        <w:rPr>
+          <w:rFonts w:ascii="Calibri" w:eastAsia="Calibri" w:hAnsi="Calibri" w:cs="Calibri"/>
+          <w:color w:val="000000" w:themeColor="text1"/>
+          <w:sz w:val="24"/>
+        </w:rPr>
+      </w:pPr>
+      <w:r>
+        <w:rPr>
+          <w:rFonts w:ascii="Calibri" w:eastAsia="Calibri" w:hAnsi="Calibri" w:cs="Calibri"/>
+          <w:color w:val="000000" w:themeColor="text1"/>
+          <w:sz w:val="24"/>
+        </w:rPr>
+        <w:t>Debido a que el nivel de integración de la computadora moderna en unos cuantos chips dificulta grandemente al estudiante poder apreciar en la práctica  los principios de diseño,  estructura y funcionamiento de la máquina, estas asignaturas deben emplear frecuentemente la estrategia de simulación de arquitectura (</w:t>
+      </w:r>
+      <w:proofErr w:type="spellStart"/>
+      <w:r>
+        <w:rPr>
+          <w:rFonts w:ascii="Calibri" w:eastAsia="Calibri" w:hAnsi="Calibri" w:cs="Calibri"/>
+          <w:color w:val="000000" w:themeColor="text1"/>
+          <w:sz w:val="24"/>
+        </w:rPr>
+        <w:t>Yehezkel</w:t>
+      </w:r>
+      <w:proofErr w:type="spellEnd"/>
+      <w:r>
+        <w:rPr>
+          <w:rFonts w:ascii="Calibri" w:eastAsia="Calibri" w:hAnsi="Calibri" w:cs="Calibri"/>
+          <w:color w:val="000000" w:themeColor="text1"/>
+          <w:sz w:val="24"/>
+        </w:rPr>
+        <w:t xml:space="preserve"> &amp; Otros, 2001). </w:t>
+      </w:r>
+    </w:p>
+    <w:p>
+      <w:pPr>
+        <w:spacing w:line="240" w:lineRule="auto"/>
+        <w:jc w:val="both"/>
+        <w:rPr>
+          <w:rFonts w:ascii="Calibri" w:eastAsia="Calibri" w:hAnsi="Calibri" w:cs="Calibri"/>
+          <w:color w:val="000000" w:themeColor="text1"/>
+          <w:sz w:val="24"/>
+        </w:rPr>
+      </w:pPr>
+    </w:p>
+    <w:p>
+      <w:pPr>
+        <w:spacing w:line="240" w:lineRule="auto"/>
+        <w:jc w:val="both"/>
+        <w:rPr>
+          <w:color w:val="000000" w:themeColor="text1"/>
+        </w:rPr>
+      </w:pPr>
+      <w:r>
+        <w:rPr>
+          <w:rFonts w:ascii="Calibri" w:eastAsia="Calibri" w:hAnsi="Calibri" w:cs="Calibri"/>
+          <w:color w:val="000000" w:themeColor="text1"/>
+          <w:sz w:val="24"/>
+        </w:rPr>
+        <w:t xml:space="preserve">La asignatura de Arquitectura de Máquinas Computadoras II,  que requiere abordar los diferentes estilos arquitecturales, ha venido utilizando diferentes simuladores de arquitecturas. Se ha empleado un Simulador de Arquitectura de Acumulador desarrollado por la Universidad de Córdoba  y otro de la Universidad Pace de New </w:t>
+      </w:r>
+      <w:proofErr w:type="gramStart"/>
+      <w:r>
+        <w:rPr>
+          <w:rFonts w:ascii="Calibri" w:eastAsia="Calibri" w:hAnsi="Calibri" w:cs="Calibri"/>
+          <w:color w:val="000000" w:themeColor="text1"/>
+          <w:sz w:val="24"/>
+        </w:rPr>
+        <w:t>York ;</w:t>
+      </w:r>
+      <w:proofErr w:type="gramEnd"/>
+      <w:r>
+        <w:rPr>
+          <w:rFonts w:ascii="Calibri" w:eastAsia="Calibri" w:hAnsi="Calibri" w:cs="Calibri"/>
+          <w:color w:val="000000" w:themeColor="text1"/>
+          <w:sz w:val="24"/>
+        </w:rPr>
+        <w:t xml:space="preserve"> un Simulador de Arquitectura de Pila de la Universidad Nacional de Ingeniería  y el simulador </w:t>
+      </w:r>
+      <w:proofErr w:type="spellStart"/>
+      <w:r>
+        <w:rPr>
+          <w:rFonts w:ascii="Calibri" w:eastAsia="Calibri" w:hAnsi="Calibri" w:cs="Calibri"/>
+          <w:color w:val="000000" w:themeColor="text1"/>
+          <w:sz w:val="24"/>
+        </w:rPr>
+        <w:t>SaM</w:t>
+      </w:r>
+      <w:proofErr w:type="spellEnd"/>
+      <w:r>
+        <w:rPr>
+          <w:rFonts w:ascii="Calibri" w:eastAsia="Calibri" w:hAnsi="Calibri" w:cs="Calibri"/>
+          <w:color w:val="000000" w:themeColor="text1"/>
+          <w:sz w:val="24"/>
+        </w:rPr>
+        <w:t xml:space="preserve"> de la Universidad de </w:t>
+      </w:r>
+      <w:proofErr w:type="spellStart"/>
+      <w:r>
+        <w:rPr>
+          <w:rFonts w:ascii="Calibri" w:eastAsia="Calibri" w:hAnsi="Calibri" w:cs="Calibri"/>
+          <w:color w:val="000000" w:themeColor="text1"/>
+          <w:sz w:val="24"/>
+        </w:rPr>
+        <w:t>Cornell</w:t>
+      </w:r>
+      <w:proofErr w:type="spellEnd"/>
+      <w:r>
+        <w:rPr>
+          <w:rFonts w:ascii="Calibri" w:eastAsia="Calibri" w:hAnsi="Calibri" w:cs="Calibri"/>
+          <w:color w:val="000000" w:themeColor="text1"/>
+          <w:sz w:val="24"/>
+        </w:rPr>
+        <w:t xml:space="preserve"> , y simuladores de Arquitecturas de Registros de 2 y 3 direcciones como el SMS  y el ESCAPE de la Universidad de Bélgica.</w:t>
+      </w:r>
+    </w:p>
+    <w:p/>
+    <w:p>
+      <w:pPr>
+        <w:spacing w:after="160" w:line="259" w:lineRule="auto"/>
+        <w:rPr>
+          <w:rFonts w:asciiTheme="majorHAnsi" w:eastAsiaTheme="majorEastAsia" w:hAnsiTheme="majorHAnsi" w:cstheme="majorBidi"/>
+          <w:color w:val="2E74B5" w:themeColor="accent1" w:themeShade="BF"/>
+          <w:sz w:val="26"/>
+          <w:szCs w:val="26"/>
+        </w:rPr>
+      </w:pPr>
+      <w:bookmarkStart w:id="6" w:name="_Toc445560648"/>
+      <w:r>
+        <w:br w:type="page"/>
+      </w:r>
+    </w:p>
     <w:p>
       <w:pPr>
         <w:pStyle w:val="Ttulo2"/>
       </w:pPr>
-      <w:bookmarkStart w:id="6" w:name="_Toc444347583"/>
-      <w:r>
+      <w:r>
+        <w:lastRenderedPageBreak/>
         <w:t>Metodología de desarrollo</w:t>
       </w:r>
       <w:bookmarkEnd w:id="6"/>
@@ -2123,7 +2844,7 @@
       <w:pPr>
         <w:pStyle w:val="Ttulo1"/>
       </w:pPr>
-      <w:bookmarkStart w:id="7" w:name="_Toc444347584"/>
+      <w:bookmarkStart w:id="7" w:name="_Toc445560649"/>
       <w:r>
         <w:lastRenderedPageBreak/>
         <w:t>Objetivos</w:t>
@@ -2135,7 +2856,7 @@
       <w:pPr>
         <w:pStyle w:val="Ttulo2"/>
       </w:pPr>
-      <w:bookmarkStart w:id="8" w:name="_Toc444347585"/>
+      <w:bookmarkStart w:id="8" w:name="_Toc445560650"/>
       <w:r>
         <w:t>General</w:t>
       </w:r>
@@ -2163,7 +2884,7 @@
       <w:pPr>
         <w:pStyle w:val="Ttulo2"/>
       </w:pPr>
-      <w:bookmarkStart w:id="9" w:name="_Toc444347586"/>
+      <w:bookmarkStart w:id="9" w:name="_Toc445560651"/>
       <w:r>
         <w:t>Especifico</w:t>
       </w:r>
@@ -2258,7 +2979,7 @@
       <w:pPr>
         <w:pStyle w:val="Ttulo1"/>
       </w:pPr>
-      <w:bookmarkStart w:id="10" w:name="_Toc444347587"/>
+      <w:bookmarkStart w:id="10" w:name="_Toc445560652"/>
       <w:r>
         <w:lastRenderedPageBreak/>
         <w:t>Justificación</w:t>
@@ -2266,6 +2987,404 @@
       <w:bookmarkEnd w:id="10"/>
     </w:p>
     <w:p/>
+    <w:p>
+      <w:pPr>
+        <w:jc w:val="both"/>
+        <w:rPr>
+          <w:rFonts w:ascii="Calibri" w:eastAsia="Calibri" w:hAnsi="Calibri" w:cs="Calibri"/>
+          <w:color w:val="000000" w:themeColor="text1"/>
+          <w:sz w:val="24"/>
+        </w:rPr>
+      </w:pPr>
+      <w:r>
+        <w:rPr>
+          <w:rFonts w:ascii="Calibri" w:eastAsia="Calibri" w:hAnsi="Calibri" w:cs="Calibri"/>
+          <w:color w:val="000000" w:themeColor="text1"/>
+          <w:sz w:val="24"/>
+        </w:rPr>
+        <w:t xml:space="preserve">La asignatura de Arquitectura de Máquinas Computadoras II requiere asistirse de simulación de arquitectura  para que los estudiantes comprendan los principios de diseño y el funcionamiento de los procesadores,  dado que éstos, al estar integrados en un único chip, no permiten observar cómo se dan los procesos a su interior. </w:t>
+      </w:r>
+    </w:p>
+    <w:p>
+      <w:pPr>
+        <w:jc w:val="both"/>
+        <w:rPr>
+          <w:rFonts w:ascii="Calibri" w:eastAsia="Calibri" w:hAnsi="Calibri" w:cs="Calibri"/>
+          <w:color w:val="000000" w:themeColor="text1"/>
+          <w:sz w:val="24"/>
+        </w:rPr>
+      </w:pPr>
+    </w:p>
+    <w:p>
+      <w:pPr>
+        <w:jc w:val="both"/>
+        <w:rPr>
+          <w:rFonts w:ascii="Calibri" w:eastAsia="Calibri" w:hAnsi="Calibri" w:cs="Calibri"/>
+          <w:color w:val="000000" w:themeColor="text1"/>
+          <w:sz w:val="24"/>
+        </w:rPr>
+      </w:pPr>
+      <w:r>
+        <w:rPr>
+          <w:rFonts w:ascii="Calibri" w:eastAsia="Calibri" w:hAnsi="Calibri" w:cs="Calibri"/>
+          <w:color w:val="000000" w:themeColor="text1"/>
+          <w:sz w:val="24"/>
+        </w:rPr>
+        <w:t>Aunque se han empleado diferentes simuladores de arquitectura, el beneficio que éstos proveen no es óptimo debido a que la interacción que ofrecen al estudiante se limita a ejecutar programas en ensamblador y observar su ejecución visualmente, con lo cual, sólo se fortalecen los procesos de comprensión de la programación y principios de funcionamiento, pero los procesos de conceptualización, diseño e implementación de la arquitectura no se ponen en práctica. Para superar esta debilidad, el programa de asignatura, propone como alternativa que los estudiantes desarrollen un simulador de arquitectura como medio para lograr un  aprendizaje significativo que integre, al menos de forma virtual, los procesos que los arquitectos realizan cuando implementan una nueva computadora.</w:t>
+      </w:r>
+    </w:p>
+    <w:p>
+      <w:pPr>
+        <w:jc w:val="both"/>
+        <w:rPr>
+          <w:rFonts w:ascii="Calibri" w:eastAsia="Calibri" w:hAnsi="Calibri" w:cs="Calibri"/>
+          <w:color w:val="000000" w:themeColor="text1"/>
+          <w:sz w:val="24"/>
+        </w:rPr>
+      </w:pPr>
+    </w:p>
+    <w:p>
+      <w:pPr>
+        <w:jc w:val="both"/>
+        <w:rPr>
+          <w:rFonts w:ascii="Calibri" w:eastAsia="Calibri" w:hAnsi="Calibri" w:cs="Calibri"/>
+          <w:color w:val="000000" w:themeColor="text1"/>
+          <w:sz w:val="24"/>
+        </w:rPr>
+      </w:pPr>
+      <w:r>
+        <w:rPr>
+          <w:rFonts w:ascii="Calibri" w:eastAsia="Calibri" w:hAnsi="Calibri" w:cs="Calibri"/>
+          <w:color w:val="000000" w:themeColor="text1"/>
+          <w:sz w:val="24"/>
+        </w:rPr>
+        <w:t>La entrada de estos simuladores son programas en ensamblador de la arquitectura específica, y la salida, la simulación visual del proceso de ejecución de las instrucciones de esos programas en el procesador.  Para implementar estos simuladores, los estudiantes deben al menos desarrollar dos módulos o componentes principales: Gestión de código fuente y Simulación de la Ejecución.</w:t>
+      </w:r>
+    </w:p>
+    <w:p>
+      <w:pPr>
+        <w:jc w:val="both"/>
+        <w:rPr>
+          <w:rFonts w:ascii="Calibri" w:eastAsia="Calibri" w:hAnsi="Calibri" w:cs="Calibri"/>
+          <w:color w:val="000000" w:themeColor="text1"/>
+          <w:sz w:val="24"/>
+        </w:rPr>
+      </w:pPr>
+    </w:p>
+    <w:p>
+      <w:pPr>
+        <w:keepNext/>
+        <w:spacing w:line="240" w:lineRule="auto"/>
+        <w:jc w:val="both"/>
+        <w:rPr>
+          <w:rFonts w:ascii="Times New Roman" w:eastAsiaTheme="minorHAnsi" w:hAnsi="Times New Roman" w:cs="Times New Roman"/>
+          <w:color w:val="000000" w:themeColor="text1"/>
+          <w:sz w:val="24"/>
+          <w:szCs w:val="24"/>
+        </w:rPr>
+      </w:pPr>
+      <w:r>
+        <w:rPr>
+          <w:rFonts w:ascii="Times New Roman" w:eastAsiaTheme="minorHAnsi" w:hAnsi="Times New Roman" w:cs="Times New Roman"/>
+          <w:color w:val="000000" w:themeColor="text1"/>
+          <w:sz w:val="24"/>
+          <w:szCs w:val="24"/>
+        </w:rPr>
+        <w:object w:dxaOrig="10121" w:dyaOrig="2116">
+          <v:shapetype id="_x0000_t75" coordsize="21600,21600" o:spt="75" o:preferrelative="t" path="m@4@5l@4@11@9@11@9@5xe" filled="f" stroked="f">
+            <v:stroke joinstyle="miter"/>
+            <v:formulas>
+              <v:f eqn="if lineDrawn pixelLineWidth 0"/>
+              <v:f eqn="sum @0 1 0"/>
+              <v:f eqn="sum 0 0 @1"/>
+              <v:f eqn="prod @2 1 2"/>
+              <v:f eqn="prod @3 21600 pixelWidth"/>
+              <v:f eqn="prod @3 21600 pixelHeight"/>
+              <v:f eqn="sum @0 0 1"/>
+              <v:f eqn="prod @6 1 2"/>
+              <v:f eqn="prod @7 21600 pixelWidth"/>
+              <v:f eqn="sum @8 21600 0"/>
+              <v:f eqn="prod @7 21600 pixelHeight"/>
+              <v:f eqn="sum @10 21600 0"/>
+            </v:formulas>
+            <v:path o:extrusionok="f" gradientshapeok="t" o:connecttype="rect"/>
+            <o:lock v:ext="edit" aspectratio="t"/>
+          </v:shapetype>
+          <v:shape id="_x0000_i1025" type="#_x0000_t75" style="width:440.15pt;height:93.05pt" o:ole="">
+            <v:imagedata r:id="rId7" o:title=""/>
+          </v:shape>
+          <o:OLEObject Type="Embed" ProgID="Visio.Drawing.11" ShapeID="_x0000_i1025" DrawAspect="Content" ObjectID="_1519308038" r:id="rId8"/>
+        </w:object>
+      </w:r>
+    </w:p>
+    <w:p>
+      <w:pPr>
+        <w:spacing w:after="200" w:line="240" w:lineRule="auto"/>
+        <w:jc w:val="center"/>
+        <w:rPr>
+          <w:rFonts w:ascii="Tahoma" w:hAnsi="Tahoma" w:cs="Tahoma"/>
+          <w:b/>
+          <w:bCs/>
+          <w:color w:val="000000" w:themeColor="text1"/>
+          <w:sz w:val="18"/>
+          <w:szCs w:val="18"/>
+        </w:rPr>
+      </w:pPr>
+      <w:r>
+        <w:rPr>
+          <w:rFonts w:ascii="Times New Roman" w:eastAsiaTheme="minorHAnsi" w:hAnsi="Times New Roman" w:cs="Times New Roman"/>
+          <w:b/>
+          <w:bCs/>
+          <w:color w:val="000000" w:themeColor="text1"/>
+          <w:sz w:val="18"/>
+          <w:szCs w:val="18"/>
+        </w:rPr>
+        <w:t xml:space="preserve">Ilustración </w:t>
+      </w:r>
+      <w:r>
+        <w:rPr>
+          <w:rFonts w:ascii="Times New Roman" w:eastAsiaTheme="minorHAnsi" w:hAnsi="Times New Roman" w:cs="Times New Roman"/>
+          <w:b/>
+          <w:bCs/>
+          <w:color w:val="000000" w:themeColor="text1"/>
+          <w:sz w:val="18"/>
+          <w:szCs w:val="18"/>
+        </w:rPr>
+        <w:fldChar w:fldCharType="begin"/>
+      </w:r>
+      <w:r>
+        <w:rPr>
+          <w:rFonts w:ascii="Times New Roman" w:eastAsiaTheme="minorHAnsi" w:hAnsi="Times New Roman" w:cs="Times New Roman"/>
+          <w:b/>
+          <w:bCs/>
+          <w:color w:val="000000" w:themeColor="text1"/>
+          <w:sz w:val="18"/>
+          <w:szCs w:val="18"/>
+        </w:rPr>
+        <w:instrText xml:space="preserve"> SEQ Ilustración \* ARABIC </w:instrText>
+      </w:r>
+      <w:r>
+        <w:rPr>
+          <w:rFonts w:ascii="Times New Roman" w:eastAsiaTheme="minorHAnsi" w:hAnsi="Times New Roman" w:cs="Times New Roman"/>
+          <w:b/>
+          <w:bCs/>
+          <w:color w:val="000000" w:themeColor="text1"/>
+          <w:sz w:val="18"/>
+          <w:szCs w:val="18"/>
+        </w:rPr>
+        <w:fldChar w:fldCharType="separate"/>
+      </w:r>
+      <w:r>
+        <w:rPr>
+          <w:rFonts w:ascii="Times New Roman" w:eastAsiaTheme="minorHAnsi" w:hAnsi="Times New Roman" w:cs="Times New Roman"/>
+          <w:b/>
+          <w:bCs/>
+          <w:noProof/>
+          <w:color w:val="000000" w:themeColor="text1"/>
+          <w:sz w:val="18"/>
+          <w:szCs w:val="18"/>
+        </w:rPr>
+        <w:t>1</w:t>
+      </w:r>
+      <w:r>
+        <w:rPr>
+          <w:rFonts w:ascii="Times New Roman" w:eastAsiaTheme="minorHAnsi" w:hAnsi="Times New Roman" w:cs="Times New Roman"/>
+          <w:b/>
+          <w:bCs/>
+          <w:noProof/>
+          <w:color w:val="000000" w:themeColor="text1"/>
+          <w:sz w:val="18"/>
+          <w:szCs w:val="18"/>
+        </w:rPr>
+        <w:fldChar w:fldCharType="end"/>
+      </w:r>
+      <w:r>
+        <w:rPr>
+          <w:rFonts w:ascii="Times New Roman" w:eastAsiaTheme="minorHAnsi" w:hAnsi="Times New Roman" w:cs="Times New Roman"/>
+          <w:b/>
+          <w:bCs/>
+          <w:color w:val="000000" w:themeColor="text1"/>
+          <w:sz w:val="18"/>
+          <w:szCs w:val="18"/>
+        </w:rPr>
+        <w:t>: Estructura modular de un simulador de arquitectura</w:t>
+      </w:r>
+    </w:p>
+    <w:p>
+      <w:pPr>
+        <w:jc w:val="both"/>
+        <w:rPr>
+          <w:rFonts w:ascii="Calibri" w:eastAsia="Calibri" w:hAnsi="Calibri" w:cs="Calibri"/>
+          <w:color w:val="000000" w:themeColor="text1"/>
+          <w:sz w:val="24"/>
+        </w:rPr>
+      </w:pPr>
+    </w:p>
+    <w:p>
+      <w:pPr>
+        <w:jc w:val="both"/>
+        <w:rPr>
+          <w:rFonts w:ascii="Calibri" w:eastAsia="Calibri" w:hAnsi="Calibri" w:cs="Calibri"/>
+          <w:color w:val="000000" w:themeColor="text1"/>
+          <w:sz w:val="24"/>
+        </w:rPr>
+      </w:pPr>
+      <w:r>
+        <w:rPr>
+          <w:rFonts w:ascii="Calibri" w:eastAsia="Calibri" w:hAnsi="Calibri" w:cs="Calibri"/>
+          <w:color w:val="000000" w:themeColor="text1"/>
+          <w:sz w:val="24"/>
+        </w:rPr>
+        <w:t xml:space="preserve">El componente de gestión de código fuente, se encarga de leer el programa en ensamblador en el archivo de entrada, verifica que se ajuste a las reglas gramaticales del lenguaje de la arquitectura y lo convierte a lenguaje máquina en binario (proceso de ensamblado), y entrega a la salida una estructura de datos (objetos) que representa el programa en memoria.  El componente de simulación de la ejecución, por su parte, recibe la estructura </w:t>
+      </w:r>
+      <w:r>
+        <w:rPr>
+          <w:rFonts w:ascii="Calibri" w:eastAsia="Calibri" w:hAnsi="Calibri" w:cs="Calibri"/>
+          <w:color w:val="000000" w:themeColor="text1"/>
+          <w:sz w:val="24"/>
+        </w:rPr>
+        <w:lastRenderedPageBreak/>
+        <w:t>de datos y simula la ejecución del programa sobre la representación visual de la máquina en el monitor de la computadora.</w:t>
+      </w:r>
+    </w:p>
+    <w:p>
+      <w:pPr>
+        <w:jc w:val="both"/>
+        <w:rPr>
+          <w:rFonts w:ascii="Calibri" w:eastAsia="Calibri" w:hAnsi="Calibri" w:cs="Calibri"/>
+          <w:color w:val="000000" w:themeColor="text1"/>
+          <w:sz w:val="24"/>
+        </w:rPr>
+      </w:pPr>
+    </w:p>
+    <w:p>
+      <w:pPr>
+        <w:jc w:val="both"/>
+        <w:rPr>
+          <w:rFonts w:ascii="Calibri" w:eastAsia="Calibri" w:hAnsi="Calibri" w:cs="Calibri"/>
+          <w:color w:val="000000" w:themeColor="text1"/>
+          <w:sz w:val="24"/>
+        </w:rPr>
+      </w:pPr>
+      <w:r>
+        <w:rPr>
+          <w:rFonts w:ascii="Calibri" w:eastAsia="Calibri" w:hAnsi="Calibri" w:cs="Calibri"/>
+          <w:color w:val="000000" w:themeColor="text1"/>
+          <w:sz w:val="24"/>
+        </w:rPr>
+        <w:t>Empero lo rica en experiencia, esta actividad  de aprendizaje ha resultado ser una faena engorrosa para los estudiantes ya que invierten significativo tiempo definiendo mecanismos para obtener e interpretar el código fuente de entrada, lo cual se agrava con el hecho que no tienen formación en implementación de compiladores, dando por resultado dos situaciones muy inconvenientes:</w:t>
+      </w:r>
+    </w:p>
+    <w:p>
+      <w:pPr>
+        <w:jc w:val="both"/>
+        <w:rPr>
+          <w:rFonts w:ascii="Calibri" w:eastAsia="Calibri" w:hAnsi="Calibri" w:cs="Calibri"/>
+          <w:color w:val="000000" w:themeColor="text1"/>
+          <w:sz w:val="24"/>
+        </w:rPr>
+      </w:pPr>
+      <w:r>
+        <w:rPr>
+          <w:rFonts w:ascii="Calibri" w:eastAsia="Calibri" w:hAnsi="Calibri" w:cs="Calibri"/>
+          <w:color w:val="000000" w:themeColor="text1"/>
+          <w:sz w:val="24"/>
+        </w:rPr>
+        <w:t>a)</w:t>
+      </w:r>
+      <w:r>
+        <w:rPr>
+          <w:rFonts w:ascii="Calibri" w:eastAsia="Calibri" w:hAnsi="Calibri" w:cs="Calibri"/>
+          <w:color w:val="000000" w:themeColor="text1"/>
+          <w:sz w:val="24"/>
+        </w:rPr>
+        <w:tab/>
+        <w:t xml:space="preserve">Tardan demasiado tiempo implementando los mecanismos de gestión del código fuente de entrada, con lo cual no logran terminar en el semestre la implementación de la simulación de la ejecución al nivel deseado. </w:t>
+      </w:r>
+    </w:p>
+    <w:p>
+      <w:pPr>
+        <w:jc w:val="both"/>
+        <w:rPr>
+          <w:rFonts w:ascii="Calibri" w:eastAsia="Calibri" w:hAnsi="Calibri" w:cs="Calibri"/>
+          <w:color w:val="000000" w:themeColor="text1"/>
+          <w:sz w:val="24"/>
+        </w:rPr>
+      </w:pPr>
+      <w:r>
+        <w:rPr>
+          <w:rFonts w:ascii="Calibri" w:eastAsia="Calibri" w:hAnsi="Calibri" w:cs="Calibri"/>
+          <w:color w:val="000000" w:themeColor="text1"/>
+          <w:sz w:val="24"/>
+        </w:rPr>
+        <w:t>b)</w:t>
+      </w:r>
+      <w:r>
+        <w:rPr>
+          <w:rFonts w:ascii="Calibri" w:eastAsia="Calibri" w:hAnsi="Calibri" w:cs="Calibri"/>
+          <w:color w:val="000000" w:themeColor="text1"/>
+          <w:sz w:val="24"/>
+        </w:rPr>
+        <w:tab/>
+        <w:t xml:space="preserve">Buscan mecanismos paliativos para abordar el proceso de entrada y manejo del código fuente, tales como entrada directa a memoria o procesos interactivos de ingreso, lo cual no se corresponde con el proceso real que consiste en ingresar el código desde un archivo, se realice el proceso de ensamblado y se cargue en memoria. </w:t>
+      </w:r>
+    </w:p>
+    <w:p>
+      <w:pPr>
+        <w:jc w:val="both"/>
+        <w:rPr>
+          <w:rFonts w:ascii="Calibri" w:eastAsia="Calibri" w:hAnsi="Calibri" w:cs="Calibri"/>
+          <w:color w:val="000000" w:themeColor="text1"/>
+          <w:sz w:val="24"/>
+        </w:rPr>
+      </w:pPr>
+    </w:p>
+    <w:p>
+      <w:pPr>
+        <w:jc w:val="both"/>
+        <w:rPr>
+          <w:rFonts w:ascii="Calibri" w:eastAsia="Calibri" w:hAnsi="Calibri" w:cs="Calibri"/>
+          <w:color w:val="000000" w:themeColor="text1"/>
+          <w:sz w:val="24"/>
+        </w:rPr>
+      </w:pPr>
+      <w:r>
+        <w:rPr>
+          <w:rFonts w:ascii="Calibri" w:eastAsia="Calibri" w:hAnsi="Calibri" w:cs="Calibri"/>
+          <w:color w:val="000000" w:themeColor="text1"/>
+          <w:sz w:val="24"/>
+        </w:rPr>
+        <w:t xml:space="preserve">Por tanto, los estudiantes de la asignatura Arquitectura de máquinas computadoras II requieren de herramientas que les facilite implementar el simulador de arquitectura sin tener que lidiar con los procesos de creación de analizador léxico y sintáctico que requiere el componente de gestión de código fuente. </w:t>
+      </w:r>
+    </w:p>
+    <w:p>
+      <w:pPr>
+        <w:jc w:val="both"/>
+        <w:rPr>
+          <w:rFonts w:ascii="Calibri" w:eastAsia="Calibri" w:hAnsi="Calibri" w:cs="Calibri"/>
+          <w:color w:val="000000" w:themeColor="text1"/>
+          <w:sz w:val="24"/>
+        </w:rPr>
+      </w:pPr>
+    </w:p>
+    <w:p>
+      <w:pPr>
+        <w:jc w:val="both"/>
+        <w:rPr>
+          <w:rFonts w:ascii="Calibri" w:eastAsia="Calibri" w:hAnsi="Calibri" w:cs="Calibri"/>
+          <w:color w:val="000000" w:themeColor="text1"/>
+          <w:sz w:val="24"/>
+        </w:rPr>
+      </w:pPr>
+      <w:r>
+        <w:rPr>
+          <w:rFonts w:ascii="Calibri" w:eastAsia="Calibri" w:hAnsi="Calibri" w:cs="Calibri"/>
+          <w:color w:val="000000" w:themeColor="text1"/>
+          <w:sz w:val="24"/>
+        </w:rPr>
+        <w:t>El presente estudio está orientado a implementar una herramienta de generación de código que les permita a los estudiantes, a partir de una definición gramatical del lenguaje ensamblador de la arquitectura, generar las principales clases del componente de gestión de código fuente, con lo cual se simplificará significativamente el proceso de construir el simulador, se reducirá el tiempo requerido para ello, y se mejorará la eficacia del instrumento didáctico, puesto que librará al estudiante de  la difícil tarea de codificar el componente de gestión de código (que no pertenece al ámbito de la arquitectura de computadoras), para que se concentre en otros aspectos más importantes como la definición del conjunto de instrucciones, definición de los atributos de la arquitectura, diseño de la estructura del procesador y en la implementación funcional del ciclo de instrucción para la ejecución de instrucciones, que son el objetivo de la asignatura.</w:t>
+      </w:r>
+    </w:p>
     <w:p/>
     <w:p>
       <w:pPr>
@@ -2279,7 +3398,7 @@
       <w:pPr>
         <w:pStyle w:val="Ttulo1"/>
       </w:pPr>
-      <w:bookmarkStart w:id="11" w:name="_Toc444347588"/>
+      <w:bookmarkStart w:id="11" w:name="_Toc445560653"/>
       <w:r>
         <w:lastRenderedPageBreak/>
         <w:t>Marco Teórico</w:t>
@@ -2294,22 +3413,39 @@
       <w:pPr>
         <w:pStyle w:val="Ttulo2"/>
       </w:pPr>
+      <w:bookmarkStart w:id="12" w:name="_Toc445560654"/>
       <w:r>
         <w:t>Herramientas de desarrollo</w:t>
       </w:r>
+      <w:bookmarkEnd w:id="12"/>
     </w:p>
     <w:p/>
     <w:p>
       <w:pPr>
         <w:pStyle w:val="Ttulo3"/>
       </w:pPr>
-      <w:r>
-        <w:t>QT Creator</w:t>
-      </w:r>
-    </w:p>
-    <w:p>
-      <w:r>
-        <w:t xml:space="preserve">Es un entorno de desarrollo integrado IDE, creado y mantenido por la empresa Trolltech; es ampliamente utilizado para desarrollar aplicaciones basadas en librerías </w:t>
+      <w:bookmarkStart w:id="13" w:name="_Toc445560655"/>
+      <w:r>
+        <w:t xml:space="preserve">QT </w:t>
+      </w:r>
+      <w:proofErr w:type="spellStart"/>
+      <w:r>
+        <w:t>Creator</w:t>
+      </w:r>
+      <w:bookmarkEnd w:id="13"/>
+      <w:proofErr w:type="spellEnd"/>
+    </w:p>
+    <w:p>
+      <w:r>
+        <w:t xml:space="preserve">Es un entorno de desarrollo integrado IDE, creado y mantenido por la empresa </w:t>
+      </w:r>
+      <w:proofErr w:type="spellStart"/>
+      <w:r>
+        <w:t>Trolltech</w:t>
+      </w:r>
+      <w:proofErr w:type="spellEnd"/>
+      <w:r>
+        <w:t xml:space="preserve">; es ampliamente utilizado para desarrollar aplicaciones basadas en librerías </w:t>
       </w:r>
       <w:r>
         <w:t>QT, es multiplataforma y puede correr en sistemas Windows, Linux y Mac.</w:t>
@@ -2321,7 +3457,23 @@
         <w:t>Incluye un manejador de proyectos que puede usarse en una variedad de formatos de  proyecto tales como .pr</w:t>
       </w:r>
       <w:r>
-        <w:t>o, CMake, Autotools entre otros.</w:t>
+        <w:t xml:space="preserve">o, </w:t>
+      </w:r>
+      <w:proofErr w:type="spellStart"/>
+      <w:r>
+        <w:t>CMake</w:t>
+      </w:r>
+      <w:proofErr w:type="spellEnd"/>
+      <w:r>
+        <w:t xml:space="preserve">, </w:t>
+      </w:r>
+      <w:proofErr w:type="spellStart"/>
+      <w:r>
+        <w:t>Autotools</w:t>
+      </w:r>
+      <w:proofErr w:type="spellEnd"/>
+      <w:r>
+        <w:t xml:space="preserve"> entre otros.</w:t>
       </w:r>
     </w:p>
     <w:p/>
@@ -2332,41 +3484,232 @@
       <w:r>
         <w:t>diseño (</w:t>
       </w:r>
-      <w:r>
-        <w:t xml:space="preserve">Qt Designer) para construir interfaces graficas de </w:t>
+      <w:proofErr w:type="spellStart"/>
+      <w:r>
+        <w:t>Qt</w:t>
+      </w:r>
+      <w:proofErr w:type="spellEnd"/>
+      <w:r>
+        <w:t xml:space="preserve"> </w:t>
+      </w:r>
+      <w:proofErr w:type="spellStart"/>
+      <w:r>
+        <w:t>Designer</w:t>
+      </w:r>
+      <w:proofErr w:type="spellEnd"/>
+      <w:r>
+        <w:t xml:space="preserve">) para construir interfaces graficas de </w:t>
       </w:r>
       <w:r>
         <w:t>usuarios (</w:t>
       </w:r>
       <w:r>
-        <w:t xml:space="preserve">GUI) utilizando los Qt widgets. El editor de código suporta resaltado para varios lenguajes además </w:t>
-      </w:r>
-      <w:r>
-        <w:t>puede analizar código en c++ y en QML, dando como resultado un editor de código con completación de código, también provee navegación semántica.</w:t>
+        <w:t xml:space="preserve">GUI) utilizando los </w:t>
+      </w:r>
+      <w:proofErr w:type="spellStart"/>
+      <w:r>
+        <w:t>Qt</w:t>
+      </w:r>
+      <w:proofErr w:type="spellEnd"/>
+      <w:r>
+        <w:t xml:space="preserve"> </w:t>
+      </w:r>
+      <w:proofErr w:type="spellStart"/>
+      <w:r>
+        <w:t>widgets</w:t>
+      </w:r>
+      <w:proofErr w:type="spellEnd"/>
+      <w:r>
+        <w:t xml:space="preserve">. El editor de código suporta resaltado para varios lenguajes además </w:t>
+      </w:r>
+      <w:r>
+        <w:t xml:space="preserve">puede analizar código en </w:t>
+      </w:r>
+      <w:proofErr w:type="spellStart"/>
+      <w:r>
+        <w:t>c++</w:t>
+      </w:r>
+      <w:proofErr w:type="spellEnd"/>
+      <w:r>
+        <w:t xml:space="preserve"> y en QML, dando como resultado un editor de código con </w:t>
+      </w:r>
+      <w:proofErr w:type="spellStart"/>
+      <w:r>
+        <w:t>completación</w:t>
+      </w:r>
+      <w:proofErr w:type="spellEnd"/>
+      <w:r>
+        <w:t xml:space="preserve"> de código, también provee navegación semántica.</w:t>
       </w:r>
     </w:p>
     <w:p/>
     <w:p>
       <w:r>
-        <w:t>La herramienta de diseño Qt Designer es una herramienta que permite crear interfaces graficas utilizando los controles de Qt (Qt Widgets), es posible crear controles y diálogos personalizados utilizando diferentes estilos y resoluciones directamente en el editor.</w:t>
+        <w:t xml:space="preserve">La herramienta de diseño </w:t>
+      </w:r>
+      <w:proofErr w:type="spellStart"/>
+      <w:r>
+        <w:t>Qt</w:t>
+      </w:r>
+      <w:proofErr w:type="spellEnd"/>
+      <w:r>
+        <w:t xml:space="preserve"> </w:t>
+      </w:r>
+      <w:proofErr w:type="spellStart"/>
+      <w:r>
+        <w:t>Designer</w:t>
+      </w:r>
+      <w:proofErr w:type="spellEnd"/>
+      <w:r>
+        <w:t xml:space="preserve"> es una herramienta que permite crear interfaces graficas utilizando los controles de </w:t>
+      </w:r>
+      <w:proofErr w:type="spellStart"/>
+      <w:r>
+        <w:t>Qt</w:t>
+      </w:r>
+      <w:proofErr w:type="spellEnd"/>
+      <w:r>
+        <w:t xml:space="preserve"> (</w:t>
+      </w:r>
+      <w:proofErr w:type="spellStart"/>
+      <w:r>
+        <w:t>Qt</w:t>
+      </w:r>
+      <w:proofErr w:type="spellEnd"/>
+      <w:r>
+        <w:t xml:space="preserve"> </w:t>
+      </w:r>
+      <w:proofErr w:type="spellStart"/>
+      <w:r>
+        <w:t>Widgets</w:t>
+      </w:r>
+      <w:proofErr w:type="spellEnd"/>
+      <w:r>
+        <w:t>), es posible crear controles y diálogos personalizados utilizando diferentes estilos y resoluciones directamente en el editor.</w:t>
       </w:r>
     </w:p>
     <w:p/>
     <w:p>
       <w:r>
-        <w:t>Los Widgets o controles creados con Qt Designer están integrados con código programado usando el mecanismo de señales(signals) y slots de Qt.</w:t>
+        <w:t xml:space="preserve">Los </w:t>
+      </w:r>
+      <w:proofErr w:type="spellStart"/>
+      <w:r>
+        <w:t>Widgets</w:t>
+      </w:r>
+      <w:proofErr w:type="spellEnd"/>
+      <w:r>
+        <w:t xml:space="preserve"> o controles creados con </w:t>
+      </w:r>
+      <w:proofErr w:type="spellStart"/>
+      <w:r>
+        <w:t>Qt</w:t>
+      </w:r>
+      <w:proofErr w:type="spellEnd"/>
+      <w:r>
+        <w:t xml:space="preserve"> </w:t>
+      </w:r>
+      <w:proofErr w:type="spellStart"/>
+      <w:r>
+        <w:t>Designer</w:t>
+      </w:r>
+      <w:proofErr w:type="spellEnd"/>
+      <w:r>
+        <w:t xml:space="preserve"> están integrados con código programado usando el mecanismo de </w:t>
+      </w:r>
+      <w:proofErr w:type="gramStart"/>
+      <w:r>
+        <w:t>señales(</w:t>
+      </w:r>
+      <w:proofErr w:type="spellStart"/>
+      <w:proofErr w:type="gramEnd"/>
+      <w:r>
+        <w:t>signals</w:t>
+      </w:r>
+      <w:proofErr w:type="spellEnd"/>
+      <w:r>
+        <w:t xml:space="preserve">) y slots de </w:t>
+      </w:r>
+      <w:proofErr w:type="spellStart"/>
+      <w:r>
+        <w:t>Qt</w:t>
+      </w:r>
+      <w:proofErr w:type="spellEnd"/>
+      <w:r>
+        <w:t>.</w:t>
       </w:r>
     </w:p>
     <w:p/>
     <w:p>
-      <w:r>
-        <w:t>Qt Quick Designer es una herramienta para desarrollar animaciones usando el lenguaje declarativo QML.</w:t>
+      <w:proofErr w:type="spellStart"/>
+      <w:r>
+        <w:t>Qt</w:t>
+      </w:r>
+      <w:proofErr w:type="spellEnd"/>
+      <w:r>
+        <w:t xml:space="preserve"> Quick </w:t>
+      </w:r>
+      <w:proofErr w:type="spellStart"/>
+      <w:r>
+        <w:t>Designer</w:t>
+      </w:r>
+      <w:proofErr w:type="spellEnd"/>
+      <w:r>
+        <w:t xml:space="preserve"> es una herramienta para desarrollar animaciones usando el lenguaje declarativo QML.</w:t>
       </w:r>
     </w:p>
     <w:p/>
     <w:p>
       <w:r>
-        <w:t>Provee soporte para compilar aplicaciones para entornos de escritorio windows, Linux, freebsd y mac os, dispositivos móviles (Android, BlackBerry, Maemo y MeeGo) y dispositivos con sistemas Linux embebidos</w:t>
+        <w:t xml:space="preserve">Provee soporte para compilar aplicaciones para entornos de escritorio </w:t>
+      </w:r>
+      <w:proofErr w:type="spellStart"/>
+      <w:r>
+        <w:t>windows</w:t>
+      </w:r>
+      <w:proofErr w:type="spellEnd"/>
+      <w:r>
+        <w:t xml:space="preserve">, Linux, </w:t>
+      </w:r>
+      <w:proofErr w:type="spellStart"/>
+      <w:r>
+        <w:t>freebsd</w:t>
+      </w:r>
+      <w:proofErr w:type="spellEnd"/>
+      <w:r>
+        <w:t xml:space="preserve"> y </w:t>
+      </w:r>
+      <w:proofErr w:type="spellStart"/>
+      <w:r>
+        <w:t>mac</w:t>
+      </w:r>
+      <w:proofErr w:type="spellEnd"/>
+      <w:r>
+        <w:t xml:space="preserve"> os, dispositivos móviles (</w:t>
+      </w:r>
+      <w:proofErr w:type="spellStart"/>
+      <w:r>
+        <w:t>Android</w:t>
+      </w:r>
+      <w:proofErr w:type="spellEnd"/>
+      <w:r>
+        <w:t xml:space="preserve">, BlackBerry, </w:t>
+      </w:r>
+      <w:proofErr w:type="spellStart"/>
+      <w:r>
+        <w:t>Maemo</w:t>
+      </w:r>
+      <w:proofErr w:type="spellEnd"/>
+      <w:r>
+        <w:t xml:space="preserve"> y </w:t>
+      </w:r>
+      <w:proofErr w:type="spellStart"/>
+      <w:r>
+        <w:t>MeeGo</w:t>
+      </w:r>
+      <w:proofErr w:type="spellEnd"/>
+      <w:r>
+        <w:t>) y dispositivos con sistemas Linux embebidos</w:t>
       </w:r>
       <w:r>
         <w:t>.</w:t>
@@ -2375,22 +3718,192 @@
     <w:p/>
     <w:p>
       <w:r>
-        <w:t>Es fácilmente integrable a sistemas de control de versiones entre los cuales están: GIT, Subversion, Preforce, Bazaar, CVS y Mercurial.</w:t>
+        <w:t xml:space="preserve">Es fácilmente integrable a sistemas de control de versiones entre los cuales están: GIT, </w:t>
+      </w:r>
+      <w:proofErr w:type="spellStart"/>
+      <w:r>
+        <w:t>Subversion</w:t>
+      </w:r>
+      <w:proofErr w:type="spellEnd"/>
+      <w:r>
+        <w:t xml:space="preserve">, </w:t>
+      </w:r>
+      <w:proofErr w:type="spellStart"/>
+      <w:r>
+        <w:t>Preforce</w:t>
+      </w:r>
+      <w:proofErr w:type="spellEnd"/>
+      <w:r>
+        <w:t xml:space="preserve">, </w:t>
+      </w:r>
+      <w:proofErr w:type="spellStart"/>
+      <w:r>
+        <w:t>Bazaar</w:t>
+      </w:r>
+      <w:proofErr w:type="spellEnd"/>
+      <w:r>
+        <w:t>, CVS y Mercurial.</w:t>
       </w:r>
     </w:p>
     <w:p/>
     <w:p>
       <w:r>
-        <w:t xml:space="preserve">Posee un simulador (Qt Simulator) para probar aplicaciones destinadas a dispositivos móviles, simulando un entorno similar al dispositivo de destino. </w:t>
+        <w:t>Posee un simulador (</w:t>
+      </w:r>
+      <w:proofErr w:type="spellStart"/>
+      <w:r>
+        <w:t>Qt</w:t>
+      </w:r>
+      <w:proofErr w:type="spellEnd"/>
+      <w:r>
+        <w:t xml:space="preserve"> Simulator) para probar aplicaciones destinadas a dispositivos móviles, simulando un entorno similar al dispositivo de destino. </w:t>
       </w:r>
     </w:p>
     <w:p/>
     <w:p>
-      <w:r>
-        <w:t xml:space="preserve">Qt creator no incluye un debugger </w:t>
-      </w:r>
-      <w:r>
-        <w:t>de manera nativa, pero posee un plugin que actua de interface entre el Core de  Qt Creator y un debugger nativo de c++, los debugger soportados son los siguientes: Gnu Symbolic Debugger (GDB), Microsoft Console Debugger(CDB), LLVM debugger(LLDB)</w:t>
+      <w:proofErr w:type="spellStart"/>
+      <w:r>
+        <w:t>Qt</w:t>
+      </w:r>
+      <w:proofErr w:type="spellEnd"/>
+      <w:r>
+        <w:t xml:space="preserve"> </w:t>
+      </w:r>
+      <w:proofErr w:type="spellStart"/>
+      <w:r>
+        <w:t>creator</w:t>
+      </w:r>
+      <w:proofErr w:type="spellEnd"/>
+      <w:r>
+        <w:t xml:space="preserve"> no incluye un </w:t>
+      </w:r>
+      <w:proofErr w:type="spellStart"/>
+      <w:r>
+        <w:t>debugger</w:t>
+      </w:r>
+      <w:proofErr w:type="spellEnd"/>
+      <w:r>
+        <w:t xml:space="preserve"> </w:t>
+      </w:r>
+      <w:r>
+        <w:t xml:space="preserve">de manera nativa, pero posee un </w:t>
+      </w:r>
+      <w:proofErr w:type="spellStart"/>
+      <w:r>
+        <w:t>plugin</w:t>
+      </w:r>
+      <w:proofErr w:type="spellEnd"/>
+      <w:r>
+        <w:t xml:space="preserve"> que </w:t>
+      </w:r>
+      <w:proofErr w:type="spellStart"/>
+      <w:r>
+        <w:t>actua</w:t>
+      </w:r>
+      <w:proofErr w:type="spellEnd"/>
+      <w:r>
+        <w:t xml:space="preserve"> de interface entre el </w:t>
+      </w:r>
+      <w:proofErr w:type="spellStart"/>
+      <w:r>
+        <w:t>Core</w:t>
+      </w:r>
+      <w:proofErr w:type="spellEnd"/>
+      <w:r>
+        <w:t xml:space="preserve"> de  </w:t>
+      </w:r>
+      <w:proofErr w:type="spellStart"/>
+      <w:r>
+        <w:t>Qt</w:t>
+      </w:r>
+      <w:proofErr w:type="spellEnd"/>
+      <w:r>
+        <w:t xml:space="preserve"> </w:t>
+      </w:r>
+      <w:proofErr w:type="spellStart"/>
+      <w:r>
+        <w:t>Creator</w:t>
+      </w:r>
+      <w:proofErr w:type="spellEnd"/>
+      <w:r>
+        <w:t xml:space="preserve"> y un </w:t>
+      </w:r>
+      <w:proofErr w:type="spellStart"/>
+      <w:r>
+        <w:t>debugger</w:t>
+      </w:r>
+      <w:proofErr w:type="spellEnd"/>
+      <w:r>
+        <w:t xml:space="preserve"> nativo de </w:t>
+      </w:r>
+      <w:proofErr w:type="spellStart"/>
+      <w:r>
+        <w:t>c++</w:t>
+      </w:r>
+      <w:proofErr w:type="spellEnd"/>
+      <w:r>
+        <w:t xml:space="preserve">, los </w:t>
+      </w:r>
+      <w:proofErr w:type="spellStart"/>
+      <w:r>
+        <w:t>debugger</w:t>
+      </w:r>
+      <w:proofErr w:type="spellEnd"/>
+      <w:r>
+        <w:t xml:space="preserve"> soportados son los siguientes: </w:t>
+      </w:r>
+      <w:proofErr w:type="spellStart"/>
+      <w:r>
+        <w:t>Gnu</w:t>
+      </w:r>
+      <w:proofErr w:type="spellEnd"/>
+      <w:r>
+        <w:t xml:space="preserve"> </w:t>
+      </w:r>
+      <w:proofErr w:type="spellStart"/>
+      <w:r>
+        <w:t>Symbolic</w:t>
+      </w:r>
+      <w:proofErr w:type="spellEnd"/>
+      <w:r>
+        <w:t xml:space="preserve"> </w:t>
+      </w:r>
+      <w:proofErr w:type="spellStart"/>
+      <w:r>
+        <w:t>Debugger</w:t>
+      </w:r>
+      <w:proofErr w:type="spellEnd"/>
+      <w:r>
+        <w:t xml:space="preserve"> (GDB), Microsoft </w:t>
+      </w:r>
+      <w:proofErr w:type="spellStart"/>
+      <w:r>
+        <w:t>Console</w:t>
+      </w:r>
+      <w:proofErr w:type="spellEnd"/>
+      <w:r>
+        <w:t xml:space="preserve"> </w:t>
+      </w:r>
+      <w:proofErr w:type="spellStart"/>
+      <w:proofErr w:type="gramStart"/>
+      <w:r>
+        <w:t>Debugger</w:t>
+      </w:r>
+      <w:proofErr w:type="spellEnd"/>
+      <w:r>
+        <w:t>(</w:t>
+      </w:r>
+      <w:proofErr w:type="gramEnd"/>
+      <w:r>
+        <w:t xml:space="preserve">CDB), LLVM </w:t>
+      </w:r>
+      <w:proofErr w:type="spellStart"/>
+      <w:r>
+        <w:t>debugger</w:t>
+      </w:r>
+      <w:proofErr w:type="spellEnd"/>
+      <w:r>
+        <w:t>(LLDB)</w:t>
       </w:r>
     </w:p>
     <w:p>
@@ -2405,18 +3918,30 @@
       <w:pPr>
         <w:pStyle w:val="Ttulo3"/>
       </w:pPr>
+      <w:bookmarkStart w:id="14" w:name="_Toc445560656"/>
       <w:r>
         <w:lastRenderedPageBreak/>
         <w:t>C++</w:t>
       </w:r>
+      <w:bookmarkEnd w:id="14"/>
     </w:p>
     <w:p>
       <w:r>
         <w:t xml:space="preserve">Es un lenguaje de programación utilizado ampliamente en su paradigma orientado a objetos fue diseñado a mediados de los años 80 por </w:t>
       </w:r>
-      <w:r>
-        <w:t>Bjarne Stroustrup</w:t>
-      </w:r>
+      <w:proofErr w:type="spellStart"/>
+      <w:r>
+        <w:t>Bjarne</w:t>
+      </w:r>
+      <w:proofErr w:type="spellEnd"/>
+      <w:r>
+        <w:t xml:space="preserve"> </w:t>
+      </w:r>
+      <w:proofErr w:type="spellStart"/>
+      <w:r>
+        <w:t>Stroustrup</w:t>
+      </w:r>
+      <w:proofErr w:type="spellEnd"/>
       <w:r>
         <w:t xml:space="preserve"> con la intención de extender el lenguaje de programación C.</w:t>
       </w:r>
@@ -2424,58 +3949,220 @@
     <w:p/>
     <w:p>
       <w:r>
-        <w:t>El nombre C++ fue propuesto por Rick Mascitti en el año 1983, cuando el lenguaje fue utilizado por primera vez fuera del laboratorio científico. Antes se había usado el nombre “C con clases”. La expresión “C++” significa incremento de C.</w:t>
+        <w:t xml:space="preserve">El nombre C++ fue propuesto por Rick </w:t>
+      </w:r>
+      <w:proofErr w:type="spellStart"/>
+      <w:r>
+        <w:t>Mascitti</w:t>
+      </w:r>
+      <w:proofErr w:type="spellEnd"/>
+      <w:r>
+        <w:t xml:space="preserve"> en el año 1983, cuando el lenguaje fue utilizado por primera vez fuera del laboratorio científico. Antes se había usado el nombre “C con clases”. La expresión “C++” significa incremento de C.</w:t>
       </w:r>
     </w:p>
     <w:p/>
     <w:p>
-      <w:bookmarkStart w:id="12" w:name="_GoBack"/>
-      <w:bookmarkEnd w:id="12"/>
+      <w:r>
+        <w:t xml:space="preserve">Existen muchos entornos de desarrollo y compiladores capaces de compilar código de C++, entre los cuales tenemos: </w:t>
+      </w:r>
     </w:p>
     <w:p/>
     <w:p>
       <w:pPr>
-        <w:pStyle w:val="Ttulo3"/>
-      </w:pPr>
-      <w:r>
-        <w:t>QT</w:t>
-      </w:r>
-    </w:p>
-    <w:p>
-      <w:r>
-        <w:t xml:space="preserve">Es una biblioteca multiplataforma ampliamente usada para desarrollar aplicaciones con </w:t>
-      </w:r>
-      <w:r>
-        <w:t>interfaz gráfica de usuario</w:t>
-      </w:r>
-      <w:r>
-        <w:t>, así como también para el desarrollo de programas sin interfaz gráfica, como herramientas para la línea de comandos y consolas para servidores.</w:t>
-      </w:r>
-    </w:p>
-    <w:p>
-      <w:pPr>
-        <w:spacing w:after="160" w:line="259" w:lineRule="auto"/>
-      </w:pPr>
-      <w:r>
-        <w:br w:type="page"/>
-      </w:r>
-    </w:p>
-    <w:p>
-      <w:pPr>
-        <w:pStyle w:val="Ttulo1"/>
-      </w:pPr>
-      <w:bookmarkStart w:id="13" w:name="_Toc444347589"/>
-      <w:r>
-        <w:lastRenderedPageBreak/>
-        <w:t>Análisis y Presentación de Resultados</w:t>
-      </w:r>
-      <w:bookmarkEnd w:id="13"/>
+        <w:pStyle w:val="Prrafodelista"/>
+        <w:numPr>
+          <w:ilvl w:val="0"/>
+          <w:numId w:val="6"/>
+        </w:numPr>
+      </w:pPr>
+      <w:proofErr w:type="spellStart"/>
+      <w:r>
+        <w:t>Dev</w:t>
+      </w:r>
+      <w:proofErr w:type="spellEnd"/>
+      <w:r>
+        <w:t xml:space="preserve"> C/C++</w:t>
+      </w:r>
+    </w:p>
+    <w:p>
+      <w:pPr>
+        <w:pStyle w:val="Prrafodelista"/>
+        <w:numPr>
+          <w:ilvl w:val="0"/>
+          <w:numId w:val="6"/>
+        </w:numPr>
+      </w:pPr>
+      <w:r>
+        <w:t>Visual C++</w:t>
+      </w:r>
+    </w:p>
+    <w:p>
+      <w:pPr>
+        <w:pStyle w:val="Prrafodelista"/>
+        <w:numPr>
+          <w:ilvl w:val="0"/>
+          <w:numId w:val="6"/>
+        </w:numPr>
+      </w:pPr>
+      <w:proofErr w:type="spellStart"/>
+      <w:r>
+        <w:t>wxDevC</w:t>
+      </w:r>
+      <w:proofErr w:type="spellEnd"/>
+      <w:r>
+        <w:t>++</w:t>
+      </w:r>
+    </w:p>
+    <w:p>
+      <w:pPr>
+        <w:pStyle w:val="Prrafodelista"/>
+        <w:numPr>
+          <w:ilvl w:val="0"/>
+          <w:numId w:val="6"/>
+        </w:numPr>
+      </w:pPr>
+      <w:r>
+        <w:t xml:space="preserve">Open </w:t>
+      </w:r>
+      <w:proofErr w:type="spellStart"/>
+      <w:r>
+        <w:t>Watcom</w:t>
+      </w:r>
+      <w:proofErr w:type="spellEnd"/>
+    </w:p>
+    <w:p>
+      <w:pPr>
+        <w:pStyle w:val="Prrafodelista"/>
+        <w:numPr>
+          <w:ilvl w:val="0"/>
+          <w:numId w:val="6"/>
+        </w:numPr>
+      </w:pPr>
+      <w:proofErr w:type="spellStart"/>
+      <w:r>
+        <w:t>CodeLite</w:t>
+      </w:r>
+      <w:proofErr w:type="spellEnd"/>
+    </w:p>
+    <w:p>
+      <w:pPr>
+        <w:pStyle w:val="Prrafodelista"/>
+        <w:numPr>
+          <w:ilvl w:val="0"/>
+          <w:numId w:val="6"/>
+        </w:numPr>
+      </w:pPr>
+      <w:proofErr w:type="spellStart"/>
+      <w:r>
+        <w:t>XCode</w:t>
+      </w:r>
+      <w:proofErr w:type="spellEnd"/>
+    </w:p>
+    <w:p>
+      <w:pPr>
+        <w:pStyle w:val="Prrafodelista"/>
+        <w:numPr>
+          <w:ilvl w:val="0"/>
+          <w:numId w:val="6"/>
+        </w:numPr>
+      </w:pPr>
+      <w:r>
+        <w:t xml:space="preserve">C++ </w:t>
+      </w:r>
+      <w:proofErr w:type="spellStart"/>
+      <w:r>
+        <w:t>Builder</w:t>
+      </w:r>
+      <w:proofErr w:type="spellEnd"/>
+    </w:p>
+    <w:p>
+      <w:pPr>
+        <w:pStyle w:val="Prrafodelista"/>
+        <w:numPr>
+          <w:ilvl w:val="0"/>
+          <w:numId w:val="6"/>
+        </w:numPr>
+      </w:pPr>
+      <w:proofErr w:type="spellStart"/>
+      <w:r>
+        <w:t>Netbeans</w:t>
+      </w:r>
+      <w:proofErr w:type="spellEnd"/>
+    </w:p>
+    <w:p>
+      <w:pPr>
+        <w:pStyle w:val="Prrafodelista"/>
+        <w:numPr>
+          <w:ilvl w:val="0"/>
+          <w:numId w:val="6"/>
+        </w:numPr>
+      </w:pPr>
+      <w:proofErr w:type="spellStart"/>
+      <w:r>
+        <w:t>Code</w:t>
+      </w:r>
+      <w:proofErr w:type="spellEnd"/>
+      <w:r>
+        <w:t>::Blocks</w:t>
+      </w:r>
+    </w:p>
+    <w:p>
+      <w:pPr>
+        <w:pStyle w:val="Prrafodelista"/>
+        <w:numPr>
+          <w:ilvl w:val="0"/>
+          <w:numId w:val="6"/>
+        </w:numPr>
+      </w:pPr>
+      <w:proofErr w:type="spellStart"/>
+      <w:r>
+        <w:t>Min</w:t>
+      </w:r>
+      <w:r>
+        <w:t>G</w:t>
+      </w:r>
+      <w:r>
+        <w:t>W</w:t>
+      </w:r>
+      <w:proofErr w:type="spellEnd"/>
+    </w:p>
+    <w:p/>
+    <w:p>
+      <w:r>
+        <w:t xml:space="preserve">Existe un estándar ISO donde se define el lenguaje C++, es el estándar ISO/IEC 14882 actualmente se encuentra en su versión 14, </w:t>
+      </w:r>
+      <w:r>
+        <w:t xml:space="preserve">por esta razón C++ en dependencia de las librerías que se utilice puede ser compilado fácilmente en distintas arquitecturas como ARM, </w:t>
+      </w:r>
+      <w:proofErr w:type="spellStart"/>
+      <w:r>
+        <w:t>PowerPC</w:t>
+      </w:r>
+      <w:proofErr w:type="spellEnd"/>
+      <w:r>
+        <w:t xml:space="preserve">, Intel 8086, AMD64, </w:t>
+      </w:r>
+      <w:proofErr w:type="spellStart"/>
+      <w:r>
+        <w:t>etc</w:t>
+      </w:r>
+      <w:proofErr w:type="spellEnd"/>
+      <w:r>
+        <w:t xml:space="preserve"> y sistemas operativos como Unix, Mac OS, Linux, Windows etc.</w:t>
+      </w:r>
     </w:p>
     <w:p/>
     <w:p/>
+    <w:p/>
     <w:p>
       <w:pPr>
         <w:spacing w:after="160" w:line="259" w:lineRule="auto"/>
+        <w:rPr>
+          <w:rFonts w:asciiTheme="majorHAnsi" w:eastAsiaTheme="majorEastAsia" w:hAnsiTheme="majorHAnsi" w:cstheme="majorBidi"/>
+          <w:color w:val="1F4D78" w:themeColor="accent1" w:themeShade="7F"/>
+          <w:sz w:val="24"/>
+          <w:szCs w:val="24"/>
+        </w:rPr>
       </w:pPr>
       <w:r>
         <w:br w:type="page"/>
@@ -2483,47 +4170,766 @@
     </w:p>
     <w:p>
       <w:pPr>
+        <w:pStyle w:val="Ttulo3"/>
+      </w:pPr>
+      <w:bookmarkStart w:id="15" w:name="_Toc445560657"/>
+      <w:r>
+        <w:lastRenderedPageBreak/>
+        <w:t>QT</w:t>
+      </w:r>
+      <w:bookmarkEnd w:id="15"/>
+    </w:p>
+    <w:p/>
+    <w:p>
+      <w:r>
+        <w:t xml:space="preserve">Es una biblioteca multiplataforma ampliamente usada para desarrollar aplicaciones con </w:t>
+      </w:r>
+      <w:r>
+        <w:t>interfaz gráfica de usuario</w:t>
+      </w:r>
+      <w:r>
+        <w:t>, así como también para el desarrollo de programas sin interfaz gráfica, como herramientas para la línea de comandos y consolas para servidores.</w:t>
+      </w:r>
+    </w:p>
+    <w:p/>
+    <w:p>
+      <w:proofErr w:type="spellStart"/>
+      <w:r>
+        <w:t>Qt</w:t>
+      </w:r>
+      <w:proofErr w:type="spellEnd"/>
+      <w:r>
+        <w:t xml:space="preserve"> es famoso por ser utilizado en KDE, el entorno de escritorio para sistemas Linux/Unix, está programado en lenguaje C++ nativo, puede ser utilizado en con otros lenguajes de programación a través de “</w:t>
+      </w:r>
+      <w:proofErr w:type="spellStart"/>
+      <w:r>
+        <w:t>bindings</w:t>
+      </w:r>
+      <w:proofErr w:type="spellEnd"/>
+      <w:r>
+        <w:t>”.</w:t>
+      </w:r>
+    </w:p>
+    <w:p/>
+    <w:p>
+      <w:r>
+        <w:t xml:space="preserve">Fue desarrollado inicialmente por </w:t>
+      </w:r>
+      <w:proofErr w:type="spellStart"/>
+      <w:r>
+        <w:t>Haarvard</w:t>
+      </w:r>
+      <w:proofErr w:type="spellEnd"/>
+      <w:r>
+        <w:t xml:space="preserve"> </w:t>
+      </w:r>
+      <w:proofErr w:type="gramStart"/>
+      <w:r>
+        <w:t>Nord(</w:t>
+      </w:r>
+      <w:proofErr w:type="gramEnd"/>
+      <w:r>
+        <w:t xml:space="preserve">CEO de </w:t>
+      </w:r>
+      <w:proofErr w:type="spellStart"/>
+      <w:r>
+        <w:t>Trolltech</w:t>
+      </w:r>
+      <w:proofErr w:type="spellEnd"/>
+      <w:r>
+        <w:t xml:space="preserve">) y </w:t>
+      </w:r>
+      <w:proofErr w:type="spellStart"/>
+      <w:r>
+        <w:t>Eirik</w:t>
+      </w:r>
+      <w:proofErr w:type="spellEnd"/>
+      <w:r>
+        <w:t xml:space="preserve"> </w:t>
+      </w:r>
+      <w:proofErr w:type="spellStart"/>
+      <w:r>
+        <w:t>Chambe</w:t>
+      </w:r>
+      <w:proofErr w:type="spellEnd"/>
+      <w:r>
+        <w:t xml:space="preserve"> </w:t>
+      </w:r>
+      <w:proofErr w:type="spellStart"/>
+      <w:r>
+        <w:t>Eng</w:t>
+      </w:r>
+      <w:proofErr w:type="spellEnd"/>
+      <w:r>
+        <w:t xml:space="preserve">(presidente de </w:t>
+      </w:r>
+      <w:proofErr w:type="spellStart"/>
+      <w:r>
+        <w:t>Trolltech</w:t>
+      </w:r>
+      <w:proofErr w:type="spellEnd"/>
+      <w:r>
+        <w:t xml:space="preserve">). </w:t>
+      </w:r>
+      <w:proofErr w:type="spellStart"/>
+      <w:r>
+        <w:t>Haavard</w:t>
+      </w:r>
+      <w:proofErr w:type="spellEnd"/>
+      <w:r>
+        <w:t xml:space="preserve"> y </w:t>
+      </w:r>
+      <w:proofErr w:type="spellStart"/>
+      <w:r>
+        <w:t>Eirik</w:t>
+      </w:r>
+      <w:proofErr w:type="spellEnd"/>
+      <w:r>
+        <w:t xml:space="preserve"> se reunieron en el Instituto Noruego de Tecnología de Trondheim, donde ambos se graduaron con una maestría en ciencias de la computación. El kit de herramientas se llamó </w:t>
+      </w:r>
+      <w:proofErr w:type="spellStart"/>
+      <w:r>
+        <w:t>Qt</w:t>
+      </w:r>
+      <w:proofErr w:type="spellEnd"/>
+      <w:r>
+        <w:t xml:space="preserve"> porque la letra Q lucía atractiva en la fuente </w:t>
+      </w:r>
+      <w:proofErr w:type="spellStart"/>
+      <w:r>
+        <w:t>Emacs</w:t>
+      </w:r>
+      <w:proofErr w:type="spellEnd"/>
+      <w:r>
+        <w:t xml:space="preserve"> la cual era muy usada por </w:t>
+      </w:r>
+      <w:proofErr w:type="spellStart"/>
+      <w:r>
+        <w:t>Haavard</w:t>
+      </w:r>
+      <w:proofErr w:type="spellEnd"/>
+      <w:r>
+        <w:t xml:space="preserve"> en su trabajo, y "t" se inspiró en </w:t>
+      </w:r>
+      <w:proofErr w:type="spellStart"/>
+      <w:r>
+        <w:t>Xt</w:t>
+      </w:r>
+      <w:proofErr w:type="spellEnd"/>
+      <w:r>
+        <w:t xml:space="preserve">, el kit de herramientas X "X </w:t>
+      </w:r>
+      <w:proofErr w:type="spellStart"/>
+      <w:r>
+        <w:t>Tool</w:t>
+      </w:r>
+      <w:proofErr w:type="spellEnd"/>
+      <w:r>
+        <w:t xml:space="preserve"> kit".1</w:t>
+      </w:r>
+    </w:p>
+    <w:p/>
+    <w:p>
+      <w:r>
+        <w:t xml:space="preserve">Inicialmente </w:t>
+      </w:r>
+      <w:proofErr w:type="spellStart"/>
+      <w:r>
+        <w:t>Qt</w:t>
+      </w:r>
+      <w:proofErr w:type="spellEnd"/>
+      <w:r>
+        <w:t xml:space="preserve"> apareció como biblioteca desarrollada por </w:t>
+      </w:r>
+      <w:proofErr w:type="spellStart"/>
+      <w:r>
+        <w:t>Trolltech</w:t>
+      </w:r>
+      <w:proofErr w:type="spellEnd"/>
+      <w:r>
+        <w:t xml:space="preserve"> (en aquel momento «</w:t>
+      </w:r>
+      <w:proofErr w:type="spellStart"/>
+      <w:r>
+        <w:t>Quasar</w:t>
+      </w:r>
+      <w:proofErr w:type="spellEnd"/>
+      <w:r>
+        <w:t xml:space="preserve"> Technologies») en 1992 siguiendo un desarrollo basado en el código abierto, pero no completamente libre. Originalmente permitía desarrollo de software cerrado mediante la compra de una licencia comercial, o el desarrollo de software libre usando la licencia Free </w:t>
+      </w:r>
+      <w:proofErr w:type="spellStart"/>
+      <w:r>
+        <w:t>Qt</w:t>
+      </w:r>
+      <w:proofErr w:type="spellEnd"/>
+      <w:r>
+        <w:t xml:space="preserve">. Esta última no era una licencia real de software libre dado que no permitía redistribuir versiones modificadas de </w:t>
+      </w:r>
+      <w:proofErr w:type="spellStart"/>
+      <w:r>
+        <w:t>Qt</w:t>
+      </w:r>
+      <w:proofErr w:type="spellEnd"/>
+      <w:r>
+        <w:t>.</w:t>
+      </w:r>
+    </w:p>
+    <w:p/>
+    <w:p>
+      <w:proofErr w:type="spellStart"/>
+      <w:r>
+        <w:t>Qt</w:t>
+      </w:r>
+      <w:proofErr w:type="spellEnd"/>
+      <w:r>
+        <w:t xml:space="preserve"> dispone de una serie de </w:t>
+      </w:r>
+      <w:proofErr w:type="spellStart"/>
+      <w:r>
+        <w:t>bindings</w:t>
+      </w:r>
+      <w:proofErr w:type="spellEnd"/>
+      <w:r>
+        <w:t xml:space="preserve"> para diversos lenguajes de programación:</w:t>
+      </w:r>
+    </w:p>
+    <w:p/>
+    <w:p/>
+    <w:p>
+      <w:pPr>
+        <w:pStyle w:val="Prrafodelista"/>
+        <w:numPr>
+          <w:ilvl w:val="0"/>
+          <w:numId w:val="7"/>
+        </w:numPr>
+      </w:pPr>
+      <w:proofErr w:type="spellStart"/>
+      <w:r>
+        <w:t>PyQt</w:t>
+      </w:r>
+      <w:proofErr w:type="spellEnd"/>
+      <w:r>
+        <w:t xml:space="preserve"> – </w:t>
+      </w:r>
+      <w:proofErr w:type="spellStart"/>
+      <w:r>
+        <w:t>Bindings</w:t>
+      </w:r>
+      <w:proofErr w:type="spellEnd"/>
+      <w:r>
+        <w:t xml:space="preserve"> GPL/Comercial para </w:t>
+      </w:r>
+      <w:proofErr w:type="spellStart"/>
+      <w:r>
+        <w:t>Python</w:t>
+      </w:r>
+      <w:proofErr w:type="spellEnd"/>
+      <w:r>
+        <w:t>.</w:t>
+      </w:r>
+    </w:p>
+    <w:p>
+      <w:pPr>
+        <w:pStyle w:val="Prrafodelista"/>
+        <w:numPr>
+          <w:ilvl w:val="0"/>
+          <w:numId w:val="7"/>
+        </w:numPr>
+      </w:pPr>
+      <w:r>
+        <w:t xml:space="preserve">PySide13 – LGPL </w:t>
+      </w:r>
+      <w:proofErr w:type="spellStart"/>
+      <w:r>
+        <w:t>bindings</w:t>
+      </w:r>
+      <w:proofErr w:type="spellEnd"/>
+      <w:r>
+        <w:t xml:space="preserve"> para </w:t>
+      </w:r>
+      <w:proofErr w:type="spellStart"/>
+      <w:r>
+        <w:t>Python</w:t>
+      </w:r>
+      <w:proofErr w:type="spellEnd"/>
+      <w:r>
+        <w:t xml:space="preserve"> de </w:t>
+      </w:r>
+      <w:proofErr w:type="spellStart"/>
+      <w:r>
+        <w:t>OpenBossa</w:t>
+      </w:r>
+      <w:proofErr w:type="spellEnd"/>
+      <w:r>
+        <w:t xml:space="preserve"> (subsidiario de Nokia).</w:t>
+      </w:r>
+    </w:p>
+    <w:p>
+      <w:pPr>
+        <w:pStyle w:val="Prrafodelista"/>
+        <w:numPr>
+          <w:ilvl w:val="0"/>
+          <w:numId w:val="7"/>
+        </w:numPr>
+        <w:rPr>
+          <w:lang w:val="en-US"/>
+        </w:rPr>
+      </w:pPr>
+      <w:r>
+        <w:rPr>
+          <w:lang w:val="en-US"/>
+        </w:rPr>
+        <w:t>PythonQt14 – LGPL bindings para Python.</w:t>
+      </w:r>
+    </w:p>
+    <w:p>
+      <w:pPr>
+        <w:pStyle w:val="Prrafodelista"/>
+        <w:numPr>
+          <w:ilvl w:val="0"/>
+          <w:numId w:val="7"/>
+        </w:numPr>
+      </w:pPr>
+      <w:r>
+        <w:t xml:space="preserve">Qyoto15 – </w:t>
+      </w:r>
+      <w:proofErr w:type="spellStart"/>
+      <w:r>
+        <w:t>Bindings</w:t>
+      </w:r>
+      <w:proofErr w:type="spellEnd"/>
+      <w:r>
+        <w:t xml:space="preserve"> para C# u otros lenguajes.NET. Existe un conjunto adicional de </w:t>
+      </w:r>
+      <w:proofErr w:type="spellStart"/>
+      <w:r>
+        <w:t>bindings</w:t>
+      </w:r>
+      <w:proofErr w:type="spellEnd"/>
+      <w:r>
+        <w:t xml:space="preserve"> Kimono16 para KDE.</w:t>
+      </w:r>
+    </w:p>
+    <w:p>
+      <w:pPr>
+        <w:pStyle w:val="Prrafodelista"/>
+        <w:numPr>
+          <w:ilvl w:val="0"/>
+          <w:numId w:val="7"/>
+        </w:numPr>
+      </w:pPr>
+      <w:r>
+        <w:t xml:space="preserve">QtRuby17 – </w:t>
+      </w:r>
+      <w:proofErr w:type="spellStart"/>
+      <w:r>
+        <w:t>Bindings</w:t>
+      </w:r>
+      <w:proofErr w:type="spellEnd"/>
+      <w:r>
+        <w:t xml:space="preserve"> para Ruby. Existe un conjunto adicional de </w:t>
+      </w:r>
+      <w:proofErr w:type="spellStart"/>
+      <w:r>
+        <w:t>bindings</w:t>
+      </w:r>
+      <w:proofErr w:type="spellEnd"/>
+      <w:r>
+        <w:t xml:space="preserve">, </w:t>
+      </w:r>
+      <w:proofErr w:type="spellStart"/>
+      <w:r>
+        <w:t>Korundum</w:t>
+      </w:r>
+      <w:proofErr w:type="spellEnd"/>
+      <w:r>
+        <w:t xml:space="preserve"> para KDE.</w:t>
+      </w:r>
+    </w:p>
+    <w:p>
+      <w:pPr>
+        <w:pStyle w:val="Prrafodelista"/>
+        <w:numPr>
+          <w:ilvl w:val="0"/>
+          <w:numId w:val="7"/>
+        </w:numPr>
+      </w:pPr>
+      <w:proofErr w:type="spellStart"/>
+      <w:r>
+        <w:t>Qt</w:t>
+      </w:r>
+      <w:proofErr w:type="spellEnd"/>
+      <w:r>
+        <w:t xml:space="preserve"> Jambi18 – </w:t>
+      </w:r>
+      <w:proofErr w:type="spellStart"/>
+      <w:r>
+        <w:t>Bindings</w:t>
+      </w:r>
+      <w:proofErr w:type="spellEnd"/>
+      <w:r>
+        <w:t xml:space="preserve"> para Java.</w:t>
+      </w:r>
+    </w:p>
+    <w:p>
+      <w:pPr>
+        <w:pStyle w:val="Prrafodelista"/>
+        <w:numPr>
+          <w:ilvl w:val="0"/>
+          <w:numId w:val="7"/>
+        </w:numPr>
+      </w:pPr>
+      <w:r>
+        <w:t xml:space="preserve">QtAda19 – </w:t>
+      </w:r>
+      <w:proofErr w:type="spellStart"/>
+      <w:r>
+        <w:t>Bindings</w:t>
+      </w:r>
+      <w:proofErr w:type="spellEnd"/>
+      <w:r>
+        <w:t xml:space="preserve"> para Ada.</w:t>
+      </w:r>
+    </w:p>
+    <w:p>
+      <w:pPr>
+        <w:pStyle w:val="Prrafodelista"/>
+        <w:numPr>
+          <w:ilvl w:val="0"/>
+          <w:numId w:val="7"/>
+        </w:numPr>
+      </w:pPr>
+      <w:proofErr w:type="spellStart"/>
+      <w:r>
+        <w:t>FreePascal</w:t>
+      </w:r>
+      <w:proofErr w:type="spellEnd"/>
+      <w:r>
+        <w:t xml:space="preserve"> Qt420 – </w:t>
+      </w:r>
+      <w:proofErr w:type="spellStart"/>
+      <w:r>
+        <w:t>Bindings</w:t>
+      </w:r>
+      <w:proofErr w:type="spellEnd"/>
+      <w:r>
+        <w:t xml:space="preserve"> para Pascal.</w:t>
+      </w:r>
+    </w:p>
+    <w:p>
+      <w:pPr>
+        <w:pStyle w:val="Prrafodelista"/>
+        <w:numPr>
+          <w:ilvl w:val="0"/>
+          <w:numId w:val="7"/>
+        </w:numPr>
+        <w:rPr>
+          <w:lang w:val="en-US"/>
+        </w:rPr>
+      </w:pPr>
+      <w:r>
+        <w:rPr>
+          <w:lang w:val="en-US"/>
+        </w:rPr>
+        <w:t>Perl Qt421 – Bindings para Perl.</w:t>
+      </w:r>
+    </w:p>
+    <w:p>
+      <w:pPr>
+        <w:pStyle w:val="Prrafodelista"/>
+        <w:numPr>
+          <w:ilvl w:val="0"/>
+          <w:numId w:val="7"/>
+        </w:numPr>
+        <w:rPr>
+          <w:lang w:val="en-US"/>
+        </w:rPr>
+      </w:pPr>
+      <w:r>
+        <w:rPr>
+          <w:lang w:val="en-US"/>
+        </w:rPr>
+        <w:t>PHP-</w:t>
+      </w:r>
+      <w:proofErr w:type="spellStart"/>
+      <w:r>
+        <w:rPr>
+          <w:lang w:val="en-US"/>
+        </w:rPr>
+        <w:t>Qt</w:t>
+      </w:r>
+      <w:proofErr w:type="spellEnd"/>
+      <w:r>
+        <w:rPr>
+          <w:lang w:val="en-US"/>
+        </w:rPr>
+        <w:t xml:space="preserve"> – Bindings para PHP.</w:t>
+      </w:r>
+    </w:p>
+    <w:p>
+      <w:pPr>
+        <w:pStyle w:val="Prrafodelista"/>
+        <w:numPr>
+          <w:ilvl w:val="0"/>
+          <w:numId w:val="7"/>
+        </w:numPr>
+        <w:rPr>
+          <w:lang w:val="en-US"/>
+        </w:rPr>
+      </w:pPr>
+      <w:proofErr w:type="spellStart"/>
+      <w:r>
+        <w:rPr>
+          <w:lang w:val="en-US"/>
+        </w:rPr>
+        <w:t>Qt</w:t>
+      </w:r>
+      <w:proofErr w:type="spellEnd"/>
+      <w:r>
+        <w:rPr>
+          <w:lang w:val="en-US"/>
+        </w:rPr>
+        <w:t xml:space="preserve"> Haskell22 – Bindings para Haskell.</w:t>
+      </w:r>
+    </w:p>
+    <w:p>
+      <w:pPr>
+        <w:pStyle w:val="Prrafodelista"/>
+        <w:numPr>
+          <w:ilvl w:val="0"/>
+          <w:numId w:val="7"/>
+        </w:numPr>
+      </w:pPr>
+      <w:r>
+        <w:t xml:space="preserve">lqt23 – </w:t>
+      </w:r>
+      <w:proofErr w:type="spellStart"/>
+      <w:r>
+        <w:t>Bindings</w:t>
+      </w:r>
+      <w:proofErr w:type="spellEnd"/>
+      <w:r>
+        <w:t xml:space="preserve"> para </w:t>
+      </w:r>
+      <w:proofErr w:type="spellStart"/>
+      <w:r>
+        <w:t>Lua</w:t>
+      </w:r>
+      <w:proofErr w:type="spellEnd"/>
+      <w:r>
+        <w:t>.</w:t>
+      </w:r>
+    </w:p>
+    <w:p>
+      <w:pPr>
+        <w:pStyle w:val="Prrafodelista"/>
+        <w:numPr>
+          <w:ilvl w:val="0"/>
+          <w:numId w:val="7"/>
+        </w:numPr>
+        <w:rPr>
+          <w:lang w:val="en-US"/>
+        </w:rPr>
+      </w:pPr>
+      <w:r>
+        <w:rPr>
+          <w:lang w:val="en-US"/>
+        </w:rPr>
+        <w:t>DaoQt24 – Bindings para Dao.</w:t>
+      </w:r>
+    </w:p>
+    <w:p>
+      <w:pPr>
+        <w:pStyle w:val="Prrafodelista"/>
+        <w:numPr>
+          <w:ilvl w:val="0"/>
+          <w:numId w:val="7"/>
+        </w:numPr>
+        <w:rPr>
+          <w:lang w:val="en-US"/>
+        </w:rPr>
+      </w:pPr>
+      <w:r>
+        <w:rPr>
+          <w:lang w:val="en-US"/>
+        </w:rPr>
+        <w:t>QtD25 – Binding para D.</w:t>
+      </w:r>
+    </w:p>
+    <w:p>
+      <w:pPr>
+        <w:pStyle w:val="Ttulo3"/>
+        <w:rPr>
+          <w:lang w:val="en-US"/>
+        </w:rPr>
+      </w:pPr>
+      <w:r>
+        <w:rPr>
+          <w:lang w:val="en-US"/>
+        </w:rPr>
+        <w:br w:type="page"/>
+      </w:r>
+      <w:bookmarkStart w:id="16" w:name="_Toc445560658"/>
+      <w:r>
+        <w:rPr>
+          <w:lang w:val="en-US"/>
+        </w:rPr>
+        <w:lastRenderedPageBreak/>
+        <w:t>Visual Studio</w:t>
+      </w:r>
+      <w:bookmarkEnd w:id="16"/>
+    </w:p>
+    <w:p>
+      <w:pPr>
+        <w:rPr>
+          <w:lang w:val="en-US"/>
+        </w:rPr>
+      </w:pPr>
+    </w:p>
+    <w:p>
+      <w:r>
+        <w:t xml:space="preserve">Microsoft Visual Studio es un entorno de desarrollo integrado (IDE, por sus siglas en inglés) para sistemas operativos Windows. Soporta múltiples lenguajes de programación tales como C++, C#, Visual Basic .NET, F#, Java, </w:t>
+      </w:r>
+      <w:proofErr w:type="spellStart"/>
+      <w:r>
+        <w:t>Python</w:t>
+      </w:r>
+      <w:proofErr w:type="spellEnd"/>
+      <w:r>
+        <w:t xml:space="preserve">, Ruby, PHP; al igual que entornos de desarrollo web como ASP.NET MVC, Django, etc., a lo cual sumarle las nuevas capacidades online bajo Windows </w:t>
+      </w:r>
+      <w:proofErr w:type="spellStart"/>
+      <w:r>
+        <w:t>Azure</w:t>
+      </w:r>
+      <w:proofErr w:type="spellEnd"/>
+      <w:r>
+        <w:t xml:space="preserve"> en forma del editor </w:t>
+      </w:r>
+      <w:proofErr w:type="spellStart"/>
+      <w:r>
+        <w:t>Monaco</w:t>
+      </w:r>
+      <w:proofErr w:type="spellEnd"/>
+      <w:r>
+        <w:t>.</w:t>
+      </w:r>
+    </w:p>
+    <w:p/>
+    <w:p>
+      <w:r>
+        <w:t>Visual Studio permite a los desarrolladores crear sitios y aplicaciones web, así como servicios web en cualquier entorno que soporte la plataforma .NET (a partir de la versión .NET 2002). Así se pueden crear aplicaciones que se comuniquen entre estaciones de trabajo, páginas web, dispositivos móviles, dispositivos embebidos, consolas, etc.</w:t>
+      </w:r>
+    </w:p>
+    <w:p/>
+    <w:p>
+      <w:r>
+        <w:t xml:space="preserve">Actualmente Visual Studio es un IDE muy completo capaz de desarrollar tanto aplicaciones web como aplicaciones desktop y aplicaciones para dispositivos embebidos, </w:t>
+      </w:r>
+      <w:proofErr w:type="spellStart"/>
+      <w:r>
+        <w:t>asi</w:t>
+      </w:r>
+      <w:proofErr w:type="spellEnd"/>
+      <w:r>
+        <w:t xml:space="preserve"> mismo también permite compilar tu </w:t>
+      </w:r>
+      <w:proofErr w:type="spellStart"/>
+      <w:r>
+        <w:t>compliar</w:t>
+      </w:r>
+      <w:proofErr w:type="spellEnd"/>
+      <w:r>
+        <w:t xml:space="preserve"> el código fuente para diferentes arquitecturas tales como 32 y 64 bits e </w:t>
+      </w:r>
+      <w:proofErr w:type="spellStart"/>
+      <w:r>
+        <w:t>Itanium</w:t>
+      </w:r>
+      <w:proofErr w:type="spellEnd"/>
+      <w:r>
+        <w:t>.</w:t>
+      </w:r>
+    </w:p>
+    <w:p>
+      <w:pPr>
+        <w:pStyle w:val="Ttulo3"/>
+      </w:pPr>
+      <w:r>
+        <w:br w:type="page"/>
+      </w:r>
+    </w:p>
+    <w:p>
+      <w:pPr>
+        <w:spacing w:after="160" w:line="259" w:lineRule="auto"/>
+      </w:pPr>
+    </w:p>
+    <w:p>
+      <w:pPr>
         <w:pStyle w:val="Ttulo1"/>
       </w:pPr>
-      <w:bookmarkStart w:id="14" w:name="_Toc444347590"/>
+      <w:bookmarkStart w:id="17" w:name="_Toc445560659"/>
+      <w:r>
+        <w:t>Análisis y Presentación de Resultados</w:t>
+      </w:r>
+      <w:bookmarkEnd w:id="17"/>
+    </w:p>
+    <w:p/>
+    <w:p>
+      <w:bookmarkStart w:id="18" w:name="_GoBack"/>
+      <w:bookmarkEnd w:id="18"/>
+    </w:p>
+    <w:p>
+      <w:pPr>
+        <w:spacing w:after="160" w:line="259" w:lineRule="auto"/>
+      </w:pPr>
+      <w:r>
+        <w:br w:type="page"/>
+      </w:r>
+    </w:p>
+    <w:p>
+      <w:pPr>
+        <w:pStyle w:val="Ttulo1"/>
+      </w:pPr>
+      <w:bookmarkStart w:id="19" w:name="_Toc445560660"/>
       <w:r>
         <w:lastRenderedPageBreak/>
         <w:t>Bibliografía</w:t>
       </w:r>
-      <w:bookmarkEnd w:id="14"/>
+      <w:bookmarkEnd w:id="19"/>
     </w:p>
     <w:p/>
     <w:p>
       <w:pPr>
         <w:pStyle w:val="Ttulo1"/>
       </w:pPr>
-      <w:bookmarkStart w:id="15" w:name="_Toc444347591"/>
+      <w:bookmarkStart w:id="20" w:name="_Toc445560661"/>
       <w:r>
         <w:t>Anexos</w:t>
       </w:r>
-      <w:bookmarkEnd w:id="15"/>
+      <w:bookmarkEnd w:id="20"/>
     </w:p>
     <w:p/>
     <w:p>
       <w:pPr>
         <w:pStyle w:val="Ttulo2"/>
       </w:pPr>
-      <w:bookmarkStart w:id="16" w:name="_Toc444347592"/>
+      <w:bookmarkStart w:id="21" w:name="_Toc445560662"/>
       <w:r>
         <w:t>Introducción al lenguaje ensamblador</w:t>
       </w:r>
-      <w:bookmarkEnd w:id="16"/>
+      <w:bookmarkEnd w:id="21"/>
     </w:p>
     <w:p/>
     <w:p>
       <w:pPr>
         <w:pStyle w:val="Ttulo3"/>
       </w:pPr>
-      <w:bookmarkStart w:id="17" w:name="_Toc444347593"/>
+      <w:bookmarkStart w:id="22" w:name="_Toc445560663"/>
       <w:r>
         <w:t>Lenguaje de Bajo Nivel</w:t>
       </w:r>
-      <w:bookmarkEnd w:id="17"/>
+      <w:bookmarkEnd w:id="22"/>
     </w:p>
     <w:p/>
     <w:p>
@@ -2531,13 +4937,29 @@
         <w:jc w:val="both"/>
       </w:pPr>
       <w:r>
-        <w:t>Los lenguajes de bajo nivel, también llamados lenguajes de ensamblador, permiten al programador escribir los programas usando palabras nemotécnicas que ejercen control completo sobre el hardware, razón por la cual son muy dependientes del hardware donde se trabaje, no es lo mismo el lenguaje ensamblador para procesadores Intel que el lenguaje ensamblador para procesadores PowerPC(</w:t>
+        <w:t xml:space="preserve">Los lenguajes de bajo nivel, también llamados lenguajes de ensamblador, permiten al programador escribir los programas usando palabras nemotécnicas que ejercen control completo sobre el hardware, razón por la cual son muy dependientes del hardware donde se trabaje, no es lo mismo el lenguaje ensamblador para procesadores Intel que el lenguaje ensamblador para procesadores </w:t>
+      </w:r>
+      <w:proofErr w:type="spellStart"/>
+      <w:r>
+        <w:t>PowerPC</w:t>
+      </w:r>
+      <w:proofErr w:type="spellEnd"/>
+      <w:r>
+        <w:t>(</w:t>
       </w:r>
       <w:r>
         <w:t>IBM</w:t>
       </w:r>
       <w:r>
-        <w:t>) o procesadores ARM etc,</w:t>
+        <w:t xml:space="preserve">) o procesadores ARM </w:t>
+      </w:r>
+      <w:proofErr w:type="spellStart"/>
+      <w:r>
+        <w:t>etc</w:t>
+      </w:r>
+      <w:proofErr w:type="spellEnd"/>
+      <w:r>
+        <w:t>,</w:t>
       </w:r>
     </w:p>
     <w:p>
@@ -2567,7 +4989,7 @@
       <w:pPr>
         <w:pStyle w:val="Ttulo3"/>
       </w:pPr>
-      <w:bookmarkStart w:id="18" w:name="_Toc444347594"/>
+      <w:bookmarkStart w:id="23" w:name="_Toc445560664"/>
       <w:r>
         <w:t>Ventajas</w:t>
       </w:r>
@@ -2577,7 +4999,7 @@
       <w:r>
         <w:t xml:space="preserve"> de los lenguajes ensambladores</w:t>
       </w:r>
-      <w:bookmarkEnd w:id="18"/>
+      <w:bookmarkEnd w:id="23"/>
     </w:p>
     <w:p/>
     <w:p>
@@ -2693,33 +5115,33 @@
       <w:pPr>
         <w:pStyle w:val="Ttulo2"/>
       </w:pPr>
-      <w:bookmarkStart w:id="19" w:name="_Toc444347595"/>
+      <w:bookmarkStart w:id="24" w:name="_Toc445560665"/>
       <w:r>
         <w:lastRenderedPageBreak/>
         <w:t>El procesador</w:t>
       </w:r>
-      <w:bookmarkEnd w:id="19"/>
+      <w:bookmarkEnd w:id="24"/>
     </w:p>
     <w:p>
       <w:pPr>
         <w:pStyle w:val="Ttulo2"/>
       </w:pPr>
-      <w:bookmarkStart w:id="20" w:name="_Toc444347596"/>
+      <w:bookmarkStart w:id="25" w:name="_Toc445560666"/>
       <w:r>
         <w:t>Unidades Funcionales Básicas</w:t>
       </w:r>
-      <w:bookmarkEnd w:id="20"/>
+      <w:bookmarkEnd w:id="25"/>
     </w:p>
     <w:p>
       <w:pPr>
         <w:pStyle w:val="Ttulo3"/>
         <w:ind w:left="360"/>
       </w:pPr>
-      <w:bookmarkStart w:id="21" w:name="_Toc444347597"/>
+      <w:bookmarkStart w:id="26" w:name="_Toc445560667"/>
       <w:r>
         <w:t>Unidad Aritmética Lógica (ALU)</w:t>
       </w:r>
-      <w:bookmarkEnd w:id="21"/>
+      <w:bookmarkEnd w:id="26"/>
     </w:p>
     <w:p>
       <w:r>
@@ -2778,7 +5200,15 @@
     </w:p>
     <w:p>
       <w:r>
-        <w:t>Unidad Lógica: establece comparaciones para facilitar la toma de decisiones. Estas comparaciones son mucho más sencillas que las operaciones aritméticas, puesto que no necesitan considerar el resultado de la operación realizada con los bits anteriores, pudiéndose efectuar en paralelo, El resultado de las operaciones puede ser vedadero o falso, que en representación binaria es 1 o 0.</w:t>
+        <w:t xml:space="preserve">Unidad Lógica: establece comparaciones para facilitar la toma de decisiones. Estas comparaciones son mucho más sencillas que las operaciones aritméticas, puesto que no necesitan considerar el resultado de la operación realizada con los bits anteriores, pudiéndose efectuar en paralelo, El resultado de las operaciones puede ser </w:t>
+      </w:r>
+      <w:proofErr w:type="spellStart"/>
+      <w:r>
+        <w:t>vedadero</w:t>
+      </w:r>
+      <w:proofErr w:type="spellEnd"/>
+      <w:r>
+        <w:t xml:space="preserve"> o falso, que en representación binaria es 1 o 0.</w:t>
       </w:r>
     </w:p>
     <w:p>
@@ -2786,11 +5216,11 @@
         <w:pStyle w:val="Ttulo3"/>
         <w:ind w:left="360"/>
       </w:pPr>
-      <w:bookmarkStart w:id="22" w:name="_Toc444347598"/>
+      <w:bookmarkStart w:id="27" w:name="_Toc445560668"/>
       <w:r>
         <w:t>Unidad de Control (CU)</w:t>
       </w:r>
-      <w:bookmarkEnd w:id="22"/>
+      <w:bookmarkEnd w:id="27"/>
     </w:p>
     <w:p>
       <w:r>
@@ -2983,7 +5413,15 @@
         <w:spacing w:after="160" w:line="259" w:lineRule="auto"/>
       </w:pPr>
       <w:r>
-        <w:t>Secuenciador: Es un generador de ordenes simples, denominadas microordenes que sincronizadas con el reloj y distribuidas a los elementos necesarios permiten la ejecución de la instrucción.</w:t>
+        <w:t xml:space="preserve">Secuenciador: Es un generador de ordenes simples, denominadas </w:t>
+      </w:r>
+      <w:proofErr w:type="spellStart"/>
+      <w:r>
+        <w:t>microordenes</w:t>
+      </w:r>
+      <w:proofErr w:type="spellEnd"/>
+      <w:r>
+        <w:t xml:space="preserve"> que sincronizadas con el reloj y distribuidas a los elementos necesarios permiten la ejecución de la instrucción.</w:t>
       </w:r>
     </w:p>
     <w:p>
@@ -3038,7 +5476,15 @@
         <w:ind w:left="360"/>
       </w:pPr>
       <w:r>
-        <w:t>Esta arquitectura se caracteriza por solo definir 2 operandos, uno corresponde a fuente y destino a la vez por tanto se da una lectura destructiva.</w:t>
+        <w:t xml:space="preserve">Esta arquitectura se caracteriza por solo definir 2 </w:t>
+      </w:r>
+      <w:proofErr w:type="spellStart"/>
+      <w:r>
+        <w:t>operandos</w:t>
+      </w:r>
+      <w:proofErr w:type="spellEnd"/>
+      <w:r>
+        <w:t>, uno corresponde a fuente y destino a la vez por tanto se da una lectura destructiva.</w:t>
       </w:r>
     </w:p>
     <w:p>
@@ -3105,8 +5551,13 @@
         <w:pStyle w:val="Prrafodelista"/>
         <w:ind w:left="792"/>
       </w:pPr>
-      <w:r>
-        <w:t>Operandos posibles:</w:t>
+      <w:proofErr w:type="spellStart"/>
+      <w:r>
+        <w:t>Operandos</w:t>
+      </w:r>
+      <w:proofErr w:type="spellEnd"/>
+      <w:r>
+        <w:t xml:space="preserve"> posibles:</w:t>
       </w:r>
     </w:p>
     <w:p>
@@ -3180,8 +5631,13 @@
         <w:pStyle w:val="Prrafodelista"/>
         <w:ind w:left="792"/>
       </w:pPr>
-      <w:r>
-        <w:t>Operandos posibles</w:t>
+      <w:proofErr w:type="spellStart"/>
+      <w:r>
+        <w:t>Operandos</w:t>
+      </w:r>
+      <w:proofErr w:type="spellEnd"/>
+      <w:r>
+        <w:t xml:space="preserve"> posibles</w:t>
       </w:r>
     </w:p>
     <w:p>
@@ -3199,8 +5655,13 @@
         <w:ind w:left="792"/>
       </w:pPr>
       <w:r>
-        <w:t>-sreg</w:t>
-      </w:r>
+        <w:t>-</w:t>
+      </w:r>
+      <w:proofErr w:type="spellStart"/>
+      <w:r>
+        <w:t>sreg</w:t>
+      </w:r>
+      <w:proofErr w:type="spellEnd"/>
     </w:p>
     <w:p>
       <w:pPr>
@@ -3261,8 +5722,13 @@
         <w:pStyle w:val="Prrafodelista"/>
         <w:ind w:left="792"/>
       </w:pPr>
-      <w:r>
-        <w:t>Operandos posibles:</w:t>
+      <w:proofErr w:type="spellStart"/>
+      <w:r>
+        <w:t>Operandos</w:t>
+      </w:r>
+      <w:proofErr w:type="spellEnd"/>
+      <w:r>
+        <w:t xml:space="preserve"> posibles:</w:t>
       </w:r>
     </w:p>
     <w:p>
@@ -3289,8 +5755,13 @@
         <w:ind w:left="792"/>
       </w:pPr>
       <w:r>
-        <w:t>-sreg</w:t>
-      </w:r>
+        <w:t>-</w:t>
+      </w:r>
+      <w:proofErr w:type="spellStart"/>
+      <w:r>
+        <w:t>sreg</w:t>
+      </w:r>
+      <w:proofErr w:type="spellEnd"/>
     </w:p>
     <w:p>
       <w:pPr>
@@ -3334,7 +5805,15 @@
         <w:ind w:left="792"/>
       </w:pPr>
       <w:r>
-        <w:t>Instrucción lógica AND entre todos los bits de 2 operandos, el resultado se almacena en el operando 1.</w:t>
+        <w:t xml:space="preserve">Instrucción lógica AND entre todos los bits de 2 </w:t>
+      </w:r>
+      <w:proofErr w:type="spellStart"/>
+      <w:r>
+        <w:t>operandos</w:t>
+      </w:r>
+      <w:proofErr w:type="spellEnd"/>
+      <w:r>
+        <w:t>, el resultado se almacena en el operando 1.</w:t>
       </w:r>
     </w:p>
     <w:p>
@@ -3348,8 +5827,13 @@
         <w:pStyle w:val="Prrafodelista"/>
         <w:ind w:left="792"/>
       </w:pPr>
-      <w:r>
-        <w:t>Operandos posibles</w:t>
+      <w:proofErr w:type="spellStart"/>
+      <w:r>
+        <w:t>Operandos</w:t>
+      </w:r>
+      <w:proofErr w:type="spellEnd"/>
+      <w:r>
+        <w:t xml:space="preserve"> posibles</w:t>
       </w:r>
     </w:p>
     <w:p>
@@ -3419,7 +5903,15 @@
         <w:ind w:left="792"/>
       </w:pPr>
       <w:r>
-        <w:t>Operación lógica OR entre todos los bits de 2 operandos, el resultado es almacenado en el primer operando.</w:t>
+        <w:t xml:space="preserve">Operación lógica OR entre todos los bits de 2 </w:t>
+      </w:r>
+      <w:proofErr w:type="spellStart"/>
+      <w:r>
+        <w:t>operandos</w:t>
+      </w:r>
+      <w:proofErr w:type="spellEnd"/>
+      <w:r>
+        <w:t>, el resultado es almacenado en el primer operando.</w:t>
       </w:r>
     </w:p>
     <w:p>
@@ -3433,8 +5925,13 @@
         <w:pStyle w:val="Prrafodelista"/>
         <w:ind w:left="792"/>
       </w:pPr>
-      <w:r>
-        <w:t>Operandos posibles:</w:t>
+      <w:proofErr w:type="spellStart"/>
+      <w:r>
+        <w:t>Operandos</w:t>
+      </w:r>
+      <w:proofErr w:type="spellEnd"/>
+      <w:r>
+        <w:t xml:space="preserve"> posibles:</w:t>
       </w:r>
     </w:p>
     <w:p>
@@ -3523,8 +6020,13 @@
         <w:pStyle w:val="Prrafodelista"/>
         <w:ind w:left="792"/>
       </w:pPr>
-      <w:r>
-        <w:t>Operandos posibles:</w:t>
+      <w:proofErr w:type="spellStart"/>
+      <w:r>
+        <w:t>Operandos</w:t>
+      </w:r>
+      <w:proofErr w:type="spellEnd"/>
+      <w:r>
+        <w:t xml:space="preserve"> posibles:</w:t>
       </w:r>
     </w:p>
     <w:p>
@@ -3607,8 +6109,13 @@
         <w:pStyle w:val="Prrafodelista"/>
         <w:ind w:left="792"/>
       </w:pPr>
-      <w:r>
-        <w:t>Operandos posibles:</w:t>
+      <w:proofErr w:type="spellStart"/>
+      <w:r>
+        <w:t>Operandos</w:t>
+      </w:r>
+      <w:proofErr w:type="spellEnd"/>
+      <w:r>
+        <w:t xml:space="preserve"> posibles:</w:t>
       </w:r>
     </w:p>
     <w:p>
@@ -3661,8 +6168,13 @@
         <w:ind w:left="708"/>
       </w:pPr>
       <w:r>
-        <w:t>Suma los operandos</w:t>
-      </w:r>
+        <w:t xml:space="preserve">Suma los </w:t>
+      </w:r>
+      <w:proofErr w:type="spellStart"/>
+      <w:r>
+        <w:t>operandos</w:t>
+      </w:r>
+      <w:proofErr w:type="spellEnd"/>
     </w:p>
     <w:p>
       <w:pPr>
@@ -3673,8 +6185,13 @@
       <w:pPr>
         <w:ind w:left="708"/>
       </w:pPr>
-      <w:r>
-        <w:t>Operandos posibles:</w:t>
+      <w:proofErr w:type="spellStart"/>
+      <w:r>
+        <w:t>Operandos</w:t>
+      </w:r>
+      <w:proofErr w:type="spellEnd"/>
+      <w:r>
+        <w:t xml:space="preserve"> posibles:</w:t>
       </w:r>
     </w:p>
     <w:p>
@@ -3727,11 +6244,11 @@
       <w:pPr>
         <w:pStyle w:val="Ttulo2"/>
       </w:pPr>
-      <w:bookmarkStart w:id="23" w:name="_Toc444347599"/>
+      <w:bookmarkStart w:id="28" w:name="_Toc445560669"/>
       <w:r>
         <w:t>Plataforma de desarrollo</w:t>
       </w:r>
-      <w:bookmarkEnd w:id="23"/>
+      <w:bookmarkEnd w:id="28"/>
     </w:p>
     <w:p>
       <w:r>
@@ -3744,7 +6261,23 @@
         <w:jc w:val="both"/>
       </w:pPr>
       <w:r>
-        <w:t>Java es el nombre de un entorno o plataforma de computación originaria de Sun Microsystems, capaz de ejecutar aplicaciones desarrolladas usando el lenguaje de programación Java u otros lenguajes que compilen a bytecode y un conjunto de herramientas de desarrollo. En este caso, la plataforma no es un hardware específico o un sistema operativo, sino más bien una máquina virtual encargada de la ejecución de las aplicaciones, y un conjunto de bibliotecas estándar que ofrecen una funcionalidad común.</w:t>
+        <w:t xml:space="preserve">Java es el nombre de un entorno o plataforma de computación originaria de </w:t>
+      </w:r>
+      <w:proofErr w:type="spellStart"/>
+      <w:r>
+        <w:t>Sun</w:t>
+      </w:r>
+      <w:proofErr w:type="spellEnd"/>
+      <w:r>
+        <w:t xml:space="preserve"> Microsystems, capaz de ejecutar aplicaciones desarrolladas usando el lenguaje de programación Java u otros lenguajes que compilen a </w:t>
+      </w:r>
+      <w:proofErr w:type="spellStart"/>
+      <w:r>
+        <w:t>bytecode</w:t>
+      </w:r>
+      <w:proofErr w:type="spellEnd"/>
+      <w:r>
+        <w:t xml:space="preserve"> y un conjunto de herramientas de desarrollo. En este caso, la plataforma no es un hardware específico o un sistema operativo, sino más bien una máquina virtual encargada de la ejecución de las aplicaciones, y un conjunto de bibliotecas estándar que ofrecen una funcionalidad común.</w:t>
       </w:r>
     </w:p>
     <w:p>
@@ -3765,7 +6298,15 @@
         <w:jc w:val="both"/>
       </w:pPr>
       <w:r>
-        <w:t xml:space="preserve">El núcleo de la plataforma Java es el concepto común de un procesador virtual que ejecuta programas escritos en el lenguaje de programación Java. En concreto ejecuta el código resultante de la compilación del código fuente, conocido como bytecode. </w:t>
+        <w:t xml:space="preserve">El núcleo de la plataforma Java es el concepto común de un procesador virtual que ejecuta programas escritos en el lenguaje de programación Java. En concreto ejecuta el código resultante de la compilación del código fuente, conocido como </w:t>
+      </w:r>
+      <w:proofErr w:type="spellStart"/>
+      <w:r>
+        <w:t>bytecode</w:t>
+      </w:r>
+      <w:proofErr w:type="spellEnd"/>
+      <w:r>
+        <w:t xml:space="preserve">. </w:t>
       </w:r>
     </w:p>
     <w:p>
@@ -3777,16 +6318,26 @@
       <w:pPr>
         <w:jc w:val="both"/>
       </w:pPr>
+      <w:proofErr w:type="spellStart"/>
       <w:r>
         <w:t>Bytecode</w:t>
       </w:r>
+      <w:proofErr w:type="spellEnd"/>
     </w:p>
     <w:p>
       <w:pPr>
         <w:jc w:val="both"/>
       </w:pPr>
       <w:r>
-        <w:t>Es el resultado de compilar un código fuente de java, el código binario de Java no es un lenguaje de alto nivel, sino un verdadero código de máquina de bajo nivel, viable incluso como lenguaje de entrada para microprocesador físico, pero los productos de derivados de construir microprocesadores que aceptaran el Java bytecode como lenguaje de maquina fueron infructuosos,</w:t>
+        <w:t xml:space="preserve">Es el resultado de compilar un código fuente de java, el código binario de Java no es un lenguaje de alto nivel, sino un verdadero código de máquina de bajo nivel, viable incluso como lenguaje de entrada para microprocesador físico, pero los productos de derivados de construir microprocesadores que aceptaran el Java </w:t>
+      </w:r>
+      <w:proofErr w:type="spellStart"/>
+      <w:r>
+        <w:t>bytecode</w:t>
+      </w:r>
+      <w:proofErr w:type="spellEnd"/>
+      <w:r>
+        <w:t xml:space="preserve"> como lenguaje de maquina fueron infructuosos,</w:t>
       </w:r>
     </w:p>
     <w:p>
@@ -4033,6 +6584,7 @@
                                   <w:szCs w:val="22"/>
                                 </w:rPr>
                               </w:pPr>
+                              <w:proofErr w:type="spellStart"/>
                               <w:r>
                                 <w:rPr>
                                   <w:rFonts w:asciiTheme="minorHAnsi" w:hAnsi="Calibri" w:cstheme="minorBidi"/>
@@ -4043,6 +6595,7 @@
                                 </w:rPr>
                                 <w:t>Bytecode</w:t>
                               </w:r>
+                              <w:proofErr w:type="spellEnd"/>
                             </w:p>
                             <w:p>
                               <w:pPr>
@@ -4062,7 +6615,29 @@
                                   <w:sz w:val="22"/>
                                   <w:szCs w:val="22"/>
                                 </w:rPr>
-                                <w:t>(.class)</w:t>
+                                <w:t>(.</w:t>
+                              </w:r>
+                              <w:proofErr w:type="spellStart"/>
+                              <w:r>
+                                <w:rPr>
+                                  <w:rFonts w:asciiTheme="minorHAnsi" w:hAnsi="Calibri" w:cstheme="minorBidi"/>
+                                  <w:color w:val="FFFFFF" w:themeColor="light1"/>
+                                  <w:kern w:val="24"/>
+                                  <w:sz w:val="22"/>
+                                  <w:szCs w:val="22"/>
+                                </w:rPr>
+                                <w:t>class</w:t>
+                              </w:r>
+                              <w:proofErr w:type="spellEnd"/>
+                              <w:r>
+                                <w:rPr>
+                                  <w:rFonts w:asciiTheme="minorHAnsi" w:hAnsi="Calibri" w:cstheme="minorBidi"/>
+                                  <w:color w:val="FFFFFF" w:themeColor="light1"/>
+                                  <w:kern w:val="24"/>
+                                  <w:sz w:val="22"/>
+                                  <w:szCs w:val="22"/>
+                                </w:rPr>
+                                <w:t>)</w:t>
                               </w:r>
                             </w:p>
                           </w:txbxContent>
@@ -4452,6 +7027,7 @@
                             <w:szCs w:val="22"/>
                           </w:rPr>
                         </w:pPr>
+                        <w:proofErr w:type="spellStart"/>
                         <w:r>
                           <w:rPr>
                             <w:rFonts w:asciiTheme="minorHAnsi" w:hAnsi="Calibri" w:cstheme="minorBidi"/>
@@ -4462,6 +7038,7 @@
                           </w:rPr>
                           <w:t>Bytecode</w:t>
                         </w:r>
+                        <w:proofErr w:type="spellEnd"/>
                       </w:p>
                       <w:p>
                         <w:pPr>
@@ -4481,7 +7058,29 @@
                             <w:sz w:val="22"/>
                             <w:szCs w:val="22"/>
                           </w:rPr>
-                          <w:t>(.class)</w:t>
+                          <w:t>(.</w:t>
+                        </w:r>
+                        <w:proofErr w:type="spellStart"/>
+                        <w:r>
+                          <w:rPr>
+                            <w:rFonts w:asciiTheme="minorHAnsi" w:hAnsi="Calibri" w:cstheme="minorBidi"/>
+                            <w:color w:val="FFFFFF" w:themeColor="light1"/>
+                            <w:kern w:val="24"/>
+                            <w:sz w:val="22"/>
+                            <w:szCs w:val="22"/>
+                          </w:rPr>
+                          <w:t>class</w:t>
+                        </w:r>
+                        <w:proofErr w:type="spellEnd"/>
+                        <w:r>
+                          <w:rPr>
+                            <w:rFonts w:asciiTheme="minorHAnsi" w:hAnsi="Calibri" w:cstheme="minorBidi"/>
+                            <w:color w:val="FFFFFF" w:themeColor="light1"/>
+                            <w:kern w:val="24"/>
+                            <w:sz w:val="22"/>
+                            <w:szCs w:val="22"/>
+                          </w:rPr>
+                          <w:t>)</w:t>
                         </w:r>
                       </w:p>
                     </w:txbxContent>
@@ -4963,7 +7562,51 @@
                                   <w:sz w:val="20"/>
                                   <w:szCs w:val="20"/>
                                 </w:rPr>
-                                <w:t>Ensamblado (.exe o .dll)</w:t>
+                                <w:t>Ensamblado (.</w:t>
+                              </w:r>
+                              <w:proofErr w:type="spellStart"/>
+                              <w:r>
+                                <w:rPr>
+                                  <w:rFonts w:asciiTheme="minorHAnsi" w:hAnsi="Calibri" w:cstheme="minorBidi"/>
+                                  <w:color w:val="FFFFFF" w:themeColor="light1"/>
+                                  <w:kern w:val="24"/>
+                                  <w:sz w:val="20"/>
+                                  <w:szCs w:val="20"/>
+                                </w:rPr>
+                                <w:t>exe</w:t>
+                              </w:r>
+                              <w:proofErr w:type="spellEnd"/>
+                              <w:r>
+                                <w:rPr>
+                                  <w:rFonts w:asciiTheme="minorHAnsi" w:hAnsi="Calibri" w:cstheme="minorBidi"/>
+                                  <w:color w:val="FFFFFF" w:themeColor="light1"/>
+                                  <w:kern w:val="24"/>
+                                  <w:sz w:val="20"/>
+                                  <w:szCs w:val="20"/>
+                                </w:rPr>
+                                <w:t xml:space="preserve"> o .</w:t>
+                              </w:r>
+                              <w:proofErr w:type="spellStart"/>
+                              <w:r>
+                                <w:rPr>
+                                  <w:rFonts w:asciiTheme="minorHAnsi" w:hAnsi="Calibri" w:cstheme="minorBidi"/>
+                                  <w:color w:val="FFFFFF" w:themeColor="light1"/>
+                                  <w:kern w:val="24"/>
+                                  <w:sz w:val="20"/>
+                                  <w:szCs w:val="20"/>
+                                </w:rPr>
+                                <w:t>dll</w:t>
+                              </w:r>
+                              <w:proofErr w:type="spellEnd"/>
+                              <w:r>
+                                <w:rPr>
+                                  <w:rFonts w:asciiTheme="minorHAnsi" w:hAnsi="Calibri" w:cstheme="minorBidi"/>
+                                  <w:color w:val="FFFFFF" w:themeColor="light1"/>
+                                  <w:kern w:val="24"/>
+                                  <w:sz w:val="20"/>
+                                  <w:szCs w:val="20"/>
+                                </w:rPr>
+                                <w:t>)</w:t>
                               </w:r>
                             </w:p>
                             <w:p>
@@ -5703,7 +8346,51 @@
                             <w:sz w:val="20"/>
                             <w:szCs w:val="20"/>
                           </w:rPr>
-                          <w:t>Ensamblado (.exe o .dll)</w:t>
+                          <w:t>Ensamblado (.</w:t>
+                        </w:r>
+                        <w:proofErr w:type="spellStart"/>
+                        <w:r>
+                          <w:rPr>
+                            <w:rFonts w:asciiTheme="minorHAnsi" w:hAnsi="Calibri" w:cstheme="minorBidi"/>
+                            <w:color w:val="FFFFFF" w:themeColor="light1"/>
+                            <w:kern w:val="24"/>
+                            <w:sz w:val="20"/>
+                            <w:szCs w:val="20"/>
+                          </w:rPr>
+                          <w:t>exe</w:t>
+                        </w:r>
+                        <w:proofErr w:type="spellEnd"/>
+                        <w:r>
+                          <w:rPr>
+                            <w:rFonts w:asciiTheme="minorHAnsi" w:hAnsi="Calibri" w:cstheme="minorBidi"/>
+                            <w:color w:val="FFFFFF" w:themeColor="light1"/>
+                            <w:kern w:val="24"/>
+                            <w:sz w:val="20"/>
+                            <w:szCs w:val="20"/>
+                          </w:rPr>
+                          <w:t xml:space="preserve"> o .</w:t>
+                        </w:r>
+                        <w:proofErr w:type="spellStart"/>
+                        <w:r>
+                          <w:rPr>
+                            <w:rFonts w:asciiTheme="minorHAnsi" w:hAnsi="Calibri" w:cstheme="minorBidi"/>
+                            <w:color w:val="FFFFFF" w:themeColor="light1"/>
+                            <w:kern w:val="24"/>
+                            <w:sz w:val="20"/>
+                            <w:szCs w:val="20"/>
+                          </w:rPr>
+                          <w:t>dll</w:t>
+                        </w:r>
+                        <w:proofErr w:type="spellEnd"/>
+                        <w:r>
+                          <w:rPr>
+                            <w:rFonts w:asciiTheme="minorHAnsi" w:hAnsi="Calibri" w:cstheme="minorBidi"/>
+                            <w:color w:val="FFFFFF" w:themeColor="light1"/>
+                            <w:kern w:val="24"/>
+                            <w:sz w:val="20"/>
+                            <w:szCs w:val="20"/>
+                          </w:rPr>
+                          <w:t>)</w:t>
                         </w:r>
                       </w:p>
                       <w:p>
@@ -6002,6 +8689,92 @@
 <file path=word/numbering.xml><?xml version="1.0" encoding="utf-8"?>
 <w:numbering xmlns:wpc="http://schemas.microsoft.com/office/word/2010/wordprocessingCanvas" xmlns:mc="http://schemas.openxmlformats.org/markup-compatibility/2006" xmlns:o="urn:schemas-microsoft-com:office:office" xmlns:r="http://schemas.openxmlformats.org/officeDocument/2006/relationships" xmlns:m="http://schemas.openxmlformats.org/officeDocument/2006/math" xmlns:v="urn:schemas-microsoft-com:vml" xmlns:wp14="http://schemas.microsoft.com/office/word/2010/wordprocessingDrawing" xmlns:wp="http://schemas.openxmlformats.org/drawingml/2006/wordprocessingDrawing" xmlns:w10="urn:schemas-microsoft-com:office:word" xmlns:w="http://schemas.openxmlformats.org/wordprocessingml/2006/main" xmlns:w14="http://schemas.microsoft.com/office/word/2010/wordml" xmlns:w15="http://schemas.microsoft.com/office/word/2012/wordml" xmlns:wpg="http://schemas.microsoft.com/office/word/2010/wordprocessingGroup" xmlns:wpi="http://schemas.microsoft.com/office/word/2010/wordprocessingInk" xmlns:wne="http://schemas.microsoft.com/office/word/2006/wordml" xmlns:wps="http://schemas.microsoft.com/office/word/2010/wordprocessingShape" mc:Ignorable="w14 w15 wp14">
   <w:abstractNum w:abstractNumId="0">
+    <w:nsid w:val="173C01D5"/>
+    <w:multiLevelType w:val="hybridMultilevel"/>
+    <w:tmpl w:val="FA5412FA"/>
+    <w:lvl w:ilvl="0" w:tplc="4C0A000F">
+      <w:start w:val="1"/>
+      <w:numFmt w:val="decimal"/>
+      <w:lvlText w:val="%1."/>
+      <w:lvlJc w:val="left"/>
+      <w:pPr>
+        <w:ind w:left="720" w:hanging="360"/>
+      </w:pPr>
+    </w:lvl>
+    <w:lvl w:ilvl="1" w:tplc="4C0A0019" w:tentative="1">
+      <w:start w:val="1"/>
+      <w:numFmt w:val="lowerLetter"/>
+      <w:lvlText w:val="%2."/>
+      <w:lvlJc w:val="left"/>
+      <w:pPr>
+        <w:ind w:left="1440" w:hanging="360"/>
+      </w:pPr>
+    </w:lvl>
+    <w:lvl w:ilvl="2" w:tplc="4C0A001B" w:tentative="1">
+      <w:start w:val="1"/>
+      <w:numFmt w:val="lowerRoman"/>
+      <w:lvlText w:val="%3."/>
+      <w:lvlJc w:val="right"/>
+      <w:pPr>
+        <w:ind w:left="2160" w:hanging="180"/>
+      </w:pPr>
+    </w:lvl>
+    <w:lvl w:ilvl="3" w:tplc="4C0A000F" w:tentative="1">
+      <w:start w:val="1"/>
+      <w:numFmt w:val="decimal"/>
+      <w:lvlText w:val="%4."/>
+      <w:lvlJc w:val="left"/>
+      <w:pPr>
+        <w:ind w:left="2880" w:hanging="360"/>
+      </w:pPr>
+    </w:lvl>
+    <w:lvl w:ilvl="4" w:tplc="4C0A0019" w:tentative="1">
+      <w:start w:val="1"/>
+      <w:numFmt w:val="lowerLetter"/>
+      <w:lvlText w:val="%5."/>
+      <w:lvlJc w:val="left"/>
+      <w:pPr>
+        <w:ind w:left="3600" w:hanging="360"/>
+      </w:pPr>
+    </w:lvl>
+    <w:lvl w:ilvl="5" w:tplc="4C0A001B" w:tentative="1">
+      <w:start w:val="1"/>
+      <w:numFmt w:val="lowerRoman"/>
+      <w:lvlText w:val="%6."/>
+      <w:lvlJc w:val="right"/>
+      <w:pPr>
+        <w:ind w:left="4320" w:hanging="180"/>
+      </w:pPr>
+    </w:lvl>
+    <w:lvl w:ilvl="6" w:tplc="4C0A000F" w:tentative="1">
+      <w:start w:val="1"/>
+      <w:numFmt w:val="decimal"/>
+      <w:lvlText w:val="%7."/>
+      <w:lvlJc w:val="left"/>
+      <w:pPr>
+        <w:ind w:left="5040" w:hanging="360"/>
+      </w:pPr>
+    </w:lvl>
+    <w:lvl w:ilvl="7" w:tplc="4C0A0019" w:tentative="1">
+      <w:start w:val="1"/>
+      <w:numFmt w:val="lowerLetter"/>
+      <w:lvlText w:val="%8."/>
+      <w:lvlJc w:val="left"/>
+      <w:pPr>
+        <w:ind w:left="5760" w:hanging="360"/>
+      </w:pPr>
+    </w:lvl>
+    <w:lvl w:ilvl="8" w:tplc="4C0A001B" w:tentative="1">
+      <w:start w:val="1"/>
+      <w:numFmt w:val="lowerRoman"/>
+      <w:lvlText w:val="%9."/>
+      <w:lvlJc w:val="right"/>
+      <w:pPr>
+        <w:ind w:left="6480" w:hanging="180"/>
+      </w:pPr>
+    </w:lvl>
+  </w:abstractNum>
+  <w:abstractNum w:abstractNumId="1">
     <w:nsid w:val="22B81D05"/>
     <w:multiLevelType w:val="hybridMultilevel"/>
     <w:tmpl w:val="218EC076"/>
@@ -6114,7 +8887,7 @@
       </w:rPr>
     </w:lvl>
   </w:abstractNum>
-  <w:abstractNum w:abstractNumId="1">
+  <w:abstractNum w:abstractNumId="2">
     <w:nsid w:val="49D36A0C"/>
     <w:multiLevelType w:val="multilevel"/>
     <w:tmpl w:val="4C0A001F"/>
@@ -6200,7 +8973,7 @@
       </w:pPr>
     </w:lvl>
   </w:abstractNum>
-  <w:abstractNum w:abstractNumId="2">
+  <w:abstractNum w:abstractNumId="3">
     <w:nsid w:val="4AF426FD"/>
     <w:multiLevelType w:val="multilevel"/>
     <w:tmpl w:val="041E71BC"/>
@@ -6313,7 +9086,93 @@
       </w:rPr>
     </w:lvl>
   </w:abstractNum>
-  <w:abstractNum w:abstractNumId="3">
+  <w:abstractNum w:abstractNumId="4">
+    <w:nsid w:val="5EAE0F35"/>
+    <w:multiLevelType w:val="hybridMultilevel"/>
+    <w:tmpl w:val="32266CBE"/>
+    <w:lvl w:ilvl="0" w:tplc="4C0A000F">
+      <w:start w:val="1"/>
+      <w:numFmt w:val="decimal"/>
+      <w:lvlText w:val="%1."/>
+      <w:lvlJc w:val="left"/>
+      <w:pPr>
+        <w:ind w:left="720" w:hanging="360"/>
+      </w:pPr>
+    </w:lvl>
+    <w:lvl w:ilvl="1" w:tplc="4C0A0019" w:tentative="1">
+      <w:start w:val="1"/>
+      <w:numFmt w:val="lowerLetter"/>
+      <w:lvlText w:val="%2."/>
+      <w:lvlJc w:val="left"/>
+      <w:pPr>
+        <w:ind w:left="1440" w:hanging="360"/>
+      </w:pPr>
+    </w:lvl>
+    <w:lvl w:ilvl="2" w:tplc="4C0A001B" w:tentative="1">
+      <w:start w:val="1"/>
+      <w:numFmt w:val="lowerRoman"/>
+      <w:lvlText w:val="%3."/>
+      <w:lvlJc w:val="right"/>
+      <w:pPr>
+        <w:ind w:left="2160" w:hanging="180"/>
+      </w:pPr>
+    </w:lvl>
+    <w:lvl w:ilvl="3" w:tplc="4C0A000F" w:tentative="1">
+      <w:start w:val="1"/>
+      <w:numFmt w:val="decimal"/>
+      <w:lvlText w:val="%4."/>
+      <w:lvlJc w:val="left"/>
+      <w:pPr>
+        <w:ind w:left="2880" w:hanging="360"/>
+      </w:pPr>
+    </w:lvl>
+    <w:lvl w:ilvl="4" w:tplc="4C0A0019" w:tentative="1">
+      <w:start w:val="1"/>
+      <w:numFmt w:val="lowerLetter"/>
+      <w:lvlText w:val="%5."/>
+      <w:lvlJc w:val="left"/>
+      <w:pPr>
+        <w:ind w:left="3600" w:hanging="360"/>
+      </w:pPr>
+    </w:lvl>
+    <w:lvl w:ilvl="5" w:tplc="4C0A001B" w:tentative="1">
+      <w:start w:val="1"/>
+      <w:numFmt w:val="lowerRoman"/>
+      <w:lvlText w:val="%6."/>
+      <w:lvlJc w:val="right"/>
+      <w:pPr>
+        <w:ind w:left="4320" w:hanging="180"/>
+      </w:pPr>
+    </w:lvl>
+    <w:lvl w:ilvl="6" w:tplc="4C0A000F" w:tentative="1">
+      <w:start w:val="1"/>
+      <w:numFmt w:val="decimal"/>
+      <w:lvlText w:val="%7."/>
+      <w:lvlJc w:val="left"/>
+      <w:pPr>
+        <w:ind w:left="5040" w:hanging="360"/>
+      </w:pPr>
+    </w:lvl>
+    <w:lvl w:ilvl="7" w:tplc="4C0A0019" w:tentative="1">
+      <w:start w:val="1"/>
+      <w:numFmt w:val="lowerLetter"/>
+      <w:lvlText w:val="%8."/>
+      <w:lvlJc w:val="left"/>
+      <w:pPr>
+        <w:ind w:left="5760" w:hanging="360"/>
+      </w:pPr>
+    </w:lvl>
+    <w:lvl w:ilvl="8" w:tplc="4C0A001B" w:tentative="1">
+      <w:start w:val="1"/>
+      <w:numFmt w:val="lowerRoman"/>
+      <w:lvlText w:val="%9."/>
+      <w:lvlJc w:val="right"/>
+      <w:pPr>
+        <w:ind w:left="6480" w:hanging="180"/>
+      </w:pPr>
+    </w:lvl>
+  </w:abstractNum>
+  <w:abstractNum w:abstractNumId="5">
     <w:nsid w:val="69D314E1"/>
     <w:multiLevelType w:val="hybridMultilevel"/>
     <w:tmpl w:val="84C01842"/>
@@ -6402,7 +9261,7 @@
       </w:pPr>
     </w:lvl>
   </w:abstractNum>
-  <w:abstractNum w:abstractNumId="4">
+  <w:abstractNum w:abstractNumId="6">
     <w:nsid w:val="6E0C24A0"/>
     <w:multiLevelType w:val="hybridMultilevel"/>
     <w:tmpl w:val="5164E39E"/>
@@ -6492,19 +9351,25 @@
     </w:lvl>
   </w:abstractNum>
   <w:num w:numId="1">
+    <w:abstractNumId w:val="2"/>
+  </w:num>
+  <w:num w:numId="2">
+    <w:abstractNumId w:val="5"/>
+  </w:num>
+  <w:num w:numId="3">
     <w:abstractNumId w:val="1"/>
   </w:num>
-  <w:num w:numId="2">
+  <w:num w:numId="4">
+    <w:abstractNumId w:val="6"/>
+  </w:num>
+  <w:num w:numId="5">
     <w:abstractNumId w:val="3"/>
   </w:num>
-  <w:num w:numId="3">
-    <w:abstractNumId w:val="0"/>
-  </w:num>
-  <w:num w:numId="4">
+  <w:num w:numId="6">
     <w:abstractNumId w:val="4"/>
   </w:num>
-  <w:num w:numId="5">
-    <w:abstractNumId w:val="2"/>
+  <w:num w:numId="7">
+    <w:abstractNumId w:val="0"/>
   </w:num>
 </w:numbering>
 </file>
@@ -7002,6 +9867,7 @@
   <w:style w:type="character" w:default="1" w:styleId="Fuentedeprrafopredeter">
     <w:name w:val="Default Paragraph Font"/>
     <w:uiPriority w:val="1"/>
+    <w:semiHidden/>
     <w:unhideWhenUsed/>
   </w:style>
   <w:style w:type="table" w:default="1" w:styleId="Tablanormal">
@@ -7441,7 +10307,7 @@
 </file>
 
 <file path=customXml/itemProps1.xml><?xml version="1.0" encoding="utf-8"?>
-<ds:datastoreItem xmlns:ds="http://schemas.openxmlformats.org/officeDocument/2006/customXml" ds:itemID="{EDA5E1D7-17EF-49BC-8250-6E08FD3D1462}">
+<ds:datastoreItem xmlns:ds="http://schemas.openxmlformats.org/officeDocument/2006/customXml" ds:itemID="{60753B1C-FC3D-44F6-8496-5C9912686625}">
   <ds:schemaRefs>
     <ds:schemaRef ds:uri="http://schemas.openxmlformats.org/officeDocument/2006/bibliography"/>
   </ds:schemaRefs>

</xml_diff>